<commit_message>
Added a help button which opens the documentation on the web. (Only Windows)
git-svn-id: https://svn.viathinksoft.com/svn/filter_foundry/trunk@305 1b5a0048-3058-4200-831f-25aa9e3a14b9
</commit_message>
<xml_diff>
--- a/doc/The Filter Foundry.docx
+++ b/doc/The Filter Foundry.docx
@@ -2990,10 +2990,10 @@
           <w:lang w:eastAsia="de-DE"/>
         </w:rPr>
         <w:drawing>
-          <wp:inline distT="0" distB="0" distL="0" distR="0" wp14:anchorId="6F5B25F5" wp14:editId="6418B802">
-            <wp:extent cx="6186805" cy="4316730"/>
-            <wp:effectExtent l="0" t="0" r="4445" b="7620"/>
-            <wp:docPr id="2" name="Grafik 2" descr="C:\Daten\Transfer\Marschall, Daniel\_Privat\Filter Foundry Zeug\Manual\MainDialog.png"/>
+          <wp:inline distT="0" distB="0" distL="0" distR="0" wp14:anchorId="6F5B25F5" wp14:editId="22CCD529">
+            <wp:extent cx="6180904" cy="4316730"/>
+            <wp:effectExtent l="0" t="0" r="0" b="7620"/>
+            <wp:docPr id="2" name="Grafik 2"/>
             <wp:cNvGraphicFramePr>
               <a:graphicFrameLocks xmlns:a="http://schemas.openxmlformats.org/drawingml/2006/main" noChangeAspect="1"/>
             </wp:cNvGraphicFramePr>
@@ -3001,7 +3001,7 @@
               <a:graphicData uri="http://schemas.openxmlformats.org/drawingml/2006/picture">
                 <pic:pic xmlns:pic="http://schemas.openxmlformats.org/drawingml/2006/picture">
                   <pic:nvPicPr>
-                    <pic:cNvPr id="0" name="Picture 3" descr="C:\Daten\Transfer\Marschall, Daniel\_Privat\Filter Foundry Zeug\Manual\MainDialog.png"/>
+                    <pic:cNvPr id="2" name="Grafik 2"/>
                     <pic:cNvPicPr>
                       <a:picLocks noChangeAspect="1" noChangeArrowheads="1"/>
                     </pic:cNvPicPr>
@@ -3014,7 +3014,6 @@
                         </a:ext>
                       </a:extLst>
                     </a:blip>
-                    <a:srcRect/>
                     <a:stretch>
                       <a:fillRect/>
                     </a:stretch>
@@ -3022,7 +3021,7 @@
                   <pic:spPr bwMode="auto">
                     <a:xfrm>
                       <a:off x="0" y="0"/>
-                      <a:ext cx="6186805" cy="4316730"/>
+                      <a:ext cx="6180904" cy="4316730"/>
                     </a:xfrm>
                     <a:prstGeom prst="rect">
                       <a:avLst/>
@@ -4452,43 +4451,20 @@
       <w:bookmarkStart w:id="7" w:name="_Toc81007765"/>
       <w:r>
         <w:rPr>
-          <w:lang w:val="en-US"/>
-        </w:rPr>
-        <w:t>To create a custom filter</w:t>
-      </w:r>
-      <w:bookmarkEnd w:id="7"/>
-    </w:p>
-    <w:p>
-      <w:pPr>
-        <w:autoSpaceDE w:val="0"/>
-        <w:autoSpaceDN w:val="0"/>
-        <w:adjustRightInd w:val="0"/>
-        <w:spacing w:after="100" w:line="240" w:lineRule="auto"/>
-        <w:jc w:val="both"/>
-        <w:rPr>
-          <w:rFonts w:ascii="Times New Roman" w:hAnsi="Times New Roman" w:cs="Times New Roman"/>
-          <w:color w:val="000000"/>
-          <w:sz w:val="20"/>
-          <w:szCs w:val="20"/>
-          <w:lang w:val="en-US"/>
-        </w:rPr>
-      </w:pPr>
-      <w:r>
-        <w:rPr>
           <w:noProof/>
           <w:lang w:eastAsia="de-DE"/>
         </w:rPr>
         <w:drawing>
-          <wp:anchor distT="0" distB="0" distL="114300" distR="114300" simplePos="0" relativeHeight="251657216" behindDoc="0" locked="0" layoutInCell="1" allowOverlap="1" wp14:anchorId="42F1D4A2" wp14:editId="468C1893">
+          <wp:anchor distT="0" distB="0" distL="114300" distR="114300" simplePos="0" relativeHeight="251657216" behindDoc="0" locked="0" layoutInCell="1" allowOverlap="1" wp14:anchorId="42F1D4A2" wp14:editId="3D6851F6">
             <wp:simplePos x="0" y="0"/>
             <wp:positionH relativeFrom="column">
-              <wp:posOffset>3730385</wp:posOffset>
+              <wp:posOffset>3731260</wp:posOffset>
             </wp:positionH>
             <wp:positionV relativeFrom="paragraph">
-              <wp:posOffset>660</wp:posOffset>
+              <wp:posOffset>288290</wp:posOffset>
             </wp:positionV>
-            <wp:extent cx="2447925" cy="2531745"/>
-            <wp:effectExtent l="0" t="0" r="9525" b="1905"/>
+            <wp:extent cx="2447925" cy="2520950"/>
+            <wp:effectExtent l="0" t="0" r="9525" b="0"/>
             <wp:wrapSquare wrapText="bothSides"/>
             <wp:docPr id="7" name="Grafik 7"/>
             <wp:cNvGraphicFramePr>
@@ -4498,7 +4474,7 @@
               <a:graphicData uri="http://schemas.openxmlformats.org/drawingml/2006/picture">
                 <pic:pic xmlns:pic="http://schemas.openxmlformats.org/drawingml/2006/picture">
                   <pic:nvPicPr>
-                    <pic:cNvPr id="0" name=""/>
+                    <pic:cNvPr id="7" name="Grafik 7"/>
                     <pic:cNvPicPr/>
                   </pic:nvPicPr>
                   <pic:blipFill>
@@ -4516,7 +4492,7 @@
                   <pic:spPr>
                     <a:xfrm>
                       <a:off x="0" y="0"/>
-                      <a:ext cx="2447925" cy="2531745"/>
+                      <a:ext cx="2447925" cy="2520950"/>
                     </a:xfrm>
                     <a:prstGeom prst="rect">
                       <a:avLst/>
@@ -4534,6 +4510,29 @@
           </wp:anchor>
         </w:drawing>
       </w:r>
+      <w:r>
+        <w:rPr>
+          <w:lang w:val="en-US"/>
+        </w:rPr>
+        <w:t>To create a custom filter</w:t>
+      </w:r>
+      <w:bookmarkEnd w:id="7"/>
+    </w:p>
+    <w:p>
+      <w:pPr>
+        <w:autoSpaceDE w:val="0"/>
+        <w:autoSpaceDN w:val="0"/>
+        <w:adjustRightInd w:val="0"/>
+        <w:spacing w:after="100" w:line="240" w:lineRule="auto"/>
+        <w:jc w:val="both"/>
+        <w:rPr>
+          <w:rFonts w:ascii="Times New Roman" w:hAnsi="Times New Roman" w:cs="Times New Roman"/>
+          <w:color w:val="000000"/>
+          <w:sz w:val="20"/>
+          <w:szCs w:val="20"/>
+          <w:lang w:val="en-US"/>
+        </w:rPr>
+      </w:pPr>
       <w:r>
         <w:rPr>
           <w:rFonts w:ascii="Times New Roman" w:hAnsi="Times New Roman" w:cs="Times New Roman"/>
@@ -9289,27 +9288,7 @@
                 <w:szCs w:val="20"/>
                 <w:lang w:val="en-US"/>
               </w:rPr>
-              <w:t xml:space="preserve">. It is always </w:t>
-            </w:r>
-            <w:r>
-              <w:rPr>
-                <w:rFonts w:ascii="Times New Roman" w:hAnsi="Times New Roman" w:cs="Times New Roman"/>
-                <w:color w:val="000000"/>
-                <w:sz w:val="20"/>
-                <w:szCs w:val="20"/>
-                <w:lang w:val="en-US"/>
-              </w:rPr>
-              <w:t>0</w:t>
-            </w:r>
-            <w:r>
-              <w:rPr>
-                <w:rFonts w:ascii="Times New Roman" w:hAnsi="Times New Roman" w:cs="Times New Roman"/>
-                <w:color w:val="000000"/>
-                <w:sz w:val="20"/>
-                <w:szCs w:val="20"/>
-                <w:lang w:val="en-US"/>
-              </w:rPr>
-              <w:t>.</w:t>
+              <w:t>. It is always 0.</w:t>
             </w:r>
           </w:p>
         </w:tc>
@@ -9492,27 +9471,7 @@
                 <w:szCs w:val="20"/>
                 <w:lang w:val="en-US"/>
               </w:rPr>
-              <w:t>. It is always -</w:t>
-            </w:r>
-            <w:r>
-              <w:rPr>
-                <w:rFonts w:ascii="Times New Roman" w:hAnsi="Times New Roman" w:cs="Times New Roman"/>
-                <w:color w:val="000000"/>
-                <w:sz w:val="20"/>
-                <w:szCs w:val="20"/>
-                <w:lang w:val="en-US"/>
-              </w:rPr>
-              <w:t>78</w:t>
-            </w:r>
-            <w:r>
-              <w:rPr>
-                <w:rFonts w:ascii="Times New Roman" w:hAnsi="Times New Roman" w:cs="Times New Roman"/>
-                <w:color w:val="000000"/>
-                <w:sz w:val="20"/>
-                <w:szCs w:val="20"/>
-                <w:lang w:val="en-US"/>
-              </w:rPr>
-              <w:t>.</w:t>
+              <w:t>. It is always -78.</w:t>
             </w:r>
             <w:r>
               <w:rPr>
@@ -9607,17 +9566,7 @@
                 <w:szCs w:val="20"/>
                 <w:lang w:val="en-US"/>
               </w:rPr>
-              <w:t>Largest</w:t>
-            </w:r>
-            <w:r>
-              <w:rPr>
-                <w:rFonts w:ascii="Times New Roman" w:hAnsi="Times New Roman" w:cs="Times New Roman"/>
-                <w:color w:val="000000"/>
-                <w:sz w:val="20"/>
-                <w:szCs w:val="20"/>
-                <w:lang w:val="en-US"/>
-              </w:rPr>
-              <w:t xml:space="preserve"> possible value of </w:t>
+              <w:t xml:space="preserve">Largest possible value of </w:t>
             </w:r>
             <w:proofErr w:type="spellStart"/>
             <w:r>

</xml_diff>

<commit_message>
Windows 95/98/Me: If UNICOWS.DLL is missing (required for building a standalone filter), it will be automatically installed for you
git-svn-id: https://svn.viathinksoft.com/svn/filter_foundry/trunk@314 1b5a0048-3058-4200-831f-25aa9e3a14b9
</commit_message>
<xml_diff>
--- a/doc/The Filter Foundry.docx
+++ b/doc/The Filter Foundry.docx
@@ -60,7 +60,7 @@
           <w:szCs w:val="20"/>
           <w:lang w:val="en-US"/>
         </w:rPr>
-        <w:t>30</w:t>
+        <w:t>1</w:t>
       </w:r>
       <w:r>
         <w:rPr>
@@ -71,7 +71,29 @@
           <w:szCs w:val="20"/>
           <w:lang w:val="en-US"/>
         </w:rPr>
-        <w:t xml:space="preserve"> August 2021 by Daniel </w:t>
+        <w:t xml:space="preserve"> </w:t>
+      </w:r>
+      <w:r>
+        <w:rPr>
+          <w:rFonts w:ascii="Times New Roman" w:hAnsi="Times New Roman" w:cs="Times New Roman"/>
+          <w:iCs/>
+          <w:color w:val="000000"/>
+          <w:sz w:val="20"/>
+          <w:szCs w:val="20"/>
+          <w:lang w:val="en-US"/>
+        </w:rPr>
+        <w:t>September</w:t>
+      </w:r>
+      <w:r>
+        <w:rPr>
+          <w:rFonts w:ascii="Times New Roman" w:hAnsi="Times New Roman" w:cs="Times New Roman"/>
+          <w:iCs/>
+          <w:color w:val="000000"/>
+          <w:sz w:val="20"/>
+          <w:szCs w:val="20"/>
+          <w:lang w:val="en-US"/>
+        </w:rPr>
+        <w:t xml:space="preserve"> 2021 by Daniel </w:t>
       </w:r>
       <w:proofErr w:type="spellStart"/>
       <w:r>
@@ -132,6 +154,7 @@
           <w:docPartUnique/>
         </w:docPartObj>
       </w:sdtPr>
+      <w:sdtEndPr/>
       <w:sdtContent>
         <w:p>
           <w:pPr>
@@ -456,7 +479,23 @@
                 <w:noProof/>
                 <w:lang w:val="en-US"/>
               </w:rPr>
-              <w:t>Compatibility</w:t>
+              <w:t>Compati</w:t>
+            </w:r>
+            <w:r>
+              <w:rPr>
+                <w:rStyle w:val="Hyperlink"/>
+                <w:noProof/>
+                <w:lang w:val="en-US"/>
+              </w:rPr>
+              <w:t>b</w:t>
+            </w:r>
+            <w:r>
+              <w:rPr>
+                <w:rStyle w:val="Hyperlink"/>
+                <w:noProof/>
+                <w:lang w:val="en-US"/>
+              </w:rPr>
+              <w:t>ility</w:t>
             </w:r>
             <w:r>
               <w:rPr>
@@ -4282,39 +4321,121 @@
           <w:szCs w:val="20"/>
           <w:lang w:val="en-US"/>
         </w:rPr>
-        <w:t xml:space="preserve">The minimum supported Windows version is Windows 95/NT4 (since the 32bit plugin is built with </w:t>
-      </w:r>
-      <w:proofErr w:type="spellStart"/>
-      <w:r>
-        <w:rPr>
-          <w:rFonts w:ascii="Times New Roman" w:hAnsi="Times New Roman" w:cs="Times New Roman"/>
-          <w:color w:val="000000"/>
-          <w:sz w:val="20"/>
-          <w:szCs w:val="20"/>
-          <w:lang w:val="en-US"/>
-        </w:rPr>
-        <w:t>OpenWatcom</w:t>
-      </w:r>
-      <w:proofErr w:type="spellEnd"/>
-      <w:r>
-        <w:rPr>
-          <w:rFonts w:ascii="Times New Roman" w:hAnsi="Times New Roman" w:cs="Times New Roman"/>
-          <w:color w:val="000000"/>
-          <w:sz w:val="20"/>
-          <w:szCs w:val="20"/>
-          <w:lang w:val="en-US"/>
-        </w:rPr>
-        <w:t xml:space="preserve">). </w:t>
-      </w:r>
-      <w:r>
-        <w:rPr>
-          <w:rFonts w:ascii="Times New Roman" w:hAnsi="Times New Roman" w:cs="Times New Roman"/>
-          <w:color w:val="000000"/>
-          <w:sz w:val="20"/>
-          <w:szCs w:val="20"/>
-          <w:lang w:val="en-US"/>
-        </w:rPr>
-        <w:t>The latest tested Windows version is Windows 10 (x64).</w:t>
+        <w:t>Operating systems:</w:t>
+      </w:r>
+    </w:p>
+    <w:p>
+      <w:pPr>
+        <w:autoSpaceDE w:val="0"/>
+        <w:autoSpaceDN w:val="0"/>
+        <w:adjustRightInd w:val="0"/>
+        <w:spacing w:after="100" w:line="240" w:lineRule="auto"/>
+        <w:jc w:val="both"/>
+        <w:rPr>
+          <w:rFonts w:ascii="Times New Roman" w:hAnsi="Times New Roman" w:cs="Times New Roman"/>
+          <w:color w:val="000000"/>
+          <w:sz w:val="20"/>
+          <w:szCs w:val="20"/>
+          <w:lang w:val="en-US"/>
+        </w:rPr>
+      </w:pPr>
+      <w:r>
+        <w:rPr>
+          <w:rFonts w:ascii="Times New Roman" w:hAnsi="Times New Roman" w:cs="Times New Roman"/>
+          <w:color w:val="000000"/>
+          <w:sz w:val="20"/>
+          <w:szCs w:val="20"/>
+          <w:lang w:val="en-US"/>
+        </w:rPr>
+        <w:t>-   Windows NT4, 2000, XP, Vista, 7, 8, 8.1, and 10 are fully compatible (32- and 64-bit)</w:t>
+      </w:r>
+    </w:p>
+    <w:p>
+      <w:pPr>
+        <w:autoSpaceDE w:val="0"/>
+        <w:autoSpaceDN w:val="0"/>
+        <w:adjustRightInd w:val="0"/>
+        <w:spacing w:after="100" w:line="240" w:lineRule="auto"/>
+        <w:jc w:val="both"/>
+        <w:rPr>
+          <w:rFonts w:ascii="Times New Roman" w:hAnsi="Times New Roman" w:cs="Times New Roman"/>
+          <w:color w:val="000000"/>
+          <w:sz w:val="20"/>
+          <w:szCs w:val="20"/>
+          <w:lang w:val="en-US"/>
+        </w:rPr>
+      </w:pPr>
+      <w:r>
+        <w:rPr>
+          <w:rFonts w:ascii="Times New Roman" w:hAnsi="Times New Roman" w:cs="Times New Roman"/>
+          <w:color w:val="000000"/>
+          <w:sz w:val="20"/>
+          <w:szCs w:val="20"/>
+          <w:lang w:val="en-US"/>
+        </w:rPr>
+        <w:t xml:space="preserve">-   </w:t>
+      </w:r>
+      <w:r>
+        <w:rPr>
+          <w:rFonts w:ascii="Times New Roman" w:hAnsi="Times New Roman" w:cs="Times New Roman"/>
+          <w:color w:val="000000"/>
+          <w:sz w:val="20"/>
+          <w:szCs w:val="20"/>
+          <w:lang w:val="en-US"/>
+        </w:rPr>
+        <w:t>Windows 95, 98, Me: Supported, but 64-bit standalone filters cannot be created</w:t>
+      </w:r>
+    </w:p>
+    <w:p>
+      <w:pPr>
+        <w:autoSpaceDE w:val="0"/>
+        <w:autoSpaceDN w:val="0"/>
+        <w:adjustRightInd w:val="0"/>
+        <w:spacing w:after="100" w:line="240" w:lineRule="auto"/>
+        <w:jc w:val="both"/>
+        <w:rPr>
+          <w:rFonts w:ascii="Times New Roman" w:hAnsi="Times New Roman" w:cs="Times New Roman"/>
+          <w:color w:val="000000"/>
+          <w:sz w:val="20"/>
+          <w:szCs w:val="20"/>
+          <w:lang w:val="en-US"/>
+        </w:rPr>
+      </w:pPr>
+      <w:r>
+        <w:rPr>
+          <w:rFonts w:ascii="Times New Roman" w:hAnsi="Times New Roman" w:cs="Times New Roman"/>
+          <w:color w:val="000000"/>
+          <w:sz w:val="20"/>
+          <w:szCs w:val="20"/>
+          <w:lang w:val="en-US"/>
+        </w:rPr>
+        <w:t>-   Macintosh currently not supported</w:t>
+      </w:r>
+    </w:p>
+    <w:p>
+      <w:pPr>
+        <w:autoSpaceDE w:val="0"/>
+        <w:autoSpaceDN w:val="0"/>
+        <w:adjustRightInd w:val="0"/>
+        <w:spacing w:after="100" w:line="240" w:lineRule="auto"/>
+        <w:jc w:val="both"/>
+        <w:rPr>
+          <w:rFonts w:ascii="Times New Roman" w:hAnsi="Times New Roman" w:cs="Times New Roman"/>
+          <w:color w:val="000000"/>
+          <w:sz w:val="20"/>
+          <w:szCs w:val="20"/>
+          <w:lang w:val="en-US"/>
+        </w:rPr>
+      </w:pPr>
+      <w:r>
+        <w:rPr>
+          <w:rFonts w:ascii="Times New Roman" w:hAnsi="Times New Roman" w:cs="Times New Roman"/>
+          <w:color w:val="000000"/>
+          <w:sz w:val="20"/>
+          <w:szCs w:val="20"/>
+          <w:lang w:val="en-US"/>
+        </w:rPr>
+        <w:t>-   Linux (Wine) not tested</w:t>
       </w:r>
     </w:p>
     <w:p>
@@ -4794,20 +4915,6 @@
         </w:rPr>
         <w:t>!</w:t>
       </w:r>
-    </w:p>
-    <w:p>
-      <w:pPr>
-        <w:jc w:val="both"/>
-        <w:rPr>
-          <w:rFonts w:asciiTheme="majorHAnsi" w:eastAsiaTheme="majorEastAsia" w:hAnsiTheme="majorHAnsi" w:cstheme="majorBidi"/>
-          <w:b/>
-          <w:bCs/>
-          <w:color w:val="365F91" w:themeColor="accent1" w:themeShade="BF"/>
-          <w:sz w:val="28"/>
-          <w:szCs w:val="28"/>
-          <w:lang w:val="en-US"/>
-        </w:rPr>
-      </w:pPr>
       <w:r>
         <w:rPr>
           <w:lang w:val="en-US"/>
@@ -9199,7 +9306,29 @@
                 <w:lang w:val="en-US"/>
               </w:rPr>
               <w:br/>
-              <w:t>0 (amin) is fully transparent, 255 (</w:t>
+              <w:t>0 (</w:t>
+            </w:r>
+            <w:r>
+              <w:rPr>
+                <w:rFonts w:ascii="Times New Roman" w:hAnsi="Times New Roman" w:cs="Times New Roman"/>
+                <w:i/>
+                <w:iCs/>
+                <w:color w:val="000000"/>
+                <w:sz w:val="20"/>
+                <w:szCs w:val="20"/>
+                <w:lang w:val="en-US"/>
+              </w:rPr>
+              <w:t>amin</w:t>
+            </w:r>
+            <w:r>
+              <w:rPr>
+                <w:rFonts w:ascii="Times New Roman" w:hAnsi="Times New Roman" w:cs="Times New Roman"/>
+                <w:color w:val="000000"/>
+                <w:sz w:val="20"/>
+                <w:szCs w:val="20"/>
+                <w:lang w:val="en-US"/>
+              </w:rPr>
+              <w:t>) is fully transparent, 255 (</w:t>
             </w:r>
             <w:r>
               <w:rPr>
@@ -10762,7 +10891,27 @@
                 <w:szCs w:val="20"/>
                 <w:lang w:val="en-US"/>
               </w:rPr>
-              <w:t>X-Coordinate of the current pixel</w:t>
+              <w:t>X-Coordinate</w:t>
+            </w:r>
+            <w:r>
+              <w:rPr>
+                <w:rFonts w:ascii="Times New Roman" w:hAnsi="Times New Roman" w:cs="Times New Roman"/>
+                <w:color w:val="000000"/>
+                <w:sz w:val="20"/>
+                <w:szCs w:val="20"/>
+                <w:lang w:val="en-US"/>
+              </w:rPr>
+              <w:t xml:space="preserve"> (horizontal)</w:t>
+            </w:r>
+            <w:r>
+              <w:rPr>
+                <w:rFonts w:ascii="Times New Roman" w:hAnsi="Times New Roman" w:cs="Times New Roman"/>
+                <w:color w:val="000000"/>
+                <w:sz w:val="20"/>
+                <w:szCs w:val="20"/>
+                <w:lang w:val="en-US"/>
+              </w:rPr>
+              <w:t xml:space="preserve"> of the current pixel</w:t>
             </w:r>
           </w:p>
         </w:tc>
@@ -10982,7 +11131,27 @@
                 <w:szCs w:val="20"/>
                 <w:lang w:val="en-US"/>
               </w:rPr>
-              <w:t>Y-Coordinate of the current pixel</w:t>
+              <w:t xml:space="preserve">Y-Coordinate </w:t>
+            </w:r>
+            <w:r>
+              <w:rPr>
+                <w:rFonts w:ascii="Times New Roman" w:hAnsi="Times New Roman" w:cs="Times New Roman"/>
+                <w:color w:val="000000"/>
+                <w:sz w:val="20"/>
+                <w:szCs w:val="20"/>
+                <w:lang w:val="en-US"/>
+              </w:rPr>
+              <w:t xml:space="preserve">(vertical) </w:t>
+            </w:r>
+            <w:r>
+              <w:rPr>
+                <w:rFonts w:ascii="Times New Roman" w:hAnsi="Times New Roman" w:cs="Times New Roman"/>
+                <w:color w:val="000000"/>
+                <w:sz w:val="20"/>
+                <w:szCs w:val="20"/>
+                <w:lang w:val="en-US"/>
+              </w:rPr>
+              <w:t>of the current pixel</w:t>
             </w:r>
           </w:p>
         </w:tc>
@@ -39699,11 +39868,127 @@
       </w:rPr>
     </w:lvl>
   </w:abstractNum>
+  <w:abstractNum w:abstractNumId="2" w15:restartNumberingAfterBreak="0">
+    <w:nsid w:val="72817F78"/>
+    <w:multiLevelType w:val="hybridMultilevel"/>
+    <w:tmpl w:val="2196CBA4"/>
+    <w:lvl w:ilvl="0" w:tplc="2C7AD3A6">
+      <w:start w:val="25"/>
+      <w:numFmt w:val="bullet"/>
+      <w:lvlText w:val="-"/>
+      <w:lvlJc w:val="left"/>
+      <w:pPr>
+        <w:ind w:left="720" w:hanging="360"/>
+      </w:pPr>
+      <w:rPr>
+        <w:rFonts w:ascii="Times New Roman" w:eastAsiaTheme="minorHAnsi" w:hAnsi="Times New Roman" w:cs="Times New Roman" w:hint="default"/>
+      </w:rPr>
+    </w:lvl>
+    <w:lvl w:ilvl="1" w:tplc="04070003" w:tentative="1">
+      <w:start w:val="1"/>
+      <w:numFmt w:val="bullet"/>
+      <w:lvlText w:val="o"/>
+      <w:lvlJc w:val="left"/>
+      <w:pPr>
+        <w:ind w:left="1440" w:hanging="360"/>
+      </w:pPr>
+      <w:rPr>
+        <w:rFonts w:ascii="Courier New" w:hAnsi="Courier New" w:cs="Courier New" w:hint="default"/>
+      </w:rPr>
+    </w:lvl>
+    <w:lvl w:ilvl="2" w:tplc="04070005" w:tentative="1">
+      <w:start w:val="1"/>
+      <w:numFmt w:val="bullet"/>
+      <w:lvlText w:val=""/>
+      <w:lvlJc w:val="left"/>
+      <w:pPr>
+        <w:ind w:left="2160" w:hanging="360"/>
+      </w:pPr>
+      <w:rPr>
+        <w:rFonts w:ascii="Wingdings" w:hAnsi="Wingdings" w:hint="default"/>
+      </w:rPr>
+    </w:lvl>
+    <w:lvl w:ilvl="3" w:tplc="04070001" w:tentative="1">
+      <w:start w:val="1"/>
+      <w:numFmt w:val="bullet"/>
+      <w:lvlText w:val=""/>
+      <w:lvlJc w:val="left"/>
+      <w:pPr>
+        <w:ind w:left="2880" w:hanging="360"/>
+      </w:pPr>
+      <w:rPr>
+        <w:rFonts w:ascii="Symbol" w:hAnsi="Symbol" w:hint="default"/>
+      </w:rPr>
+    </w:lvl>
+    <w:lvl w:ilvl="4" w:tplc="04070003" w:tentative="1">
+      <w:start w:val="1"/>
+      <w:numFmt w:val="bullet"/>
+      <w:lvlText w:val="o"/>
+      <w:lvlJc w:val="left"/>
+      <w:pPr>
+        <w:ind w:left="3600" w:hanging="360"/>
+      </w:pPr>
+      <w:rPr>
+        <w:rFonts w:ascii="Courier New" w:hAnsi="Courier New" w:cs="Courier New" w:hint="default"/>
+      </w:rPr>
+    </w:lvl>
+    <w:lvl w:ilvl="5" w:tplc="04070005" w:tentative="1">
+      <w:start w:val="1"/>
+      <w:numFmt w:val="bullet"/>
+      <w:lvlText w:val=""/>
+      <w:lvlJc w:val="left"/>
+      <w:pPr>
+        <w:ind w:left="4320" w:hanging="360"/>
+      </w:pPr>
+      <w:rPr>
+        <w:rFonts w:ascii="Wingdings" w:hAnsi="Wingdings" w:hint="default"/>
+      </w:rPr>
+    </w:lvl>
+    <w:lvl w:ilvl="6" w:tplc="04070001" w:tentative="1">
+      <w:start w:val="1"/>
+      <w:numFmt w:val="bullet"/>
+      <w:lvlText w:val=""/>
+      <w:lvlJc w:val="left"/>
+      <w:pPr>
+        <w:ind w:left="5040" w:hanging="360"/>
+      </w:pPr>
+      <w:rPr>
+        <w:rFonts w:ascii="Symbol" w:hAnsi="Symbol" w:hint="default"/>
+      </w:rPr>
+    </w:lvl>
+    <w:lvl w:ilvl="7" w:tplc="04070003" w:tentative="1">
+      <w:start w:val="1"/>
+      <w:numFmt w:val="bullet"/>
+      <w:lvlText w:val="o"/>
+      <w:lvlJc w:val="left"/>
+      <w:pPr>
+        <w:ind w:left="5760" w:hanging="360"/>
+      </w:pPr>
+      <w:rPr>
+        <w:rFonts w:ascii="Courier New" w:hAnsi="Courier New" w:cs="Courier New" w:hint="default"/>
+      </w:rPr>
+    </w:lvl>
+    <w:lvl w:ilvl="8" w:tplc="04070005" w:tentative="1">
+      <w:start w:val="1"/>
+      <w:numFmt w:val="bullet"/>
+      <w:lvlText w:val=""/>
+      <w:lvlJc w:val="left"/>
+      <w:pPr>
+        <w:ind w:left="6480" w:hanging="360"/>
+      </w:pPr>
+      <w:rPr>
+        <w:rFonts w:ascii="Wingdings" w:hAnsi="Wingdings" w:hint="default"/>
+      </w:rPr>
+    </w:lvl>
+  </w:abstractNum>
   <w:num w:numId="1">
     <w:abstractNumId w:val="1"/>
   </w:num>
   <w:num w:numId="2">
     <w:abstractNumId w:val="0"/>
+  </w:num>
+  <w:num w:numId="3">
+    <w:abstractNumId w:val="2"/>
   </w:num>
 </w:numbering>
 </file>

</xml_diff>

<commit_message>
"Filters Unlimited" filters (FFX files) can now be loaded. However, only the basic Filter Factory commands are supported.
git-svn-id: https://svn.viathinksoft.com/svn/filter_foundry/trunk@366 1b5a0048-3058-4200-831f-25aa9e3a14b9
</commit_message>
<xml_diff>
--- a/doc/The Filter Foundry.docx
+++ b/doc/The Filter Foundry.docx
@@ -60,7 +60,7 @@
           <w:szCs w:val="20"/>
           <w:lang w:val="en-US"/>
         </w:rPr>
-        <w:t>27</w:t>
+        <w:t>30</w:t>
       </w:r>
       <w:r>
         <w:rPr>
@@ -180,7 +180,7 @@
           <w:r>
             <w:fldChar w:fldCharType="separate"/>
           </w:r>
-          <w:hyperlink w:anchor="_Toc86263765" w:history="1">
+          <w:hyperlink w:anchor="_Toc86446959" w:history="1">
             <w:r>
               <w:rPr>
                 <w:rStyle w:val="Hyperlink"/>
@@ -208,7 +208,7 @@
                 <w:noProof/>
                 <w:webHidden/>
               </w:rPr>
-              <w:instrText xml:space="preserve"> PAGEREF _Toc86263765 \h </w:instrText>
+              <w:instrText xml:space="preserve"> PAGEREF _Toc86446959 \h </w:instrText>
             </w:r>
             <w:r>
               <w:rPr>
@@ -249,7 +249,7 @@
               <w:noProof/>
             </w:rPr>
           </w:pPr>
-          <w:hyperlink w:anchor="_Toc86263766" w:history="1">
+          <w:hyperlink w:anchor="_Toc86446960" w:history="1">
             <w:r>
               <w:rPr>
                 <w:rStyle w:val="Hyperlink"/>
@@ -277,7 +277,7 @@
                 <w:noProof/>
                 <w:webHidden/>
               </w:rPr>
-              <w:instrText xml:space="preserve"> PAGEREF _Toc86263766 \h </w:instrText>
+              <w:instrText xml:space="preserve"> PAGEREF _Toc86446960 \h </w:instrText>
             </w:r>
             <w:r>
               <w:rPr>
@@ -315,7 +315,7 @@
               <w:noProof/>
             </w:rPr>
           </w:pPr>
-          <w:hyperlink w:anchor="_Toc86263767" w:history="1">
+          <w:hyperlink w:anchor="_Toc86446961" w:history="1">
             <w:r>
               <w:rPr>
                 <w:rStyle w:val="Hyperlink"/>
@@ -343,7 +343,7 @@
                 <w:noProof/>
                 <w:webHidden/>
               </w:rPr>
-              <w:instrText xml:space="preserve"> PAGEREF _Toc86263767 \h </w:instrText>
+              <w:instrText xml:space="preserve"> PAGEREF _Toc86446961 \h </w:instrText>
             </w:r>
             <w:r>
               <w:rPr>
@@ -381,7 +381,7 @@
               <w:noProof/>
             </w:rPr>
           </w:pPr>
-          <w:hyperlink w:anchor="_Toc86263768" w:history="1">
+          <w:hyperlink w:anchor="_Toc86446962" w:history="1">
             <w:r>
               <w:rPr>
                 <w:rStyle w:val="Hyperlink"/>
@@ -409,7 +409,7 @@
                 <w:noProof/>
                 <w:webHidden/>
               </w:rPr>
-              <w:instrText xml:space="preserve"> PAGEREF _Toc86263768 \h </w:instrText>
+              <w:instrText xml:space="preserve"> PAGEREF _Toc86446962 \h </w:instrText>
             </w:r>
             <w:r>
               <w:rPr>
@@ -450,7 +450,7 @@
               <w:noProof/>
             </w:rPr>
           </w:pPr>
-          <w:hyperlink w:anchor="_Toc86263769" w:history="1">
+          <w:hyperlink w:anchor="_Toc86446963" w:history="1">
             <w:r>
               <w:rPr>
                 <w:rStyle w:val="Hyperlink"/>
@@ -478,7 +478,7 @@
                 <w:noProof/>
                 <w:webHidden/>
               </w:rPr>
-              <w:instrText xml:space="preserve"> PAGEREF _Toc86263769 \h </w:instrText>
+              <w:instrText xml:space="preserve"> PAGEREF _Toc86446963 \h </w:instrText>
             </w:r>
             <w:r>
               <w:rPr>
@@ -516,7 +516,7 @@
               <w:noProof/>
             </w:rPr>
           </w:pPr>
-          <w:hyperlink w:anchor="_Toc86263770" w:history="1">
+          <w:hyperlink w:anchor="_Toc86446964" w:history="1">
             <w:r>
               <w:rPr>
                 <w:rStyle w:val="Hyperlink"/>
@@ -544,7 +544,7 @@
                 <w:noProof/>
                 <w:webHidden/>
               </w:rPr>
-              <w:instrText xml:space="preserve"> PAGEREF _Toc86263770 \h </w:instrText>
+              <w:instrText xml:space="preserve"> PAGEREF _Toc86446964 \h </w:instrText>
             </w:r>
             <w:r>
               <w:rPr>
@@ -585,7 +585,7 @@
               <w:noProof/>
             </w:rPr>
           </w:pPr>
-          <w:hyperlink w:anchor="_Toc86263771" w:history="1">
+          <w:hyperlink w:anchor="_Toc86446965" w:history="1">
             <w:r>
               <w:rPr>
                 <w:rStyle w:val="Hyperlink"/>
@@ -613,7 +613,7 @@
                 <w:noProof/>
                 <w:webHidden/>
               </w:rPr>
-              <w:instrText xml:space="preserve"> PAGEREF _Toc86263771 \h </w:instrText>
+              <w:instrText xml:space="preserve"> PAGEREF _Toc86446965 \h </w:instrText>
             </w:r>
             <w:r>
               <w:rPr>
@@ -651,7 +651,7 @@
               <w:noProof/>
             </w:rPr>
           </w:pPr>
-          <w:hyperlink w:anchor="_Toc86263772" w:history="1">
+          <w:hyperlink w:anchor="_Toc86446966" w:history="1">
             <w:r>
               <w:rPr>
                 <w:rStyle w:val="Hyperlink"/>
@@ -679,7 +679,7 @@
                 <w:noProof/>
                 <w:webHidden/>
               </w:rPr>
-              <w:instrText xml:space="preserve"> PAGEREF _Toc86263772 \h </w:instrText>
+              <w:instrText xml:space="preserve"> PAGEREF _Toc86446966 \h </w:instrText>
             </w:r>
             <w:r>
               <w:rPr>
@@ -717,7 +717,7 @@
               <w:noProof/>
             </w:rPr>
           </w:pPr>
-          <w:hyperlink w:anchor="_Toc86263773" w:history="1">
+          <w:hyperlink w:anchor="_Toc86446967" w:history="1">
             <w:r>
               <w:rPr>
                 <w:rStyle w:val="Hyperlink"/>
@@ -745,7 +745,7 @@
                 <w:noProof/>
                 <w:webHidden/>
               </w:rPr>
-              <w:instrText xml:space="preserve"> PAGEREF _Toc86263773 \h </w:instrText>
+              <w:instrText xml:space="preserve"> PAGEREF _Toc86446967 \h </w:instrText>
             </w:r>
             <w:r>
               <w:rPr>
@@ -783,7 +783,7 @@
               <w:noProof/>
             </w:rPr>
           </w:pPr>
-          <w:hyperlink w:anchor="_Toc86263774" w:history="1">
+          <w:hyperlink w:anchor="_Toc86446968" w:history="1">
             <w:r>
               <w:rPr>
                 <w:rStyle w:val="Hyperlink"/>
@@ -811,7 +811,7 @@
                 <w:noProof/>
                 <w:webHidden/>
               </w:rPr>
-              <w:instrText xml:space="preserve"> PAGEREF _Toc86263774 \h </w:instrText>
+              <w:instrText xml:space="preserve"> PAGEREF _Toc86446968 \h </w:instrText>
             </w:r>
             <w:r>
               <w:rPr>
@@ -849,7 +849,7 @@
               <w:noProof/>
             </w:rPr>
           </w:pPr>
-          <w:hyperlink w:anchor="_Toc86263775" w:history="1">
+          <w:hyperlink w:anchor="_Toc86446969" w:history="1">
             <w:r>
               <w:rPr>
                 <w:rStyle w:val="Hyperlink"/>
@@ -877,7 +877,7 @@
                 <w:noProof/>
                 <w:webHidden/>
               </w:rPr>
-              <w:instrText xml:space="preserve"> PAGEREF _Toc86263775 \h </w:instrText>
+              <w:instrText xml:space="preserve"> PAGEREF _Toc86446969 \h </w:instrText>
             </w:r>
             <w:r>
               <w:rPr>
@@ -918,7 +918,7 @@
               <w:noProof/>
             </w:rPr>
           </w:pPr>
-          <w:hyperlink w:anchor="_Toc86263776" w:history="1">
+          <w:hyperlink w:anchor="_Toc86446970" w:history="1">
             <w:r>
               <w:rPr>
                 <w:rStyle w:val="Hyperlink"/>
@@ -946,7 +946,7 @@
                 <w:noProof/>
                 <w:webHidden/>
               </w:rPr>
-              <w:instrText xml:space="preserve"> PAGEREF _Toc86263776 \h </w:instrText>
+              <w:instrText xml:space="preserve"> PAGEREF _Toc86446970 \h </w:instrText>
             </w:r>
             <w:r>
               <w:rPr>
@@ -987,7 +987,7 @@
               <w:noProof/>
             </w:rPr>
           </w:pPr>
-          <w:hyperlink w:anchor="_Toc86263777" w:history="1">
+          <w:hyperlink w:anchor="_Toc86446971" w:history="1">
             <w:r>
               <w:rPr>
                 <w:rStyle w:val="Hyperlink"/>
@@ -1015,7 +1015,7 @@
                 <w:noProof/>
                 <w:webHidden/>
               </w:rPr>
-              <w:instrText xml:space="preserve"> PAGEREF _Toc86263777 \h </w:instrText>
+              <w:instrText xml:space="preserve"> PAGEREF _Toc86446971 \h </w:instrText>
             </w:r>
             <w:r>
               <w:rPr>
@@ -1035,7 +1035,7 @@
                 <w:noProof/>
                 <w:webHidden/>
               </w:rPr>
-              <w:t>5</w:t>
+              <w:t>6</w:t>
             </w:r>
             <w:r>
               <w:rPr>
@@ -1053,7 +1053,7 @@
               <w:noProof/>
             </w:rPr>
           </w:pPr>
-          <w:hyperlink w:anchor="_Toc86263778" w:history="1">
+          <w:hyperlink w:anchor="_Toc86446972" w:history="1">
             <w:r>
               <w:rPr>
                 <w:rStyle w:val="Hyperlink"/>
@@ -1081,7 +1081,7 @@
                 <w:noProof/>
                 <w:webHidden/>
               </w:rPr>
-              <w:instrText xml:space="preserve"> PAGEREF _Toc86263778 \h </w:instrText>
+              <w:instrText xml:space="preserve"> PAGEREF _Toc86446972 \h </w:instrText>
             </w:r>
             <w:r>
               <w:rPr>
@@ -1119,7 +1119,7 @@
               <w:noProof/>
             </w:rPr>
           </w:pPr>
-          <w:hyperlink w:anchor="_Toc86263779" w:history="1">
+          <w:hyperlink w:anchor="_Toc86446973" w:history="1">
             <w:r>
               <w:rPr>
                 <w:rStyle w:val="Hyperlink"/>
@@ -1147,7 +1147,7 @@
                 <w:noProof/>
                 <w:webHidden/>
               </w:rPr>
-              <w:instrText xml:space="preserve"> PAGEREF _Toc86263779 \h </w:instrText>
+              <w:instrText xml:space="preserve"> PAGEREF _Toc86446973 \h </w:instrText>
             </w:r>
             <w:r>
               <w:rPr>
@@ -1185,7 +1185,7 @@
               <w:noProof/>
             </w:rPr>
           </w:pPr>
-          <w:hyperlink w:anchor="_Toc86263780" w:history="1">
+          <w:hyperlink w:anchor="_Toc86446974" w:history="1">
             <w:r>
               <w:rPr>
                 <w:rStyle w:val="Hyperlink"/>
@@ -1213,7 +1213,7 @@
                 <w:noProof/>
                 <w:webHidden/>
               </w:rPr>
-              <w:instrText xml:space="preserve"> PAGEREF _Toc86263780 \h </w:instrText>
+              <w:instrText xml:space="preserve"> PAGEREF _Toc86446974 \h </w:instrText>
             </w:r>
             <w:r>
               <w:rPr>
@@ -1251,7 +1251,7 @@
               <w:noProof/>
             </w:rPr>
           </w:pPr>
-          <w:hyperlink w:anchor="_Toc86263781" w:history="1">
+          <w:hyperlink w:anchor="_Toc86446975" w:history="1">
             <w:r>
               <w:rPr>
                 <w:rStyle w:val="Hyperlink"/>
@@ -1279,7 +1279,7 @@
                 <w:noProof/>
                 <w:webHidden/>
               </w:rPr>
-              <w:instrText xml:space="preserve"> PAGEREF _Toc86263781 \h </w:instrText>
+              <w:instrText xml:space="preserve"> PAGEREF _Toc86446975 \h </w:instrText>
             </w:r>
             <w:r>
               <w:rPr>
@@ -1317,7 +1317,7 @@
               <w:noProof/>
             </w:rPr>
           </w:pPr>
-          <w:hyperlink w:anchor="_Toc86263782" w:history="1">
+          <w:hyperlink w:anchor="_Toc86446976" w:history="1">
             <w:r>
               <w:rPr>
                 <w:rStyle w:val="Hyperlink"/>
@@ -1345,7 +1345,7 @@
                 <w:noProof/>
                 <w:webHidden/>
               </w:rPr>
-              <w:instrText xml:space="preserve"> PAGEREF _Toc86263782 \h </w:instrText>
+              <w:instrText xml:space="preserve"> PAGEREF _Toc86446976 \h </w:instrText>
             </w:r>
             <w:r>
               <w:rPr>
@@ -1383,7 +1383,7 @@
               <w:noProof/>
             </w:rPr>
           </w:pPr>
-          <w:hyperlink w:anchor="_Toc86263783" w:history="1">
+          <w:hyperlink w:anchor="_Toc86446977" w:history="1">
             <w:r>
               <w:rPr>
                 <w:rStyle w:val="Hyperlink"/>
@@ -1411,7 +1411,7 @@
                 <w:noProof/>
                 <w:webHidden/>
               </w:rPr>
-              <w:instrText xml:space="preserve"> PAGEREF _Toc86263783 \h </w:instrText>
+              <w:instrText xml:space="preserve"> PAGEREF _Toc86446977 \h </w:instrText>
             </w:r>
             <w:r>
               <w:rPr>
@@ -1449,7 +1449,7 @@
               <w:noProof/>
             </w:rPr>
           </w:pPr>
-          <w:hyperlink w:anchor="_Toc86263784" w:history="1">
+          <w:hyperlink w:anchor="_Toc86446978" w:history="1">
             <w:r>
               <w:rPr>
                 <w:rStyle w:val="Hyperlink"/>
@@ -1477,7 +1477,7 @@
                 <w:noProof/>
                 <w:webHidden/>
               </w:rPr>
-              <w:instrText xml:space="preserve"> PAGEREF _Toc86263784 \h </w:instrText>
+              <w:instrText xml:space="preserve"> PAGEREF _Toc86446978 \h </w:instrText>
             </w:r>
             <w:r>
               <w:rPr>
@@ -1518,7 +1518,7 @@
               <w:noProof/>
             </w:rPr>
           </w:pPr>
-          <w:hyperlink w:anchor="_Toc86263785" w:history="1">
+          <w:hyperlink w:anchor="_Toc86446979" w:history="1">
             <w:r>
               <w:rPr>
                 <w:rStyle w:val="Hyperlink"/>
@@ -1546,7 +1546,7 @@
                 <w:noProof/>
                 <w:webHidden/>
               </w:rPr>
-              <w:instrText xml:space="preserve"> PAGEREF _Toc86263785 \h </w:instrText>
+              <w:instrText xml:space="preserve"> PAGEREF _Toc86446979 \h </w:instrText>
             </w:r>
             <w:r>
               <w:rPr>
@@ -1584,7 +1584,7 @@
               <w:noProof/>
             </w:rPr>
           </w:pPr>
-          <w:hyperlink w:anchor="_Toc86263786" w:history="1">
+          <w:hyperlink w:anchor="_Toc86446980" w:history="1">
             <w:r>
               <w:rPr>
                 <w:rStyle w:val="Hyperlink"/>
@@ -1612,7 +1612,7 @@
                 <w:noProof/>
                 <w:webHidden/>
               </w:rPr>
-              <w:instrText xml:space="preserve"> PAGEREF _Toc86263786 \h </w:instrText>
+              <w:instrText xml:space="preserve"> PAGEREF _Toc86446980 \h </w:instrText>
             </w:r>
             <w:r>
               <w:rPr>
@@ -1650,7 +1650,7 @@
               <w:noProof/>
             </w:rPr>
           </w:pPr>
-          <w:hyperlink w:anchor="_Toc86263787" w:history="1">
+          <w:hyperlink w:anchor="_Toc86446981" w:history="1">
             <w:r>
               <w:rPr>
                 <w:rStyle w:val="Hyperlink"/>
@@ -1678,7 +1678,7 @@
                 <w:noProof/>
                 <w:webHidden/>
               </w:rPr>
-              <w:instrText xml:space="preserve"> PAGEREF _Toc86263787 \h </w:instrText>
+              <w:instrText xml:space="preserve"> PAGEREF _Toc86446981 \h </w:instrText>
             </w:r>
             <w:r>
               <w:rPr>
@@ -1716,7 +1716,7 @@
               <w:noProof/>
             </w:rPr>
           </w:pPr>
-          <w:hyperlink w:anchor="_Toc86263788" w:history="1">
+          <w:hyperlink w:anchor="_Toc86446982" w:history="1">
             <w:r>
               <w:rPr>
                 <w:rStyle w:val="Hyperlink"/>
@@ -1744,7 +1744,7 @@
                 <w:noProof/>
                 <w:webHidden/>
               </w:rPr>
-              <w:instrText xml:space="preserve"> PAGEREF _Toc86263788 \h </w:instrText>
+              <w:instrText xml:space="preserve"> PAGEREF _Toc86446982 \h </w:instrText>
             </w:r>
             <w:r>
               <w:rPr>
@@ -1782,7 +1782,7 @@
               <w:noProof/>
             </w:rPr>
           </w:pPr>
-          <w:hyperlink w:anchor="_Toc86263789" w:history="1">
+          <w:hyperlink w:anchor="_Toc86446983" w:history="1">
             <w:r>
               <w:rPr>
                 <w:rStyle w:val="Hyperlink"/>
@@ -1810,7 +1810,7 @@
                 <w:noProof/>
                 <w:webHidden/>
               </w:rPr>
-              <w:instrText xml:space="preserve"> PAGEREF _Toc86263789 \h </w:instrText>
+              <w:instrText xml:space="preserve"> PAGEREF _Toc86446983 \h </w:instrText>
             </w:r>
             <w:r>
               <w:rPr>
@@ -1848,7 +1848,7 @@
               <w:noProof/>
             </w:rPr>
           </w:pPr>
-          <w:hyperlink w:anchor="_Toc86263790" w:history="1">
+          <w:hyperlink w:anchor="_Toc86446984" w:history="1">
             <w:r>
               <w:rPr>
                 <w:rStyle w:val="Hyperlink"/>
@@ -1876,7 +1876,7 @@
                 <w:noProof/>
                 <w:webHidden/>
               </w:rPr>
-              <w:instrText xml:space="preserve"> PAGEREF _Toc86263790 \h </w:instrText>
+              <w:instrText xml:space="preserve"> PAGEREF _Toc86446984 \h </w:instrText>
             </w:r>
             <w:r>
               <w:rPr>
@@ -1917,7 +1917,7 @@
               <w:noProof/>
             </w:rPr>
           </w:pPr>
-          <w:hyperlink w:anchor="_Toc86263791" w:history="1">
+          <w:hyperlink w:anchor="_Toc86446985" w:history="1">
             <w:r>
               <w:rPr>
                 <w:rStyle w:val="Hyperlink"/>
@@ -1945,7 +1945,7 @@
                 <w:noProof/>
                 <w:webHidden/>
               </w:rPr>
-              <w:instrText xml:space="preserve"> PAGEREF _Toc86263791 \h </w:instrText>
+              <w:instrText xml:space="preserve"> PAGEREF _Toc86446985 \h </w:instrText>
             </w:r>
             <w:r>
               <w:rPr>
@@ -1983,7 +1983,7 @@
               <w:noProof/>
             </w:rPr>
           </w:pPr>
-          <w:hyperlink w:anchor="_Toc86263792" w:history="1">
+          <w:hyperlink w:anchor="_Toc86446986" w:history="1">
             <w:r>
               <w:rPr>
                 <w:rStyle w:val="Hyperlink"/>
@@ -2011,7 +2011,7 @@
                 <w:noProof/>
                 <w:webHidden/>
               </w:rPr>
-              <w:instrText xml:space="preserve"> PAGEREF _Toc86263792 \h </w:instrText>
+              <w:instrText xml:space="preserve"> PAGEREF _Toc86446986 \h </w:instrText>
             </w:r>
             <w:r>
               <w:rPr>
@@ -2049,7 +2049,7 @@
               <w:noProof/>
             </w:rPr>
           </w:pPr>
-          <w:hyperlink w:anchor="_Toc86263793" w:history="1">
+          <w:hyperlink w:anchor="_Toc86446987" w:history="1">
             <w:r>
               <w:rPr>
                 <w:rStyle w:val="Hyperlink"/>
@@ -2077,7 +2077,7 @@
                 <w:noProof/>
                 <w:webHidden/>
               </w:rPr>
-              <w:instrText xml:space="preserve"> PAGEREF _Toc86263793 \h </w:instrText>
+              <w:instrText xml:space="preserve"> PAGEREF _Toc86446987 \h </w:instrText>
             </w:r>
             <w:r>
               <w:rPr>
@@ -2115,7 +2115,7 @@
               <w:noProof/>
             </w:rPr>
           </w:pPr>
-          <w:hyperlink w:anchor="_Toc86263794" w:history="1">
+          <w:hyperlink w:anchor="_Toc86446988" w:history="1">
             <w:r>
               <w:rPr>
                 <w:rStyle w:val="Hyperlink"/>
@@ -2143,7 +2143,7 @@
                 <w:noProof/>
                 <w:webHidden/>
               </w:rPr>
-              <w:instrText xml:space="preserve"> PAGEREF _Toc86263794 \h </w:instrText>
+              <w:instrText xml:space="preserve"> PAGEREF _Toc86446988 \h </w:instrText>
             </w:r>
             <w:r>
               <w:rPr>
@@ -2181,7 +2181,7 @@
               <w:noProof/>
             </w:rPr>
           </w:pPr>
-          <w:hyperlink w:anchor="_Toc86263795" w:history="1">
+          <w:hyperlink w:anchor="_Toc86446989" w:history="1">
             <w:r>
               <w:rPr>
                 <w:rStyle w:val="Hyperlink"/>
@@ -2209,7 +2209,7 @@
                 <w:noProof/>
                 <w:webHidden/>
               </w:rPr>
-              <w:instrText xml:space="preserve"> PAGEREF _Toc86263795 \h </w:instrText>
+              <w:instrText xml:space="preserve"> PAGEREF _Toc86446989 \h </w:instrText>
             </w:r>
             <w:r>
               <w:rPr>
@@ -2247,7 +2247,7 @@
               <w:noProof/>
             </w:rPr>
           </w:pPr>
-          <w:hyperlink w:anchor="_Toc86263796" w:history="1">
+          <w:hyperlink w:anchor="_Toc86446990" w:history="1">
             <w:r>
               <w:rPr>
                 <w:rStyle w:val="Hyperlink"/>
@@ -2275,7 +2275,7 @@
                 <w:noProof/>
                 <w:webHidden/>
               </w:rPr>
-              <w:instrText xml:space="preserve"> PAGEREF _Toc86263796 \h </w:instrText>
+              <w:instrText xml:space="preserve"> PAGEREF _Toc86446990 \h </w:instrText>
             </w:r>
             <w:r>
               <w:rPr>
@@ -2313,7 +2313,7 @@
               <w:noProof/>
             </w:rPr>
           </w:pPr>
-          <w:hyperlink w:anchor="_Toc86263797" w:history="1">
+          <w:hyperlink w:anchor="_Toc86446991" w:history="1">
             <w:r>
               <w:rPr>
                 <w:rStyle w:val="Hyperlink"/>
@@ -2341,7 +2341,7 @@
                 <w:noProof/>
                 <w:webHidden/>
               </w:rPr>
-              <w:instrText xml:space="preserve"> PAGEREF _Toc86263797 \h </w:instrText>
+              <w:instrText xml:space="preserve"> PAGEREF _Toc86446991 \h </w:instrText>
             </w:r>
             <w:r>
               <w:rPr>
@@ -2382,7 +2382,7 @@
               <w:noProof/>
             </w:rPr>
           </w:pPr>
-          <w:hyperlink w:anchor="_Toc86263798" w:history="1">
+          <w:hyperlink w:anchor="_Toc86446992" w:history="1">
             <w:r>
               <w:rPr>
                 <w:rStyle w:val="Hyperlink"/>
@@ -2410,7 +2410,7 @@
                 <w:noProof/>
                 <w:webHidden/>
               </w:rPr>
-              <w:instrText xml:space="preserve"> PAGEREF _Toc86263798 \h </w:instrText>
+              <w:instrText xml:space="preserve"> PAGEREF _Toc86446992 \h </w:instrText>
             </w:r>
             <w:r>
               <w:rPr>
@@ -2463,7 +2463,7 @@
           <w:lang w:val="en-US"/>
         </w:rPr>
       </w:pPr>
-      <w:bookmarkStart w:id="0" w:name="_Toc86263765"/>
+      <w:bookmarkStart w:id="0" w:name="_Toc86446959"/>
       <w:r>
         <w:rPr>
           <w:lang w:val="en-US"/>
@@ -3395,7 +3395,7 @@
           <w:lang w:val="en-US"/>
         </w:rPr>
       </w:pPr>
-      <w:bookmarkStart w:id="1" w:name="_Toc86263766"/>
+      <w:bookmarkStart w:id="1" w:name="_Toc86446960"/>
       <w:r>
         <w:rPr>
           <w:lang w:val="en-US"/>
@@ -3413,7 +3413,7 @@
           <w:lang w:val="en-US"/>
         </w:rPr>
       </w:pPr>
-      <w:bookmarkStart w:id="2" w:name="_Toc86263767"/>
+      <w:bookmarkStart w:id="2" w:name="_Toc86446961"/>
       <w:r>
         <w:rPr>
           <w:lang w:val="en-US"/>
@@ -3709,7 +3709,7 @@
           <w:lang w:val="en-US"/>
         </w:rPr>
       </w:pPr>
-      <w:bookmarkStart w:id="3" w:name="_Toc86263768"/>
+      <w:bookmarkStart w:id="3" w:name="_Toc86446962"/>
       <w:r>
         <w:rPr>
           <w:lang w:val="en-US"/>
@@ -3864,7 +3864,7 @@
           <w:lang w:val="en-US"/>
         </w:rPr>
       </w:pPr>
-      <w:bookmarkStart w:id="4" w:name="_Toc86263769"/>
+      <w:bookmarkStart w:id="4" w:name="_Toc86446963"/>
       <w:r>
         <w:rPr>
           <w:lang w:val="en-US"/>
@@ -4302,147 +4302,7 @@
           <w:szCs w:val="20"/>
           <w:lang w:val="en-US"/>
         </w:rPr>
-        <w:t>I.C.NET Plugin-Manager 2.</w:t>
-      </w:r>
-      <w:r>
-        <w:rPr>
-          <w:rFonts w:ascii="Times New Roman" w:hAnsi="Times New Roman" w:cs="Times New Roman"/>
-          <w:color w:val="000000"/>
-          <w:sz w:val="20"/>
-          <w:szCs w:val="20"/>
-          <w:lang w:val="en-US"/>
-        </w:rPr>
-        <w:t>x</w:t>
-      </w:r>
-      <w:r>
-        <w:rPr>
-          <w:rFonts w:ascii="Times New Roman" w:hAnsi="Times New Roman" w:cs="Times New Roman"/>
-          <w:color w:val="000000"/>
-          <w:sz w:val="20"/>
-          <w:szCs w:val="20"/>
-          <w:lang w:val="en-US"/>
-        </w:rPr>
-        <w:t xml:space="preserve"> </w:t>
-      </w:r>
-      <w:r>
-        <w:rPr>
-          <w:rFonts w:ascii="Times New Roman" w:hAnsi="Times New Roman" w:cs="Times New Roman"/>
-          <w:color w:val="000000"/>
-          <w:sz w:val="20"/>
-          <w:szCs w:val="20"/>
-          <w:lang w:val="en-US"/>
-        </w:rPr>
-        <w:t xml:space="preserve">and </w:t>
-      </w:r>
-      <w:r>
-        <w:rPr>
-          <w:rFonts w:ascii="Times New Roman" w:hAnsi="Times New Roman" w:cs="Times New Roman"/>
-          <w:color w:val="000000"/>
-          <w:sz w:val="20"/>
-          <w:szCs w:val="20"/>
-          <w:lang w:val="en-US"/>
-        </w:rPr>
-        <w:t>Filters Unlimited</w:t>
-      </w:r>
-      <w:r>
-        <w:rPr>
-          <w:rFonts w:ascii="Times New Roman" w:hAnsi="Times New Roman" w:cs="Times New Roman"/>
-          <w:color w:val="000000"/>
-          <w:sz w:val="20"/>
-          <w:szCs w:val="20"/>
-          <w:lang w:val="en-US"/>
-        </w:rPr>
-        <w:t xml:space="preserve"> </w:t>
-      </w:r>
-      <w:r>
-        <w:rPr>
-          <w:rFonts w:ascii="Times New Roman" w:hAnsi="Times New Roman" w:cs="Times New Roman"/>
-          <w:color w:val="000000"/>
-          <w:sz w:val="20"/>
-          <w:szCs w:val="20"/>
-          <w:lang w:val="en-US"/>
-        </w:rPr>
-        <w:t>(though th</w:t>
-      </w:r>
-      <w:r>
-        <w:rPr>
-          <w:rFonts w:ascii="Times New Roman" w:hAnsi="Times New Roman" w:cs="Times New Roman"/>
-          <w:color w:val="000000"/>
-          <w:sz w:val="20"/>
-          <w:szCs w:val="20"/>
-          <w:lang w:val="en-US"/>
-        </w:rPr>
-        <w:t>ese</w:t>
-      </w:r>
-      <w:r>
-        <w:rPr>
-          <w:rFonts w:ascii="Times New Roman" w:hAnsi="Times New Roman" w:cs="Times New Roman"/>
-          <w:color w:val="000000"/>
-          <w:sz w:val="20"/>
-          <w:szCs w:val="20"/>
-          <w:lang w:val="en-US"/>
-        </w:rPr>
-        <w:t xml:space="preserve"> </w:t>
-      </w:r>
-      <w:r>
-        <w:rPr>
-          <w:rFonts w:ascii="Times New Roman" w:hAnsi="Times New Roman" w:cs="Times New Roman"/>
-          <w:color w:val="000000"/>
-          <w:sz w:val="20"/>
-          <w:szCs w:val="20"/>
-          <w:lang w:val="en-US"/>
-        </w:rPr>
-        <w:t>are</w:t>
-      </w:r>
-      <w:r>
-        <w:rPr>
-          <w:rFonts w:ascii="Times New Roman" w:hAnsi="Times New Roman" w:cs="Times New Roman"/>
-          <w:color w:val="000000"/>
-          <w:sz w:val="20"/>
-          <w:szCs w:val="20"/>
-          <w:lang w:val="en-US"/>
-        </w:rPr>
-        <w:t xml:space="preserve"> technically emulator</w:t>
-      </w:r>
-      <w:r>
-        <w:rPr>
-          <w:rFonts w:ascii="Times New Roman" w:hAnsi="Times New Roman" w:cs="Times New Roman"/>
-          <w:color w:val="000000"/>
-          <w:sz w:val="20"/>
-          <w:szCs w:val="20"/>
-          <w:lang w:val="en-US"/>
-        </w:rPr>
-        <w:t>s</w:t>
-      </w:r>
-      <w:r>
-        <w:rPr>
-          <w:rFonts w:ascii="Times New Roman" w:hAnsi="Times New Roman" w:cs="Times New Roman"/>
-          <w:color w:val="000000"/>
-          <w:sz w:val="20"/>
-          <w:szCs w:val="20"/>
-          <w:lang w:val="en-US"/>
-        </w:rPr>
-        <w:t xml:space="preserve"> rather than host</w:t>
-      </w:r>
-      <w:r>
-        <w:rPr>
-          <w:rFonts w:ascii="Times New Roman" w:hAnsi="Times New Roman" w:cs="Times New Roman"/>
-          <w:color w:val="000000"/>
-          <w:sz w:val="20"/>
-          <w:szCs w:val="20"/>
-          <w:lang w:val="en-US"/>
-        </w:rPr>
-        <w:t>s</w:t>
-      </w:r>
-      <w:r>
-        <w:rPr>
-          <w:rFonts w:ascii="Times New Roman" w:hAnsi="Times New Roman" w:cs="Times New Roman"/>
-          <w:color w:val="000000"/>
-          <w:sz w:val="20"/>
-          <w:szCs w:val="20"/>
-          <w:lang w:val="en-US"/>
-        </w:rPr>
-        <w:t>)</w:t>
+        <w:t>I.C.NET Plugin-Manager 2.x and Filters Unlimited (though these are technically emulators rather than hosts)</w:t>
       </w:r>
     </w:p>
     <w:p>
@@ -4491,7 +4351,6 @@
           <w:lang w:val="en-US"/>
         </w:rPr>
       </w:pPr>
-      <w:bookmarkStart w:id="5" w:name="_Toc86263770"/>
       <w:r>
         <w:rPr>
           <w:rFonts w:ascii="Times New Roman" w:hAnsi="Times New Roman" w:cs="Times New Roman"/>
@@ -4644,6 +4503,7 @@
           <w:lang w:val="en-US"/>
         </w:rPr>
       </w:pPr>
+      <w:bookmarkStart w:id="5" w:name="_Toc86446964"/>
       <w:r>
         <w:rPr>
           <w:lang w:val="en-US"/>
@@ -5127,7 +4987,7 @@
           <w:lang w:val="en-US"/>
         </w:rPr>
       </w:pPr>
-      <w:bookmarkStart w:id="6" w:name="_Toc86263771"/>
+      <w:bookmarkStart w:id="6" w:name="_Toc86446965"/>
       <w:r>
         <w:rPr>
           <w:lang w:val="en-US"/>
@@ -5211,7 +5071,7 @@
           <w:lang w:val="en-US"/>
         </w:rPr>
       </w:pPr>
-      <w:bookmarkStart w:id="7" w:name="_Toc86263772"/>
+      <w:bookmarkStart w:id="7" w:name="_Toc86446966"/>
       <w:r>
         <w:rPr>
           <w:noProof/>
@@ -5785,7 +5645,7 @@
           <w:lang w:val="en-US"/>
         </w:rPr>
       </w:pPr>
-      <w:bookmarkStart w:id="8" w:name="_Toc86263773"/>
+      <w:bookmarkStart w:id="8" w:name="_Toc86446967"/>
       <w:r>
         <w:rPr>
           <w:lang w:val="en-US"/>
@@ -6500,7 +6360,7 @@
           <w:lang w:val="en-US"/>
         </w:rPr>
       </w:pPr>
-      <w:bookmarkStart w:id="9" w:name="_Toc86263774"/>
+      <w:bookmarkStart w:id="9" w:name="_Toc86446968"/>
       <w:r>
         <w:rPr>
           <w:lang w:val="en-US"/>
@@ -6707,7 +6567,7 @@
           <w:lang w:val="en-US"/>
         </w:rPr>
       </w:pPr>
-      <w:bookmarkStart w:id="10" w:name="_Toc86263775"/>
+      <w:bookmarkStart w:id="10" w:name="_Toc86446969"/>
       <w:r>
         <w:rPr>
           <w:lang w:val="en-US"/>
@@ -7290,6 +7150,68 @@
           </w:p>
         </w:tc>
       </w:tr>
+      <w:tr>
+        <w:tc>
+          <w:tcPr>
+            <w:tcW w:w="1101" w:type="dxa"/>
+          </w:tcPr>
+          <w:p>
+            <w:pPr>
+              <w:autoSpaceDE w:val="0"/>
+              <w:autoSpaceDN w:val="0"/>
+              <w:adjustRightInd w:val="0"/>
+              <w:spacing w:after="100"/>
+              <w:rPr>
+                <w:rFonts w:ascii="Times New Roman" w:hAnsi="Times New Roman" w:cs="Times New Roman"/>
+                <w:color w:val="000000"/>
+                <w:sz w:val="20"/>
+                <w:szCs w:val="20"/>
+                <w:lang w:val="en-US"/>
+              </w:rPr>
+            </w:pPr>
+            <w:r>
+              <w:rPr>
+                <w:rFonts w:ascii="Times New Roman" w:hAnsi="Times New Roman" w:cs="Times New Roman"/>
+                <w:color w:val="000000"/>
+                <w:sz w:val="20"/>
+                <w:szCs w:val="20"/>
+                <w:lang w:val="en-US"/>
+              </w:rPr>
+              <w:t>FFX</w:t>
+            </w:r>
+          </w:p>
+        </w:tc>
+        <w:tc>
+          <w:tcPr>
+            <w:tcW w:w="8080" w:type="dxa"/>
+          </w:tcPr>
+          <w:p>
+            <w:pPr>
+              <w:autoSpaceDE w:val="0"/>
+              <w:autoSpaceDN w:val="0"/>
+              <w:adjustRightInd w:val="0"/>
+              <w:spacing w:after="100"/>
+              <w:rPr>
+                <w:rFonts w:ascii="Times New Roman" w:hAnsi="Times New Roman" w:cs="Times New Roman"/>
+                <w:color w:val="000000"/>
+                <w:sz w:val="20"/>
+                <w:szCs w:val="20"/>
+                <w:lang w:val="en-US"/>
+              </w:rPr>
+            </w:pPr>
+            <w:r>
+              <w:rPr>
+                <w:rFonts w:ascii="Times New Roman" w:hAnsi="Times New Roman" w:cs="Times New Roman"/>
+                <w:color w:val="000000"/>
+                <w:sz w:val="20"/>
+                <w:szCs w:val="20"/>
+                <w:lang w:val="en-US"/>
+              </w:rPr>
+              <w:t>“Filters Unlimited” file. Note that Filter Foundry only implements the basic Filter Factory commands. Therefore, most “Filters Unlimited” filters will not work with Filter Foundry.</w:t>
+            </w:r>
+          </w:p>
+        </w:tc>
+      </w:tr>
     </w:tbl>
     <w:p>
       <w:pPr>
@@ -7340,7 +7262,7 @@
           <w:lang w:val="en-US"/>
         </w:rPr>
       </w:pPr>
-      <w:bookmarkStart w:id="11" w:name="_Toc86263776"/>
+      <w:bookmarkStart w:id="11" w:name="_Toc86446970"/>
       <w:r>
         <w:rPr>
           <w:lang w:val="en-US"/>
@@ -8233,11 +8155,12 @@
           <w:lang w:val="en-US"/>
         </w:rPr>
       </w:pPr>
-      <w:bookmarkStart w:id="12" w:name="_Toc86263777"/>
-      <w:r>
-        <w:rPr>
-          <w:lang w:val="en-US"/>
-        </w:rPr>
+      <w:bookmarkStart w:id="12" w:name="_Toc86446971"/>
+      <w:r>
+        <w:rPr>
+          <w:lang w:val="en-US"/>
+        </w:rPr>
+        <w:lastRenderedPageBreak/>
         <w:t>Expressions for creating filters</w:t>
       </w:r>
       <w:bookmarkEnd w:id="12"/>
@@ -8296,12 +8219,11 @@
           <w:lang w:val="en-US"/>
         </w:rPr>
       </w:pPr>
-      <w:bookmarkStart w:id="13" w:name="_Toc86263778"/>
-      <w:r>
-        <w:rPr>
-          <w:lang w:val="en-US"/>
-        </w:rPr>
-        <w:lastRenderedPageBreak/>
+      <w:bookmarkStart w:id="13" w:name="_Toc86446972"/>
+      <w:r>
+        <w:rPr>
+          <w:lang w:val="en-US"/>
+        </w:rPr>
         <w:t>Components of expressions</w:t>
       </w:r>
       <w:bookmarkEnd w:id="13"/>
@@ -8546,7 +8468,7 @@
           <w:lang w:val="en-US"/>
         </w:rPr>
       </w:pPr>
-      <w:bookmarkStart w:id="14" w:name="_Toc86263779"/>
+      <w:bookmarkStart w:id="14" w:name="_Toc86446973"/>
       <w:r>
         <w:rPr>
           <w:lang w:val="en-US"/>
@@ -8751,7 +8673,7 @@
           <w:lang w:val="en-US"/>
         </w:rPr>
       </w:pPr>
-      <w:bookmarkStart w:id="15" w:name="_Toc86263780"/>
+      <w:bookmarkStart w:id="15" w:name="_Toc86446974"/>
       <w:r>
         <w:rPr>
           <w:lang w:val="en-US"/>
@@ -10993,6 +10915,7 @@
                 <w:szCs w:val="20"/>
                 <w:lang w:val="en-US"/>
               </w:rPr>
+              <w:lastRenderedPageBreak/>
               <w:t>d</w:t>
             </w:r>
           </w:p>
@@ -11045,7 +10968,6 @@
               </w:rPr>
               <w:t xml:space="preserve">where </w:t>
             </w:r>
-            <w:proofErr w:type="spellStart"/>
             <w:r>
               <w:rPr>
                 <w:rFonts w:ascii="Times New Roman" w:hAnsi="Times New Roman" w:cs="Times New Roman"/>
@@ -11058,7 +10980,6 @@
               </w:rPr>
               <w:t>d</w:t>
             </w:r>
-            <w:proofErr w:type="spellEnd"/>
             <w:r>
               <w:rPr>
                 <w:rFonts w:ascii="Times New Roman" w:hAnsi="Times New Roman" w:cs="Times New Roman"/>
@@ -11276,7 +11197,6 @@
                 <w:szCs w:val="20"/>
                 <w:lang w:val="en-US"/>
               </w:rPr>
-              <w:lastRenderedPageBreak/>
               <w:t>dmin</w:t>
             </w:r>
             <w:proofErr w:type="spellEnd"/>
@@ -14296,7 +14216,7 @@
           <w:lang w:val="en-US"/>
         </w:rPr>
       </w:pPr>
-      <w:bookmarkStart w:id="16" w:name="_Toc86263781"/>
+      <w:bookmarkStart w:id="16" w:name="_Toc86446975"/>
       <w:r>
         <w:rPr>
           <w:lang w:val="en-US"/>
@@ -14914,6 +14834,7 @@
           <w:szCs w:val="20"/>
           <w:lang w:val="en-US"/>
         </w:rPr>
+        <w:lastRenderedPageBreak/>
         <w:t>You can use the following functions in your expressions. Many functions place restrictions</w:t>
       </w:r>
       <w:r>
@@ -15036,22 +14957,6 @@
         </w:rPr>
         <w:t>requires an argument between 0 and 7.</w:t>
       </w:r>
-    </w:p>
-    <w:p>
-      <w:pPr>
-        <w:autoSpaceDE w:val="0"/>
-        <w:autoSpaceDN w:val="0"/>
-        <w:adjustRightInd w:val="0"/>
-        <w:spacing w:after="100" w:line="240" w:lineRule="auto"/>
-        <w:jc w:val="both"/>
-        <w:rPr>
-          <w:rFonts w:ascii="Times New Roman" w:hAnsi="Times New Roman" w:cs="Times New Roman"/>
-          <w:color w:val="000000"/>
-          <w:sz w:val="20"/>
-          <w:szCs w:val="20"/>
-          <w:lang w:val="en-US"/>
-        </w:rPr>
-      </w:pPr>
     </w:p>
     <w:tbl>
       <w:tblPr>
@@ -15095,7 +15000,6 @@
                 <w:szCs w:val="20"/>
                 <w:lang w:val="en-US"/>
               </w:rPr>
-              <w:lastRenderedPageBreak/>
               <w:t>Functions</w:t>
             </w:r>
           </w:p>
@@ -19190,27 +19094,6 @@
           <w:lang w:val="en-US"/>
         </w:rPr>
       </w:pPr>
-    </w:p>
-    <w:p>
-      <w:pPr>
-        <w:rPr>
-          <w:rFonts w:ascii="Times New Roman" w:hAnsi="Times New Roman" w:cs="Times New Roman"/>
-          <w:color w:val="000000"/>
-          <w:sz w:val="20"/>
-          <w:szCs w:val="20"/>
-          <w:lang w:val="en-US"/>
-        </w:rPr>
-      </w:pPr>
-      <w:r>
-        <w:rPr>
-          <w:rFonts w:ascii="Times New Roman" w:hAnsi="Times New Roman" w:cs="Times New Roman"/>
-          <w:color w:val="000000"/>
-          <w:sz w:val="20"/>
-          <w:szCs w:val="20"/>
-          <w:lang w:val="en-US"/>
-        </w:rPr>
-        <w:br w:type="page"/>
-      </w:r>
     </w:p>
     <w:p>
       <w:pPr>
@@ -24141,7 +24024,7 @@
           <w:lang w:val="en-US"/>
         </w:rPr>
       </w:pPr>
-      <w:bookmarkStart w:id="17" w:name="_Toc86263782"/>
+      <w:bookmarkStart w:id="17" w:name="_Toc86446976"/>
       <w:r>
         <w:rPr>
           <w:lang w:val="en-US"/>
@@ -30958,7 +30841,7 @@
           <w:lang w:val="en-US"/>
         </w:rPr>
       </w:pPr>
-      <w:bookmarkStart w:id="18" w:name="_Toc86263783"/>
+      <w:bookmarkStart w:id="18" w:name="_Toc86446977"/>
       <w:r>
         <w:rPr>
           <w:lang w:val="en-US"/>
@@ -31538,7 +31421,7 @@
           <w:lang w:val="en-US"/>
         </w:rPr>
       </w:pPr>
-      <w:bookmarkStart w:id="19" w:name="_Toc86263784"/>
+      <w:bookmarkStart w:id="19" w:name="_Toc86446978"/>
       <w:r>
         <w:rPr>
           <w:lang w:val="en-US"/>
@@ -32387,7 +32270,7 @@
           <w:lang w:val="en-US"/>
         </w:rPr>
       </w:pPr>
-      <w:bookmarkStart w:id="20" w:name="_Toc86263785"/>
+      <w:bookmarkStart w:id="20" w:name="_Toc86446979"/>
       <w:r>
         <w:rPr>
           <w:lang w:val="en-US"/>
@@ -32530,7 +32413,7 @@
           <w:lang w:val="en-US"/>
         </w:rPr>
       </w:pPr>
-      <w:bookmarkStart w:id="21" w:name="_Toc86263786"/>
+      <w:bookmarkStart w:id="21" w:name="_Toc86446980"/>
       <w:r>
         <w:rPr>
           <w:lang w:val="en-US"/>
@@ -32748,7 +32631,7 @@
           <w:lang w:val="en-US"/>
         </w:rPr>
       </w:pPr>
-      <w:bookmarkStart w:id="22" w:name="_Toc86263787"/>
+      <w:bookmarkStart w:id="22" w:name="_Toc86446981"/>
       <w:r>
         <w:rPr>
           <w:lang w:val="en-US"/>
@@ -33051,7 +32934,7 @@
           <w:lang w:val="en-US"/>
         </w:rPr>
       </w:pPr>
-      <w:bookmarkStart w:id="23" w:name="_Toc86263788"/>
+      <w:bookmarkStart w:id="23" w:name="_Toc86446982"/>
       <w:r>
         <w:rPr>
           <w:lang w:val="en-US"/>
@@ -33740,7 +33623,7 @@
           <w:lang w:val="en-US"/>
         </w:rPr>
       </w:pPr>
-      <w:bookmarkStart w:id="24" w:name="_Toc86263789"/>
+      <w:bookmarkStart w:id="24" w:name="_Toc86446983"/>
       <w:r>
         <w:rPr>
           <w:lang w:val="en-US"/>
@@ -34644,7 +34527,7 @@
           <w:lang w:val="en-US"/>
         </w:rPr>
       </w:pPr>
-      <w:bookmarkStart w:id="25" w:name="_Toc86263790"/>
+      <w:bookmarkStart w:id="25" w:name="_Toc86446984"/>
       <w:r>
         <w:rPr>
           <w:lang w:val="en-US"/>
@@ -34950,7 +34833,7 @@
           <w:lang w:val="en-US"/>
         </w:rPr>
       </w:pPr>
-      <w:bookmarkStart w:id="26" w:name="_Toc86263791"/>
+      <w:bookmarkStart w:id="26" w:name="_Toc86446985"/>
       <w:r>
         <w:rPr>
           <w:lang w:val="en-US"/>
@@ -35059,7 +34942,7 @@
           <w:lang w:val="en-US"/>
         </w:rPr>
       </w:pPr>
-      <w:bookmarkStart w:id="27" w:name="_Toc86263792"/>
+      <w:bookmarkStart w:id="27" w:name="_Toc86446986"/>
       <w:r>
         <w:rPr>
           <w:lang w:val="en-US"/>
@@ -37755,7 +37638,7 @@
           <w:lang w:val="en-US"/>
         </w:rPr>
       </w:pPr>
-      <w:bookmarkStart w:id="28" w:name="_Toc86263793"/>
+      <w:bookmarkStart w:id="28" w:name="_Toc86446987"/>
       <w:r>
         <w:rPr>
           <w:lang w:val="en-US"/>
@@ -38598,7 +38481,7 @@
           <w:lang w:val="en-US"/>
         </w:rPr>
       </w:pPr>
-      <w:bookmarkStart w:id="29" w:name="_Toc86263794"/>
+      <w:bookmarkStart w:id="29" w:name="_Toc86446988"/>
       <w:r>
         <w:rPr>
           <w:lang w:val="en-US"/>
@@ -38817,7 +38700,7 @@
           <w:lang w:val="en-US"/>
         </w:rPr>
       </w:pPr>
-      <w:bookmarkStart w:id="30" w:name="_Toc86263795"/>
+      <w:bookmarkStart w:id="30" w:name="_Toc86446989"/>
       <w:r>
         <w:rPr>
           <w:lang w:val="en-US"/>
@@ -38898,7 +38781,7 @@
           <w:lang w:val="en-US"/>
         </w:rPr>
       </w:pPr>
-      <w:bookmarkStart w:id="31" w:name="_Toc86263796"/>
+      <w:bookmarkStart w:id="31" w:name="_Toc86446990"/>
       <w:proofErr w:type="spellStart"/>
       <w:r>
         <w:rPr>
@@ -40994,7 +40877,7 @@
           <w:lang w:val="en-US"/>
         </w:rPr>
       </w:pPr>
-      <w:bookmarkStart w:id="32" w:name="_Toc86263797"/>
+      <w:bookmarkStart w:id="32" w:name="_Toc86446991"/>
       <w:r>
         <w:rPr>
           <w:lang w:val="en-US"/>
@@ -41828,7 +41711,7 @@
           <w:lang w:val="en-US"/>
         </w:rPr>
       </w:pPr>
-      <w:bookmarkStart w:id="33" w:name="_Toc86263798"/>
+      <w:bookmarkStart w:id="33" w:name="_Toc86446992"/>
       <w:r>
         <w:rPr>
           <w:lang w:val="en-US"/>

</xml_diff>

<commit_message>
=== RELEASE 1.7.0.11 === Documentation update
git-svn-id: https://svn.viathinksoft.com/svn/filter_foundry/trunk@384 1b5a0048-3058-4200-831f-25aa9e3a14b9
</commit_message>
<xml_diff>
--- a/doc/The Filter Foundry.docx
+++ b/doc/The Filter Foundry.docx
@@ -121,7 +121,29 @@
           <w:szCs w:val="20"/>
           <w:lang w:val="en-US"/>
         </w:rPr>
-        <w:t>This manual is a modified version of the original Filter Factory manual, extended by specific information of Filter Factory as well as by undocumented functions which were present in Filter Factory.</w:t>
+        <w:t xml:space="preserve">This manual is a modified version of the original Filter Factory manual, extended by specific information </w:t>
+      </w:r>
+      <w:r>
+        <w:rPr>
+          <w:rFonts w:ascii="Times New Roman" w:hAnsi="Times New Roman" w:cs="Times New Roman"/>
+          <w:i/>
+          <w:color w:val="000000"/>
+          <w:sz w:val="20"/>
+          <w:szCs w:val="20"/>
+          <w:lang w:val="en-US"/>
+        </w:rPr>
+        <w:t>about</w:t>
+      </w:r>
+      <w:r>
+        <w:rPr>
+          <w:rFonts w:ascii="Times New Roman" w:hAnsi="Times New Roman" w:cs="Times New Roman"/>
+          <w:i/>
+          <w:color w:val="000000"/>
+          <w:sz w:val="20"/>
+          <w:szCs w:val="20"/>
+          <w:lang w:val="en-US"/>
+        </w:rPr>
+        <w:t xml:space="preserve"> Filter Factory as well as by undocumented functions which were present in Filter Factory.</w:t>
       </w:r>
     </w:p>
     <w:sdt>
@@ -180,7 +202,7 @@
           <w:r>
             <w:fldChar w:fldCharType="separate"/>
           </w:r>
-          <w:hyperlink w:anchor="_Toc86446959" w:history="1">
+          <w:hyperlink w:anchor="_Toc86695188" w:history="1">
             <w:r>
               <w:rPr>
                 <w:rStyle w:val="Hyperlink"/>
@@ -208,7 +230,7 @@
                 <w:noProof/>
                 <w:webHidden/>
               </w:rPr>
-              <w:instrText xml:space="preserve"> PAGEREF _Toc86446959 \h </w:instrText>
+              <w:instrText xml:space="preserve"> PAGEREF _Toc86695188 \h </w:instrText>
             </w:r>
             <w:r>
               <w:rPr>
@@ -249,7 +271,7 @@
               <w:noProof/>
             </w:rPr>
           </w:pPr>
-          <w:hyperlink w:anchor="_Toc86446960" w:history="1">
+          <w:hyperlink w:anchor="_Toc86695189" w:history="1">
             <w:r>
               <w:rPr>
                 <w:rStyle w:val="Hyperlink"/>
@@ -277,7 +299,7 @@
                 <w:noProof/>
                 <w:webHidden/>
               </w:rPr>
-              <w:instrText xml:space="preserve"> PAGEREF _Toc86446960 \h </w:instrText>
+              <w:instrText xml:space="preserve"> PAGEREF _Toc86695189 \h </w:instrText>
             </w:r>
             <w:r>
               <w:rPr>
@@ -315,7 +337,7 @@
               <w:noProof/>
             </w:rPr>
           </w:pPr>
-          <w:hyperlink w:anchor="_Toc86446961" w:history="1">
+          <w:hyperlink w:anchor="_Toc86695190" w:history="1">
             <w:r>
               <w:rPr>
                 <w:rStyle w:val="Hyperlink"/>
@@ -343,7 +365,7 @@
                 <w:noProof/>
                 <w:webHidden/>
               </w:rPr>
-              <w:instrText xml:space="preserve"> PAGEREF _Toc86446961 \h </w:instrText>
+              <w:instrText xml:space="preserve"> PAGEREF _Toc86695190 \h </w:instrText>
             </w:r>
             <w:r>
               <w:rPr>
@@ -381,14 +403,14 @@
               <w:noProof/>
             </w:rPr>
           </w:pPr>
-          <w:hyperlink w:anchor="_Toc86446962" w:history="1">
+          <w:hyperlink w:anchor="_Toc86695191" w:history="1">
             <w:r>
               <w:rPr>
                 <w:rStyle w:val="Hyperlink"/>
                 <w:noProof/>
                 <w:lang w:val="en-US"/>
               </w:rPr>
-              <w:t>Macintosh version 1.6</w:t>
+              <w:t>Mac OS version 1.6</w:t>
             </w:r>
             <w:r>
               <w:rPr>
@@ -409,7 +431,7 @@
                 <w:noProof/>
                 <w:webHidden/>
               </w:rPr>
-              <w:instrText xml:space="preserve"> PAGEREF _Toc86446962 \h </w:instrText>
+              <w:instrText xml:space="preserve"> PAGEREF _Toc86695191 \h </w:instrText>
             </w:r>
             <w:r>
               <w:rPr>
@@ -450,7 +472,7 @@
               <w:noProof/>
             </w:rPr>
           </w:pPr>
-          <w:hyperlink w:anchor="_Toc86446963" w:history="1">
+          <w:hyperlink w:anchor="_Toc86695192" w:history="1">
             <w:r>
               <w:rPr>
                 <w:rStyle w:val="Hyperlink"/>
@@ -478,7 +500,7 @@
                 <w:noProof/>
                 <w:webHidden/>
               </w:rPr>
-              <w:instrText xml:space="preserve"> PAGEREF _Toc86446963 \h </w:instrText>
+              <w:instrText xml:space="preserve"> PAGEREF _Toc86695192 \h </w:instrText>
             </w:r>
             <w:r>
               <w:rPr>
@@ -516,7 +538,7 @@
               <w:noProof/>
             </w:rPr>
           </w:pPr>
-          <w:hyperlink w:anchor="_Toc86446964" w:history="1">
+          <w:hyperlink w:anchor="_Toc86695193" w:history="1">
             <w:r>
               <w:rPr>
                 <w:rStyle w:val="Hyperlink"/>
@@ -544,7 +566,7 @@
                 <w:noProof/>
                 <w:webHidden/>
               </w:rPr>
-              <w:instrText xml:space="preserve"> PAGEREF _Toc86446964 \h </w:instrText>
+              <w:instrText xml:space="preserve"> PAGEREF _Toc86695193 \h </w:instrText>
             </w:r>
             <w:r>
               <w:rPr>
@@ -585,7 +607,7 @@
               <w:noProof/>
             </w:rPr>
           </w:pPr>
-          <w:hyperlink w:anchor="_Toc86446965" w:history="1">
+          <w:hyperlink w:anchor="_Toc86695194" w:history="1">
             <w:r>
               <w:rPr>
                 <w:rStyle w:val="Hyperlink"/>
@@ -613,7 +635,7 @@
                 <w:noProof/>
                 <w:webHidden/>
               </w:rPr>
-              <w:instrText xml:space="preserve"> PAGEREF _Toc86446965 \h </w:instrText>
+              <w:instrText xml:space="preserve"> PAGEREF _Toc86695194 \h </w:instrText>
             </w:r>
             <w:r>
               <w:rPr>
@@ -651,7 +673,7 @@
               <w:noProof/>
             </w:rPr>
           </w:pPr>
-          <w:hyperlink w:anchor="_Toc86446966" w:history="1">
+          <w:hyperlink w:anchor="_Toc86695195" w:history="1">
             <w:r>
               <w:rPr>
                 <w:rStyle w:val="Hyperlink"/>
@@ -679,7 +701,7 @@
                 <w:noProof/>
                 <w:webHidden/>
               </w:rPr>
-              <w:instrText xml:space="preserve"> PAGEREF _Toc86446966 \h </w:instrText>
+              <w:instrText xml:space="preserve"> PAGEREF _Toc86695195 \h </w:instrText>
             </w:r>
             <w:r>
               <w:rPr>
@@ -717,7 +739,7 @@
               <w:noProof/>
             </w:rPr>
           </w:pPr>
-          <w:hyperlink w:anchor="_Toc86446967" w:history="1">
+          <w:hyperlink w:anchor="_Toc86695196" w:history="1">
             <w:r>
               <w:rPr>
                 <w:rStyle w:val="Hyperlink"/>
@@ -745,7 +767,7 @@
                 <w:noProof/>
                 <w:webHidden/>
               </w:rPr>
-              <w:instrText xml:space="preserve"> PAGEREF _Toc86446967 \h </w:instrText>
+              <w:instrText xml:space="preserve"> PAGEREF _Toc86695196 \h </w:instrText>
             </w:r>
             <w:r>
               <w:rPr>
@@ -783,7 +805,7 @@
               <w:noProof/>
             </w:rPr>
           </w:pPr>
-          <w:hyperlink w:anchor="_Toc86446968" w:history="1">
+          <w:hyperlink w:anchor="_Toc86695197" w:history="1">
             <w:r>
               <w:rPr>
                 <w:rStyle w:val="Hyperlink"/>
@@ -811,7 +833,7 @@
                 <w:noProof/>
                 <w:webHidden/>
               </w:rPr>
-              <w:instrText xml:space="preserve"> PAGEREF _Toc86446968 \h </w:instrText>
+              <w:instrText xml:space="preserve"> PAGEREF _Toc86695197 \h </w:instrText>
             </w:r>
             <w:r>
               <w:rPr>
@@ -849,7 +871,7 @@
               <w:noProof/>
             </w:rPr>
           </w:pPr>
-          <w:hyperlink w:anchor="_Toc86446969" w:history="1">
+          <w:hyperlink w:anchor="_Toc86695198" w:history="1">
             <w:r>
               <w:rPr>
                 <w:rStyle w:val="Hyperlink"/>
@@ -877,7 +899,7 @@
                 <w:noProof/>
                 <w:webHidden/>
               </w:rPr>
-              <w:instrText xml:space="preserve"> PAGEREF _Toc86446969 \h </w:instrText>
+              <w:instrText xml:space="preserve"> PAGEREF _Toc86695198 \h </w:instrText>
             </w:r>
             <w:r>
               <w:rPr>
@@ -918,7 +940,7 @@
               <w:noProof/>
             </w:rPr>
           </w:pPr>
-          <w:hyperlink w:anchor="_Toc86446970" w:history="1">
+          <w:hyperlink w:anchor="_Toc86695199" w:history="1">
             <w:r>
               <w:rPr>
                 <w:rStyle w:val="Hyperlink"/>
@@ -946,7 +968,7 @@
                 <w:noProof/>
                 <w:webHidden/>
               </w:rPr>
-              <w:instrText xml:space="preserve"> PAGEREF _Toc86446970 \h </w:instrText>
+              <w:instrText xml:space="preserve"> PAGEREF _Toc86695199 \h </w:instrText>
             </w:r>
             <w:r>
               <w:rPr>
@@ -987,7 +1009,7 @@
               <w:noProof/>
             </w:rPr>
           </w:pPr>
-          <w:hyperlink w:anchor="_Toc86446971" w:history="1">
+          <w:hyperlink w:anchor="_Toc86695200" w:history="1">
             <w:r>
               <w:rPr>
                 <w:rStyle w:val="Hyperlink"/>
@@ -1015,7 +1037,7 @@
                 <w:noProof/>
                 <w:webHidden/>
               </w:rPr>
-              <w:instrText xml:space="preserve"> PAGEREF _Toc86446971 \h </w:instrText>
+              <w:instrText xml:space="preserve"> PAGEREF _Toc86695200 \h </w:instrText>
             </w:r>
             <w:r>
               <w:rPr>
@@ -1053,7 +1075,7 @@
               <w:noProof/>
             </w:rPr>
           </w:pPr>
-          <w:hyperlink w:anchor="_Toc86446972" w:history="1">
+          <w:hyperlink w:anchor="_Toc86695201" w:history="1">
             <w:r>
               <w:rPr>
                 <w:rStyle w:val="Hyperlink"/>
@@ -1081,7 +1103,7 @@
                 <w:noProof/>
                 <w:webHidden/>
               </w:rPr>
-              <w:instrText xml:space="preserve"> PAGEREF _Toc86446972 \h </w:instrText>
+              <w:instrText xml:space="preserve"> PAGEREF _Toc86695201 \h </w:instrText>
             </w:r>
             <w:r>
               <w:rPr>
@@ -1119,7 +1141,7 @@
               <w:noProof/>
             </w:rPr>
           </w:pPr>
-          <w:hyperlink w:anchor="_Toc86446973" w:history="1">
+          <w:hyperlink w:anchor="_Toc86695202" w:history="1">
             <w:r>
               <w:rPr>
                 <w:rStyle w:val="Hyperlink"/>
@@ -1147,7 +1169,7 @@
                 <w:noProof/>
                 <w:webHidden/>
               </w:rPr>
-              <w:instrText xml:space="preserve"> PAGEREF _Toc86446973 \h </w:instrText>
+              <w:instrText xml:space="preserve"> PAGEREF _Toc86695202 \h </w:instrText>
             </w:r>
             <w:r>
               <w:rPr>
@@ -1185,7 +1207,7 @@
               <w:noProof/>
             </w:rPr>
           </w:pPr>
-          <w:hyperlink w:anchor="_Toc86446974" w:history="1">
+          <w:hyperlink w:anchor="_Toc86695203" w:history="1">
             <w:r>
               <w:rPr>
                 <w:rStyle w:val="Hyperlink"/>
@@ -1213,7 +1235,7 @@
                 <w:noProof/>
                 <w:webHidden/>
               </w:rPr>
-              <w:instrText xml:space="preserve"> PAGEREF _Toc86446974 \h </w:instrText>
+              <w:instrText xml:space="preserve"> PAGEREF _Toc86695203 \h </w:instrText>
             </w:r>
             <w:r>
               <w:rPr>
@@ -1251,7 +1273,7 @@
               <w:noProof/>
             </w:rPr>
           </w:pPr>
-          <w:hyperlink w:anchor="_Toc86446975" w:history="1">
+          <w:hyperlink w:anchor="_Toc86695204" w:history="1">
             <w:r>
               <w:rPr>
                 <w:rStyle w:val="Hyperlink"/>
@@ -1279,7 +1301,7 @@
                 <w:noProof/>
                 <w:webHidden/>
               </w:rPr>
-              <w:instrText xml:space="preserve"> PAGEREF _Toc86446975 \h </w:instrText>
+              <w:instrText xml:space="preserve"> PAGEREF _Toc86695204 \h </w:instrText>
             </w:r>
             <w:r>
               <w:rPr>
@@ -1317,7 +1339,7 @@
               <w:noProof/>
             </w:rPr>
           </w:pPr>
-          <w:hyperlink w:anchor="_Toc86446976" w:history="1">
+          <w:hyperlink w:anchor="_Toc86695205" w:history="1">
             <w:r>
               <w:rPr>
                 <w:rStyle w:val="Hyperlink"/>
@@ -1345,7 +1367,7 @@
                 <w:noProof/>
                 <w:webHidden/>
               </w:rPr>
-              <w:instrText xml:space="preserve"> PAGEREF _Toc86446976 \h </w:instrText>
+              <w:instrText xml:space="preserve"> PAGEREF _Toc86695205 \h </w:instrText>
             </w:r>
             <w:r>
               <w:rPr>
@@ -1383,7 +1405,7 @@
               <w:noProof/>
             </w:rPr>
           </w:pPr>
-          <w:hyperlink w:anchor="_Toc86446977" w:history="1">
+          <w:hyperlink w:anchor="_Toc86695206" w:history="1">
             <w:r>
               <w:rPr>
                 <w:rStyle w:val="Hyperlink"/>
@@ -1411,7 +1433,7 @@
                 <w:noProof/>
                 <w:webHidden/>
               </w:rPr>
-              <w:instrText xml:space="preserve"> PAGEREF _Toc86446977 \h </w:instrText>
+              <w:instrText xml:space="preserve"> PAGEREF _Toc86695206 \h </w:instrText>
             </w:r>
             <w:r>
               <w:rPr>
@@ -1449,7 +1471,7 @@
               <w:noProof/>
             </w:rPr>
           </w:pPr>
-          <w:hyperlink w:anchor="_Toc86446978" w:history="1">
+          <w:hyperlink w:anchor="_Toc86695207" w:history="1">
             <w:r>
               <w:rPr>
                 <w:rStyle w:val="Hyperlink"/>
@@ -1477,7 +1499,7 @@
                 <w:noProof/>
                 <w:webHidden/>
               </w:rPr>
-              <w:instrText xml:space="preserve"> PAGEREF _Toc86446978 \h </w:instrText>
+              <w:instrText xml:space="preserve"> PAGEREF _Toc86695207 \h </w:instrText>
             </w:r>
             <w:r>
               <w:rPr>
@@ -1518,7 +1540,7 @@
               <w:noProof/>
             </w:rPr>
           </w:pPr>
-          <w:hyperlink w:anchor="_Toc86446979" w:history="1">
+          <w:hyperlink w:anchor="_Toc86695208" w:history="1">
             <w:r>
               <w:rPr>
                 <w:rStyle w:val="Hyperlink"/>
@@ -1546,7 +1568,7 @@
                 <w:noProof/>
                 <w:webHidden/>
               </w:rPr>
-              <w:instrText xml:space="preserve"> PAGEREF _Toc86446979 \h </w:instrText>
+              <w:instrText xml:space="preserve"> PAGEREF _Toc86695208 \h </w:instrText>
             </w:r>
             <w:r>
               <w:rPr>
@@ -1584,7 +1606,7 @@
               <w:noProof/>
             </w:rPr>
           </w:pPr>
-          <w:hyperlink w:anchor="_Toc86446980" w:history="1">
+          <w:hyperlink w:anchor="_Toc86695209" w:history="1">
             <w:r>
               <w:rPr>
                 <w:rStyle w:val="Hyperlink"/>
@@ -1612,7 +1634,7 @@
                 <w:noProof/>
                 <w:webHidden/>
               </w:rPr>
-              <w:instrText xml:space="preserve"> PAGEREF _Toc86446980 \h </w:instrText>
+              <w:instrText xml:space="preserve"> PAGEREF _Toc86695209 \h </w:instrText>
             </w:r>
             <w:r>
               <w:rPr>
@@ -1650,7 +1672,7 @@
               <w:noProof/>
             </w:rPr>
           </w:pPr>
-          <w:hyperlink w:anchor="_Toc86446981" w:history="1">
+          <w:hyperlink w:anchor="_Toc86695210" w:history="1">
             <w:r>
               <w:rPr>
                 <w:rStyle w:val="Hyperlink"/>
@@ -1678,7 +1700,7 @@
                 <w:noProof/>
                 <w:webHidden/>
               </w:rPr>
-              <w:instrText xml:space="preserve"> PAGEREF _Toc86446981 \h </w:instrText>
+              <w:instrText xml:space="preserve"> PAGEREF _Toc86695210 \h </w:instrText>
             </w:r>
             <w:r>
               <w:rPr>
@@ -1716,7 +1738,7 @@
               <w:noProof/>
             </w:rPr>
           </w:pPr>
-          <w:hyperlink w:anchor="_Toc86446982" w:history="1">
+          <w:hyperlink w:anchor="_Toc86695211" w:history="1">
             <w:r>
               <w:rPr>
                 <w:rStyle w:val="Hyperlink"/>
@@ -1744,7 +1766,7 @@
                 <w:noProof/>
                 <w:webHidden/>
               </w:rPr>
-              <w:instrText xml:space="preserve"> PAGEREF _Toc86446982 \h </w:instrText>
+              <w:instrText xml:space="preserve"> PAGEREF _Toc86695211 \h </w:instrText>
             </w:r>
             <w:r>
               <w:rPr>
@@ -1782,7 +1804,7 @@
               <w:noProof/>
             </w:rPr>
           </w:pPr>
-          <w:hyperlink w:anchor="_Toc86446983" w:history="1">
+          <w:hyperlink w:anchor="_Toc86695212" w:history="1">
             <w:r>
               <w:rPr>
                 <w:rStyle w:val="Hyperlink"/>
@@ -1810,7 +1832,7 @@
                 <w:noProof/>
                 <w:webHidden/>
               </w:rPr>
-              <w:instrText xml:space="preserve"> PAGEREF _Toc86446983 \h </w:instrText>
+              <w:instrText xml:space="preserve"> PAGEREF _Toc86695212 \h </w:instrText>
             </w:r>
             <w:r>
               <w:rPr>
@@ -1848,7 +1870,7 @@
               <w:noProof/>
             </w:rPr>
           </w:pPr>
-          <w:hyperlink w:anchor="_Toc86446984" w:history="1">
+          <w:hyperlink w:anchor="_Toc86695213" w:history="1">
             <w:r>
               <w:rPr>
                 <w:rStyle w:val="Hyperlink"/>
@@ -1876,7 +1898,7 @@
                 <w:noProof/>
                 <w:webHidden/>
               </w:rPr>
-              <w:instrText xml:space="preserve"> PAGEREF _Toc86446984 \h </w:instrText>
+              <w:instrText xml:space="preserve"> PAGEREF _Toc86695213 \h </w:instrText>
             </w:r>
             <w:r>
               <w:rPr>
@@ -1917,7 +1939,7 @@
               <w:noProof/>
             </w:rPr>
           </w:pPr>
-          <w:hyperlink w:anchor="_Toc86446985" w:history="1">
+          <w:hyperlink w:anchor="_Toc86695214" w:history="1">
             <w:r>
               <w:rPr>
                 <w:rStyle w:val="Hyperlink"/>
@@ -1945,7 +1967,7 @@
                 <w:noProof/>
                 <w:webHidden/>
               </w:rPr>
-              <w:instrText xml:space="preserve"> PAGEREF _Toc86446985 \h </w:instrText>
+              <w:instrText xml:space="preserve"> PAGEREF _Toc86695214 \h </w:instrText>
             </w:r>
             <w:r>
               <w:rPr>
@@ -1983,7 +2005,7 @@
               <w:noProof/>
             </w:rPr>
           </w:pPr>
-          <w:hyperlink w:anchor="_Toc86446986" w:history="1">
+          <w:hyperlink w:anchor="_Toc86695215" w:history="1">
             <w:r>
               <w:rPr>
                 <w:rStyle w:val="Hyperlink"/>
@@ -2011,7 +2033,7 @@
                 <w:noProof/>
                 <w:webHidden/>
               </w:rPr>
-              <w:instrText xml:space="preserve"> PAGEREF _Toc86446986 \h </w:instrText>
+              <w:instrText xml:space="preserve"> PAGEREF _Toc86695215 \h </w:instrText>
             </w:r>
             <w:r>
               <w:rPr>
@@ -2049,7 +2071,7 @@
               <w:noProof/>
             </w:rPr>
           </w:pPr>
-          <w:hyperlink w:anchor="_Toc86446987" w:history="1">
+          <w:hyperlink w:anchor="_Toc86695216" w:history="1">
             <w:r>
               <w:rPr>
                 <w:rStyle w:val="Hyperlink"/>
@@ -2077,7 +2099,7 @@
                 <w:noProof/>
                 <w:webHidden/>
               </w:rPr>
-              <w:instrText xml:space="preserve"> PAGEREF _Toc86446987 \h </w:instrText>
+              <w:instrText xml:space="preserve"> PAGEREF _Toc86695216 \h </w:instrText>
             </w:r>
             <w:r>
               <w:rPr>
@@ -2115,7 +2137,7 @@
               <w:noProof/>
             </w:rPr>
           </w:pPr>
-          <w:hyperlink w:anchor="_Toc86446988" w:history="1">
+          <w:hyperlink w:anchor="_Toc86695217" w:history="1">
             <w:r>
               <w:rPr>
                 <w:rStyle w:val="Hyperlink"/>
@@ -2143,7 +2165,7 @@
                 <w:noProof/>
                 <w:webHidden/>
               </w:rPr>
-              <w:instrText xml:space="preserve"> PAGEREF _Toc86446988 \h </w:instrText>
+              <w:instrText xml:space="preserve"> PAGEREF _Toc86695217 \h </w:instrText>
             </w:r>
             <w:r>
               <w:rPr>
@@ -2181,7 +2203,7 @@
               <w:noProof/>
             </w:rPr>
           </w:pPr>
-          <w:hyperlink w:anchor="_Toc86446989" w:history="1">
+          <w:hyperlink w:anchor="_Toc86695218" w:history="1">
             <w:r>
               <w:rPr>
                 <w:rStyle w:val="Hyperlink"/>
@@ -2209,7 +2231,7 @@
                 <w:noProof/>
                 <w:webHidden/>
               </w:rPr>
-              <w:instrText xml:space="preserve"> PAGEREF _Toc86446989 \h </w:instrText>
+              <w:instrText xml:space="preserve"> PAGEREF _Toc86695218 \h </w:instrText>
             </w:r>
             <w:r>
               <w:rPr>
@@ -2247,7 +2269,7 @@
               <w:noProof/>
             </w:rPr>
           </w:pPr>
-          <w:hyperlink w:anchor="_Toc86446990" w:history="1">
+          <w:hyperlink w:anchor="_Toc86695219" w:history="1">
             <w:r>
               <w:rPr>
                 <w:rStyle w:val="Hyperlink"/>
@@ -2275,7 +2297,7 @@
                 <w:noProof/>
                 <w:webHidden/>
               </w:rPr>
-              <w:instrText xml:space="preserve"> PAGEREF _Toc86446990 \h </w:instrText>
+              <w:instrText xml:space="preserve"> PAGEREF _Toc86695219 \h </w:instrText>
             </w:r>
             <w:r>
               <w:rPr>
@@ -2313,7 +2335,7 @@
               <w:noProof/>
             </w:rPr>
           </w:pPr>
-          <w:hyperlink w:anchor="_Toc86446991" w:history="1">
+          <w:hyperlink w:anchor="_Toc86695220" w:history="1">
             <w:r>
               <w:rPr>
                 <w:rStyle w:val="Hyperlink"/>
@@ -2341,7 +2363,7 @@
                 <w:noProof/>
                 <w:webHidden/>
               </w:rPr>
-              <w:instrText xml:space="preserve"> PAGEREF _Toc86446991 \h </w:instrText>
+              <w:instrText xml:space="preserve"> PAGEREF _Toc86695220 \h </w:instrText>
             </w:r>
             <w:r>
               <w:rPr>
@@ -2382,7 +2404,7 @@
               <w:noProof/>
             </w:rPr>
           </w:pPr>
-          <w:hyperlink w:anchor="_Toc86446992" w:history="1">
+          <w:hyperlink w:anchor="_Toc86695221" w:history="1">
             <w:r>
               <w:rPr>
                 <w:rStyle w:val="Hyperlink"/>
@@ -2410,7 +2432,7 @@
                 <w:noProof/>
                 <w:webHidden/>
               </w:rPr>
-              <w:instrText xml:space="preserve"> PAGEREF _Toc86446992 \h </w:instrText>
+              <w:instrText xml:space="preserve"> PAGEREF _Toc86695221 \h </w:instrText>
             </w:r>
             <w:r>
               <w:rPr>
@@ -2463,7 +2485,7 @@
           <w:lang w:val="en-US"/>
         </w:rPr>
       </w:pPr>
-      <w:bookmarkStart w:id="0" w:name="_Toc86446959"/>
+      <w:bookmarkStart w:id="0" w:name="_Toc86695188"/>
       <w:r>
         <w:rPr>
           <w:lang w:val="en-US"/>
@@ -2943,7 +2965,27 @@
           <w:szCs w:val="20"/>
           <w:lang w:val="en-US"/>
         </w:rPr>
-        <w:t xml:space="preserve"> (“AFS file”)</w:t>
+        <w:t xml:space="preserve"> (“</w:t>
+      </w:r>
+      <w:r>
+        <w:rPr>
+          <w:rFonts w:ascii="Times New Roman" w:hAnsi="Times New Roman" w:cs="Times New Roman"/>
+          <w:color w:val="000000"/>
+          <w:sz w:val="20"/>
+          <w:szCs w:val="20"/>
+          <w:lang w:val="en-US"/>
+        </w:rPr>
+        <w:t>AFS parameter file</w:t>
+      </w:r>
+      <w:r>
+        <w:rPr>
+          <w:rFonts w:ascii="Times New Roman" w:hAnsi="Times New Roman" w:cs="Times New Roman"/>
+          <w:color w:val="000000"/>
+          <w:sz w:val="20"/>
+          <w:szCs w:val="20"/>
+          <w:lang w:val="en-US"/>
+        </w:rPr>
+        <w:t>”)</w:t>
       </w:r>
       <w:r>
         <w:rPr>
@@ -3395,7 +3437,7 @@
           <w:lang w:val="en-US"/>
         </w:rPr>
       </w:pPr>
-      <w:bookmarkStart w:id="1" w:name="_Toc86446960"/>
+      <w:bookmarkStart w:id="1" w:name="_Toc86695189"/>
       <w:r>
         <w:rPr>
           <w:lang w:val="en-US"/>
@@ -3413,7 +3455,7 @@
           <w:lang w:val="en-US"/>
         </w:rPr>
       </w:pPr>
-      <w:bookmarkStart w:id="2" w:name="_Toc86446961"/>
+      <w:bookmarkStart w:id="2" w:name="_Toc86695190"/>
       <w:r>
         <w:rPr>
           <w:lang w:val="en-US"/>
@@ -3709,12 +3751,18 @@
           <w:lang w:val="en-US"/>
         </w:rPr>
       </w:pPr>
-      <w:bookmarkStart w:id="3" w:name="_Toc86446962"/>
-      <w:r>
-        <w:rPr>
-          <w:lang w:val="en-US"/>
-        </w:rPr>
-        <w:t>Macintosh version 1.6</w:t>
+      <w:bookmarkStart w:id="3" w:name="_Toc86695191"/>
+      <w:r>
+        <w:rPr>
+          <w:lang w:val="en-US"/>
+        </w:rPr>
+        <w:t>Mac OS</w:t>
+      </w:r>
+      <w:r>
+        <w:rPr>
+          <w:lang w:val="en-US"/>
+        </w:rPr>
+        <w:t xml:space="preserve"> version 1.6</w:t>
       </w:r>
       <w:bookmarkEnd w:id="3"/>
     </w:p>
@@ -3741,7 +3789,27 @@
           <w:szCs w:val="20"/>
           <w:lang w:val="en-US"/>
         </w:rPr>
-        <w:t xml:space="preserve">The Macintosh version could not be taken over because Apple removed the </w:t>
+        <w:t xml:space="preserve">The </w:t>
+      </w:r>
+      <w:r>
+        <w:rPr>
+          <w:rFonts w:ascii="Times New Roman" w:hAnsi="Times New Roman" w:cs="Times New Roman"/>
+          <w:color w:val="000000"/>
+          <w:sz w:val="20"/>
+          <w:szCs w:val="20"/>
+          <w:lang w:val="en-US"/>
+        </w:rPr>
+        <w:t>Mac OS</w:t>
+      </w:r>
+      <w:r>
+        <w:rPr>
+          <w:rFonts w:ascii="Times New Roman" w:hAnsi="Times New Roman" w:cs="Times New Roman"/>
+          <w:color w:val="000000"/>
+          <w:sz w:val="20"/>
+          <w:szCs w:val="20"/>
+          <w:lang w:val="en-US"/>
+        </w:rPr>
+        <w:t xml:space="preserve"> version could not be taken over because Apple removed the </w:t>
       </w:r>
       <w:r>
         <w:rPr>
@@ -3864,7 +3932,7 @@
           <w:lang w:val="en-US"/>
         </w:rPr>
       </w:pPr>
-      <w:bookmarkStart w:id="4" w:name="_Toc86446963"/>
+      <w:bookmarkStart w:id="4" w:name="_Toc86695192"/>
       <w:r>
         <w:rPr>
           <w:lang w:val="en-US"/>
@@ -4492,7 +4560,17 @@
           <w:szCs w:val="20"/>
           <w:lang w:val="en-US"/>
         </w:rPr>
-        <w:t>Macintosh is currently not supported</w:t>
+        <w:t>Mac OS</w:t>
+      </w:r>
+      <w:r>
+        <w:rPr>
+          <w:rFonts w:ascii="Times New Roman" w:hAnsi="Times New Roman" w:cs="Times New Roman"/>
+          <w:color w:val="000000"/>
+          <w:sz w:val="20"/>
+          <w:szCs w:val="20"/>
+          <w:lang w:val="en-US"/>
+        </w:rPr>
+        <w:t xml:space="preserve"> is currently not supported</w:t>
       </w:r>
     </w:p>
     <w:p>
@@ -4503,7 +4581,7 @@
           <w:lang w:val="en-US"/>
         </w:rPr>
       </w:pPr>
-      <w:bookmarkStart w:id="5" w:name="_Toc86446964"/>
+      <w:bookmarkStart w:id="5" w:name="_Toc86695193"/>
       <w:r>
         <w:rPr>
           <w:lang w:val="en-US"/>
@@ -4649,7 +4727,37 @@
           <w:szCs w:val="20"/>
           <w:lang w:val="en-US"/>
         </w:rPr>
-        <w:t>Channel 1</w:t>
+        <w:t>c</w:t>
+      </w:r>
+      <w:r>
+        <w:rPr>
+          <w:rFonts w:ascii="Times New Roman" w:hAnsi="Times New Roman" w:cs="Times New Roman"/>
+          <w:color w:val="000000"/>
+          <w:sz w:val="20"/>
+          <w:szCs w:val="20"/>
+          <w:lang w:val="en-US"/>
+        </w:rPr>
+        <w:t xml:space="preserve">hannel </w:t>
+      </w:r>
+      <w:r>
+        <w:rPr>
+          <w:rFonts w:ascii="Times New Roman" w:hAnsi="Times New Roman" w:cs="Times New Roman"/>
+          <w:color w:val="000000"/>
+          <w:sz w:val="20"/>
+          <w:szCs w:val="20"/>
+          <w:lang w:val="en-US"/>
+        </w:rPr>
+        <w:t>#</w:t>
+      </w:r>
+      <w:r>
+        <w:rPr>
+          <w:rFonts w:ascii="Times New Roman" w:hAnsi="Times New Roman" w:cs="Times New Roman"/>
+          <w:color w:val="000000"/>
+          <w:sz w:val="20"/>
+          <w:szCs w:val="20"/>
+          <w:lang w:val="en-US"/>
+        </w:rPr>
+        <w:t>1</w:t>
       </w:r>
       <w:r>
         <w:rPr>
@@ -4691,7 +4799,37 @@
           <w:szCs w:val="20"/>
           <w:lang w:val="en-US"/>
         </w:rPr>
-        <w:t>Channel 2</w:t>
+        <w:t>c</w:t>
+      </w:r>
+      <w:r>
+        <w:rPr>
+          <w:rFonts w:ascii="Times New Roman" w:hAnsi="Times New Roman" w:cs="Times New Roman"/>
+          <w:color w:val="000000"/>
+          <w:sz w:val="20"/>
+          <w:szCs w:val="20"/>
+          <w:lang w:val="en-US"/>
+        </w:rPr>
+        <w:t xml:space="preserve">hannel </w:t>
+      </w:r>
+      <w:r>
+        <w:rPr>
+          <w:rFonts w:ascii="Times New Roman" w:hAnsi="Times New Roman" w:cs="Times New Roman"/>
+          <w:color w:val="000000"/>
+          <w:sz w:val="20"/>
+          <w:szCs w:val="20"/>
+          <w:lang w:val="en-US"/>
+        </w:rPr>
+        <w:t>#</w:t>
+      </w:r>
+      <w:r>
+        <w:rPr>
+          <w:rFonts w:ascii="Times New Roman" w:hAnsi="Times New Roman" w:cs="Times New Roman"/>
+          <w:color w:val="000000"/>
+          <w:sz w:val="20"/>
+          <w:szCs w:val="20"/>
+          <w:lang w:val="en-US"/>
+        </w:rPr>
+        <w:t>2</w:t>
       </w:r>
       <w:r>
         <w:rPr>
@@ -4733,7 +4871,37 @@
           <w:szCs w:val="20"/>
           <w:lang w:val="en-US"/>
         </w:rPr>
-        <w:t>Channel 3</w:t>
+        <w:t>c</w:t>
+      </w:r>
+      <w:r>
+        <w:rPr>
+          <w:rFonts w:ascii="Times New Roman" w:hAnsi="Times New Roman" w:cs="Times New Roman"/>
+          <w:color w:val="000000"/>
+          <w:sz w:val="20"/>
+          <w:szCs w:val="20"/>
+          <w:lang w:val="en-US"/>
+        </w:rPr>
+        <w:t xml:space="preserve">hannel </w:t>
+      </w:r>
+      <w:r>
+        <w:rPr>
+          <w:rFonts w:ascii="Times New Roman" w:hAnsi="Times New Roman" w:cs="Times New Roman"/>
+          <w:color w:val="000000"/>
+          <w:sz w:val="20"/>
+          <w:szCs w:val="20"/>
+          <w:lang w:val="en-US"/>
+        </w:rPr>
+        <w:t>#</w:t>
+      </w:r>
+      <w:r>
+        <w:rPr>
+          <w:rFonts w:ascii="Times New Roman" w:hAnsi="Times New Roman" w:cs="Times New Roman"/>
+          <w:color w:val="000000"/>
+          <w:sz w:val="20"/>
+          <w:szCs w:val="20"/>
+          <w:lang w:val="en-US"/>
+        </w:rPr>
+        <w:t>3</w:t>
       </w:r>
       <w:r>
         <w:rPr>
@@ -4775,7 +4943,37 @@
           <w:szCs w:val="20"/>
           <w:lang w:val="en-US"/>
         </w:rPr>
-        <w:t>Channel 4).</w:t>
+        <w:t>c</w:t>
+      </w:r>
+      <w:r>
+        <w:rPr>
+          <w:rFonts w:ascii="Times New Roman" w:hAnsi="Times New Roman" w:cs="Times New Roman"/>
+          <w:color w:val="000000"/>
+          <w:sz w:val="20"/>
+          <w:szCs w:val="20"/>
+          <w:lang w:val="en-US"/>
+        </w:rPr>
+        <w:t xml:space="preserve">hannel </w:t>
+      </w:r>
+      <w:r>
+        <w:rPr>
+          <w:rFonts w:ascii="Times New Roman" w:hAnsi="Times New Roman" w:cs="Times New Roman"/>
+          <w:color w:val="000000"/>
+          <w:sz w:val="20"/>
+          <w:szCs w:val="20"/>
+          <w:lang w:val="en-US"/>
+        </w:rPr>
+        <w:t>#</w:t>
+      </w:r>
+      <w:r>
+        <w:rPr>
+          <w:rFonts w:ascii="Times New Roman" w:hAnsi="Times New Roman" w:cs="Times New Roman"/>
+          <w:color w:val="000000"/>
+          <w:sz w:val="20"/>
+          <w:szCs w:val="20"/>
+          <w:lang w:val="en-US"/>
+        </w:rPr>
+        <w:t>4).</w:t>
       </w:r>
     </w:p>
     <w:p>
@@ -4987,7 +5185,7 @@
           <w:lang w:val="en-US"/>
         </w:rPr>
       </w:pPr>
-      <w:bookmarkStart w:id="6" w:name="_Toc86446965"/>
+      <w:bookmarkStart w:id="6" w:name="_Toc86695194"/>
       <w:r>
         <w:rPr>
           <w:lang w:val="en-US"/>
@@ -5071,7 +5269,7 @@
           <w:lang w:val="en-US"/>
         </w:rPr>
       </w:pPr>
-      <w:bookmarkStart w:id="7" w:name="_Toc86446966"/>
+      <w:bookmarkStart w:id="7" w:name="_Toc86695195"/>
       <w:r>
         <w:rPr>
           <w:noProof/>
@@ -5645,7 +5843,7 @@
           <w:lang w:val="en-US"/>
         </w:rPr>
       </w:pPr>
-      <w:bookmarkStart w:id="8" w:name="_Toc86446967"/>
+      <w:bookmarkStart w:id="8" w:name="_Toc86695196"/>
       <w:r>
         <w:rPr>
           <w:lang w:val="en-US"/>
@@ -6360,7 +6558,7 @@
           <w:lang w:val="en-US"/>
         </w:rPr>
       </w:pPr>
-      <w:bookmarkStart w:id="9" w:name="_Toc86446968"/>
+      <w:bookmarkStart w:id="9" w:name="_Toc86695197"/>
       <w:r>
         <w:rPr>
           <w:lang w:val="en-US"/>
@@ -6567,7 +6765,7 @@
           <w:lang w:val="en-US"/>
         </w:rPr>
       </w:pPr>
-      <w:bookmarkStart w:id="10" w:name="_Toc86446969"/>
+      <w:bookmarkStart w:id="10" w:name="_Toc86695198"/>
       <w:r>
         <w:rPr>
           <w:lang w:val="en-US"/>
@@ -6911,6 +7109,16 @@
               </w:rPr>
               <w:t>Parameter file created by Filter Factory or Filter Foundry for Adobe Photoshop</w:t>
             </w:r>
+            <w:r>
+              <w:rPr>
+                <w:rFonts w:ascii="Times New Roman" w:hAnsi="Times New Roman" w:cs="Times New Roman"/>
+                <w:color w:val="000000"/>
+                <w:sz w:val="20"/>
+                <w:szCs w:val="20"/>
+                <w:lang w:val="en-US"/>
+              </w:rPr>
+              <w:t>.</w:t>
+            </w:r>
           </w:p>
         </w:tc>
       </w:tr>
@@ -6996,7 +7204,27 @@
                 <w:szCs w:val="20"/>
                 <w:lang w:val="en-US"/>
               </w:rPr>
-              <w:t>It must have been created by Filter Factory or Filter Foundry and must be unprotected.</w:t>
+              <w:t xml:space="preserve">It must have been created by Filter Factory or Filter Foundry and must </w:t>
+            </w:r>
+            <w:r>
+              <w:rPr>
+                <w:rFonts w:ascii="Times New Roman" w:hAnsi="Times New Roman" w:cs="Times New Roman"/>
+                <w:color w:val="000000"/>
+                <w:sz w:val="20"/>
+                <w:szCs w:val="20"/>
+                <w:lang w:val="en-US"/>
+              </w:rPr>
+              <w:t xml:space="preserve">not </w:t>
+            </w:r>
+            <w:r>
+              <w:rPr>
+                <w:rFonts w:ascii="Times New Roman" w:hAnsi="Times New Roman" w:cs="Times New Roman"/>
+                <w:color w:val="000000"/>
+                <w:sz w:val="20"/>
+                <w:szCs w:val="20"/>
+                <w:lang w:val="en-US"/>
+              </w:rPr>
+              <w:t>be protected.</w:t>
             </w:r>
           </w:p>
         </w:tc>
@@ -7060,6 +7288,16 @@
               </w:rPr>
               <w:t>Parameter file created by Filter Factory or Transaction Factory for Adobe Premiere</w:t>
             </w:r>
+            <w:r>
+              <w:rPr>
+                <w:rFonts w:ascii="Times New Roman" w:hAnsi="Times New Roman" w:cs="Times New Roman"/>
+                <w:color w:val="000000"/>
+                <w:sz w:val="20"/>
+                <w:szCs w:val="20"/>
+                <w:lang w:val="en-US"/>
+              </w:rPr>
+              <w:t>.</w:t>
+            </w:r>
           </w:p>
         </w:tc>
       </w:tr>
@@ -7262,7 +7500,7 @@
           <w:lang w:val="en-US"/>
         </w:rPr>
       </w:pPr>
-      <w:bookmarkStart w:id="11" w:name="_Toc86446970"/>
+      <w:bookmarkStart w:id="11" w:name="_Toc86695199"/>
       <w:r>
         <w:rPr>
           <w:lang w:val="en-US"/>
@@ -8155,7 +8393,7 @@
           <w:lang w:val="en-US"/>
         </w:rPr>
       </w:pPr>
-      <w:bookmarkStart w:id="12" w:name="_Toc86446971"/>
+      <w:bookmarkStart w:id="12" w:name="_Toc86695200"/>
       <w:r>
         <w:rPr>
           <w:lang w:val="en-US"/>
@@ -8219,7 +8457,7 @@
           <w:lang w:val="en-US"/>
         </w:rPr>
       </w:pPr>
-      <w:bookmarkStart w:id="13" w:name="_Toc86446972"/>
+      <w:bookmarkStart w:id="13" w:name="_Toc86695201"/>
       <w:r>
         <w:rPr>
           <w:lang w:val="en-US"/>
@@ -8468,7 +8706,7 @@
           <w:lang w:val="en-US"/>
         </w:rPr>
       </w:pPr>
-      <w:bookmarkStart w:id="14" w:name="_Toc86446973"/>
+      <w:bookmarkStart w:id="14" w:name="_Toc86695202"/>
       <w:r>
         <w:rPr>
           <w:lang w:val="en-US"/>
@@ -8673,7 +8911,7 @@
           <w:lang w:val="en-US"/>
         </w:rPr>
       </w:pPr>
-      <w:bookmarkStart w:id="15" w:name="_Toc86446974"/>
+      <w:bookmarkStart w:id="15" w:name="_Toc86695203"/>
       <w:r>
         <w:rPr>
           <w:lang w:val="en-US"/>
@@ -14216,7 +14454,7 @@
           <w:lang w:val="en-US"/>
         </w:rPr>
       </w:pPr>
-      <w:bookmarkStart w:id="16" w:name="_Toc86446975"/>
+      <w:bookmarkStart w:id="16" w:name="_Toc86695204"/>
       <w:r>
         <w:rPr>
           <w:lang w:val="en-US"/>
@@ -19499,6 +19737,24 @@
         </w:rPr>
         <w:t>returns values between 10 and –10.</w:t>
       </w:r>
+    </w:p>
+    <w:p>
+      <w:pPr>
+        <w:pStyle w:val="Listenabsatz"/>
+        <w:autoSpaceDE w:val="0"/>
+        <w:autoSpaceDN w:val="0"/>
+        <w:adjustRightInd w:val="0"/>
+        <w:spacing w:after="100" w:line="240" w:lineRule="auto"/>
+        <w:ind w:left="360"/>
+        <w:jc w:val="both"/>
+        <w:rPr>
+          <w:rFonts w:ascii="Times New Roman" w:hAnsi="Times New Roman" w:cs="Times New Roman"/>
+          <w:color w:val="000000"/>
+          <w:sz w:val="20"/>
+          <w:szCs w:val="20"/>
+          <w:lang w:val="en-US"/>
+        </w:rPr>
+      </w:pPr>
     </w:p>
     <w:p>
       <w:pPr>
@@ -20956,6 +21212,7 @@
           <w:szCs w:val="20"/>
           <w:lang w:val="en-US"/>
         </w:rPr>
+        <w:lastRenderedPageBreak/>
         <w:t xml:space="preserve">The </w:t>
       </w:r>
       <w:r>
@@ -22226,7 +22483,7 @@
                 <w:szCs w:val="20"/>
                 <w:lang w:val="en-US"/>
               </w:rPr>
-              <w:br/>
+              <w:t xml:space="preserve"> </w:t>
             </w:r>
             <w:proofErr w:type="spellStart"/>
             <w:r>
@@ -22778,7 +23035,7 @@
                 <w:szCs w:val="20"/>
                 <w:lang w:val="en-US"/>
               </w:rPr>
-              <w:br/>
+              <w:t xml:space="preserve"> </w:t>
             </w:r>
             <w:proofErr w:type="spellStart"/>
             <w:r>
@@ -23797,24 +24054,6 @@
         <w:autoSpaceDN w:val="0"/>
         <w:adjustRightInd w:val="0"/>
         <w:spacing w:after="100" w:line="240" w:lineRule="auto"/>
-        <w:ind w:left="0"/>
-        <w:jc w:val="both"/>
-        <w:rPr>
-          <w:rFonts w:ascii="Times New Roman" w:hAnsi="Times New Roman" w:cs="Times New Roman"/>
-          <w:color w:val="000000"/>
-          <w:sz w:val="20"/>
-          <w:szCs w:val="20"/>
-          <w:lang w:val="en-US"/>
-        </w:rPr>
-      </w:pPr>
-    </w:p>
-    <w:p>
-      <w:pPr>
-        <w:pStyle w:val="Listenabsatz"/>
-        <w:autoSpaceDE w:val="0"/>
-        <w:autoSpaceDN w:val="0"/>
-        <w:adjustRightInd w:val="0"/>
-        <w:spacing w:after="100" w:line="240" w:lineRule="auto"/>
         <w:ind w:left="360"/>
         <w:jc w:val="center"/>
         <w:rPr>
@@ -24024,7 +24263,7 @@
           <w:lang w:val="en-US"/>
         </w:rPr>
       </w:pPr>
-      <w:bookmarkStart w:id="17" w:name="_Toc86446976"/>
+      <w:bookmarkStart w:id="17" w:name="_Toc86695205"/>
       <w:r>
         <w:rPr>
           <w:lang w:val="en-US"/>
@@ -26430,7 +26669,87 @@
           <w:szCs w:val="20"/>
           <w:lang w:val="en-US"/>
         </w:rPr>
-        <w:t xml:space="preserve"> compare two expressions and evaluate to 0 (false) or 1 (true). For example, the &lt; operator evaluates to 1 if the expression on the left is less than the expression on the right. The expression </w:t>
+        <w:t xml:space="preserve"> compare two expressions and evaluate to 0 (</w:t>
+      </w:r>
+      <w:r>
+        <w:rPr>
+          <w:rFonts w:ascii="Times New Roman" w:hAnsi="Times New Roman" w:cs="Times New Roman"/>
+          <w:color w:val="000000"/>
+          <w:sz w:val="20"/>
+          <w:szCs w:val="20"/>
+          <w:lang w:val="en-US"/>
+        </w:rPr>
+        <w:t>“</w:t>
+      </w:r>
+      <w:r>
+        <w:rPr>
+          <w:rFonts w:ascii="Times New Roman" w:hAnsi="Times New Roman" w:cs="Times New Roman"/>
+          <w:color w:val="000000"/>
+          <w:sz w:val="20"/>
+          <w:szCs w:val="20"/>
+          <w:lang w:val="en-US"/>
+        </w:rPr>
+        <w:t>false</w:t>
+      </w:r>
+      <w:r>
+        <w:rPr>
+          <w:rFonts w:ascii="Times New Roman" w:hAnsi="Times New Roman" w:cs="Times New Roman"/>
+          <w:color w:val="000000"/>
+          <w:sz w:val="20"/>
+          <w:szCs w:val="20"/>
+          <w:lang w:val="en-US"/>
+        </w:rPr>
+        <w:t>”</w:t>
+      </w:r>
+      <w:r>
+        <w:rPr>
+          <w:rFonts w:ascii="Times New Roman" w:hAnsi="Times New Roman" w:cs="Times New Roman"/>
+          <w:color w:val="000000"/>
+          <w:sz w:val="20"/>
+          <w:szCs w:val="20"/>
+          <w:lang w:val="en-US"/>
+        </w:rPr>
+        <w:t>) or 1 (</w:t>
+      </w:r>
+      <w:r>
+        <w:rPr>
+          <w:rFonts w:ascii="Times New Roman" w:hAnsi="Times New Roman" w:cs="Times New Roman"/>
+          <w:color w:val="000000"/>
+          <w:sz w:val="20"/>
+          <w:szCs w:val="20"/>
+          <w:lang w:val="en-US"/>
+        </w:rPr>
+        <w:t>“</w:t>
+      </w:r>
+      <w:r>
+        <w:rPr>
+          <w:rFonts w:ascii="Times New Roman" w:hAnsi="Times New Roman" w:cs="Times New Roman"/>
+          <w:color w:val="000000"/>
+          <w:sz w:val="20"/>
+          <w:szCs w:val="20"/>
+          <w:lang w:val="en-US"/>
+        </w:rPr>
+        <w:t>true</w:t>
+      </w:r>
+      <w:r>
+        <w:rPr>
+          <w:rFonts w:ascii="Times New Roman" w:hAnsi="Times New Roman" w:cs="Times New Roman"/>
+          <w:color w:val="000000"/>
+          <w:sz w:val="20"/>
+          <w:szCs w:val="20"/>
+          <w:lang w:val="en-US"/>
+        </w:rPr>
+        <w:t>”</w:t>
+      </w:r>
+      <w:r>
+        <w:rPr>
+          <w:rFonts w:ascii="Times New Roman" w:hAnsi="Times New Roman" w:cs="Times New Roman"/>
+          <w:color w:val="000000"/>
+          <w:sz w:val="20"/>
+          <w:szCs w:val="20"/>
+          <w:lang w:val="en-US"/>
+        </w:rPr>
+        <w:t xml:space="preserve">). For example, the &lt; operator evaluates to 1 if the expression on the left is less than the expression on the right. The expression </w:t>
       </w:r>
       <w:r>
         <w:rPr>
@@ -28620,8 +28939,24 @@
           <w:szCs w:val="20"/>
           <w:lang w:val="en-US"/>
         </w:rPr>
-        <w:t xml:space="preserve">. The &amp;&amp; </w:t>
-      </w:r>
+        <w:t>.</w:t>
+      </w:r>
+    </w:p>
+    <w:p>
+      <w:pPr>
+        <w:autoSpaceDE w:val="0"/>
+        <w:autoSpaceDN w:val="0"/>
+        <w:adjustRightInd w:val="0"/>
+        <w:spacing w:after="100" w:line="240" w:lineRule="auto"/>
+        <w:jc w:val="both"/>
+        <w:rPr>
+          <w:rFonts w:ascii="Times New Roman" w:hAnsi="Times New Roman" w:cs="Times New Roman"/>
+          <w:color w:val="000000"/>
+          <w:sz w:val="20"/>
+          <w:szCs w:val="20"/>
+          <w:lang w:val="en-US"/>
+        </w:rPr>
+      </w:pPr>
       <w:r>
         <w:rPr>
           <w:rFonts w:ascii="Times New Roman" w:hAnsi="Times New Roman" w:cs="Times New Roman"/>
@@ -28631,7 +28966,7 @@
           <w:lang w:val="en-US"/>
         </w:rPr>
         <w:lastRenderedPageBreak/>
-        <w:t>operator evaluates the expressions on both sides. If neither expression evaluates to 0, the &amp;&amp; operator evaluates to 1. If either expression evaluates to 0, the &amp;&amp; operator evaluates to 0.</w:t>
+        <w:t>The &amp;&amp; operator evaluates the expressions on both sides. If neither expression evaluates to 0, the &amp;&amp; operator evaluates to 1. If either expression evaluates to 0, the &amp;&amp; operator evaluates to 0.</w:t>
       </w:r>
     </w:p>
     <w:p>
@@ -30717,17 +31052,6 @@
           <w:lang w:val="en-US"/>
         </w:rPr>
         <w:lastRenderedPageBreak/>
-        <w:br/>
-      </w:r>
-      <w:r>
-        <w:rPr>
-          <w:rFonts w:ascii="Times New Roman" w:hAnsi="Times New Roman" w:cs="Times New Roman"/>
-          <w:b/>
-          <w:color w:val="000000"/>
-          <w:sz w:val="20"/>
-          <w:szCs w:val="20"/>
-          <w:lang w:val="en-US"/>
-        </w:rPr>
         <w:t>Bitwise operators</w:t>
       </w:r>
       <w:r>
@@ -30841,7 +31165,7 @@
           <w:lang w:val="en-US"/>
         </w:rPr>
       </w:pPr>
-      <w:bookmarkStart w:id="18" w:name="_Toc86446977"/>
+      <w:bookmarkStart w:id="18" w:name="_Toc86695206"/>
       <w:r>
         <w:rPr>
           <w:lang w:val="en-US"/>
@@ -31421,7 +31745,7 @@
           <w:lang w:val="en-US"/>
         </w:rPr>
       </w:pPr>
-      <w:bookmarkStart w:id="19" w:name="_Toc86446978"/>
+      <w:bookmarkStart w:id="19" w:name="_Toc86695207"/>
       <w:r>
         <w:rPr>
           <w:lang w:val="en-US"/>
@@ -32270,7 +32594,7 @@
           <w:lang w:val="en-US"/>
         </w:rPr>
       </w:pPr>
-      <w:bookmarkStart w:id="20" w:name="_Toc86446979"/>
+      <w:bookmarkStart w:id="20" w:name="_Toc86695208"/>
       <w:r>
         <w:rPr>
           <w:lang w:val="en-US"/>
@@ -32413,7 +32737,7 @@
           <w:lang w:val="en-US"/>
         </w:rPr>
       </w:pPr>
-      <w:bookmarkStart w:id="21" w:name="_Toc86446980"/>
+      <w:bookmarkStart w:id="21" w:name="_Toc86695209"/>
       <w:r>
         <w:rPr>
           <w:lang w:val="en-US"/>
@@ -32631,7 +32955,7 @@
           <w:lang w:val="en-US"/>
         </w:rPr>
       </w:pPr>
-      <w:bookmarkStart w:id="22" w:name="_Toc86446981"/>
+      <w:bookmarkStart w:id="22" w:name="_Toc86695210"/>
       <w:r>
         <w:rPr>
           <w:lang w:val="en-US"/>
@@ -32934,7 +33258,7 @@
           <w:lang w:val="en-US"/>
         </w:rPr>
       </w:pPr>
-      <w:bookmarkStart w:id="23" w:name="_Toc86446982"/>
+      <w:bookmarkStart w:id="23" w:name="_Toc86695211"/>
       <w:r>
         <w:rPr>
           <w:lang w:val="en-US"/>
@@ -33623,7 +33947,7 @@
           <w:lang w:val="en-US"/>
         </w:rPr>
       </w:pPr>
-      <w:bookmarkStart w:id="24" w:name="_Toc86446983"/>
+      <w:bookmarkStart w:id="24" w:name="_Toc86695212"/>
       <w:r>
         <w:rPr>
           <w:lang w:val="en-US"/>
@@ -34527,7 +34851,7 @@
           <w:lang w:val="en-US"/>
         </w:rPr>
       </w:pPr>
-      <w:bookmarkStart w:id="25" w:name="_Toc86446984"/>
+      <w:bookmarkStart w:id="25" w:name="_Toc86695213"/>
       <w:r>
         <w:rPr>
           <w:lang w:val="en-US"/>
@@ -35031,7 +35355,7 @@
           <w:lang w:val="en-US"/>
         </w:rPr>
       </w:pPr>
-      <w:bookmarkStart w:id="26" w:name="_Toc86446985"/>
+      <w:bookmarkStart w:id="26" w:name="_Toc86695214"/>
       <w:r>
         <w:rPr>
           <w:lang w:val="en-US"/>
@@ -35140,7 +35464,7 @@
           <w:lang w:val="en-US"/>
         </w:rPr>
       </w:pPr>
-      <w:bookmarkStart w:id="27" w:name="_Toc86446986"/>
+      <w:bookmarkStart w:id="27" w:name="_Toc86695215"/>
       <w:r>
         <w:rPr>
           <w:lang w:val="en-US"/>
@@ -35765,7 +36089,6 @@
           <w:color w:val="000000"/>
           <w:sz w:val="20"/>
           <w:szCs w:val="20"/>
-          <w:lang w:val="en-US"/>
         </w:rPr>
       </w:pPr>
       <w:proofErr w:type="spellStart"/>
@@ -35777,7 +36100,6 @@
           <w:color w:val="000000"/>
           <w:sz w:val="20"/>
           <w:szCs w:val="20"/>
-          <w:lang w:val="en-US"/>
         </w:rPr>
         <w:t>imin</w:t>
       </w:r>
@@ -35790,7 +36112,6 @@
           <w:color w:val="000000"/>
           <w:sz w:val="20"/>
           <w:szCs w:val="20"/>
-          <w:lang w:val="en-US"/>
         </w:rPr>
         <w:t xml:space="preserve"> </w:t>
       </w:r>
@@ -35800,7 +36121,6 @@
           <w:color w:val="000000"/>
           <w:sz w:val="20"/>
           <w:szCs w:val="20"/>
-          <w:lang w:val="en-US"/>
         </w:rPr>
         <w:t>= 0</w:t>
       </w:r>
@@ -35810,7 +36130,6 @@
           <w:color w:val="000000"/>
           <w:sz w:val="20"/>
           <w:szCs w:val="20"/>
-          <w:lang w:val="en-US"/>
         </w:rPr>
         <w:tab/>
       </w:r>
@@ -35820,7 +36139,6 @@
           <w:color w:val="000000"/>
           <w:sz w:val="20"/>
           <w:szCs w:val="20"/>
-          <w:lang w:val="en-US"/>
         </w:rPr>
         <w:tab/>
       </w:r>
@@ -35833,7 +36151,6 @@
           <w:color w:val="000000"/>
           <w:sz w:val="20"/>
           <w:szCs w:val="20"/>
-          <w:lang w:val="en-US"/>
         </w:rPr>
         <w:t>imax</w:t>
       </w:r>
@@ -35846,7 +36163,6 @@
           <w:color w:val="000000"/>
           <w:sz w:val="20"/>
           <w:szCs w:val="20"/>
-          <w:lang w:val="en-US"/>
         </w:rPr>
         <w:t xml:space="preserve"> </w:t>
       </w:r>
@@ -35856,7 +36172,6 @@
           <w:color w:val="000000"/>
           <w:sz w:val="20"/>
           <w:szCs w:val="20"/>
-          <w:lang w:val="en-US"/>
         </w:rPr>
         <w:t>= 255</w:t>
       </w:r>
@@ -35866,22 +36181,18 @@
           <w:color w:val="000000"/>
           <w:sz w:val="20"/>
           <w:szCs w:val="20"/>
-          <w:lang w:val="en-US"/>
-        </w:rPr>
-        <w:t xml:space="preserve"> (Win), </w:t>
+        </w:rPr>
+        <w:t xml:space="preserve"> (</w:t>
       </w:r>
       <w:proofErr w:type="spellStart"/>
       <w:r>
         <w:rPr>
           <w:rFonts w:ascii="Times New Roman" w:hAnsi="Times New Roman" w:cs="Times New Roman"/>
-          <w:i/>
-          <w:iCs/>
-          <w:color w:val="000000"/>
-          <w:sz w:val="20"/>
-          <w:szCs w:val="20"/>
-          <w:lang w:val="en-US"/>
-        </w:rPr>
-        <w:t>imax</w:t>
+          <w:color w:val="000000"/>
+          <w:sz w:val="20"/>
+          <w:szCs w:val="20"/>
+        </w:rPr>
+        <w:t>Win</w:t>
       </w:r>
       <w:proofErr w:type="spellEnd"/>
       <w:r>
@@ -35890,9 +36201,8 @@
           <w:color w:val="000000"/>
           <w:sz w:val="20"/>
           <w:szCs w:val="20"/>
-          <w:lang w:val="en-US"/>
-        </w:rPr>
-        <w:t xml:space="preserve"> = 256 (Mac)</w:t>
+        </w:rPr>
+        <w:t>), 256 (Mac)</w:t>
       </w:r>
     </w:p>
     <w:p>
@@ -36012,40 +36322,7 @@
           <w:sz w:val="20"/>
           <w:szCs w:val="20"/>
         </w:rPr>
-        <w:t xml:space="preserve">), </w:t>
-      </w:r>
-      <w:proofErr w:type="spellStart"/>
-      <w:r>
-        <w:rPr>
-          <w:rFonts w:ascii="Times New Roman" w:hAnsi="Times New Roman" w:cs="Times New Roman"/>
-          <w:i/>
-          <w:iCs/>
-          <w:color w:val="000000"/>
-          <w:sz w:val="20"/>
-          <w:szCs w:val="20"/>
-        </w:rPr>
-        <w:t>u</w:t>
-      </w:r>
-      <w:r>
-        <w:rPr>
-          <w:rFonts w:ascii="Times New Roman" w:hAnsi="Times New Roman" w:cs="Times New Roman"/>
-          <w:i/>
-          <w:iCs/>
-          <w:color w:val="000000"/>
-          <w:sz w:val="20"/>
-          <w:szCs w:val="20"/>
-        </w:rPr>
-        <w:t>max</w:t>
-      </w:r>
-      <w:proofErr w:type="spellEnd"/>
-      <w:r>
-        <w:rPr>
-          <w:rFonts w:ascii="Times New Roman" w:hAnsi="Times New Roman" w:cs="Times New Roman"/>
-          <w:color w:val="000000"/>
-          <w:sz w:val="20"/>
-          <w:szCs w:val="20"/>
-        </w:rPr>
-        <w:t xml:space="preserve"> = 256 (Mac)</w:t>
+        <w:t>), 256 (Mac)</w:t>
       </w:r>
     </w:p>
     <w:p>
@@ -36164,41 +36441,7 @@
           <w:szCs w:val="20"/>
           <w:lang w:val="en-US"/>
         </w:rPr>
-        <w:t xml:space="preserve"> (Win), </w:t>
-      </w:r>
-      <w:proofErr w:type="spellStart"/>
-      <w:r>
-        <w:rPr>
-          <w:rFonts w:ascii="Times New Roman" w:hAnsi="Times New Roman" w:cs="Times New Roman"/>
-          <w:color w:val="000000"/>
-          <w:sz w:val="20"/>
-          <w:szCs w:val="20"/>
-          <w:lang w:val="en-US"/>
-        </w:rPr>
-        <w:t>v</w:t>
-      </w:r>
-      <w:r>
-        <w:rPr>
-          <w:rFonts w:ascii="Times New Roman" w:hAnsi="Times New Roman" w:cs="Times New Roman"/>
-          <w:i/>
-          <w:iCs/>
-          <w:color w:val="000000"/>
-          <w:sz w:val="20"/>
-          <w:szCs w:val="20"/>
-          <w:lang w:val="en-US"/>
-        </w:rPr>
-        <w:t>max</w:t>
-      </w:r>
-      <w:proofErr w:type="spellEnd"/>
-      <w:r>
-        <w:rPr>
-          <w:rFonts w:ascii="Times New Roman" w:hAnsi="Times New Roman" w:cs="Times New Roman"/>
-          <w:color w:val="000000"/>
-          <w:sz w:val="20"/>
-          <w:szCs w:val="20"/>
-          <w:lang w:val="en-US"/>
-        </w:rPr>
-        <w:t xml:space="preserve"> = 256 (Mac)</w:t>
+        <w:t xml:space="preserve"> (Win), 256 (Mac)</w:t>
       </w:r>
     </w:p>
     <w:p>
@@ -37968,7 +38211,7 @@
           <w:lang w:val="en-US"/>
         </w:rPr>
       </w:pPr>
-      <w:bookmarkStart w:id="28" w:name="_Toc86446987"/>
+      <w:bookmarkStart w:id="28" w:name="_Toc86695216"/>
       <w:r>
         <w:rPr>
           <w:lang w:val="en-US"/>
@@ -38427,7 +38670,31 @@
           <w:szCs w:val="20"/>
           <w:lang w:val="en-US"/>
         </w:rPr>
-        <w:t xml:space="preserve">Windows &amp; Macintosh Filter Factory </w:t>
+        <w:t>Windows &amp; Mac</w:t>
+      </w:r>
+      <w:r>
+        <w:rPr>
+          <w:rFonts w:ascii="Times New Roman" w:hAnsi="Times New Roman" w:cs="Times New Roman"/>
+          <w:i/>
+          <w:iCs/>
+          <w:color w:val="000000"/>
+          <w:sz w:val="20"/>
+          <w:szCs w:val="20"/>
+          <w:lang w:val="en-US"/>
+        </w:rPr>
+        <w:t xml:space="preserve"> OS</w:t>
+      </w:r>
+      <w:r>
+        <w:rPr>
+          <w:rFonts w:ascii="Times New Roman" w:hAnsi="Times New Roman" w:cs="Times New Roman"/>
+          <w:i/>
+          <w:iCs/>
+          <w:color w:val="000000"/>
+          <w:sz w:val="20"/>
+          <w:szCs w:val="20"/>
+          <w:lang w:val="en-US"/>
+        </w:rPr>
+        <w:t xml:space="preserve"> Filter Factory </w:t>
       </w:r>
       <w:r>
         <w:rPr>
@@ -38889,7 +39156,7 @@
           <w:lang w:val="en-US"/>
         </w:rPr>
       </w:pPr>
-      <w:bookmarkStart w:id="29" w:name="_Toc86446988"/>
+      <w:bookmarkStart w:id="29" w:name="_Toc86695217"/>
       <w:r>
         <w:rPr>
           <w:lang w:val="en-US"/>
@@ -38980,7 +39247,6 @@
       <w:r>
         <w:rPr>
           <w:rFonts w:ascii="Times New Roman" w:hAnsi="Times New Roman" w:cs="Times New Roman"/>
-          <w:color w:val="000000"/>
           <w:sz w:val="20"/>
           <w:szCs w:val="20"/>
           <w:lang w:val="en-US"/>
@@ -38991,7 +39257,6 @@
       <w:r>
         <w:rPr>
           <w:rFonts w:ascii="Times New Roman" w:hAnsi="Times New Roman" w:cs="Times New Roman"/>
-          <w:color w:val="000000"/>
           <w:sz w:val="20"/>
           <w:szCs w:val="20"/>
           <w:lang w:val="en-US"/>
@@ -39002,7 +39267,6 @@
       <w:r>
         <w:rPr>
           <w:rFonts w:ascii="Times New Roman" w:hAnsi="Times New Roman" w:cs="Times New Roman"/>
-          <w:color w:val="000000"/>
           <w:sz w:val="20"/>
           <w:szCs w:val="20"/>
           <w:lang w:val="en-US"/>
@@ -39013,7 +39277,6 @@
       <w:r>
         <w:rPr>
           <w:rFonts w:ascii="Times New Roman" w:hAnsi="Times New Roman" w:cs="Times New Roman"/>
-          <w:color w:val="FF0000"/>
           <w:sz w:val="20"/>
           <w:szCs w:val="20"/>
           <w:lang w:val="en-US"/>
@@ -39024,7 +39287,6 @@
       <w:r>
         <w:rPr>
           <w:rFonts w:ascii="Times New Roman" w:hAnsi="Times New Roman" w:cs="Times New Roman"/>
-          <w:color w:val="000000"/>
           <w:sz w:val="20"/>
           <w:szCs w:val="20"/>
           <w:lang w:val="en-US"/>
@@ -39212,7 +39474,7 @@
           <w:szCs w:val="20"/>
           <w:lang w:val="en-US"/>
         </w:rPr>
-        <w:t xml:space="preserve"> on </w:t>
+        <w:t xml:space="preserve"> on Mac</w:t>
       </w:r>
       <w:r>
         <w:rPr>
@@ -39224,7 +39486,7 @@
           <w:szCs w:val="20"/>
           <w:lang w:val="en-US"/>
         </w:rPr>
-        <w:t>Macintosh</w:t>
+        <w:t xml:space="preserve"> OS</w:t>
       </w:r>
       <w:r>
         <w:rPr>
@@ -39475,7 +39737,7 @@
           <w:lang w:val="en-US"/>
         </w:rPr>
       </w:pPr>
-      <w:bookmarkStart w:id="30" w:name="_Toc86446989"/>
+      <w:bookmarkStart w:id="30" w:name="_Toc86695218"/>
       <w:r>
         <w:rPr>
           <w:lang w:val="en-US"/>
@@ -39693,6 +39955,16 @@
           <w:szCs w:val="20"/>
           <w:lang w:val="en-US"/>
         </w:rPr>
+        <w:t xml:space="preserve"> </w:t>
+      </w:r>
+      <w:r>
+        <w:rPr>
+          <w:rFonts w:ascii="Times New Roman" w:hAnsi="Times New Roman" w:cs="Times New Roman"/>
+          <w:color w:val="000000"/>
+          <w:sz w:val="20"/>
+          <w:szCs w:val="20"/>
+          <w:lang w:val="en-US"/>
+        </w:rPr>
         <w:t>OS</w:t>
       </w:r>
       <w:r>
@@ -39814,7 +40086,7 @@
           <w:lang w:val="en-US"/>
         </w:rPr>
       </w:pPr>
-      <w:bookmarkStart w:id="31" w:name="_Toc86446990"/>
+      <w:bookmarkStart w:id="31" w:name="_Toc86695219"/>
       <w:proofErr w:type="spellStart"/>
       <w:r>
         <w:rPr>
@@ -41911,7 +42183,7 @@
           <w:lang w:val="en-US"/>
         </w:rPr>
       </w:pPr>
-      <w:bookmarkStart w:id="32" w:name="_Toc86446991"/>
+      <w:bookmarkStart w:id="32" w:name="_Toc86695220"/>
       <w:r>
         <w:rPr>
           <w:lang w:val="en-US"/>
@@ -42745,7 +43017,7 @@
           <w:lang w:val="en-US"/>
         </w:rPr>
       </w:pPr>
-      <w:bookmarkStart w:id="33" w:name="_Toc86446992"/>
+      <w:bookmarkStart w:id="33" w:name="_Toc86695221"/>
       <w:r>
         <w:rPr>
           <w:lang w:val="en-US"/>

</xml_diff>

<commit_message>
Windows NT 3.1 and Windows NT 3.5x are now supported, except for some smaller drawbacks
git-svn-id: https://svn.viathinksoft.com/svn/filter_foundry/trunk@419 1b5a0048-3058-4200-831f-25aa9e3a14b9
</commit_message>
<xml_diff>
--- a/doc/The Filter Foundry.docx
+++ b/doc/The Filter Foundry.docx
@@ -60,7 +60,7 @@
           <w:szCs w:val="20"/>
           <w:lang w:val="en-US"/>
         </w:rPr>
-        <w:t>1</w:t>
+        <w:t>2</w:t>
       </w:r>
       <w:r>
         <w:rPr>
@@ -172,7 +172,7 @@
             </w:rPr>
             <w:fldChar w:fldCharType="separate"/>
           </w:r>
-          <w:hyperlink w:anchor="_Toc88089730" w:history="1">
+          <w:hyperlink w:anchor="_Toc88912291" w:history="1">
             <w:r>
               <w:rPr>
                 <w:rStyle w:val="Hyperlink"/>
@@ -200,7 +200,7 @@
                 <w:noProof/>
                 <w:webHidden/>
               </w:rPr>
-              <w:instrText xml:space="preserve"> PAGEREF _Toc88089730 \h </w:instrText>
+              <w:instrText xml:space="preserve"> PAGEREF _Toc88912291 \h </w:instrText>
             </w:r>
             <w:r>
               <w:rPr>
@@ -241,7 +241,7 @@
               <w:noProof/>
             </w:rPr>
           </w:pPr>
-          <w:hyperlink w:anchor="_Toc88089731" w:history="1">
+          <w:hyperlink w:anchor="_Toc88912292" w:history="1">
             <w:r>
               <w:rPr>
                 <w:rStyle w:val="Hyperlink"/>
@@ -269,7 +269,7 @@
                 <w:noProof/>
                 <w:webHidden/>
               </w:rPr>
-              <w:instrText xml:space="preserve"> PAGEREF _Toc88089731 \h </w:instrText>
+              <w:instrText xml:space="preserve"> PAGEREF _Toc88912292 \h </w:instrText>
             </w:r>
             <w:r>
               <w:rPr>
@@ -307,7 +307,7 @@
               <w:noProof/>
             </w:rPr>
           </w:pPr>
-          <w:hyperlink w:anchor="_Toc88089732" w:history="1">
+          <w:hyperlink w:anchor="_Toc88912293" w:history="1">
             <w:r>
               <w:rPr>
                 <w:rStyle w:val="Hyperlink"/>
@@ -335,7 +335,7 @@
                 <w:noProof/>
                 <w:webHidden/>
               </w:rPr>
-              <w:instrText xml:space="preserve"> PAGEREF _Toc88089732 \h </w:instrText>
+              <w:instrText xml:space="preserve"> PAGEREF _Toc88912293 \h </w:instrText>
             </w:r>
             <w:r>
               <w:rPr>
@@ -373,7 +373,7 @@
               <w:noProof/>
             </w:rPr>
           </w:pPr>
-          <w:hyperlink w:anchor="_Toc88089733" w:history="1">
+          <w:hyperlink w:anchor="_Toc88912294" w:history="1">
             <w:r>
               <w:rPr>
                 <w:rStyle w:val="Hyperlink"/>
@@ -401,7 +401,7 @@
                 <w:noProof/>
                 <w:webHidden/>
               </w:rPr>
-              <w:instrText xml:space="preserve"> PAGEREF _Toc88089733 \h </w:instrText>
+              <w:instrText xml:space="preserve"> PAGEREF _Toc88912294 \h </w:instrText>
             </w:r>
             <w:r>
               <w:rPr>
@@ -442,7 +442,7 @@
               <w:noProof/>
             </w:rPr>
           </w:pPr>
-          <w:hyperlink w:anchor="_Toc88089734" w:history="1">
+          <w:hyperlink w:anchor="_Toc88912295" w:history="1">
             <w:r>
               <w:rPr>
                 <w:rStyle w:val="Hyperlink"/>
@@ -470,7 +470,7 @@
                 <w:noProof/>
                 <w:webHidden/>
               </w:rPr>
-              <w:instrText xml:space="preserve"> PAGEREF _Toc88089734 \h </w:instrText>
+              <w:instrText xml:space="preserve"> PAGEREF _Toc88912295 \h </w:instrText>
             </w:r>
             <w:r>
               <w:rPr>
@@ -508,7 +508,7 @@
               <w:noProof/>
             </w:rPr>
           </w:pPr>
-          <w:hyperlink w:anchor="_Toc88089735" w:history="1">
+          <w:hyperlink w:anchor="_Toc88912296" w:history="1">
             <w:r>
               <w:rPr>
                 <w:rStyle w:val="Hyperlink"/>
@@ -536,7 +536,7 @@
                 <w:noProof/>
                 <w:webHidden/>
               </w:rPr>
-              <w:instrText xml:space="preserve"> PAGEREF _Toc88089735 \h </w:instrText>
+              <w:instrText xml:space="preserve"> PAGEREF _Toc88912296 \h </w:instrText>
             </w:r>
             <w:r>
               <w:rPr>
@@ -574,7 +574,7 @@
               <w:noProof/>
             </w:rPr>
           </w:pPr>
-          <w:hyperlink w:anchor="_Toc88089736" w:history="1">
+          <w:hyperlink w:anchor="_Toc88912297" w:history="1">
             <w:r>
               <w:rPr>
                 <w:rStyle w:val="Hyperlink"/>
@@ -602,7 +602,7 @@
                 <w:noProof/>
                 <w:webHidden/>
               </w:rPr>
-              <w:instrText xml:space="preserve"> PAGEREF _Toc88089736 \h </w:instrText>
+              <w:instrText xml:space="preserve"> PAGEREF _Toc88912297 \h </w:instrText>
             </w:r>
             <w:r>
               <w:rPr>
@@ -643,7 +643,7 @@
               <w:noProof/>
             </w:rPr>
           </w:pPr>
-          <w:hyperlink w:anchor="_Toc88089737" w:history="1">
+          <w:hyperlink w:anchor="_Toc88912298" w:history="1">
             <w:r>
               <w:rPr>
                 <w:rStyle w:val="Hyperlink"/>
@@ -671,7 +671,7 @@
                 <w:noProof/>
                 <w:webHidden/>
               </w:rPr>
-              <w:instrText xml:space="preserve"> PAGEREF _Toc88089737 \h </w:instrText>
+              <w:instrText xml:space="preserve"> PAGEREF _Toc88912298 \h </w:instrText>
             </w:r>
             <w:r>
               <w:rPr>
@@ -712,7 +712,7 @@
               <w:noProof/>
             </w:rPr>
           </w:pPr>
-          <w:hyperlink w:anchor="_Toc88089738" w:history="1">
+          <w:hyperlink w:anchor="_Toc88912299" w:history="1">
             <w:r>
               <w:rPr>
                 <w:rStyle w:val="Hyperlink"/>
@@ -740,7 +740,7 @@
                 <w:noProof/>
                 <w:webHidden/>
               </w:rPr>
-              <w:instrText xml:space="preserve"> PAGEREF _Toc88089738 \h </w:instrText>
+              <w:instrText xml:space="preserve"> PAGEREF _Toc88912299 \h </w:instrText>
             </w:r>
             <w:r>
               <w:rPr>
@@ -778,7 +778,7 @@
               <w:noProof/>
             </w:rPr>
           </w:pPr>
-          <w:hyperlink w:anchor="_Toc88089739" w:history="1">
+          <w:hyperlink w:anchor="_Toc88912300" w:history="1">
             <w:r>
               <w:rPr>
                 <w:rStyle w:val="Hyperlink"/>
@@ -806,7 +806,7 @@
                 <w:noProof/>
                 <w:webHidden/>
               </w:rPr>
-              <w:instrText xml:space="preserve"> PAGEREF _Toc88089739 \h </w:instrText>
+              <w:instrText xml:space="preserve"> PAGEREF _Toc88912300 \h </w:instrText>
             </w:r>
             <w:r>
               <w:rPr>
@@ -844,7 +844,7 @@
               <w:noProof/>
             </w:rPr>
           </w:pPr>
-          <w:hyperlink w:anchor="_Toc88089740" w:history="1">
+          <w:hyperlink w:anchor="_Toc88912301" w:history="1">
             <w:r>
               <w:rPr>
                 <w:rStyle w:val="Hyperlink"/>
@@ -872,7 +872,7 @@
                 <w:noProof/>
                 <w:webHidden/>
               </w:rPr>
-              <w:instrText xml:space="preserve"> PAGEREF _Toc88089740 \h </w:instrText>
+              <w:instrText xml:space="preserve"> PAGEREF _Toc88912301 \h </w:instrText>
             </w:r>
             <w:r>
               <w:rPr>
@@ -910,7 +910,7 @@
               <w:noProof/>
             </w:rPr>
           </w:pPr>
-          <w:hyperlink w:anchor="_Toc88089741" w:history="1">
+          <w:hyperlink w:anchor="_Toc88912302" w:history="1">
             <w:r>
               <w:rPr>
                 <w:rStyle w:val="Hyperlink"/>
@@ -938,7 +938,7 @@
                 <w:noProof/>
                 <w:webHidden/>
               </w:rPr>
-              <w:instrText xml:space="preserve"> PAGEREF _Toc88089741 \h </w:instrText>
+              <w:instrText xml:space="preserve"> PAGEREF _Toc88912302 \h </w:instrText>
             </w:r>
             <w:r>
               <w:rPr>
@@ -979,7 +979,7 @@
               <w:noProof/>
             </w:rPr>
           </w:pPr>
-          <w:hyperlink w:anchor="_Toc88089742" w:history="1">
+          <w:hyperlink w:anchor="_Toc88912303" w:history="1">
             <w:r>
               <w:rPr>
                 <w:rStyle w:val="Hyperlink"/>
@@ -1007,7 +1007,7 @@
                 <w:noProof/>
                 <w:webHidden/>
               </w:rPr>
-              <w:instrText xml:space="preserve"> PAGEREF _Toc88089742 \h </w:instrText>
+              <w:instrText xml:space="preserve"> PAGEREF _Toc88912303 \h </w:instrText>
             </w:r>
             <w:r>
               <w:rPr>
@@ -1048,7 +1048,7 @@
               <w:noProof/>
             </w:rPr>
           </w:pPr>
-          <w:hyperlink w:anchor="_Toc88089743" w:history="1">
+          <w:hyperlink w:anchor="_Toc88912304" w:history="1">
             <w:r>
               <w:rPr>
                 <w:rStyle w:val="Hyperlink"/>
@@ -1076,7 +1076,7 @@
                 <w:noProof/>
                 <w:webHidden/>
               </w:rPr>
-              <w:instrText xml:space="preserve"> PAGEREF _Toc88089743 \h </w:instrText>
+              <w:instrText xml:space="preserve"> PAGEREF _Toc88912304 \h </w:instrText>
             </w:r>
             <w:r>
               <w:rPr>
@@ -1114,7 +1114,7 @@
               <w:noProof/>
             </w:rPr>
           </w:pPr>
-          <w:hyperlink w:anchor="_Toc88089744" w:history="1">
+          <w:hyperlink w:anchor="_Toc88912305" w:history="1">
             <w:r>
               <w:rPr>
                 <w:rStyle w:val="Hyperlink"/>
@@ -1142,7 +1142,7 @@
                 <w:noProof/>
                 <w:webHidden/>
               </w:rPr>
-              <w:instrText xml:space="preserve"> PAGEREF _Toc88089744 \h </w:instrText>
+              <w:instrText xml:space="preserve"> PAGEREF _Toc88912305 \h </w:instrText>
             </w:r>
             <w:r>
               <w:rPr>
@@ -1180,7 +1180,7 @@
               <w:noProof/>
             </w:rPr>
           </w:pPr>
-          <w:hyperlink w:anchor="_Toc88089745" w:history="1">
+          <w:hyperlink w:anchor="_Toc88912306" w:history="1">
             <w:r>
               <w:rPr>
                 <w:rStyle w:val="Hyperlink"/>
@@ -1208,7 +1208,7 @@
                 <w:noProof/>
                 <w:webHidden/>
               </w:rPr>
-              <w:instrText xml:space="preserve"> PAGEREF _Toc88089745 \h </w:instrText>
+              <w:instrText xml:space="preserve"> PAGEREF _Toc88912306 \h </w:instrText>
             </w:r>
             <w:r>
               <w:rPr>
@@ -1246,7 +1246,7 @@
               <w:noProof/>
             </w:rPr>
           </w:pPr>
-          <w:hyperlink w:anchor="_Toc88089746" w:history="1">
+          <w:hyperlink w:anchor="_Toc88912307" w:history="1">
             <w:r>
               <w:rPr>
                 <w:rStyle w:val="Hyperlink"/>
@@ -1274,7 +1274,7 @@
                 <w:noProof/>
                 <w:webHidden/>
               </w:rPr>
-              <w:instrText xml:space="preserve"> PAGEREF _Toc88089746 \h </w:instrText>
+              <w:instrText xml:space="preserve"> PAGEREF _Toc88912307 \h </w:instrText>
             </w:r>
             <w:r>
               <w:rPr>
@@ -1312,7 +1312,7 @@
               <w:noProof/>
             </w:rPr>
           </w:pPr>
-          <w:hyperlink w:anchor="_Toc88089747" w:history="1">
+          <w:hyperlink w:anchor="_Toc88912308" w:history="1">
             <w:r>
               <w:rPr>
                 <w:rStyle w:val="Hyperlink"/>
@@ -1340,7 +1340,7 @@
                 <w:noProof/>
                 <w:webHidden/>
               </w:rPr>
-              <w:instrText xml:space="preserve"> PAGEREF _Toc88089747 \h </w:instrText>
+              <w:instrText xml:space="preserve"> PAGEREF _Toc88912308 \h </w:instrText>
             </w:r>
             <w:r>
               <w:rPr>
@@ -1378,7 +1378,7 @@
               <w:noProof/>
             </w:rPr>
           </w:pPr>
-          <w:hyperlink w:anchor="_Toc88089748" w:history="1">
+          <w:hyperlink w:anchor="_Toc88912309" w:history="1">
             <w:r>
               <w:rPr>
                 <w:rStyle w:val="Hyperlink"/>
@@ -1406,7 +1406,7 @@
                 <w:noProof/>
                 <w:webHidden/>
               </w:rPr>
-              <w:instrText xml:space="preserve"> PAGEREF _Toc88089748 \h </w:instrText>
+              <w:instrText xml:space="preserve"> PAGEREF _Toc88912309 \h </w:instrText>
             </w:r>
             <w:r>
               <w:rPr>
@@ -1444,7 +1444,7 @@
               <w:noProof/>
             </w:rPr>
           </w:pPr>
-          <w:hyperlink w:anchor="_Toc88089749" w:history="1">
+          <w:hyperlink w:anchor="_Toc88912310" w:history="1">
             <w:r>
               <w:rPr>
                 <w:rStyle w:val="Hyperlink"/>
@@ -1472,7 +1472,7 @@
                 <w:noProof/>
                 <w:webHidden/>
               </w:rPr>
-              <w:instrText xml:space="preserve"> PAGEREF _Toc88089749 \h </w:instrText>
+              <w:instrText xml:space="preserve"> PAGEREF _Toc88912310 \h </w:instrText>
             </w:r>
             <w:r>
               <w:rPr>
@@ -1510,7 +1510,7 @@
               <w:noProof/>
             </w:rPr>
           </w:pPr>
-          <w:hyperlink w:anchor="_Toc88089750" w:history="1">
+          <w:hyperlink w:anchor="_Toc88912311" w:history="1">
             <w:r>
               <w:rPr>
                 <w:rStyle w:val="Hyperlink"/>
@@ -1538,7 +1538,7 @@
                 <w:noProof/>
                 <w:webHidden/>
               </w:rPr>
-              <w:instrText xml:space="preserve"> PAGEREF _Toc88089750 \h </w:instrText>
+              <w:instrText xml:space="preserve"> PAGEREF _Toc88912311 \h </w:instrText>
             </w:r>
             <w:r>
               <w:rPr>
@@ -1579,7 +1579,7 @@
               <w:noProof/>
             </w:rPr>
           </w:pPr>
-          <w:hyperlink w:anchor="_Toc88089751" w:history="1">
+          <w:hyperlink w:anchor="_Toc88912312" w:history="1">
             <w:r>
               <w:rPr>
                 <w:rStyle w:val="Hyperlink"/>
@@ -1607,7 +1607,7 @@
                 <w:noProof/>
                 <w:webHidden/>
               </w:rPr>
-              <w:instrText xml:space="preserve"> PAGEREF _Toc88089751 \h </w:instrText>
+              <w:instrText xml:space="preserve"> PAGEREF _Toc88912312 \h </w:instrText>
             </w:r>
             <w:r>
               <w:rPr>
@@ -1645,7 +1645,7 @@
               <w:noProof/>
             </w:rPr>
           </w:pPr>
-          <w:hyperlink w:anchor="_Toc88089752" w:history="1">
+          <w:hyperlink w:anchor="_Toc88912313" w:history="1">
             <w:r>
               <w:rPr>
                 <w:rStyle w:val="Hyperlink"/>
@@ -1673,7 +1673,7 @@
                 <w:noProof/>
                 <w:webHidden/>
               </w:rPr>
-              <w:instrText xml:space="preserve"> PAGEREF _Toc88089752 \h </w:instrText>
+              <w:instrText xml:space="preserve"> PAGEREF _Toc88912313 \h </w:instrText>
             </w:r>
             <w:r>
               <w:rPr>
@@ -1711,7 +1711,7 @@
               <w:noProof/>
             </w:rPr>
           </w:pPr>
-          <w:hyperlink w:anchor="_Toc88089753" w:history="1">
+          <w:hyperlink w:anchor="_Toc88912314" w:history="1">
             <w:r>
               <w:rPr>
                 <w:rStyle w:val="Hyperlink"/>
@@ -1739,7 +1739,7 @@
                 <w:noProof/>
                 <w:webHidden/>
               </w:rPr>
-              <w:instrText xml:space="preserve"> PAGEREF _Toc88089753 \h </w:instrText>
+              <w:instrText xml:space="preserve"> PAGEREF _Toc88912314 \h </w:instrText>
             </w:r>
             <w:r>
               <w:rPr>
@@ -1777,7 +1777,7 @@
               <w:noProof/>
             </w:rPr>
           </w:pPr>
-          <w:hyperlink w:anchor="_Toc88089754" w:history="1">
+          <w:hyperlink w:anchor="_Toc88912315" w:history="1">
             <w:r>
               <w:rPr>
                 <w:rStyle w:val="Hyperlink"/>
@@ -1805,7 +1805,7 @@
                 <w:noProof/>
                 <w:webHidden/>
               </w:rPr>
-              <w:instrText xml:space="preserve"> PAGEREF _Toc88089754 \h </w:instrText>
+              <w:instrText xml:space="preserve"> PAGEREF _Toc88912315 \h </w:instrText>
             </w:r>
             <w:r>
               <w:rPr>
@@ -1843,7 +1843,7 @@
               <w:noProof/>
             </w:rPr>
           </w:pPr>
-          <w:hyperlink w:anchor="_Toc88089755" w:history="1">
+          <w:hyperlink w:anchor="_Toc88912316" w:history="1">
             <w:r>
               <w:rPr>
                 <w:rStyle w:val="Hyperlink"/>
@@ -1871,7 +1871,7 @@
                 <w:noProof/>
                 <w:webHidden/>
               </w:rPr>
-              <w:instrText xml:space="preserve"> PAGEREF _Toc88089755 \h </w:instrText>
+              <w:instrText xml:space="preserve"> PAGEREF _Toc88912316 \h </w:instrText>
             </w:r>
             <w:r>
               <w:rPr>
@@ -1909,7 +1909,7 @@
               <w:noProof/>
             </w:rPr>
           </w:pPr>
-          <w:hyperlink w:anchor="_Toc88089756" w:history="1">
+          <w:hyperlink w:anchor="_Toc88912317" w:history="1">
             <w:r>
               <w:rPr>
                 <w:rStyle w:val="Hyperlink"/>
@@ -1937,7 +1937,7 @@
                 <w:noProof/>
                 <w:webHidden/>
               </w:rPr>
-              <w:instrText xml:space="preserve"> PAGEREF _Toc88089756 \h </w:instrText>
+              <w:instrText xml:space="preserve"> PAGEREF _Toc88912317 \h </w:instrText>
             </w:r>
             <w:r>
               <w:rPr>
@@ -1978,7 +1978,7 @@
               <w:noProof/>
             </w:rPr>
           </w:pPr>
-          <w:hyperlink w:anchor="_Toc88089757" w:history="1">
+          <w:hyperlink w:anchor="_Toc88912318" w:history="1">
             <w:r>
               <w:rPr>
                 <w:rStyle w:val="Hyperlink"/>
@@ -2006,7 +2006,7 @@
                 <w:noProof/>
                 <w:webHidden/>
               </w:rPr>
-              <w:instrText xml:space="preserve"> PAGEREF _Toc88089757 \h </w:instrText>
+              <w:instrText xml:space="preserve"> PAGEREF _Toc88912318 \h </w:instrText>
             </w:r>
             <w:r>
               <w:rPr>
@@ -2044,7 +2044,7 @@
               <w:noProof/>
             </w:rPr>
           </w:pPr>
-          <w:hyperlink w:anchor="_Toc88089758" w:history="1">
+          <w:hyperlink w:anchor="_Toc88912319" w:history="1">
             <w:r>
               <w:rPr>
                 <w:rStyle w:val="Hyperlink"/>
@@ -2072,7 +2072,7 @@
                 <w:noProof/>
                 <w:webHidden/>
               </w:rPr>
-              <w:instrText xml:space="preserve"> PAGEREF _Toc88089758 \h </w:instrText>
+              <w:instrText xml:space="preserve"> PAGEREF _Toc88912319 \h </w:instrText>
             </w:r>
             <w:r>
               <w:rPr>
@@ -2110,7 +2110,7 @@
               <w:noProof/>
             </w:rPr>
           </w:pPr>
-          <w:hyperlink w:anchor="_Toc88089759" w:history="1">
+          <w:hyperlink w:anchor="_Toc88912320" w:history="1">
             <w:r>
               <w:rPr>
                 <w:rStyle w:val="Hyperlink"/>
@@ -2138,7 +2138,7 @@
                 <w:noProof/>
                 <w:webHidden/>
               </w:rPr>
-              <w:instrText xml:space="preserve"> PAGEREF _Toc88089759 \h </w:instrText>
+              <w:instrText xml:space="preserve"> PAGEREF _Toc88912320 \h </w:instrText>
             </w:r>
             <w:r>
               <w:rPr>
@@ -2176,7 +2176,7 @@
               <w:noProof/>
             </w:rPr>
           </w:pPr>
-          <w:hyperlink w:anchor="_Toc88089760" w:history="1">
+          <w:hyperlink w:anchor="_Toc88912321" w:history="1">
             <w:r>
               <w:rPr>
                 <w:rStyle w:val="Hyperlink"/>
@@ -2204,7 +2204,7 @@
                 <w:noProof/>
                 <w:webHidden/>
               </w:rPr>
-              <w:instrText xml:space="preserve"> PAGEREF _Toc88089760 \h </w:instrText>
+              <w:instrText xml:space="preserve"> PAGEREF _Toc88912321 \h </w:instrText>
             </w:r>
             <w:r>
               <w:rPr>
@@ -2242,7 +2242,7 @@
               <w:noProof/>
             </w:rPr>
           </w:pPr>
-          <w:hyperlink w:anchor="_Toc88089761" w:history="1">
+          <w:hyperlink w:anchor="_Toc88912322" w:history="1">
             <w:r>
               <w:rPr>
                 <w:rStyle w:val="Hyperlink"/>
@@ -2270,7 +2270,7 @@
                 <w:noProof/>
                 <w:webHidden/>
               </w:rPr>
-              <w:instrText xml:space="preserve"> PAGEREF _Toc88089761 \h </w:instrText>
+              <w:instrText xml:space="preserve"> PAGEREF _Toc88912322 \h </w:instrText>
             </w:r>
             <w:r>
               <w:rPr>
@@ -2308,7 +2308,7 @@
               <w:noProof/>
             </w:rPr>
           </w:pPr>
-          <w:hyperlink w:anchor="_Toc88089762" w:history="1">
+          <w:hyperlink w:anchor="_Toc88912323" w:history="1">
             <w:r>
               <w:rPr>
                 <w:rStyle w:val="Hyperlink"/>
@@ -2336,7 +2336,7 @@
                 <w:noProof/>
                 <w:webHidden/>
               </w:rPr>
-              <w:instrText xml:space="preserve"> PAGEREF _Toc88089762 \h </w:instrText>
+              <w:instrText xml:space="preserve"> PAGEREF _Toc88912323 \h </w:instrText>
             </w:r>
             <w:r>
               <w:rPr>
@@ -2374,7 +2374,7 @@
               <w:noProof/>
             </w:rPr>
           </w:pPr>
-          <w:hyperlink w:anchor="_Toc88089763" w:history="1">
+          <w:hyperlink w:anchor="_Toc88912324" w:history="1">
             <w:r>
               <w:rPr>
                 <w:rStyle w:val="Hyperlink"/>
@@ -2402,7 +2402,7 @@
                 <w:noProof/>
                 <w:webHidden/>
               </w:rPr>
-              <w:instrText xml:space="preserve"> PAGEREF _Toc88089763 \h </w:instrText>
+              <w:instrText xml:space="preserve"> PAGEREF _Toc88912324 \h </w:instrText>
             </w:r>
             <w:r>
               <w:rPr>
@@ -2443,7 +2443,7 @@
               <w:noProof/>
             </w:rPr>
           </w:pPr>
-          <w:hyperlink w:anchor="_Toc88089764" w:history="1">
+          <w:hyperlink w:anchor="_Toc88912325" w:history="1">
             <w:r>
               <w:rPr>
                 <w:rStyle w:val="Hyperlink"/>
@@ -2471,7 +2471,7 @@
                 <w:noProof/>
                 <w:webHidden/>
               </w:rPr>
-              <w:instrText xml:space="preserve"> PAGEREF _Toc88089764 \h </w:instrText>
+              <w:instrText xml:space="preserve"> PAGEREF _Toc88912325 \h </w:instrText>
             </w:r>
             <w:r>
               <w:rPr>
@@ -2528,7 +2528,7 @@
           <w:lang w:val="en-US"/>
         </w:rPr>
       </w:pPr>
-      <w:bookmarkStart w:id="0" w:name="_Toc88089730"/>
+      <w:bookmarkStart w:id="0" w:name="_Toc88912291"/>
       <w:r>
         <w:rPr>
           <w:lang w:val="en-US"/>
@@ -3360,9 +3360,9 @@
           <w:lang w:eastAsia="de-DE"/>
         </w:rPr>
         <w:drawing>
-          <wp:inline distT="0" distB="0" distL="0" distR="0" wp14:anchorId="6F5B25F5" wp14:editId="48671191">
-            <wp:extent cx="5177616" cy="3616036"/>
-            <wp:effectExtent l="0" t="0" r="4445" b="3810"/>
+          <wp:inline distT="0" distB="0" distL="0" distR="0" wp14:anchorId="6F5B25F5" wp14:editId="2EEEEF86">
+            <wp:extent cx="5209180" cy="3638079"/>
+            <wp:effectExtent l="0" t="0" r="0" b="635"/>
             <wp:docPr id="2" name="Grafik 2"/>
             <wp:cNvGraphicFramePr>
               <a:graphicFrameLocks xmlns:a="http://schemas.openxmlformats.org/drawingml/2006/main" noChangeAspect="1"/>
@@ -3391,7 +3391,7 @@
                   <pic:spPr bwMode="auto">
                     <a:xfrm>
                       <a:off x="0" y="0"/>
-                      <a:ext cx="5209180" cy="3638080"/>
+                      <a:ext cx="5209180" cy="3638079"/>
                     </a:xfrm>
                     <a:prstGeom prst="rect">
                       <a:avLst/>
@@ -3423,7 +3423,7 @@
           <w:lang w:val="en-US"/>
         </w:rPr>
       </w:pPr>
-      <w:bookmarkStart w:id="1" w:name="_Toc88089731"/>
+      <w:bookmarkStart w:id="1" w:name="_Toc88912292"/>
       <w:r>
         <w:rPr>
           <w:lang w:val="en-US"/>
@@ -3441,7 +3441,7 @@
           <w:lang w:val="en-US"/>
         </w:rPr>
       </w:pPr>
-      <w:bookmarkStart w:id="2" w:name="_Toc88089732"/>
+      <w:bookmarkStart w:id="2" w:name="_Toc88912293"/>
       <w:r>
         <w:rPr>
           <w:lang w:val="en-US"/>
@@ -3701,7 +3701,7 @@
           <w:lang w:val="en-US"/>
         </w:rPr>
       </w:pPr>
-      <w:bookmarkStart w:id="3" w:name="_Toc88089733"/>
+      <w:bookmarkStart w:id="3" w:name="_Toc88912294"/>
       <w:r>
         <w:rPr>
           <w:lang w:val="en-US"/>
@@ -3882,7 +3882,7 @@
           <w:lang w:val="en-US"/>
         </w:rPr>
       </w:pPr>
-      <w:bookmarkStart w:id="4" w:name="_Toc88089734"/>
+      <w:bookmarkStart w:id="4" w:name="_Toc88912295"/>
       <w:r>
         <w:rPr>
           <w:lang w:val="en-US"/>
@@ -4507,7 +4507,17 @@
           <w:szCs w:val="20"/>
           <w:lang w:val="en-US"/>
         </w:rPr>
-        <w:t>NT4, 2000, XP, Vista, 7, 8, 8.1, 10, and 11 are fully compatible (32- and 64-bit)</w:t>
+        <w:t>NT</w:t>
+      </w:r>
+      <w:r>
+        <w:rPr>
+          <w:rFonts w:asciiTheme="majorHAnsi" w:hAnsiTheme="majorHAnsi" w:cs="Times New Roman"/>
+          <w:color w:val="000000"/>
+          <w:sz w:val="20"/>
+          <w:szCs w:val="20"/>
+          <w:lang w:val="en-US"/>
+        </w:rPr>
+        <w:t>4, 2000, XP, Vista, 7, 8, 8.1, 10, and 11 are fully compatible (32- and 64-bit)</w:t>
       </w:r>
     </w:p>
     <w:p>
@@ -4538,47 +4548,7 @@
           <w:szCs w:val="20"/>
           <w:lang w:val="en-US"/>
         </w:rPr>
-        <w:t xml:space="preserve">Linux using the emulator </w:t>
-      </w:r>
-      <w:r>
-        <w:rPr>
-          <w:rFonts w:asciiTheme="majorHAnsi" w:hAnsiTheme="majorHAnsi" w:cs="Times New Roman"/>
-          <w:color w:val="000000"/>
-          <w:sz w:val="20"/>
-          <w:szCs w:val="20"/>
-          <w:lang w:val="en-US"/>
-        </w:rPr>
-        <w:t>“</w:t>
-      </w:r>
-      <w:r>
-        <w:rPr>
-          <w:rFonts w:asciiTheme="majorHAnsi" w:hAnsiTheme="majorHAnsi" w:cs="Times New Roman"/>
-          <w:color w:val="000000"/>
-          <w:sz w:val="20"/>
-          <w:szCs w:val="20"/>
-          <w:lang w:val="en-US"/>
-        </w:rPr>
-        <w:t>Wine</w:t>
-      </w:r>
-      <w:r>
-        <w:rPr>
-          <w:rFonts w:asciiTheme="majorHAnsi" w:hAnsiTheme="majorHAnsi" w:cs="Times New Roman"/>
-          <w:color w:val="000000"/>
-          <w:sz w:val="20"/>
-          <w:szCs w:val="20"/>
-          <w:lang w:val="en-US"/>
-        </w:rPr>
-        <w:t>”</w:t>
-      </w:r>
-      <w:r>
-        <w:rPr>
-          <w:rFonts w:asciiTheme="majorHAnsi" w:hAnsiTheme="majorHAnsi" w:cs="Times New Roman"/>
-          <w:color w:val="000000"/>
-          <w:sz w:val="20"/>
-          <w:szCs w:val="20"/>
-          <w:lang w:val="en-US"/>
-        </w:rPr>
-        <w:t xml:space="preserve"> is supported</w:t>
+        <w:t>Windows NT 3.1 (without slider support or preview panning), Windows NT 3.5x (without preview panning)</w:t>
       </w:r>
     </w:p>
     <w:p>
@@ -4609,6 +4579,77 @@
           <w:szCs w:val="20"/>
           <w:lang w:val="en-US"/>
         </w:rPr>
+        <w:t xml:space="preserve">Linux using the emulator </w:t>
+      </w:r>
+      <w:r>
+        <w:rPr>
+          <w:rFonts w:asciiTheme="majorHAnsi" w:hAnsiTheme="majorHAnsi" w:cs="Times New Roman"/>
+          <w:color w:val="000000"/>
+          <w:sz w:val="20"/>
+          <w:szCs w:val="20"/>
+          <w:lang w:val="en-US"/>
+        </w:rPr>
+        <w:t>“</w:t>
+      </w:r>
+      <w:r>
+        <w:rPr>
+          <w:rFonts w:asciiTheme="majorHAnsi" w:hAnsiTheme="majorHAnsi" w:cs="Times New Roman"/>
+          <w:color w:val="000000"/>
+          <w:sz w:val="20"/>
+          <w:szCs w:val="20"/>
+          <w:lang w:val="en-US"/>
+        </w:rPr>
+        <w:t>Wine</w:t>
+      </w:r>
+      <w:r>
+        <w:rPr>
+          <w:rFonts w:asciiTheme="majorHAnsi" w:hAnsiTheme="majorHAnsi" w:cs="Times New Roman"/>
+          <w:color w:val="000000"/>
+          <w:sz w:val="20"/>
+          <w:szCs w:val="20"/>
+          <w:lang w:val="en-US"/>
+        </w:rPr>
+        <w:t>”</w:t>
+      </w:r>
+      <w:r>
+        <w:rPr>
+          <w:rFonts w:asciiTheme="majorHAnsi" w:hAnsiTheme="majorHAnsi" w:cs="Times New Roman"/>
+          <w:color w:val="000000"/>
+          <w:sz w:val="20"/>
+          <w:szCs w:val="20"/>
+          <w:lang w:val="en-US"/>
+        </w:rPr>
+        <w:t xml:space="preserve"> is supported</w:t>
+      </w:r>
+    </w:p>
+    <w:p>
+      <w:pPr>
+        <w:pStyle w:val="Listenabsatz"/>
+        <w:numPr>
+          <w:ilvl w:val="0"/>
+          <w:numId w:val="8"/>
+        </w:numPr>
+        <w:autoSpaceDE w:val="0"/>
+        <w:autoSpaceDN w:val="0"/>
+        <w:adjustRightInd w:val="0"/>
+        <w:spacing w:after="100" w:line="240" w:lineRule="auto"/>
+        <w:jc w:val="both"/>
+        <w:rPr>
+          <w:rFonts w:asciiTheme="majorHAnsi" w:hAnsiTheme="majorHAnsi" w:cs="Times New Roman"/>
+          <w:color w:val="000000"/>
+          <w:sz w:val="20"/>
+          <w:szCs w:val="20"/>
+          <w:lang w:val="en-US"/>
+        </w:rPr>
+      </w:pPr>
+      <w:r>
+        <w:rPr>
+          <w:rFonts w:asciiTheme="majorHAnsi" w:hAnsiTheme="majorHAnsi" w:cs="Times New Roman"/>
+          <w:color w:val="000000"/>
+          <w:sz w:val="20"/>
+          <w:szCs w:val="20"/>
+          <w:lang w:val="en-US"/>
+        </w:rPr>
         <w:t>Mac OS</w:t>
       </w:r>
       <w:r>
@@ -4630,7 +4671,7 @@
           <w:lang w:val="en-US"/>
         </w:rPr>
       </w:pPr>
-      <w:bookmarkStart w:id="5" w:name="_Toc88089735"/>
+      <w:bookmarkStart w:id="5" w:name="_Toc88912296"/>
       <w:r>
         <w:rPr>
           <w:lang w:val="en-US"/>
@@ -5228,7 +5269,7 @@
           <w:lang w:val="en-US"/>
         </w:rPr>
       </w:pPr>
-      <w:bookmarkStart w:id="6" w:name="_Toc88089736"/>
+      <w:bookmarkStart w:id="6" w:name="_Toc88912297"/>
       <w:r>
         <w:rPr>
           <w:lang w:val="en-US"/>
@@ -5312,7 +5353,7 @@
           <w:lang w:val="en-US"/>
         </w:rPr>
       </w:pPr>
-      <w:bookmarkStart w:id="7" w:name="_Toc88089737"/>
+      <w:bookmarkStart w:id="7" w:name="_Toc88912298"/>
       <w:r>
         <w:rPr>
           <w:lang w:val="en-US"/>
@@ -5780,7 +5821,7 @@
           <w:lang w:val="en-US"/>
         </w:rPr>
       </w:pPr>
-      <w:bookmarkStart w:id="8" w:name="_Toc88089738"/>
+      <w:bookmarkStart w:id="8" w:name="_Toc88912299"/>
       <w:r>
         <w:rPr>
           <w:lang w:val="en-US"/>
@@ -5899,23 +5940,44 @@
           <w:lang w:val="en-US"/>
         </w:rPr>
       </w:pPr>
-      <w:bookmarkStart w:id="9" w:name="_Toc88089739"/>
+      <w:bookmarkStart w:id="9" w:name="_Toc88912300"/>
+      <w:r>
+        <w:rPr>
+          <w:lang w:val="en-US"/>
+        </w:rPr>
+        <w:t>Creating a filter from scratch or loading an existing filter</w:t>
+      </w:r>
+      <w:bookmarkEnd w:id="9"/>
+    </w:p>
+    <w:p>
+      <w:pPr>
+        <w:autoSpaceDE w:val="0"/>
+        <w:autoSpaceDN w:val="0"/>
+        <w:adjustRightInd w:val="0"/>
+        <w:spacing w:after="100" w:line="240" w:lineRule="auto"/>
+        <w:jc w:val="both"/>
+        <w:rPr>
+          <w:rFonts w:asciiTheme="majorHAnsi" w:hAnsiTheme="majorHAnsi"/>
+          <w:noProof/>
+          <w:lang w:val="en-US" w:eastAsia="de-DE"/>
+        </w:rPr>
+      </w:pPr>
       <w:r>
         <w:rPr>
           <w:noProof/>
           <w:lang w:eastAsia="de-DE"/>
         </w:rPr>
         <w:drawing>
-          <wp:anchor distT="0" distB="0" distL="114300" distR="114300" simplePos="0" relativeHeight="251658240" behindDoc="0" locked="0" layoutInCell="1" allowOverlap="1" wp14:anchorId="42F1D4A2" wp14:editId="548778B6">
+          <wp:anchor distT="0" distB="0" distL="114300" distR="114300" simplePos="0" relativeHeight="251658240" behindDoc="0" locked="0" layoutInCell="1" allowOverlap="1" wp14:anchorId="42F1D4A2" wp14:editId="739BD219">
             <wp:simplePos x="0" y="0"/>
             <wp:positionH relativeFrom="column">
-              <wp:posOffset>3575050</wp:posOffset>
+              <wp:posOffset>3575685</wp:posOffset>
             </wp:positionH>
             <wp:positionV relativeFrom="paragraph">
-              <wp:posOffset>288925</wp:posOffset>
+              <wp:posOffset>8255</wp:posOffset>
             </wp:positionV>
-            <wp:extent cx="2602230" cy="2680335"/>
-            <wp:effectExtent l="0" t="0" r="7620" b="5715"/>
+            <wp:extent cx="2602230" cy="2674620"/>
+            <wp:effectExtent l="0" t="0" r="7620" b="0"/>
             <wp:wrapSquare wrapText="bothSides"/>
             <wp:docPr id="7" name="Grafik 7"/>
             <wp:cNvGraphicFramePr>
@@ -5943,7 +6005,7 @@
                   <pic:spPr>
                     <a:xfrm>
                       <a:off x="0" y="0"/>
-                      <a:ext cx="2602230" cy="2680335"/>
+                      <a:ext cx="2602230" cy="2674620"/>
                     </a:xfrm>
                     <a:prstGeom prst="rect">
                       <a:avLst/>
@@ -5961,27 +6023,6 @@
           </wp:anchor>
         </w:drawing>
       </w:r>
-      <w:r>
-        <w:rPr>
-          <w:lang w:val="en-US"/>
-        </w:rPr>
-        <w:t>Creating a filter from scratch or loading an existing filter</w:t>
-      </w:r>
-      <w:bookmarkEnd w:id="9"/>
-    </w:p>
-    <w:p>
-      <w:pPr>
-        <w:autoSpaceDE w:val="0"/>
-        <w:autoSpaceDN w:val="0"/>
-        <w:adjustRightInd w:val="0"/>
-        <w:spacing w:after="100" w:line="240" w:lineRule="auto"/>
-        <w:jc w:val="both"/>
-        <w:rPr>
-          <w:rFonts w:asciiTheme="majorHAnsi" w:hAnsiTheme="majorHAnsi"/>
-          <w:noProof/>
-          <w:lang w:val="en-US" w:eastAsia="de-DE"/>
-        </w:rPr>
-      </w:pPr>
       <w:r>
         <w:rPr>
           <w:rFonts w:asciiTheme="majorHAnsi" w:hAnsiTheme="majorHAnsi" w:cs="Times New Roman"/>
@@ -6806,7 +6847,7 @@
           <w:lang w:val="en-US"/>
         </w:rPr>
       </w:pPr>
-      <w:bookmarkStart w:id="10" w:name="_Toc88089740"/>
+      <w:bookmarkStart w:id="10" w:name="_Toc88912301"/>
       <w:r>
         <w:rPr>
           <w:lang w:val="en-US"/>
@@ -7474,7 +7515,7 @@
           <w:lang w:val="en-US"/>
         </w:rPr>
       </w:pPr>
-      <w:bookmarkStart w:id="11" w:name="_Toc88089741"/>
+      <w:bookmarkStart w:id="11" w:name="_Toc88912302"/>
       <w:r>
         <w:rPr>
           <w:lang w:val="en-US"/>
@@ -7713,7 +7754,7 @@
           <w:lang w:val="en-US"/>
         </w:rPr>
       </w:pPr>
-      <w:bookmarkStart w:id="12" w:name="_Toc88089742"/>
+      <w:bookmarkStart w:id="12" w:name="_Toc88912303"/>
       <w:r>
         <w:rPr>
           <w:lang w:val="en-US"/>
@@ -9159,7 +9200,7 @@
           <w:lang w:val="en-US"/>
         </w:rPr>
       </w:pPr>
-      <w:bookmarkStart w:id="13" w:name="_Toc88089743"/>
+      <w:bookmarkStart w:id="13" w:name="_Toc88912304"/>
       <w:r>
         <w:rPr>
           <w:lang w:val="en-US"/>
@@ -9222,7 +9263,7 @@
           <w:lang w:val="en-US"/>
         </w:rPr>
       </w:pPr>
-      <w:bookmarkStart w:id="14" w:name="_Toc88089744"/>
+      <w:bookmarkStart w:id="14" w:name="_Toc88912305"/>
       <w:r>
         <w:rPr>
           <w:lang w:val="en-US"/>
@@ -9471,7 +9512,7 @@
           <w:lang w:val="en-US"/>
         </w:rPr>
       </w:pPr>
-      <w:bookmarkStart w:id="15" w:name="_Toc88089745"/>
+      <w:bookmarkStart w:id="15" w:name="_Toc88912306"/>
       <w:r>
         <w:rPr>
           <w:lang w:val="en-US"/>
@@ -9676,7 +9717,7 @@
           <w:lang w:val="en-US"/>
         </w:rPr>
       </w:pPr>
-      <w:bookmarkStart w:id="16" w:name="_Toc88089746"/>
+      <w:bookmarkStart w:id="16" w:name="_Toc88912307"/>
       <w:r>
         <w:rPr>
           <w:lang w:val="en-US"/>
@@ -15300,7 +15341,7 @@
           <w:lang w:val="en-US"/>
         </w:rPr>
       </w:pPr>
-      <w:bookmarkStart w:id="17" w:name="_Toc88089747"/>
+      <w:bookmarkStart w:id="17" w:name="_Toc88912308"/>
       <w:r>
         <w:rPr>
           <w:lang w:val="en-US"/>
@@ -24760,7 +24801,7 @@
           <w:lang w:val="en-US"/>
         </w:rPr>
       </w:pPr>
-      <w:bookmarkStart w:id="18" w:name="_Toc88089748"/>
+      <w:bookmarkStart w:id="18" w:name="_Toc88912309"/>
       <w:r>
         <w:rPr>
           <w:lang w:val="en-US"/>
@@ -31312,7 +31353,7 @@
           <w:lang w:val="en-US"/>
         </w:rPr>
       </w:pPr>
-      <w:bookmarkStart w:id="19" w:name="_Toc88089749"/>
+      <w:bookmarkStart w:id="19" w:name="_Toc88912310"/>
       <w:r>
         <w:rPr>
           <w:lang w:val="en-US"/>
@@ -31883,7 +31924,7 @@
           <w:lang w:val="en-US"/>
         </w:rPr>
       </w:pPr>
-      <w:bookmarkStart w:id="20" w:name="_Toc88089750"/>
+      <w:bookmarkStart w:id="20" w:name="_Toc88912311"/>
       <w:r>
         <w:rPr>
           <w:lang w:val="en-US"/>
@@ -32740,7 +32781,7 @@
           <w:lang w:val="en-US"/>
         </w:rPr>
       </w:pPr>
-      <w:bookmarkStart w:id="21" w:name="_Toc88089751"/>
+      <w:bookmarkStart w:id="21" w:name="_Toc88912312"/>
       <w:r>
         <w:rPr>
           <w:lang w:val="en-US"/>
@@ -32863,7 +32904,7 @@
           <w:lang w:val="en-US"/>
         </w:rPr>
       </w:pPr>
-      <w:bookmarkStart w:id="22" w:name="_Toc88089752"/>
+      <w:bookmarkStart w:id="22" w:name="_Toc88912313"/>
       <w:r>
         <w:rPr>
           <w:lang w:val="en-US"/>
@@ -33080,7 +33121,7 @@
           <w:lang w:val="en-US"/>
         </w:rPr>
       </w:pPr>
-      <w:bookmarkStart w:id="23" w:name="_Toc88089753"/>
+      <w:bookmarkStart w:id="23" w:name="_Toc88912314"/>
       <w:r>
         <w:rPr>
           <w:lang w:val="en-US"/>
@@ -33383,7 +33424,7 @@
           <w:lang w:val="en-US"/>
         </w:rPr>
       </w:pPr>
-      <w:bookmarkStart w:id="24" w:name="_Toc88089754"/>
+      <w:bookmarkStart w:id="24" w:name="_Toc88912315"/>
       <w:r>
         <w:rPr>
           <w:lang w:val="en-US"/>
@@ -34073,7 +34114,7 @@
           <w:lang w:val="en-US"/>
         </w:rPr>
       </w:pPr>
-      <w:bookmarkStart w:id="25" w:name="_Toc88089755"/>
+      <w:bookmarkStart w:id="25" w:name="_Toc88912316"/>
       <w:r>
         <w:rPr>
           <w:lang w:val="en-US"/>
@@ -34977,7 +35018,7 @@
           <w:lang w:val="en-US"/>
         </w:rPr>
       </w:pPr>
-      <w:bookmarkStart w:id="26" w:name="_Toc88089756"/>
+      <w:bookmarkStart w:id="26" w:name="_Toc88912317"/>
       <w:r>
         <w:rPr>
           <w:lang w:val="en-US"/>
@@ -35480,7 +35521,7 @@
           <w:lang w:val="en-US"/>
         </w:rPr>
       </w:pPr>
-      <w:bookmarkStart w:id="27" w:name="_Toc88089757"/>
+      <w:bookmarkStart w:id="27" w:name="_Toc88912318"/>
       <w:r>
         <w:rPr>
           <w:lang w:val="en-US"/>
@@ -35590,7 +35631,7 @@
           <w:lang w:val="en-US"/>
         </w:rPr>
       </w:pPr>
-      <w:bookmarkStart w:id="28" w:name="_Toc88089758"/>
+      <w:bookmarkStart w:id="28" w:name="_Toc88912319"/>
       <w:r>
         <w:rPr>
           <w:lang w:val="en-US"/>
@@ -38095,7 +38136,7 @@
           <w:lang w:val="en-US"/>
         </w:rPr>
       </w:pPr>
-      <w:bookmarkStart w:id="29" w:name="_Toc88089759"/>
+      <w:bookmarkStart w:id="29" w:name="_Toc88912320"/>
       <w:r>
         <w:rPr>
           <w:lang w:val="en-US"/>
@@ -39014,7 +39055,7 @@
           <w:lang w:val="en-US"/>
         </w:rPr>
       </w:pPr>
-      <w:bookmarkStart w:id="30" w:name="_Toc88089760"/>
+      <w:bookmarkStart w:id="30" w:name="_Toc88912321"/>
       <w:r>
         <w:rPr>
           <w:lang w:val="en-US"/>
@@ -39553,7 +39594,7 @@
           <w:lang w:val="en-US"/>
         </w:rPr>
       </w:pPr>
-      <w:bookmarkStart w:id="31" w:name="_Toc88089761"/>
+      <w:bookmarkStart w:id="31" w:name="_Toc88912322"/>
       <w:r>
         <w:rPr>
           <w:lang w:val="en-US"/>
@@ -39927,7 +39968,7 @@
           <w:lang w:val="en-US"/>
         </w:rPr>
       </w:pPr>
-      <w:bookmarkStart w:id="32" w:name="_Toc88089762"/>
+      <w:bookmarkStart w:id="32" w:name="_Toc88912323"/>
       <w:proofErr w:type="spellStart"/>
       <w:r>
         <w:rPr>
@@ -42034,7 +42075,7 @@
           <w:lang w:val="en-US"/>
         </w:rPr>
       </w:pPr>
-      <w:bookmarkStart w:id="33" w:name="_Toc88089763"/>
+      <w:bookmarkStart w:id="33" w:name="_Toc88912324"/>
       <w:r>
         <w:rPr>
           <w:lang w:val="en-US"/>
@@ -42868,7 +42909,7 @@
           <w:lang w:val="en-US"/>
         </w:rPr>
       </w:pPr>
-      <w:bookmarkStart w:id="34" w:name="_Toc88089764"/>
+      <w:bookmarkStart w:id="34" w:name="_Toc88912325"/>
       <w:r>
         <w:rPr>
           <w:lang w:val="en-US"/>

</xml_diff>

<commit_message>
=== RELEASE 1.7.0.14 ===
git-svn-id: https://svn.viathinksoft.com/svn/filter_foundry/trunk@457 1b5a0048-3058-4200-831f-25aa9e3a14b9
</commit_message>
<xml_diff>
--- a/doc/The Filter Foundry.docx
+++ b/doc/The Filter Foundry.docx
@@ -60,7 +60,18 @@
           <w:szCs w:val="20"/>
           <w:lang w:val="en-US"/>
         </w:rPr>
-        <w:t>20</w:t>
+        <w:t>2</w:t>
+      </w:r>
+      <w:r>
+        <w:rPr>
+          <w:rFonts w:asciiTheme="majorHAnsi" w:hAnsiTheme="majorHAnsi" w:cs="Times New Roman"/>
+          <w:iCs/>
+          <w:color w:val="000000"/>
+          <w:sz w:val="20"/>
+          <w:szCs w:val="20"/>
+          <w:lang w:val="en-US"/>
+        </w:rPr>
+        <w:t>4</w:t>
       </w:r>
       <w:r>
         <w:rPr>
@@ -9196,7 +9207,27 @@
           <w:szCs w:val="14"/>
           <w:lang w:val="en-US"/>
         </w:rPr>
-        <w:t xml:space="preserve"> and Slider/Map names are left empty and must be added with a text</w:t>
+        <w:t xml:space="preserve"> and Slider/Map names are left empty and must be added </w:t>
+      </w:r>
+      <w:r>
+        <w:rPr>
+          <w:rFonts w:asciiTheme="majorHAnsi" w:hAnsiTheme="majorHAnsi" w:cs="Times New Roman"/>
+          <w:color w:val="000000"/>
+          <w:sz w:val="14"/>
+          <w:szCs w:val="14"/>
+          <w:lang w:val="en-US"/>
+        </w:rPr>
+        <w:t>using</w:t>
+      </w:r>
+      <w:r>
+        <w:rPr>
+          <w:rFonts w:asciiTheme="majorHAnsi" w:hAnsiTheme="majorHAnsi" w:cs="Times New Roman"/>
+          <w:color w:val="000000"/>
+          <w:sz w:val="14"/>
+          <w:szCs w:val="14"/>
+          <w:lang w:val="en-US"/>
+        </w:rPr>
+        <w:t xml:space="preserve"> a text</w:t>
       </w:r>
       <w:r>
         <w:rPr>

</xml_diff>

<commit_message>
map(i,n) now works like in Filter Factory and not like GIMP User Filter v0.8
git-svn-id: https://svn.viathinksoft.com/svn/filter_foundry/trunk@500 1b5a0048-3058-4200-831f-25aa9e3a14b9
</commit_message>
<xml_diff>
--- a/doc/The Filter Foundry.docx
+++ b/doc/The Filter Foundry.docx
@@ -60,7 +60,7 @@
           <w:szCs w:val="20"/>
           <w:lang w:val="en-US"/>
         </w:rPr>
-        <w:t>2</w:t>
+        <w:t>01</w:t>
       </w:r>
       <w:r>
         <w:rPr>
@@ -71,7 +71,7 @@
           <w:szCs w:val="20"/>
           <w:lang w:val="en-US"/>
         </w:rPr>
-        <w:t>6</w:t>
+        <w:t xml:space="preserve"> </w:t>
       </w:r>
       <w:r>
         <w:rPr>
@@ -82,18 +82,18 @@
           <w:szCs w:val="20"/>
           <w:lang w:val="en-US"/>
         </w:rPr>
+        <w:t>May</w:t>
+      </w:r>
+      <w:r>
+        <w:rPr>
+          <w:rFonts w:asciiTheme="majorHAnsi" w:hAnsiTheme="majorHAnsi" w:cs="Times New Roman"/>
+          <w:iCs/>
+          <w:color w:val="000000"/>
+          <w:sz w:val="20"/>
+          <w:szCs w:val="20"/>
+          <w:lang w:val="en-US"/>
+        </w:rPr>
         <w:t xml:space="preserve"> </w:t>
-      </w:r>
-      <w:r>
-        <w:rPr>
-          <w:rFonts w:asciiTheme="majorHAnsi" w:hAnsiTheme="majorHAnsi" w:cs="Times New Roman"/>
-          <w:iCs/>
-          <w:color w:val="000000"/>
-          <w:sz w:val="20"/>
-          <w:szCs w:val="20"/>
-          <w:lang w:val="en-US"/>
-        </w:rPr>
-        <w:t xml:space="preserve">April </w:t>
       </w:r>
       <w:r>
         <w:rPr>
@@ -192,7 +192,7 @@
             </w:rPr>
             <w:fldChar w:fldCharType="separate"/>
           </w:r>
-          <w:hyperlink w:anchor="_Toc101822638" w:history="1">
+          <w:hyperlink w:anchor="_Toc102248213" w:history="1">
             <w:r>
               <w:rPr>
                 <w:rStyle w:val="Hyperlink"/>
@@ -220,7 +220,7 @@
                 <w:noProof/>
                 <w:webHidden/>
               </w:rPr>
-              <w:instrText xml:space="preserve"> PAGEREF _Toc101822638 \h </w:instrText>
+              <w:instrText xml:space="preserve"> PAGEREF _Toc102248213 \h </w:instrText>
             </w:r>
             <w:r>
               <w:rPr>
@@ -261,7 +261,7 @@
               <w:noProof/>
             </w:rPr>
           </w:pPr>
-          <w:hyperlink w:anchor="_Toc101822639" w:history="1">
+          <w:hyperlink w:anchor="_Toc102248214" w:history="1">
             <w:r>
               <w:rPr>
                 <w:rStyle w:val="Hyperlink"/>
@@ -289,7 +289,7 @@
                 <w:noProof/>
                 <w:webHidden/>
               </w:rPr>
-              <w:instrText xml:space="preserve"> PAGEREF _Toc101822639 \h </w:instrText>
+              <w:instrText xml:space="preserve"> PAGEREF _Toc102248214 \h </w:instrText>
             </w:r>
             <w:r>
               <w:rPr>
@@ -327,7 +327,7 @@
               <w:noProof/>
             </w:rPr>
           </w:pPr>
-          <w:hyperlink w:anchor="_Toc101822640" w:history="1">
+          <w:hyperlink w:anchor="_Toc102248215" w:history="1">
             <w:r>
               <w:rPr>
                 <w:rStyle w:val="Hyperlink"/>
@@ -355,7 +355,7 @@
                 <w:noProof/>
                 <w:webHidden/>
               </w:rPr>
-              <w:instrText xml:space="preserve"> PAGEREF _Toc101822640 \h </w:instrText>
+              <w:instrText xml:space="preserve"> PAGEREF _Toc102248215 \h </w:instrText>
             </w:r>
             <w:r>
               <w:rPr>
@@ -393,7 +393,7 @@
               <w:noProof/>
             </w:rPr>
           </w:pPr>
-          <w:hyperlink w:anchor="_Toc101822641" w:history="1">
+          <w:hyperlink w:anchor="_Toc102248216" w:history="1">
             <w:r>
               <w:rPr>
                 <w:rStyle w:val="Hyperlink"/>
@@ -421,7 +421,7 @@
                 <w:noProof/>
                 <w:webHidden/>
               </w:rPr>
-              <w:instrText xml:space="preserve"> PAGEREF _Toc101822641 \h </w:instrText>
+              <w:instrText xml:space="preserve"> PAGEREF _Toc102248216 \h </w:instrText>
             </w:r>
             <w:r>
               <w:rPr>
@@ -462,7 +462,7 @@
               <w:noProof/>
             </w:rPr>
           </w:pPr>
-          <w:hyperlink w:anchor="_Toc101822642" w:history="1">
+          <w:hyperlink w:anchor="_Toc102248217" w:history="1">
             <w:r>
               <w:rPr>
                 <w:rStyle w:val="Hyperlink"/>
@@ -490,7 +490,7 @@
                 <w:noProof/>
                 <w:webHidden/>
               </w:rPr>
-              <w:instrText xml:space="preserve"> PAGEREF _Toc101822642 \h </w:instrText>
+              <w:instrText xml:space="preserve"> PAGEREF _Toc102248217 \h </w:instrText>
             </w:r>
             <w:r>
               <w:rPr>
@@ -528,7 +528,7 @@
               <w:noProof/>
             </w:rPr>
           </w:pPr>
-          <w:hyperlink w:anchor="_Toc101822643" w:history="1">
+          <w:hyperlink w:anchor="_Toc102248218" w:history="1">
             <w:r>
               <w:rPr>
                 <w:rStyle w:val="Hyperlink"/>
@@ -556,7 +556,7 @@
                 <w:noProof/>
                 <w:webHidden/>
               </w:rPr>
-              <w:instrText xml:space="preserve"> PAGEREF _Toc101822643 \h </w:instrText>
+              <w:instrText xml:space="preserve"> PAGEREF _Toc102248218 \h </w:instrText>
             </w:r>
             <w:r>
               <w:rPr>
@@ -594,7 +594,7 @@
               <w:noProof/>
             </w:rPr>
           </w:pPr>
-          <w:hyperlink w:anchor="_Toc101822644" w:history="1">
+          <w:hyperlink w:anchor="_Toc102248219" w:history="1">
             <w:r>
               <w:rPr>
                 <w:rStyle w:val="Hyperlink"/>
@@ -622,7 +622,7 @@
                 <w:noProof/>
                 <w:webHidden/>
               </w:rPr>
-              <w:instrText xml:space="preserve"> PAGEREF _Toc101822644 \h </w:instrText>
+              <w:instrText xml:space="preserve"> PAGEREF _Toc102248219 \h </w:instrText>
             </w:r>
             <w:r>
               <w:rPr>
@@ -663,7 +663,7 @@
               <w:noProof/>
             </w:rPr>
           </w:pPr>
-          <w:hyperlink w:anchor="_Toc101822645" w:history="1">
+          <w:hyperlink w:anchor="_Toc102248220" w:history="1">
             <w:r>
               <w:rPr>
                 <w:rStyle w:val="Hyperlink"/>
@@ -691,7 +691,7 @@
                 <w:noProof/>
                 <w:webHidden/>
               </w:rPr>
-              <w:instrText xml:space="preserve"> PAGEREF _Toc101822645 \h </w:instrText>
+              <w:instrText xml:space="preserve"> PAGEREF _Toc102248220 \h </w:instrText>
             </w:r>
             <w:r>
               <w:rPr>
@@ -732,7 +732,7 @@
               <w:noProof/>
             </w:rPr>
           </w:pPr>
-          <w:hyperlink w:anchor="_Toc101822646" w:history="1">
+          <w:hyperlink w:anchor="_Toc102248221" w:history="1">
             <w:r>
               <w:rPr>
                 <w:rStyle w:val="Hyperlink"/>
@@ -760,7 +760,7 @@
                 <w:noProof/>
                 <w:webHidden/>
               </w:rPr>
-              <w:instrText xml:space="preserve"> PAGEREF _Toc101822646 \h </w:instrText>
+              <w:instrText xml:space="preserve"> PAGEREF _Toc102248221 \h </w:instrText>
             </w:r>
             <w:r>
               <w:rPr>
@@ -798,7 +798,7 @@
               <w:noProof/>
             </w:rPr>
           </w:pPr>
-          <w:hyperlink w:anchor="_Toc101822647" w:history="1">
+          <w:hyperlink w:anchor="_Toc102248222" w:history="1">
             <w:r>
               <w:rPr>
                 <w:rStyle w:val="Hyperlink"/>
@@ -826,7 +826,7 @@
                 <w:noProof/>
                 <w:webHidden/>
               </w:rPr>
-              <w:instrText xml:space="preserve"> PAGEREF _Toc101822647 \h </w:instrText>
+              <w:instrText xml:space="preserve"> PAGEREF _Toc102248222 \h </w:instrText>
             </w:r>
             <w:r>
               <w:rPr>
@@ -864,7 +864,7 @@
               <w:noProof/>
             </w:rPr>
           </w:pPr>
-          <w:hyperlink w:anchor="_Toc101822648" w:history="1">
+          <w:hyperlink w:anchor="_Toc102248223" w:history="1">
             <w:r>
               <w:rPr>
                 <w:rStyle w:val="Hyperlink"/>
@@ -892,7 +892,7 @@
                 <w:noProof/>
                 <w:webHidden/>
               </w:rPr>
-              <w:instrText xml:space="preserve"> PAGEREF _Toc101822648 \h </w:instrText>
+              <w:instrText xml:space="preserve"> PAGEREF _Toc102248223 \h </w:instrText>
             </w:r>
             <w:r>
               <w:rPr>
@@ -930,7 +930,7 @@
               <w:noProof/>
             </w:rPr>
           </w:pPr>
-          <w:hyperlink w:anchor="_Toc101822649" w:history="1">
+          <w:hyperlink w:anchor="_Toc102248224" w:history="1">
             <w:r>
               <w:rPr>
                 <w:rStyle w:val="Hyperlink"/>
@@ -958,7 +958,7 @@
                 <w:noProof/>
                 <w:webHidden/>
               </w:rPr>
-              <w:instrText xml:space="preserve"> PAGEREF _Toc101822649 \h </w:instrText>
+              <w:instrText xml:space="preserve"> PAGEREF _Toc102248224 \h </w:instrText>
             </w:r>
             <w:r>
               <w:rPr>
@@ -999,7 +999,7 @@
               <w:noProof/>
             </w:rPr>
           </w:pPr>
-          <w:hyperlink w:anchor="_Toc101822650" w:history="1">
+          <w:hyperlink w:anchor="_Toc102248225" w:history="1">
             <w:r>
               <w:rPr>
                 <w:rStyle w:val="Hyperlink"/>
@@ -1027,7 +1027,7 @@
                 <w:noProof/>
                 <w:webHidden/>
               </w:rPr>
-              <w:instrText xml:space="preserve"> PAGEREF _Toc101822650 \h </w:instrText>
+              <w:instrText xml:space="preserve"> PAGEREF _Toc102248225 \h </w:instrText>
             </w:r>
             <w:r>
               <w:rPr>
@@ -1068,7 +1068,7 @@
               <w:noProof/>
             </w:rPr>
           </w:pPr>
-          <w:hyperlink w:anchor="_Toc101822651" w:history="1">
+          <w:hyperlink w:anchor="_Toc102248226" w:history="1">
             <w:r>
               <w:rPr>
                 <w:rStyle w:val="Hyperlink"/>
@@ -1096,7 +1096,7 @@
                 <w:noProof/>
                 <w:webHidden/>
               </w:rPr>
-              <w:instrText xml:space="preserve"> PAGEREF _Toc101822651 \h </w:instrText>
+              <w:instrText xml:space="preserve"> PAGEREF _Toc102248226 \h </w:instrText>
             </w:r>
             <w:r>
               <w:rPr>
@@ -1134,7 +1134,7 @@
               <w:noProof/>
             </w:rPr>
           </w:pPr>
-          <w:hyperlink w:anchor="_Toc101822652" w:history="1">
+          <w:hyperlink w:anchor="_Toc102248227" w:history="1">
             <w:r>
               <w:rPr>
                 <w:rStyle w:val="Hyperlink"/>
@@ -1162,7 +1162,7 @@
                 <w:noProof/>
                 <w:webHidden/>
               </w:rPr>
-              <w:instrText xml:space="preserve"> PAGEREF _Toc101822652 \h </w:instrText>
+              <w:instrText xml:space="preserve"> PAGEREF _Toc102248227 \h </w:instrText>
             </w:r>
             <w:r>
               <w:rPr>
@@ -1200,7 +1200,7 @@
               <w:noProof/>
             </w:rPr>
           </w:pPr>
-          <w:hyperlink w:anchor="_Toc101822653" w:history="1">
+          <w:hyperlink w:anchor="_Toc102248228" w:history="1">
             <w:r>
               <w:rPr>
                 <w:rStyle w:val="Hyperlink"/>
@@ -1228,7 +1228,7 @@
                 <w:noProof/>
                 <w:webHidden/>
               </w:rPr>
-              <w:instrText xml:space="preserve"> PAGEREF _Toc101822653 \h </w:instrText>
+              <w:instrText xml:space="preserve"> PAGEREF _Toc102248228 \h </w:instrText>
             </w:r>
             <w:r>
               <w:rPr>
@@ -1266,7 +1266,7 @@
               <w:noProof/>
             </w:rPr>
           </w:pPr>
-          <w:hyperlink w:anchor="_Toc101822654" w:history="1">
+          <w:hyperlink w:anchor="_Toc102248229" w:history="1">
             <w:r>
               <w:rPr>
                 <w:rStyle w:val="Hyperlink"/>
@@ -1294,7 +1294,7 @@
                 <w:noProof/>
                 <w:webHidden/>
               </w:rPr>
-              <w:instrText xml:space="preserve"> PAGEREF _Toc101822654 \h </w:instrText>
+              <w:instrText xml:space="preserve"> PAGEREF _Toc102248229 \h </w:instrText>
             </w:r>
             <w:r>
               <w:rPr>
@@ -1332,7 +1332,7 @@
               <w:noProof/>
             </w:rPr>
           </w:pPr>
-          <w:hyperlink w:anchor="_Toc101822655" w:history="1">
+          <w:hyperlink w:anchor="_Toc102248230" w:history="1">
             <w:r>
               <w:rPr>
                 <w:rStyle w:val="Hyperlink"/>
@@ -1360,7 +1360,7 @@
                 <w:noProof/>
                 <w:webHidden/>
               </w:rPr>
-              <w:instrText xml:space="preserve"> PAGEREF _Toc101822655 \h </w:instrText>
+              <w:instrText xml:space="preserve"> PAGEREF _Toc102248230 \h </w:instrText>
             </w:r>
             <w:r>
               <w:rPr>
@@ -1398,7 +1398,7 @@
               <w:noProof/>
             </w:rPr>
           </w:pPr>
-          <w:hyperlink w:anchor="_Toc101822656" w:history="1">
+          <w:hyperlink w:anchor="_Toc102248231" w:history="1">
             <w:r>
               <w:rPr>
                 <w:rStyle w:val="Hyperlink"/>
@@ -1426,7 +1426,7 @@
                 <w:noProof/>
                 <w:webHidden/>
               </w:rPr>
-              <w:instrText xml:space="preserve"> PAGEREF _Toc101822656 \h </w:instrText>
+              <w:instrText xml:space="preserve"> PAGEREF _Toc102248231 \h </w:instrText>
             </w:r>
             <w:r>
               <w:rPr>
@@ -1464,7 +1464,7 @@
               <w:noProof/>
             </w:rPr>
           </w:pPr>
-          <w:hyperlink w:anchor="_Toc101822657" w:history="1">
+          <w:hyperlink w:anchor="_Toc102248232" w:history="1">
             <w:r>
               <w:rPr>
                 <w:rStyle w:val="Hyperlink"/>
@@ -1492,7 +1492,7 @@
                 <w:noProof/>
                 <w:webHidden/>
               </w:rPr>
-              <w:instrText xml:space="preserve"> PAGEREF _Toc101822657 \h </w:instrText>
+              <w:instrText xml:space="preserve"> PAGEREF _Toc102248232 \h </w:instrText>
             </w:r>
             <w:r>
               <w:rPr>
@@ -1530,7 +1530,7 @@
               <w:noProof/>
             </w:rPr>
           </w:pPr>
-          <w:hyperlink w:anchor="_Toc101822658" w:history="1">
+          <w:hyperlink w:anchor="_Toc102248233" w:history="1">
             <w:r>
               <w:rPr>
                 <w:rStyle w:val="Hyperlink"/>
@@ -1558,7 +1558,7 @@
                 <w:noProof/>
                 <w:webHidden/>
               </w:rPr>
-              <w:instrText xml:space="preserve"> PAGEREF _Toc101822658 \h </w:instrText>
+              <w:instrText xml:space="preserve"> PAGEREF _Toc102248233 \h </w:instrText>
             </w:r>
             <w:r>
               <w:rPr>
@@ -1599,7 +1599,7 @@
               <w:noProof/>
             </w:rPr>
           </w:pPr>
-          <w:hyperlink w:anchor="_Toc101822659" w:history="1">
+          <w:hyperlink w:anchor="_Toc102248234" w:history="1">
             <w:r>
               <w:rPr>
                 <w:rStyle w:val="Hyperlink"/>
@@ -1627,7 +1627,7 @@
                 <w:noProof/>
                 <w:webHidden/>
               </w:rPr>
-              <w:instrText xml:space="preserve"> PAGEREF _Toc101822659 \h </w:instrText>
+              <w:instrText xml:space="preserve"> PAGEREF _Toc102248234 \h </w:instrText>
             </w:r>
             <w:r>
               <w:rPr>
@@ -1665,7 +1665,7 @@
               <w:noProof/>
             </w:rPr>
           </w:pPr>
-          <w:hyperlink w:anchor="_Toc101822660" w:history="1">
+          <w:hyperlink w:anchor="_Toc102248235" w:history="1">
             <w:r>
               <w:rPr>
                 <w:rStyle w:val="Hyperlink"/>
@@ -1693,7 +1693,7 @@
                 <w:noProof/>
                 <w:webHidden/>
               </w:rPr>
-              <w:instrText xml:space="preserve"> PAGEREF _Toc101822660 \h </w:instrText>
+              <w:instrText xml:space="preserve"> PAGEREF _Toc102248235 \h </w:instrText>
             </w:r>
             <w:r>
               <w:rPr>
@@ -1731,7 +1731,7 @@
               <w:noProof/>
             </w:rPr>
           </w:pPr>
-          <w:hyperlink w:anchor="_Toc101822661" w:history="1">
+          <w:hyperlink w:anchor="_Toc102248236" w:history="1">
             <w:r>
               <w:rPr>
                 <w:rStyle w:val="Hyperlink"/>
@@ -1759,7 +1759,7 @@
                 <w:noProof/>
                 <w:webHidden/>
               </w:rPr>
-              <w:instrText xml:space="preserve"> PAGEREF _Toc101822661 \h </w:instrText>
+              <w:instrText xml:space="preserve"> PAGEREF _Toc102248236 \h </w:instrText>
             </w:r>
             <w:r>
               <w:rPr>
@@ -1797,7 +1797,7 @@
               <w:noProof/>
             </w:rPr>
           </w:pPr>
-          <w:hyperlink w:anchor="_Toc101822662" w:history="1">
+          <w:hyperlink w:anchor="_Toc102248237" w:history="1">
             <w:r>
               <w:rPr>
                 <w:rStyle w:val="Hyperlink"/>
@@ -1825,7 +1825,7 @@
                 <w:noProof/>
                 <w:webHidden/>
               </w:rPr>
-              <w:instrText xml:space="preserve"> PAGEREF _Toc101822662 \h </w:instrText>
+              <w:instrText xml:space="preserve"> PAGEREF _Toc102248237 \h </w:instrText>
             </w:r>
             <w:r>
               <w:rPr>
@@ -1863,7 +1863,7 @@
               <w:noProof/>
             </w:rPr>
           </w:pPr>
-          <w:hyperlink w:anchor="_Toc101822663" w:history="1">
+          <w:hyperlink w:anchor="_Toc102248238" w:history="1">
             <w:r>
               <w:rPr>
                 <w:rStyle w:val="Hyperlink"/>
@@ -1891,7 +1891,7 @@
                 <w:noProof/>
                 <w:webHidden/>
               </w:rPr>
-              <w:instrText xml:space="preserve"> PAGEREF _Toc101822663 \h </w:instrText>
+              <w:instrText xml:space="preserve"> PAGEREF _Toc102248238 \h </w:instrText>
             </w:r>
             <w:r>
               <w:rPr>
@@ -1929,7 +1929,7 @@
               <w:noProof/>
             </w:rPr>
           </w:pPr>
-          <w:hyperlink w:anchor="_Toc101822664" w:history="1">
+          <w:hyperlink w:anchor="_Toc102248239" w:history="1">
             <w:r>
               <w:rPr>
                 <w:rStyle w:val="Hyperlink"/>
@@ -1957,7 +1957,7 @@
                 <w:noProof/>
                 <w:webHidden/>
               </w:rPr>
-              <w:instrText xml:space="preserve"> PAGEREF _Toc101822664 \h </w:instrText>
+              <w:instrText xml:space="preserve"> PAGEREF _Toc102248239 \h </w:instrText>
             </w:r>
             <w:r>
               <w:rPr>
@@ -1998,7 +1998,7 @@
               <w:noProof/>
             </w:rPr>
           </w:pPr>
-          <w:hyperlink w:anchor="_Toc101822665" w:history="1">
+          <w:hyperlink w:anchor="_Toc102248240" w:history="1">
             <w:r>
               <w:rPr>
                 <w:rStyle w:val="Hyperlink"/>
@@ -2026,7 +2026,7 @@
                 <w:noProof/>
                 <w:webHidden/>
               </w:rPr>
-              <w:instrText xml:space="preserve"> PAGEREF _Toc101822665 \h </w:instrText>
+              <w:instrText xml:space="preserve"> PAGEREF _Toc102248240 \h </w:instrText>
             </w:r>
             <w:r>
               <w:rPr>
@@ -2064,7 +2064,7 @@
               <w:noProof/>
             </w:rPr>
           </w:pPr>
-          <w:hyperlink w:anchor="_Toc101822666" w:history="1">
+          <w:hyperlink w:anchor="_Toc102248241" w:history="1">
             <w:r>
               <w:rPr>
                 <w:rStyle w:val="Hyperlink"/>
@@ -2092,7 +2092,7 @@
                 <w:noProof/>
                 <w:webHidden/>
               </w:rPr>
-              <w:instrText xml:space="preserve"> PAGEREF _Toc101822666 \h </w:instrText>
+              <w:instrText xml:space="preserve"> PAGEREF _Toc102248241 \h </w:instrText>
             </w:r>
             <w:r>
               <w:rPr>
@@ -2130,7 +2130,7 @@
               <w:noProof/>
             </w:rPr>
           </w:pPr>
-          <w:hyperlink w:anchor="_Toc101822667" w:history="1">
+          <w:hyperlink w:anchor="_Toc102248242" w:history="1">
             <w:r>
               <w:rPr>
                 <w:rStyle w:val="Hyperlink"/>
@@ -2158,7 +2158,7 @@
                 <w:noProof/>
                 <w:webHidden/>
               </w:rPr>
-              <w:instrText xml:space="preserve"> PAGEREF _Toc101822667 \h </w:instrText>
+              <w:instrText xml:space="preserve"> PAGEREF _Toc102248242 \h </w:instrText>
             </w:r>
             <w:r>
               <w:rPr>
@@ -2196,7 +2196,7 @@
               <w:noProof/>
             </w:rPr>
           </w:pPr>
-          <w:hyperlink w:anchor="_Toc101822668" w:history="1">
+          <w:hyperlink w:anchor="_Toc102248243" w:history="1">
             <w:r>
               <w:rPr>
                 <w:rStyle w:val="Hyperlink"/>
@@ -2224,7 +2224,7 @@
                 <w:noProof/>
                 <w:webHidden/>
               </w:rPr>
-              <w:instrText xml:space="preserve"> PAGEREF _Toc101822668 \h </w:instrText>
+              <w:instrText xml:space="preserve"> PAGEREF _Toc102248243 \h </w:instrText>
             </w:r>
             <w:r>
               <w:rPr>
@@ -2262,7 +2262,7 @@
               <w:noProof/>
             </w:rPr>
           </w:pPr>
-          <w:hyperlink w:anchor="_Toc101822669" w:history="1">
+          <w:hyperlink w:anchor="_Toc102248244" w:history="1">
             <w:r>
               <w:rPr>
                 <w:rStyle w:val="Hyperlink"/>
@@ -2290,7 +2290,7 @@
                 <w:noProof/>
                 <w:webHidden/>
               </w:rPr>
-              <w:instrText xml:space="preserve"> PAGEREF _Toc101822669 \h </w:instrText>
+              <w:instrText xml:space="preserve"> PAGEREF _Toc102248244 \h </w:instrText>
             </w:r>
             <w:r>
               <w:rPr>
@@ -2328,7 +2328,7 @@
               <w:noProof/>
             </w:rPr>
           </w:pPr>
-          <w:hyperlink w:anchor="_Toc101822670" w:history="1">
+          <w:hyperlink w:anchor="_Toc102248245" w:history="1">
             <w:r>
               <w:rPr>
                 <w:rStyle w:val="Hyperlink"/>
@@ -2356,7 +2356,7 @@
                 <w:noProof/>
                 <w:webHidden/>
               </w:rPr>
-              <w:instrText xml:space="preserve"> PAGEREF _Toc101822670 \h </w:instrText>
+              <w:instrText xml:space="preserve"> PAGEREF _Toc102248245 \h </w:instrText>
             </w:r>
             <w:r>
               <w:rPr>
@@ -2394,7 +2394,7 @@
               <w:noProof/>
             </w:rPr>
           </w:pPr>
-          <w:hyperlink w:anchor="_Toc101822671" w:history="1">
+          <w:hyperlink w:anchor="_Toc102248246" w:history="1">
             <w:r>
               <w:rPr>
                 <w:rStyle w:val="Hyperlink"/>
@@ -2422,7 +2422,7 @@
                 <w:noProof/>
                 <w:webHidden/>
               </w:rPr>
-              <w:instrText xml:space="preserve"> PAGEREF _Toc101822671 \h </w:instrText>
+              <w:instrText xml:space="preserve"> PAGEREF _Toc102248246 \h </w:instrText>
             </w:r>
             <w:r>
               <w:rPr>
@@ -2463,7 +2463,7 @@
               <w:noProof/>
             </w:rPr>
           </w:pPr>
-          <w:hyperlink w:anchor="_Toc101822672" w:history="1">
+          <w:hyperlink w:anchor="_Toc102248247" w:history="1">
             <w:r>
               <w:rPr>
                 <w:rStyle w:val="Hyperlink"/>
@@ -2491,7 +2491,7 @@
                 <w:noProof/>
                 <w:webHidden/>
               </w:rPr>
-              <w:instrText xml:space="preserve"> PAGEREF _Toc101822672 \h </w:instrText>
+              <w:instrText xml:space="preserve"> PAGEREF _Toc102248247 \h </w:instrText>
             </w:r>
             <w:r>
               <w:rPr>
@@ -2548,7 +2548,7 @@
           <w:lang w:val="en-US"/>
         </w:rPr>
       </w:pPr>
-      <w:bookmarkStart w:id="0" w:name="_Toc101822638"/>
+      <w:bookmarkStart w:id="0" w:name="_Toc102248213"/>
       <w:r>
         <w:rPr>
           <w:lang w:val="en-US"/>
@@ -2788,38 +2788,18 @@
         </w:rPr>
         <w:t xml:space="preserve">in 2003 - 2009, the development has been continued by </w:t>
       </w:r>
-      <w:r>
-        <w:fldChar w:fldCharType="begin"/>
-      </w:r>
-      <w:r>
-        <w:rPr>
-          <w:lang w:val="en-US"/>
-        </w:rPr>
-        <w:instrText xml:space="preserve"> HYPERLINK "https://www.daniel-marschall.de/" </w:instrText>
-      </w:r>
-      <w:r>
-        <w:fldChar w:fldCharType="separate"/>
-      </w:r>
-      <w:r>
-        <w:rPr>
-          <w:rStyle w:val="Hyperlink"/>
-          <w:rFonts w:asciiTheme="majorHAnsi" w:hAnsiTheme="majorHAnsi" w:cs="Times New Roman"/>
-          <w:sz w:val="20"/>
-          <w:szCs w:val="20"/>
-          <w:lang w:val="en-US"/>
-        </w:rPr>
-        <w:t>Daniel Marschall</w:t>
-      </w:r>
-      <w:r>
-        <w:rPr>
-          <w:rStyle w:val="Hyperlink"/>
-          <w:rFonts w:asciiTheme="majorHAnsi" w:hAnsiTheme="majorHAnsi" w:cs="Times New Roman"/>
-          <w:sz w:val="20"/>
-          <w:szCs w:val="20"/>
-          <w:lang w:val="en-US"/>
-        </w:rPr>
-        <w:fldChar w:fldCharType="end"/>
-      </w:r>
+      <w:hyperlink r:id="rId13" w:history="1">
+        <w:r>
+          <w:rPr>
+            <w:rStyle w:val="Hyperlink"/>
+            <w:rFonts w:asciiTheme="majorHAnsi" w:hAnsiTheme="majorHAnsi" w:cs="Times New Roman"/>
+            <w:sz w:val="20"/>
+            <w:szCs w:val="20"/>
+            <w:lang w:val="en-US"/>
+          </w:rPr>
+          <w:t>Daniel Marschall</w:t>
+        </w:r>
+      </w:hyperlink>
       <w:r>
         <w:rPr>
           <w:rFonts w:asciiTheme="majorHAnsi" w:hAnsiTheme="majorHAnsi" w:cs="Times New Roman"/>
@@ -2840,38 +2820,18 @@
         </w:rPr>
         <w:t>(</w:t>
       </w:r>
-      <w:r>
-        <w:fldChar w:fldCharType="begin"/>
-      </w:r>
-      <w:r>
-        <w:rPr>
-          <w:lang w:val="en-US"/>
-        </w:rPr>
-        <w:instrText xml:space="preserve"> HYPERLINK "https://www.viathinksoft.com/" </w:instrText>
-      </w:r>
-      <w:r>
-        <w:fldChar w:fldCharType="separate"/>
-      </w:r>
-      <w:r>
-        <w:rPr>
-          <w:rStyle w:val="Hyperlink"/>
-          <w:rFonts w:asciiTheme="majorHAnsi" w:hAnsiTheme="majorHAnsi" w:cs="Times New Roman"/>
-          <w:sz w:val="20"/>
-          <w:szCs w:val="20"/>
-          <w:lang w:val="en-US"/>
-        </w:rPr>
-        <w:t>ViaThinkSoft</w:t>
-      </w:r>
-      <w:r>
-        <w:rPr>
-          <w:rStyle w:val="Hyperlink"/>
-          <w:rFonts w:asciiTheme="majorHAnsi" w:hAnsiTheme="majorHAnsi" w:cs="Times New Roman"/>
-          <w:sz w:val="20"/>
-          <w:szCs w:val="20"/>
-          <w:lang w:val="en-US"/>
-        </w:rPr>
-        <w:fldChar w:fldCharType="end"/>
-      </w:r>
+      <w:hyperlink r:id="rId14" w:history="1">
+        <w:r>
+          <w:rPr>
+            <w:rStyle w:val="Hyperlink"/>
+            <w:rFonts w:asciiTheme="majorHAnsi" w:hAnsiTheme="majorHAnsi" w:cs="Times New Roman"/>
+            <w:sz w:val="20"/>
+            <w:szCs w:val="20"/>
+            <w:lang w:val="en-US"/>
+          </w:rPr>
+          <w:t>ViaThinkSoft</w:t>
+        </w:r>
+      </w:hyperlink>
       <w:r>
         <w:rPr>
           <w:rFonts w:asciiTheme="majorHAnsi" w:hAnsiTheme="majorHAnsi" w:cs="Times New Roman"/>
@@ -3143,38 +3103,18 @@
           <w:lang w:val="en-US"/>
         </w:rPr>
       </w:pPr>
-      <w:r>
-        <w:fldChar w:fldCharType="begin"/>
-      </w:r>
-      <w:r>
-        <w:rPr>
-          <w:lang w:val="en-US"/>
-        </w:rPr>
-        <w:instrText xml:space="preserve"> HYPERLINK "https://www.viathinksoft.com/projects/filter_foundry" </w:instrText>
-      </w:r>
-      <w:r>
-        <w:fldChar w:fldCharType="separate"/>
-      </w:r>
-      <w:r>
-        <w:rPr>
-          <w:rStyle w:val="Hyperlink"/>
-          <w:rFonts w:asciiTheme="majorHAnsi" w:hAnsiTheme="majorHAnsi" w:cs="Times New Roman"/>
-          <w:sz w:val="20"/>
-          <w:szCs w:val="20"/>
-          <w:lang w:val="en-US"/>
-        </w:rPr>
-        <w:t>https://www.viathinksoft.com/projects/filter_foundry</w:t>
-      </w:r>
-      <w:r>
-        <w:rPr>
-          <w:rStyle w:val="Hyperlink"/>
-          <w:rFonts w:asciiTheme="majorHAnsi" w:hAnsiTheme="majorHAnsi" w:cs="Times New Roman"/>
-          <w:sz w:val="20"/>
-          <w:szCs w:val="20"/>
-          <w:lang w:val="en-US"/>
-        </w:rPr>
-        <w:fldChar w:fldCharType="end"/>
-      </w:r>
+      <w:hyperlink r:id="rId15" w:history="1">
+        <w:r>
+          <w:rPr>
+            <w:rStyle w:val="Hyperlink"/>
+            <w:rFonts w:asciiTheme="majorHAnsi" w:hAnsiTheme="majorHAnsi" w:cs="Times New Roman"/>
+            <w:sz w:val="20"/>
+            <w:szCs w:val="20"/>
+            <w:lang w:val="en-US"/>
+          </w:rPr>
+          <w:t>https://www.viathinksoft.com/projects/filter_foundry</w:t>
+        </w:r>
+      </w:hyperlink>
     </w:p>
     <w:p>
       <w:pPr>
@@ -3268,38 +3208,18 @@
           <w:lang w:val="en-US"/>
         </w:rPr>
       </w:pPr>
-      <w:r>
-        <w:fldChar w:fldCharType="begin"/>
-      </w:r>
-      <w:r>
-        <w:rPr>
-          <w:lang w:val="en-US"/>
-        </w:rPr>
-        <w:instrText xml:space="preserve"> HYPERLINK "https://github.com/danielmarschall/filter_foundry/" </w:instrText>
-      </w:r>
-      <w:r>
-        <w:fldChar w:fldCharType="separate"/>
-      </w:r>
-      <w:r>
-        <w:rPr>
-          <w:rStyle w:val="Hyperlink"/>
-          <w:rFonts w:asciiTheme="majorHAnsi" w:hAnsiTheme="majorHAnsi" w:cs="Times New Roman"/>
-          <w:sz w:val="20"/>
-          <w:szCs w:val="20"/>
-          <w:lang w:val="en-US"/>
-        </w:rPr>
-        <w:t>https://github.com/danielmarschall/filter_foundry/</w:t>
-      </w:r>
-      <w:r>
-        <w:rPr>
-          <w:rStyle w:val="Hyperlink"/>
-          <w:rFonts w:asciiTheme="majorHAnsi" w:hAnsiTheme="majorHAnsi" w:cs="Times New Roman"/>
-          <w:sz w:val="20"/>
-          <w:szCs w:val="20"/>
-          <w:lang w:val="en-US"/>
-        </w:rPr>
-        <w:fldChar w:fldCharType="end"/>
-      </w:r>
+      <w:hyperlink r:id="rId16" w:history="1">
+        <w:r>
+          <w:rPr>
+            <w:rStyle w:val="Hyperlink"/>
+            <w:rFonts w:asciiTheme="majorHAnsi" w:hAnsiTheme="majorHAnsi" w:cs="Times New Roman"/>
+            <w:sz w:val="20"/>
+            <w:szCs w:val="20"/>
+            <w:lang w:val="en-US"/>
+          </w:rPr>
+          <w:t>https://github.com/danielmarschall/filter_foundry/</w:t>
+        </w:r>
+      </w:hyperlink>
     </w:p>
     <w:p>
       <w:pPr>
@@ -3386,38 +3306,18 @@
           <w:lang w:val="en-US"/>
         </w:rPr>
       </w:pPr>
-      <w:r>
-        <w:fldChar w:fldCharType="begin"/>
-      </w:r>
-      <w:r>
-        <w:rPr>
-          <w:lang w:val="en-US"/>
-        </w:rPr>
-        <w:instrText xml:space="preserve"> HYPERLINK "https://thepluginsite.com/knowhow/ffpg/ffpg.htm" </w:instrText>
-      </w:r>
-      <w:r>
-        <w:fldChar w:fldCharType="separate"/>
-      </w:r>
-      <w:r>
-        <w:rPr>
-          <w:rStyle w:val="Hyperlink"/>
-          <w:rFonts w:asciiTheme="majorHAnsi" w:hAnsiTheme="majorHAnsi" w:cs="Times New Roman"/>
-          <w:sz w:val="20"/>
-          <w:szCs w:val="20"/>
-          <w:lang w:val="en-US"/>
-        </w:rPr>
-        <w:t>https://thepluginsite.com/knowhow/ffpg/ffpg.htm</w:t>
-      </w:r>
-      <w:r>
-        <w:rPr>
-          <w:rStyle w:val="Hyperlink"/>
-          <w:rFonts w:asciiTheme="majorHAnsi" w:hAnsiTheme="majorHAnsi" w:cs="Times New Roman"/>
-          <w:sz w:val="20"/>
-          <w:szCs w:val="20"/>
-          <w:lang w:val="en-US"/>
-        </w:rPr>
-        <w:fldChar w:fldCharType="end"/>
-      </w:r>
+      <w:hyperlink r:id="rId17" w:history="1">
+        <w:r>
+          <w:rPr>
+            <w:rStyle w:val="Hyperlink"/>
+            <w:rFonts w:asciiTheme="majorHAnsi" w:hAnsiTheme="majorHAnsi" w:cs="Times New Roman"/>
+            <w:sz w:val="20"/>
+            <w:szCs w:val="20"/>
+            <w:lang w:val="en-US"/>
+          </w:rPr>
+          <w:t>https://thepluginsite.com/knowhow/ffpg/ffpg.htm</w:t>
+        </w:r>
+      </w:hyperlink>
     </w:p>
     <w:p>
       <w:pPr>
@@ -3497,7 +3397,7 @@
                     </pic:cNvPicPr>
                   </pic:nvPicPr>
                   <pic:blipFill>
-                    <a:blip r:embed="rId13">
+                    <a:blip r:embed="rId18">
                       <a:extLst>
                         <a:ext uri="{28A0092B-C50C-407E-A947-70E740481C1C}">
                           <a14:useLocalDpi xmlns:a14="http://schemas.microsoft.com/office/drawing/2010/main" val="0"/>
@@ -3543,7 +3443,7 @@
           <w:lang w:val="en-US"/>
         </w:rPr>
       </w:pPr>
-      <w:bookmarkStart w:id="1" w:name="_Toc101822639"/>
+      <w:bookmarkStart w:id="1" w:name="_Toc102248214"/>
       <w:r>
         <w:rPr>
           <w:lang w:val="en-US"/>
@@ -3561,7 +3461,7 @@
           <w:lang w:val="en-US"/>
         </w:rPr>
       </w:pPr>
-      <w:bookmarkStart w:id="2" w:name="_Toc101822640"/>
+      <w:bookmarkStart w:id="2" w:name="_Toc102248215"/>
       <w:r>
         <w:rPr>
           <w:lang w:val="en-US"/>
@@ -3644,7 +3544,7 @@
                     </pic:cNvPicPr>
                   </pic:nvPicPr>
                   <pic:blipFill>
-                    <a:blip r:embed="rId14">
+                    <a:blip r:embed="rId19">
                       <a:extLst>
                         <a:ext uri="{28A0092B-C50C-407E-A947-70E740481C1C}">
                           <a14:useLocalDpi xmlns:a14="http://schemas.microsoft.com/office/drawing/2010/main" val="0"/>
@@ -3821,7 +3721,7 @@
           <w:lang w:val="en-US"/>
         </w:rPr>
       </w:pPr>
-      <w:bookmarkStart w:id="3" w:name="_Toc101822641"/>
+      <w:bookmarkStart w:id="3" w:name="_Toc102248216"/>
       <w:r>
         <w:rPr>
           <w:lang w:val="en-US"/>
@@ -3981,38 +3881,18 @@
         </w:rPr>
         <w:t xml:space="preserve">base. If you would like to help porting Filter Foundry to the latest OS X version, it would be highly appreciated! An old version of Filter Foundry for Mac 68k (requires 68020 or later CPU and FPU) and Mac Classic (PowerPC) can be obtained here: </w:t>
       </w:r>
-      <w:r>
-        <w:fldChar w:fldCharType="begin"/>
-      </w:r>
-      <w:r>
-        <w:rPr>
-          <w:lang w:val="en-US"/>
-        </w:rPr>
-        <w:instrText xml:space="preserve"> HYPERLINK "https://www.telegraphics.com.au/sw/" </w:instrText>
-      </w:r>
-      <w:r>
-        <w:fldChar w:fldCharType="separate"/>
-      </w:r>
-      <w:r>
-        <w:rPr>
-          <w:rStyle w:val="Hyperlink"/>
-          <w:rFonts w:asciiTheme="majorHAnsi" w:hAnsiTheme="majorHAnsi" w:cs="Times New Roman"/>
-          <w:sz w:val="20"/>
-          <w:szCs w:val="20"/>
-          <w:lang w:val="en-US"/>
-        </w:rPr>
-        <w:t>https://www.telegraphics.com.au/sw/</w:t>
-      </w:r>
-      <w:r>
-        <w:rPr>
-          <w:rStyle w:val="Hyperlink"/>
-          <w:rFonts w:asciiTheme="majorHAnsi" w:hAnsiTheme="majorHAnsi" w:cs="Times New Roman"/>
-          <w:sz w:val="20"/>
-          <w:szCs w:val="20"/>
-          <w:lang w:val="en-US"/>
-        </w:rPr>
-        <w:fldChar w:fldCharType="end"/>
-      </w:r>
+      <w:hyperlink r:id="rId20" w:history="1">
+        <w:r>
+          <w:rPr>
+            <w:rStyle w:val="Hyperlink"/>
+            <w:rFonts w:asciiTheme="majorHAnsi" w:hAnsiTheme="majorHAnsi" w:cs="Times New Roman"/>
+            <w:sz w:val="20"/>
+            <w:szCs w:val="20"/>
+            <w:lang w:val="en-US"/>
+          </w:rPr>
+          <w:t>https://www.telegraphics.com.au/sw/</w:t>
+        </w:r>
+      </w:hyperlink>
     </w:p>
     <w:p>
       <w:pPr>
@@ -4022,7 +3902,7 @@
           <w:lang w:val="en-US"/>
         </w:rPr>
       </w:pPr>
-      <w:bookmarkStart w:id="4" w:name="_Toc101822642"/>
+      <w:bookmarkStart w:id="4" w:name="_Toc102248217"/>
       <w:r>
         <w:rPr>
           <w:lang w:val="en-US"/>
@@ -4298,38 +4178,18 @@
         </w:rPr>
         <w:t xml:space="preserve">The Gimp 2.2 with </w:t>
       </w:r>
-      <w:r>
-        <w:fldChar w:fldCharType="begin"/>
-      </w:r>
-      <w:r>
-        <w:rPr>
-          <w:lang w:val="en-US"/>
-        </w:rPr>
-        <w:instrText xml:space="preserve"> HYPERLINK "https://www.chip.de/downloads/PSPI-fuer-GIMP_37803068.html" </w:instrText>
-      </w:r>
-      <w:r>
-        <w:fldChar w:fldCharType="separate"/>
-      </w:r>
-      <w:r>
-        <w:rPr>
-          <w:rStyle w:val="Hyperlink"/>
-          <w:rFonts w:asciiTheme="majorHAnsi" w:hAnsiTheme="majorHAnsi" w:cs="Times New Roman"/>
-          <w:sz w:val="20"/>
-          <w:szCs w:val="20"/>
-          <w:lang w:val="en-US"/>
-        </w:rPr>
-        <w:t>PSPI.exe</w:t>
-      </w:r>
-      <w:r>
-        <w:rPr>
-          <w:rStyle w:val="Hyperlink"/>
-          <w:rFonts w:asciiTheme="majorHAnsi" w:hAnsiTheme="majorHAnsi" w:cs="Times New Roman"/>
-          <w:sz w:val="20"/>
-          <w:szCs w:val="20"/>
-          <w:lang w:val="en-US"/>
-        </w:rPr>
-        <w:fldChar w:fldCharType="end"/>
-      </w:r>
+      <w:hyperlink r:id="rId21" w:history="1">
+        <w:r>
+          <w:rPr>
+            <w:rStyle w:val="Hyperlink"/>
+            <w:rFonts w:asciiTheme="majorHAnsi" w:hAnsiTheme="majorHAnsi" w:cs="Times New Roman"/>
+            <w:sz w:val="20"/>
+            <w:szCs w:val="20"/>
+            <w:lang w:val="en-US"/>
+          </w:rPr>
+          <w:t>PSPI.exe</w:t>
+        </w:r>
+      </w:hyperlink>
       <w:r>
         <w:rPr>
           <w:rFonts w:asciiTheme="majorHAnsi" w:hAnsiTheme="majorHAnsi" w:cs="Times New Roman"/>
@@ -4467,40 +4327,20 @@
         </w:rPr>
         <w:t xml:space="preserve">Paint.Net using </w:t>
       </w:r>
-      <w:r>
-        <w:fldChar w:fldCharType="begin"/>
-      </w:r>
-      <w:r>
-        <w:rPr>
-          <w:lang w:val="en-US"/>
-        </w:rPr>
-        <w:instrText xml:space="preserve"> HYPERLINK "https://github.com/0xC0000054/PSFilterPdn" </w:instrText>
-      </w:r>
-      <w:r>
-        <w:fldChar w:fldCharType="separate"/>
-      </w:r>
-      <w:proofErr w:type="spellStart"/>
-      <w:r>
-        <w:rPr>
-          <w:rStyle w:val="Hyperlink"/>
-          <w:rFonts w:asciiTheme="majorHAnsi" w:hAnsiTheme="majorHAnsi" w:cs="Times New Roman"/>
-          <w:sz w:val="20"/>
-          <w:szCs w:val="20"/>
-          <w:lang w:val="en-US"/>
-        </w:rPr>
-        <w:t>PSFilterPdn</w:t>
-      </w:r>
-      <w:proofErr w:type="spellEnd"/>
-      <w:r>
-        <w:rPr>
-          <w:rStyle w:val="Hyperlink"/>
-          <w:rFonts w:asciiTheme="majorHAnsi" w:hAnsiTheme="majorHAnsi" w:cs="Times New Roman"/>
-          <w:sz w:val="20"/>
-          <w:szCs w:val="20"/>
-          <w:lang w:val="en-US"/>
-        </w:rPr>
-        <w:fldChar w:fldCharType="end"/>
-      </w:r>
+      <w:hyperlink r:id="rId22" w:history="1">
+        <w:proofErr w:type="spellStart"/>
+        <w:r>
+          <w:rPr>
+            <w:rStyle w:val="Hyperlink"/>
+            <w:rFonts w:asciiTheme="majorHAnsi" w:hAnsiTheme="majorHAnsi" w:cs="Times New Roman"/>
+            <w:sz w:val="20"/>
+            <w:szCs w:val="20"/>
+            <w:lang w:val="en-US"/>
+          </w:rPr>
+          <w:t>PSFilterPdn</w:t>
+        </w:r>
+        <w:proofErr w:type="spellEnd"/>
+      </w:hyperlink>
       <w:r>
         <w:rPr>
           <w:rFonts w:asciiTheme="majorHAnsi" w:hAnsiTheme="majorHAnsi" w:cs="Times New Roman"/>
@@ -4532,56 +4372,30 @@
           <w:lang w:val="en-US"/>
         </w:rPr>
       </w:pPr>
-      <w:r>
-        <w:fldChar w:fldCharType="begin"/>
-      </w:r>
-      <w:r>
-        <w:rPr>
-          <w:lang w:val="en-US"/>
-        </w:rPr>
-        <w:instrText xml:space="preserve"> HYPERLINK "https://github.com/0xC0000054/pdn-fil</w:instrText>
-      </w:r>
-      <w:r>
-        <w:rPr>
-          <w:lang w:val="en-US"/>
-        </w:rPr>
-        <w:instrText xml:space="preserve">ter-factory" </w:instrText>
-      </w:r>
-      <w:r>
-        <w:fldChar w:fldCharType="separate"/>
-      </w:r>
-      <w:proofErr w:type="spellStart"/>
-      <w:r>
-        <w:rPr>
-          <w:rStyle w:val="Hyperlink"/>
-          <w:rFonts w:asciiTheme="majorHAnsi" w:hAnsiTheme="majorHAnsi" w:cs="Times New Roman"/>
-          <w:sz w:val="20"/>
-          <w:szCs w:val="20"/>
-          <w:lang w:val="en-US"/>
-        </w:rPr>
-        <w:t>pdn</w:t>
-      </w:r>
-      <w:proofErr w:type="spellEnd"/>
-      <w:r>
-        <w:rPr>
-          <w:rStyle w:val="Hyperlink"/>
-          <w:rFonts w:asciiTheme="majorHAnsi" w:hAnsiTheme="majorHAnsi" w:cs="Times New Roman"/>
-          <w:sz w:val="20"/>
-          <w:szCs w:val="20"/>
-          <w:lang w:val="en-US"/>
-        </w:rPr>
-        <w:t>-filter-factory</w:t>
-      </w:r>
-      <w:r>
-        <w:rPr>
-          <w:rStyle w:val="Hyperlink"/>
-          <w:rFonts w:asciiTheme="majorHAnsi" w:hAnsiTheme="majorHAnsi" w:cs="Times New Roman"/>
-          <w:sz w:val="20"/>
-          <w:szCs w:val="20"/>
-          <w:lang w:val="en-US"/>
-        </w:rPr>
-        <w:fldChar w:fldCharType="end"/>
-      </w:r>
+      <w:hyperlink r:id="rId23" w:history="1">
+        <w:proofErr w:type="spellStart"/>
+        <w:r>
+          <w:rPr>
+            <w:rStyle w:val="Hyperlink"/>
+            <w:rFonts w:asciiTheme="majorHAnsi" w:hAnsiTheme="majorHAnsi" w:cs="Times New Roman"/>
+            <w:sz w:val="20"/>
+            <w:szCs w:val="20"/>
+            <w:lang w:val="en-US"/>
+          </w:rPr>
+          <w:t>pdn</w:t>
+        </w:r>
+        <w:proofErr w:type="spellEnd"/>
+        <w:r>
+          <w:rPr>
+            <w:rStyle w:val="Hyperlink"/>
+            <w:rFonts w:asciiTheme="majorHAnsi" w:hAnsiTheme="majorHAnsi" w:cs="Times New Roman"/>
+            <w:sz w:val="20"/>
+            <w:szCs w:val="20"/>
+            <w:lang w:val="en-US"/>
+          </w:rPr>
+          <w:t>-filter-factory</w:t>
+        </w:r>
+      </w:hyperlink>
       <w:r>
         <w:rPr>
           <w:rFonts w:asciiTheme="majorHAnsi" w:hAnsiTheme="majorHAnsi" w:cs="Times New Roman"/>
@@ -5011,7 +4825,7 @@
           <w:lang w:val="en-US"/>
         </w:rPr>
       </w:pPr>
-      <w:bookmarkStart w:id="5" w:name="_Toc101822643"/>
+      <w:bookmarkStart w:id="5" w:name="_Toc102248218"/>
       <w:r>
         <w:rPr>
           <w:lang w:val="en-US"/>
@@ -5609,7 +5423,7 @@
           <w:lang w:val="en-US"/>
         </w:rPr>
       </w:pPr>
-      <w:bookmarkStart w:id="6" w:name="_Toc101822644"/>
+      <w:bookmarkStart w:id="6" w:name="_Toc102248219"/>
       <w:r>
         <w:rPr>
           <w:lang w:val="en-US"/>
@@ -5693,7 +5507,7 @@
           <w:lang w:val="en-US"/>
         </w:rPr>
       </w:pPr>
-      <w:bookmarkStart w:id="7" w:name="_Toc101822645"/>
+      <w:bookmarkStart w:id="7" w:name="_Toc102248220"/>
       <w:r>
         <w:rPr>
           <w:lang w:val="en-US"/>
@@ -5845,7 +5659,7 @@
                     </pic:cNvPicPr>
                   </pic:nvPicPr>
                   <pic:blipFill>
-                    <a:blip r:embed="rId15">
+                    <a:blip r:embed="rId24">
                       <a:extLst>
                         <a:ext uri="{28A0092B-C50C-407E-A947-70E740481C1C}">
                           <a14:useLocalDpi xmlns:a14="http://schemas.microsoft.com/office/drawing/2010/main" val="0"/>
@@ -6181,7 +5995,7 @@
           <w:lang w:val="en-US"/>
         </w:rPr>
       </w:pPr>
-      <w:bookmarkStart w:id="8" w:name="_Toc101822646"/>
+      <w:bookmarkStart w:id="8" w:name="_Toc102248221"/>
       <w:r>
         <w:rPr>
           <w:lang w:val="en-US"/>
@@ -6300,7 +6114,7 @@
           <w:lang w:val="en-US"/>
         </w:rPr>
       </w:pPr>
-      <w:bookmarkStart w:id="9" w:name="_Toc101822647"/>
+      <w:bookmarkStart w:id="9" w:name="_Toc102248222"/>
       <w:r>
         <w:rPr>
           <w:lang w:val="en-US"/>
@@ -6351,7 +6165,7 @@
                     <pic:cNvPicPr/>
                   </pic:nvPicPr>
                   <pic:blipFill>
-                    <a:blip r:embed="rId16">
+                    <a:blip r:embed="rId25">
                       <a:extLst>
                         <a:ext uri="{28A0092B-C50C-407E-A947-70E740481C1C}">
                           <a14:useLocalDpi xmlns:a14="http://schemas.microsoft.com/office/drawing/2010/main" val="0"/>
@@ -6739,7 +6553,7 @@
                     </pic:cNvPicPr>
                   </pic:nvPicPr>
                   <pic:blipFill>
-                    <a:blip r:embed="rId17">
+                    <a:blip r:embed="rId26">
                       <a:extLst>
                         <a:ext uri="{28A0092B-C50C-407E-A947-70E740481C1C}">
                           <a14:useLocalDpi xmlns:a14="http://schemas.microsoft.com/office/drawing/2010/main" val="0"/>
@@ -7227,7 +7041,7 @@
           <w:lang w:val="en-US"/>
         </w:rPr>
       </w:pPr>
-      <w:bookmarkStart w:id="10" w:name="_Toc101822648"/>
+      <w:bookmarkStart w:id="10" w:name="_Toc102248223"/>
       <w:r>
         <w:rPr>
           <w:lang w:val="en-US"/>
@@ -7317,7 +7131,7 @@
                     <pic:cNvPicPr/>
                   </pic:nvPicPr>
                   <pic:blipFill>
-                    <a:blip r:embed="rId18">
+                    <a:blip r:embed="rId27">
                       <a:extLst>
                         <a:ext uri="{28A0092B-C50C-407E-A947-70E740481C1C}">
                           <a14:useLocalDpi xmlns:a14="http://schemas.microsoft.com/office/drawing/2010/main" val="0"/>
@@ -7895,7 +7709,7 @@
           <w:lang w:val="en-US"/>
         </w:rPr>
       </w:pPr>
-      <w:bookmarkStart w:id="11" w:name="_Toc101822649"/>
+      <w:bookmarkStart w:id="11" w:name="_Toc102248224"/>
       <w:r>
         <w:rPr>
           <w:lang w:val="en-US"/>
@@ -8134,7 +7948,7 @@
           <w:lang w:val="en-US"/>
         </w:rPr>
       </w:pPr>
-      <w:bookmarkStart w:id="12" w:name="_Toc101822650"/>
+      <w:bookmarkStart w:id="12" w:name="_Toc102248225"/>
       <w:r>
         <w:rPr>
           <w:lang w:val="en-US"/>
@@ -9600,7 +9414,7 @@
           <w:lang w:val="en-US"/>
         </w:rPr>
       </w:pPr>
-      <w:bookmarkStart w:id="13" w:name="_Toc101822651"/>
+      <w:bookmarkStart w:id="13" w:name="_Toc102248226"/>
       <w:r>
         <w:rPr>
           <w:lang w:val="en-US"/>
@@ -9663,7 +9477,7 @@
           <w:lang w:val="en-US"/>
         </w:rPr>
       </w:pPr>
-      <w:bookmarkStart w:id="14" w:name="_Toc101822652"/>
+      <w:bookmarkStart w:id="14" w:name="_Toc102248227"/>
       <w:r>
         <w:rPr>
           <w:lang w:val="en-US"/>
@@ -9963,7 +9777,7 @@
           <w:lang w:val="en-US"/>
         </w:rPr>
       </w:pPr>
-      <w:bookmarkStart w:id="15" w:name="_Toc101822653"/>
+      <w:bookmarkStart w:id="15" w:name="_Toc102248228"/>
       <w:r>
         <w:rPr>
           <w:lang w:val="en-US"/>
@@ -10168,7 +9982,7 @@
           <w:lang w:val="en-US"/>
         </w:rPr>
       </w:pPr>
-      <w:bookmarkStart w:id="16" w:name="_Toc101822654"/>
+      <w:bookmarkStart w:id="16" w:name="_Toc102248229"/>
       <w:r>
         <w:rPr>
           <w:lang w:val="en-US"/>
@@ -15853,7 +15667,7 @@
           <w:lang w:val="en-US"/>
         </w:rPr>
       </w:pPr>
-      <w:bookmarkStart w:id="17" w:name="_Toc101822655"/>
+      <w:bookmarkStart w:id="17" w:name="_Toc102248230"/>
       <w:r>
         <w:rPr>
           <w:lang w:val="en-US"/>
@@ -17679,210 +17493,650 @@
                 <w:lang w:val="en-US"/>
               </w:rPr>
             </w:pPr>
-            <m:oMathPara>
-              <m:oMathParaPr>
-                <m:jc m:val="left"/>
-              </m:oMathParaPr>
-              <m:oMath>
-                <m:r>
-                  <m:rPr>
-                    <m:sty m:val="p"/>
-                  </m:rPr>
-                  <w:rPr>
-                    <w:rFonts w:ascii="Cambria Math" w:hAnsi="Cambria Math" w:cs="Times New Roman"/>
-                    <w:color w:val="000000"/>
-                    <w:sz w:val="20"/>
-                    <w:szCs w:val="20"/>
-                    <w:lang w:val="en-US"/>
-                  </w:rPr>
-                  <m:t>map</m:t>
-                </m:r>
-                <m:d>
-                  <m:dPr>
-                    <m:ctrlPr>
-                      <w:rPr>
-                        <w:rFonts w:ascii="Cambria Math" w:hAnsi="Cambria Math" w:cs="Times New Roman"/>
-                        <w:i/>
-                        <w:color w:val="000000"/>
-                        <w:sz w:val="20"/>
-                        <w:szCs w:val="20"/>
-                        <w:lang w:val="en-US"/>
-                      </w:rPr>
-                    </m:ctrlPr>
-                  </m:dPr>
-                  <m:e>
-                    <m:r>
-                      <w:rPr>
-                        <w:rFonts w:ascii="Cambria Math" w:hAnsi="Cambria Math" w:cs="Times New Roman"/>
-                        <w:color w:val="000000"/>
-                        <w:sz w:val="20"/>
-                        <w:szCs w:val="20"/>
-                        <w:lang w:val="en-US"/>
-                      </w:rPr>
-                      <m:t>i,n</m:t>
-                    </m:r>
-                  </m:e>
-                </m:d>
-                <m:r>
-                  <w:rPr>
-                    <w:rFonts w:ascii="Cambria Math" w:hAnsi="Cambria Math" w:cs="Times New Roman"/>
-                    <w:color w:val="000000"/>
-                    <w:sz w:val="20"/>
-                    <w:szCs w:val="20"/>
-                    <w:lang w:val="en-US"/>
-                  </w:rPr>
-                  <m:t>=</m:t>
-                </m:r>
-                <m:d>
-                  <m:dPr>
-                    <m:begChr m:val="|"/>
-                    <m:endChr m:val="|"/>
-                    <m:ctrlPr>
-                      <w:rPr>
-                        <w:rFonts w:ascii="Cambria Math" w:hAnsi="Cambria Math" w:cs="Times New Roman"/>
-                        <w:i/>
-                        <w:color w:val="000000"/>
-                        <w:sz w:val="20"/>
-                        <w:szCs w:val="20"/>
-                        <w:lang w:val="en-US"/>
-                      </w:rPr>
-                    </m:ctrlPr>
-                  </m:dPr>
-                  <m:e>
-                    <m:r>
-                      <w:rPr>
-                        <w:rFonts w:ascii="Cambria Math" w:hAnsi="Cambria Math" w:cs="Times New Roman"/>
-                        <w:color w:val="000000"/>
-                        <w:sz w:val="20"/>
-                        <w:szCs w:val="20"/>
-                        <w:lang w:val="en-US"/>
-                      </w:rPr>
-                      <m:t>A+</m:t>
-                    </m:r>
-                    <m:f>
-                      <m:fPr>
-                        <m:ctrlPr>
-                          <w:rPr>
-                            <w:rFonts w:ascii="Cambria Math" w:hAnsi="Cambria Math" w:cs="Times New Roman"/>
-                            <w:i/>
-                            <w:color w:val="000000"/>
-                            <w:sz w:val="20"/>
-                            <w:szCs w:val="20"/>
-                            <w:lang w:val="en-US"/>
-                          </w:rPr>
-                        </m:ctrlPr>
-                      </m:fPr>
-                      <m:num>
-                        <m:r>
-                          <w:rPr>
-                            <w:rFonts w:ascii="Cambria Math" w:hAnsi="Cambria Math" w:cs="Times New Roman"/>
-                            <w:color w:val="000000"/>
-                            <w:sz w:val="20"/>
-                            <w:szCs w:val="20"/>
-                            <w:lang w:val="en-US"/>
-                          </w:rPr>
-                          <m:t>n∙(B-A)</m:t>
-                        </m:r>
-                      </m:num>
-                      <m:den>
-                        <m:r>
-                          <w:rPr>
-                            <w:rFonts w:ascii="Cambria Math" w:hAnsi="Cambria Math" w:cs="Times New Roman"/>
-                            <w:color w:val="000000"/>
-                            <w:sz w:val="20"/>
-                            <w:szCs w:val="20"/>
-                            <w:lang w:val="en-US"/>
-                          </w:rPr>
-                          <m:t>255</m:t>
-                        </m:r>
-                      </m:den>
-                    </m:f>
-                  </m:e>
-                </m:d>
-                <m:r>
-                  <w:rPr>
-                    <w:rFonts w:ascii="Cambria Math" w:hAnsi="Cambria Math" w:cs="Times New Roman"/>
-                    <w:color w:val="000000"/>
-                    <w:sz w:val="20"/>
-                    <w:szCs w:val="20"/>
-                    <w:lang w:val="en-US"/>
-                  </w:rPr>
-                  <m:t>; A=</m:t>
-                </m:r>
-                <m:r>
-                  <m:rPr>
-                    <m:sty m:val="p"/>
-                  </m:rPr>
-                  <w:rPr>
-                    <w:rFonts w:ascii="Cambria Math" w:hAnsi="Cambria Math" w:cs="Times New Roman"/>
-                    <w:color w:val="000000"/>
-                    <w:sz w:val="20"/>
-                    <w:szCs w:val="20"/>
-                    <w:lang w:val="en-US"/>
-                  </w:rPr>
-                  <m:t>ctl</m:t>
-                </m:r>
-                <m:d>
-                  <m:dPr>
-                    <m:ctrlPr>
-                      <w:rPr>
-                        <w:rFonts w:ascii="Cambria Math" w:hAnsi="Cambria Math" w:cs="Times New Roman"/>
-                        <w:i/>
-                        <w:color w:val="000000"/>
-                        <w:sz w:val="20"/>
-                        <w:szCs w:val="20"/>
-                        <w:lang w:val="en-US"/>
-                      </w:rPr>
-                    </m:ctrlPr>
-                  </m:dPr>
-                  <m:e>
-                    <m:r>
-                      <w:rPr>
-                        <w:rFonts w:ascii="Cambria Math" w:hAnsi="Cambria Math" w:cs="Times New Roman"/>
-                        <w:color w:val="000000"/>
-                        <w:sz w:val="20"/>
-                        <w:szCs w:val="20"/>
-                        <w:lang w:val="en-US"/>
-                      </w:rPr>
-                      <m:t>2∙i</m:t>
-                    </m:r>
-                  </m:e>
-                </m:d>
-                <m:r>
-                  <w:rPr>
-                    <w:rFonts w:ascii="Cambria Math" w:hAnsi="Cambria Math" w:cs="Times New Roman"/>
-                    <w:color w:val="000000"/>
-                    <w:sz w:val="20"/>
-                    <w:szCs w:val="20"/>
-                    <w:lang w:val="en-US"/>
-                  </w:rPr>
-                  <m:t>; B=</m:t>
-                </m:r>
-                <m:r>
-                  <m:rPr>
-                    <m:sty m:val="p"/>
-                  </m:rPr>
-                  <w:rPr>
-                    <w:rFonts w:ascii="Cambria Math" w:hAnsi="Cambria Math" w:cs="Times New Roman"/>
-                    <w:color w:val="000000"/>
-                    <w:sz w:val="20"/>
-                    <w:szCs w:val="20"/>
-                    <w:lang w:val="en-US"/>
-                  </w:rPr>
-                  <m:t>ctl</m:t>
-                </m:r>
-                <m:r>
-                  <w:rPr>
-                    <w:rFonts w:ascii="Cambria Math" w:hAnsi="Cambria Math" w:cs="Times New Roman"/>
-                    <w:color w:val="000000"/>
-                    <w:sz w:val="20"/>
-                    <w:szCs w:val="20"/>
-                    <w:lang w:val="en-US"/>
-                  </w:rPr>
-                  <m:t>(2∙i+1)</m:t>
-                </m:r>
-              </m:oMath>
-            </m:oMathPara>
+            <m:oMath>
+              <m:r>
+                <m:rPr>
+                  <m:sty m:val="p"/>
+                </m:rPr>
+                <w:rPr>
+                  <w:rFonts w:ascii="Cambria Math" w:hAnsi="Cambria Math" w:cs="Times New Roman"/>
+                  <w:color w:val="000000"/>
+                  <w:sz w:val="20"/>
+                  <w:szCs w:val="20"/>
+                  <w:lang w:val="en-US"/>
+                </w:rPr>
+                <m:t>map</m:t>
+              </m:r>
+              <m:d>
+                <m:dPr>
+                  <m:ctrlPr>
+                    <w:rPr>
+                      <w:rFonts w:ascii="Cambria Math" w:hAnsi="Cambria Math" w:cs="Times New Roman"/>
+                      <w:color w:val="000000"/>
+                      <w:sz w:val="20"/>
+                      <w:szCs w:val="20"/>
+                      <w:lang w:val="en-US"/>
+                    </w:rPr>
+                  </m:ctrlPr>
+                </m:dPr>
+                <m:e>
+                  <m:r>
+                    <w:rPr>
+                      <w:rFonts w:ascii="Cambria Math" w:hAnsi="Cambria Math" w:cs="Times New Roman"/>
+                      <w:color w:val="000000"/>
+                      <w:sz w:val="20"/>
+                      <w:szCs w:val="20"/>
+                      <w:lang w:val="en-US"/>
+                    </w:rPr>
+                    <m:t>i</m:t>
+                  </m:r>
+                  <m:r>
+                    <m:rPr>
+                      <m:sty m:val="p"/>
+                    </m:rPr>
+                    <w:rPr>
+                      <w:rFonts w:ascii="Cambria Math" w:hAnsi="Cambria Math" w:cs="Times New Roman"/>
+                      <w:color w:val="000000"/>
+                      <w:sz w:val="20"/>
+                      <w:szCs w:val="20"/>
+                      <w:lang w:val="en-US"/>
+                    </w:rPr>
+                    <m:t>,</m:t>
+                  </m:r>
+                  <m:r>
+                    <w:rPr>
+                      <w:rFonts w:ascii="Cambria Math" w:hAnsi="Cambria Math" w:cs="Times New Roman"/>
+                      <w:color w:val="000000"/>
+                      <w:sz w:val="20"/>
+                      <w:szCs w:val="20"/>
+                      <w:lang w:val="en-US"/>
+                    </w:rPr>
+                    <m:t>n</m:t>
+                  </m:r>
+                </m:e>
+              </m:d>
+              <m:r>
+                <m:rPr>
+                  <m:sty m:val="p"/>
+                </m:rPr>
+                <w:rPr>
+                  <w:rFonts w:ascii="Cambria Math" w:hAnsi="Cambria Math" w:cs="Times New Roman"/>
+                  <w:color w:val="000000"/>
+                  <w:sz w:val="20"/>
+                  <w:szCs w:val="20"/>
+                  <w:lang w:val="en-US"/>
+                </w:rPr>
+                <m:t>=</m:t>
+              </m:r>
+              <m:d>
+                <m:dPr>
+                  <m:begChr m:val="{"/>
+                  <m:endChr m:val=""/>
+                  <m:ctrlPr>
+                    <w:rPr>
+                      <w:rFonts w:ascii="Cambria Math" w:hAnsi="Cambria Math" w:cs="Times New Roman"/>
+                      <w:color w:val="000000"/>
+                      <w:sz w:val="20"/>
+                      <w:szCs w:val="20"/>
+                      <w:lang w:val="en-US"/>
+                    </w:rPr>
+                  </m:ctrlPr>
+                </m:dPr>
+                <m:e>
+                  <m:eqArr>
+                    <m:eqArrPr>
+                      <m:ctrlPr>
+                        <w:rPr>
+                          <w:rFonts w:ascii="Cambria Math" w:hAnsi="Cambria Math" w:cs="Times New Roman"/>
+                          <w:color w:val="000000"/>
+                          <w:sz w:val="20"/>
+                          <w:szCs w:val="20"/>
+                          <w:lang w:val="en-US"/>
+                        </w:rPr>
+                      </m:ctrlPr>
+                    </m:eqArrPr>
+                    <m:e>
+                      <m:r>
+                        <m:rPr>
+                          <m:sty m:val="p"/>
+                        </m:rPr>
+                        <w:rPr>
+                          <w:rFonts w:ascii="Cambria Math" w:hAnsi="Cambria Math" w:cs="Times New Roman"/>
+                          <w:color w:val="000000"/>
+                          <w:sz w:val="20"/>
+                          <w:szCs w:val="20"/>
+                          <w:lang w:val="en-US"/>
+                        </w:rPr>
+                        <m:t>0,&amp;</m:t>
+                      </m:r>
+                      <m:r>
+                        <m:rPr>
+                          <m:sty m:val="p"/>
+                        </m:rPr>
+                        <w:rPr>
+                          <w:rFonts w:ascii="Cambria Math" w:hAnsi="Cambria Math" w:cs="Times New Roman"/>
+                          <w:color w:val="000000"/>
+                          <w:sz w:val="20"/>
+                          <w:szCs w:val="20"/>
+                          <w:lang w:val="en-US"/>
+                        </w:rPr>
+                        <m:t xml:space="preserve">        </m:t>
+                      </m:r>
+                      <m:r>
+                        <w:rPr>
+                          <w:rFonts w:ascii="Cambria Math" w:hAnsi="Cambria Math" w:cs="Times New Roman"/>
+                          <w:color w:val="000000"/>
+                          <w:sz w:val="20"/>
+                          <w:szCs w:val="20"/>
+                          <w:lang w:val="en-US"/>
+                        </w:rPr>
+                        <m:t>n</m:t>
+                      </m:r>
+                      <m:r>
+                        <m:rPr>
+                          <m:sty m:val="p"/>
+                        </m:rPr>
+                        <w:rPr>
+                          <w:rFonts w:ascii="Cambria Math" w:hAnsi="Cambria Math" w:cs="Times New Roman"/>
+                          <w:color w:val="000000"/>
+                          <w:sz w:val="20"/>
+                          <w:szCs w:val="20"/>
+                          <w:lang w:val="en-US"/>
+                        </w:rPr>
+                        <m:t>≤</m:t>
+                      </m:r>
+                      <m:r>
+                        <m:rPr>
+                          <m:sty m:val="p"/>
+                        </m:rPr>
+                        <w:rPr>
+                          <w:rFonts w:ascii="Cambria Math" w:hAnsi="Cambria Math" w:cs="Times New Roman"/>
+                          <w:color w:val="000000"/>
+                          <w:sz w:val="20"/>
+                          <w:szCs w:val="20"/>
+                          <w:lang w:val="en-US"/>
+                        </w:rPr>
+                        <m:t>ctl</m:t>
+                      </m:r>
+                      <m:r>
+                        <w:rPr>
+                          <w:rFonts w:ascii="Cambria Math" w:hAnsi="Cambria Math" w:cs="Times New Roman"/>
+                          <w:color w:val="000000"/>
+                          <w:sz w:val="20"/>
+                          <w:szCs w:val="20"/>
+                          <w:lang w:val="en-US"/>
+                        </w:rPr>
+                        <m:t>(2i+1)</m:t>
+                      </m:r>
+                    </m:e>
+                    <m:e>
+                      <m:r>
+                        <m:rPr>
+                          <m:sty m:val="p"/>
+                        </m:rPr>
+                        <w:rPr>
+                          <w:rFonts w:ascii="Cambria Math" w:hAnsi="Cambria Math" w:cs="Times New Roman"/>
+                          <w:color w:val="000000"/>
+                          <w:sz w:val="20"/>
+                          <w:szCs w:val="20"/>
+                          <w:lang w:val="en-US"/>
+                        </w:rPr>
+                        <m:t>255,</m:t>
+                      </m:r>
+                      <m:r>
+                        <m:rPr>
+                          <m:sty m:val="p"/>
+                        </m:rPr>
+                        <w:rPr>
+                          <w:rFonts w:ascii="Cambria Math" w:hAnsi="Cambria Math" w:cs="Times New Roman"/>
+                          <w:color w:val="000000"/>
+                          <w:sz w:val="20"/>
+                          <w:szCs w:val="20"/>
+                          <w:lang w:val="en-US"/>
+                        </w:rPr>
+                        <m:t xml:space="preserve"> </m:t>
+                      </m:r>
+                      <m:r>
+                        <m:rPr>
+                          <m:sty m:val="p"/>
+                        </m:rPr>
+                        <w:rPr>
+                          <w:rFonts w:ascii="Cambria Math" w:hAnsi="Cambria Math" w:cs="Times New Roman"/>
+                          <w:color w:val="000000"/>
+                          <w:sz w:val="20"/>
+                          <w:szCs w:val="20"/>
+                          <w:lang w:val="en-US"/>
+                        </w:rPr>
+                        <m:t>&amp;</m:t>
+                      </m:r>
+                      <m:r>
+                        <m:rPr>
+                          <m:sty m:val="p"/>
+                        </m:rPr>
+                        <w:rPr>
+                          <w:rFonts w:ascii="Cambria Math" w:hAnsi="Cambria Math" w:cs="Times New Roman"/>
+                          <w:color w:val="000000"/>
+                          <w:sz w:val="20"/>
+                          <w:szCs w:val="20"/>
+                          <w:lang w:val="en-US"/>
+                        </w:rPr>
+                        <m:t xml:space="preserve">        </m:t>
+                      </m:r>
+                      <m:r>
+                        <w:rPr>
+                          <w:rFonts w:ascii="Cambria Math" w:hAnsi="Cambria Math" w:cs="Times New Roman"/>
+                          <w:color w:val="000000"/>
+                          <w:sz w:val="20"/>
+                          <w:szCs w:val="20"/>
+                          <w:lang w:val="en-US"/>
+                        </w:rPr>
+                        <m:t>n</m:t>
+                      </m:r>
+                      <m:r>
+                        <m:rPr>
+                          <m:sty m:val="p"/>
+                        </m:rPr>
+                        <w:rPr>
+                          <w:rFonts w:ascii="Cambria Math" w:hAnsi="Cambria Math" w:cs="Times New Roman"/>
+                          <w:color w:val="000000"/>
+                          <w:sz w:val="20"/>
+                          <w:szCs w:val="20"/>
+                          <w:lang w:val="en-US"/>
+                        </w:rPr>
+                        <m:t>≥</m:t>
+                      </m:r>
+                      <m:r>
+                        <m:rPr>
+                          <m:sty m:val="p"/>
+                        </m:rPr>
+                        <w:rPr>
+                          <w:rFonts w:ascii="Cambria Math" w:hAnsi="Cambria Math" w:cs="Times New Roman"/>
+                          <w:color w:val="000000"/>
+                          <w:sz w:val="20"/>
+                          <w:szCs w:val="20"/>
+                          <w:lang w:val="en-US"/>
+                        </w:rPr>
+                        <m:t>ctl</m:t>
+                      </m:r>
+                      <m:d>
+                        <m:dPr>
+                          <m:ctrlPr>
+                            <w:rPr>
+                              <w:rFonts w:ascii="Cambria Math" w:hAnsi="Cambria Math" w:cs="Times New Roman"/>
+                              <w:i/>
+                              <w:color w:val="000000"/>
+                              <w:sz w:val="20"/>
+                              <w:szCs w:val="20"/>
+                              <w:lang w:val="en-US"/>
+                            </w:rPr>
+                          </m:ctrlPr>
+                        </m:dPr>
+                        <m:e>
+                          <m:r>
+                            <w:rPr>
+                              <w:rFonts w:ascii="Cambria Math" w:hAnsi="Cambria Math" w:cs="Times New Roman"/>
+                              <w:color w:val="000000"/>
+                              <w:sz w:val="20"/>
+                              <w:szCs w:val="20"/>
+                              <w:lang w:val="en-US"/>
+                            </w:rPr>
+                            <m:t>2i</m:t>
+                          </m:r>
+                        </m:e>
+                      </m:d>
+                    </m:e>
+                    <m:e>
+                      <m:f>
+                        <m:fPr>
+                          <m:ctrlPr>
+                            <w:rPr>
+                              <w:rFonts w:ascii="Cambria Math" w:hAnsi="Cambria Math" w:cs="Times New Roman"/>
+                              <w:color w:val="000000"/>
+                              <w:sz w:val="20"/>
+                              <w:szCs w:val="20"/>
+                              <w:lang w:val="en-US"/>
+                            </w:rPr>
+                          </m:ctrlPr>
+                        </m:fPr>
+                        <m:num>
+                          <m:r>
+                            <w:rPr>
+                              <w:rFonts w:ascii="Cambria Math" w:hAnsi="Cambria Math" w:cs="Times New Roman"/>
+                              <w:color w:val="000000"/>
+                              <w:sz w:val="20"/>
+                              <w:szCs w:val="20"/>
+                              <w:lang w:val="en-US"/>
+                            </w:rPr>
+                            <m:t>n-</m:t>
+                          </m:r>
+                          <m:r>
+                            <m:rPr>
+                              <m:sty m:val="p"/>
+                            </m:rPr>
+                            <w:rPr>
+                              <w:rFonts w:ascii="Cambria Math" w:hAnsi="Cambria Math" w:cs="Times New Roman"/>
+                              <w:color w:val="000000"/>
+                              <w:sz w:val="20"/>
+                              <w:szCs w:val="20"/>
+                              <w:lang w:val="en-US"/>
+                            </w:rPr>
+                            <m:t>ctl</m:t>
+                          </m:r>
+                          <m:d>
+                            <m:dPr>
+                              <m:ctrlPr>
+                                <w:rPr>
+                                  <w:rFonts w:ascii="Cambria Math" w:hAnsi="Cambria Math" w:cs="Times New Roman"/>
+                                  <w:i/>
+                                  <w:color w:val="000000"/>
+                                  <w:sz w:val="20"/>
+                                  <w:szCs w:val="20"/>
+                                  <w:lang w:val="en-US"/>
+                                </w:rPr>
+                              </m:ctrlPr>
+                            </m:dPr>
+                            <m:e>
+                              <m:r>
+                                <w:rPr>
+                                  <w:rFonts w:ascii="Cambria Math" w:hAnsi="Cambria Math" w:cs="Times New Roman"/>
+                                  <w:color w:val="000000"/>
+                                  <w:sz w:val="20"/>
+                                  <w:szCs w:val="20"/>
+                                  <w:lang w:val="en-US"/>
+                                </w:rPr>
+                                <m:t>2i+1</m:t>
+                              </m:r>
+                            </m:e>
+                          </m:d>
+                        </m:num>
+                        <m:den>
+                          <m:r>
+                            <m:rPr>
+                              <m:sty m:val="p"/>
+                            </m:rPr>
+                            <w:rPr>
+                              <w:rFonts w:ascii="Cambria Math" w:hAnsi="Cambria Math" w:cs="Times New Roman"/>
+                              <w:color w:val="000000"/>
+                              <w:sz w:val="20"/>
+                              <w:szCs w:val="20"/>
+                              <w:lang w:val="en-US"/>
+                            </w:rPr>
+                            <m:t>ctl</m:t>
+                          </m:r>
+                          <m:d>
+                            <m:dPr>
+                              <m:ctrlPr>
+                                <w:rPr>
+                                  <w:rFonts w:ascii="Cambria Math" w:hAnsi="Cambria Math" w:cs="Times New Roman"/>
+                                  <w:i/>
+                                  <w:color w:val="000000"/>
+                                  <w:sz w:val="20"/>
+                                  <w:szCs w:val="20"/>
+                                  <w:lang w:val="en-US"/>
+                                </w:rPr>
+                              </m:ctrlPr>
+                            </m:dPr>
+                            <m:e>
+                              <m:r>
+                                <w:rPr>
+                                  <w:rFonts w:ascii="Cambria Math" w:hAnsi="Cambria Math" w:cs="Times New Roman"/>
+                                  <w:color w:val="000000"/>
+                                  <w:sz w:val="20"/>
+                                  <w:szCs w:val="20"/>
+                                  <w:lang w:val="en-US"/>
+                                </w:rPr>
+                                <m:t>2i</m:t>
+                              </m:r>
+                            </m:e>
+                          </m:d>
+                          <m:r>
+                            <w:rPr>
+                              <w:rFonts w:ascii="Cambria Math" w:hAnsi="Cambria Math" w:cs="Times New Roman"/>
+                              <w:color w:val="000000"/>
+                              <w:sz w:val="20"/>
+                              <w:szCs w:val="20"/>
+                              <w:lang w:val="en-US"/>
+                            </w:rPr>
+                            <m:t>-</m:t>
+                          </m:r>
+                          <m:r>
+                            <m:rPr>
+                              <m:sty m:val="p"/>
+                            </m:rPr>
+                            <w:rPr>
+                              <w:rFonts w:ascii="Cambria Math" w:hAnsi="Cambria Math" w:cs="Times New Roman"/>
+                              <w:color w:val="000000"/>
+                              <w:sz w:val="20"/>
+                              <w:szCs w:val="20"/>
+                              <w:lang w:val="en-US"/>
+                            </w:rPr>
+                            <m:t>ctl</m:t>
+                          </m:r>
+                          <m:d>
+                            <m:dPr>
+                              <m:ctrlPr>
+                                <w:rPr>
+                                  <w:rFonts w:ascii="Cambria Math" w:hAnsi="Cambria Math" w:cs="Times New Roman"/>
+                                  <w:i/>
+                                  <w:color w:val="000000"/>
+                                  <w:sz w:val="20"/>
+                                  <w:szCs w:val="20"/>
+                                  <w:lang w:val="en-US"/>
+                                </w:rPr>
+                              </m:ctrlPr>
+                            </m:dPr>
+                            <m:e>
+                              <m:r>
+                                <w:rPr>
+                                  <w:rFonts w:ascii="Cambria Math" w:hAnsi="Cambria Math" w:cs="Times New Roman"/>
+                                  <w:color w:val="000000"/>
+                                  <w:sz w:val="20"/>
+                                  <w:szCs w:val="20"/>
+                                  <w:lang w:val="en-US"/>
+                                </w:rPr>
+                                <m:t>2i+1</m:t>
+                              </m:r>
+                            </m:e>
+                          </m:d>
+                        </m:den>
+                      </m:f>
+                      <m:r>
+                        <w:rPr>
+                          <w:rFonts w:ascii="Cambria Math" w:hAnsi="Cambria Math" w:cs="Times New Roman"/>
+                          <w:color w:val="000000"/>
+                          <w:sz w:val="20"/>
+                          <w:szCs w:val="20"/>
+                          <w:lang w:val="en-US"/>
+                        </w:rPr>
+                        <m:t>∙</m:t>
+                      </m:r>
+                      <m:r>
+                        <w:rPr>
+                          <w:rFonts w:ascii="Cambria Math" w:hAnsi="Cambria Math" w:cs="Times New Roman"/>
+                          <w:color w:val="000000"/>
+                          <w:sz w:val="20"/>
+                          <w:szCs w:val="20"/>
+                          <w:lang w:val="en-US"/>
+                        </w:rPr>
+                        <m:t>255</m:t>
+                      </m:r>
+                      <m:r>
+                        <m:rPr>
+                          <m:sty m:val="p"/>
+                        </m:rPr>
+                        <w:rPr>
+                          <w:rFonts w:ascii="Cambria Math" w:hAnsi="Cambria Math" w:cs="Times New Roman"/>
+                          <w:color w:val="000000"/>
+                          <w:sz w:val="20"/>
+                          <w:szCs w:val="20"/>
+                          <w:lang w:val="en-US"/>
+                        </w:rPr>
+                        <m:t>,&amp;</m:t>
+                      </m:r>
+                      <m:r>
+                        <m:rPr>
+                          <m:sty m:val="p"/>
+                        </m:rPr>
+                        <w:rPr>
+                          <w:rFonts w:ascii="Cambria Math" w:hAnsi="Cambria Math" w:cs="Times New Roman"/>
+                          <w:color w:val="000000"/>
+                          <w:sz w:val="20"/>
+                          <w:szCs w:val="20"/>
+                          <w:lang w:val="en-US"/>
+                        </w:rPr>
+                        <m:t xml:space="preserve">        </m:t>
+                      </m:r>
+                      <m:r>
+                        <m:rPr>
+                          <m:sty m:val="p"/>
+                        </m:rPr>
+                        <w:rPr>
+                          <w:rFonts w:ascii="Cambria Math" w:hAnsi="Cambria Math" w:cs="Times New Roman"/>
+                          <w:color w:val="000000"/>
+                          <w:sz w:val="20"/>
+                          <w:szCs w:val="20"/>
+                          <w:lang w:val="en-US"/>
+                        </w:rPr>
+                        <m:t>ctl</m:t>
+                      </m:r>
+                      <m:r>
+                        <w:rPr>
+                          <w:rFonts w:ascii="Cambria Math" w:hAnsi="Cambria Math" w:cs="Times New Roman"/>
+                          <w:color w:val="000000"/>
+                          <w:sz w:val="20"/>
+                          <w:szCs w:val="20"/>
+                          <w:lang w:val="en-US"/>
+                        </w:rPr>
+                        <m:t>(2i+1)</m:t>
+                      </m:r>
+                      <m:r>
+                        <m:rPr>
+                          <m:sty m:val="p"/>
+                        </m:rPr>
+                        <w:rPr>
+                          <w:rFonts w:ascii="Cambria Math" w:hAnsi="Cambria Math" w:cs="Times New Roman"/>
+                          <w:color w:val="000000"/>
+                          <w:sz w:val="20"/>
+                          <w:szCs w:val="20"/>
+                          <w:lang w:val="en-US"/>
+                        </w:rPr>
+                        <m:t>&lt;</m:t>
+                      </m:r>
+                      <m:r>
+                        <w:rPr>
+                          <w:rFonts w:ascii="Cambria Math" w:hAnsi="Cambria Math" w:cs="Times New Roman"/>
+                          <w:color w:val="000000"/>
+                          <w:sz w:val="20"/>
+                          <w:szCs w:val="20"/>
+                          <w:lang w:val="en-US"/>
+                        </w:rPr>
+                        <m:t>n</m:t>
+                      </m:r>
+                      <m:r>
+                        <m:rPr>
+                          <m:sty m:val="p"/>
+                        </m:rPr>
+                        <w:rPr>
+                          <w:rFonts w:ascii="Cambria Math" w:hAnsi="Cambria Math" w:cs="Times New Roman"/>
+                          <w:color w:val="000000"/>
+                          <w:sz w:val="20"/>
+                          <w:szCs w:val="20"/>
+                          <w:lang w:val="en-US"/>
+                        </w:rPr>
+                        <m:t>&lt;</m:t>
+                      </m:r>
+                      <m:r>
+                        <m:rPr>
+                          <m:sty m:val="p"/>
+                        </m:rPr>
+                        <w:rPr>
+                          <w:rFonts w:ascii="Cambria Math" w:hAnsi="Cambria Math" w:cs="Times New Roman"/>
+                          <w:color w:val="000000"/>
+                          <w:sz w:val="20"/>
+                          <w:szCs w:val="20"/>
+                          <w:lang w:val="en-US"/>
+                        </w:rPr>
+                        <m:t>ctl</m:t>
+                      </m:r>
+                      <m:d>
+                        <m:dPr>
+                          <m:ctrlPr>
+                            <w:rPr>
+                              <w:rFonts w:ascii="Cambria Math" w:hAnsi="Cambria Math" w:cs="Times New Roman"/>
+                              <w:i/>
+                              <w:color w:val="000000"/>
+                              <w:sz w:val="20"/>
+                              <w:szCs w:val="20"/>
+                              <w:lang w:val="en-US"/>
+                            </w:rPr>
+                          </m:ctrlPr>
+                        </m:dPr>
+                        <m:e>
+                          <m:r>
+                            <w:rPr>
+                              <w:rFonts w:ascii="Cambria Math" w:hAnsi="Cambria Math" w:cs="Times New Roman"/>
+                              <w:color w:val="000000"/>
+                              <w:sz w:val="20"/>
+                              <w:szCs w:val="20"/>
+                              <w:lang w:val="en-US"/>
+                            </w:rPr>
+                            <m:t>2i</m:t>
+                          </m:r>
+                        </m:e>
+                      </m:d>
+                    </m:e>
+                  </m:eqArr>
+                </m:e>
+              </m:d>
+              <m:r>
+                <w:rPr>
+                  <w:rFonts w:ascii="Cambria Math" w:hAnsi="Cambria Math" w:cs="Times New Roman"/>
+                  <w:color w:val="000000"/>
+                  <w:sz w:val="20"/>
+                  <w:szCs w:val="20"/>
+                  <w:lang w:val="en-US"/>
+                </w:rPr>
+                <m:t xml:space="preserve">  </m:t>
+              </m:r>
+              <m:d>
+                <m:dPr>
+                  <m:begChr m:val="|"/>
+                  <m:endChr m:val=""/>
+                  <m:ctrlPr>
+                    <w:rPr>
+                      <w:rFonts w:ascii="Cambria Math" w:hAnsi="Cambria Math" w:cs="Times New Roman"/>
+                      <w:i/>
+                      <w:color w:val="000000"/>
+                      <w:sz w:val="20"/>
+                      <w:szCs w:val="20"/>
+                      <w:lang w:val="en-US"/>
+                    </w:rPr>
+                  </m:ctrlPr>
+                </m:dPr>
+                <m:e>
+                  <m:r>
+                    <w:rPr>
+                      <w:rFonts w:ascii="Cambria Math" w:hAnsi="Cambria Math" w:cs="Times New Roman"/>
+                      <w:color w:val="000000"/>
+                      <w:sz w:val="20"/>
+                      <w:szCs w:val="20"/>
+                      <w:lang w:val="en-US"/>
+                    </w:rPr>
+                    <m:t xml:space="preserve">  0≤i≤3</m:t>
+                  </m:r>
+                </m:e>
+              </m:d>
+            </m:oMath>
+            <w:r>
+              <w:rPr>
+                <w:rFonts w:asciiTheme="majorHAnsi" w:hAnsiTheme="majorHAnsi" w:cs="Times New Roman"/>
+                <w:color w:val="000000"/>
+                <w:sz w:val="20"/>
+                <w:szCs w:val="20"/>
+                <w:lang w:val="en-US"/>
+              </w:rPr>
+              <w:t xml:space="preserve"> </w:t>
+            </w:r>
           </w:p>
         </w:tc>
       </w:tr>
@@ -18223,6 +18477,7 @@
                 <w:szCs w:val="20"/>
                 <w:lang w:val="en-US"/>
               </w:rPr>
+              <w:lastRenderedPageBreak/>
               <w:t>add(</w:t>
             </w:r>
             <w:proofErr w:type="spellStart"/>
@@ -18524,7 +18779,6 @@
                 <w:szCs w:val="20"/>
                 <w:lang w:val="en-US"/>
               </w:rPr>
-              <w:lastRenderedPageBreak/>
               <w:t>dif</w:t>
             </w:r>
             <w:proofErr w:type="spellEnd"/>
@@ -21426,50 +21680,30 @@
               </w:rPr>
               <w:t xml:space="preserve">This function was added in the </w:t>
             </w:r>
-            <w:r>
-              <w:fldChar w:fldCharType="begin"/>
-            </w:r>
-            <w:r>
-              <w:rPr>
-                <w:lang w:val="en-US"/>
-              </w:rPr>
-              <w:instrText xml:space="preserve"> HYPERLINK "https://misc.daniel-marschall.de/projects/filter_factory/patch.html" </w:instrText>
-            </w:r>
-            <w:r>
-              <w:fldChar w:fldCharType="separate"/>
-            </w:r>
-            <w:proofErr w:type="spellStart"/>
-            <w:r>
-              <w:rPr>
-                <w:rStyle w:val="Hyperlink"/>
-                <w:rFonts w:asciiTheme="majorHAnsi" w:hAnsiTheme="majorHAnsi" w:cs="Times New Roman"/>
-                <w:sz w:val="20"/>
-                <w:szCs w:val="20"/>
-                <w:lang w:val="en-US"/>
-              </w:rPr>
-              <w:t>inofficial</w:t>
-            </w:r>
-            <w:proofErr w:type="spellEnd"/>
-            <w:r>
-              <w:rPr>
-                <w:rStyle w:val="Hyperlink"/>
-                <w:rFonts w:asciiTheme="majorHAnsi" w:hAnsiTheme="majorHAnsi" w:cs="Times New Roman"/>
-                <w:sz w:val="20"/>
-                <w:szCs w:val="20"/>
-                <w:lang w:val="en-US"/>
-              </w:rPr>
-              <w:t xml:space="preserve"> Filter Factory patch 3.1.0</w:t>
-            </w:r>
-            <w:r>
-              <w:rPr>
-                <w:rStyle w:val="Hyperlink"/>
-                <w:rFonts w:asciiTheme="majorHAnsi" w:hAnsiTheme="majorHAnsi" w:cs="Times New Roman"/>
-                <w:sz w:val="20"/>
-                <w:szCs w:val="20"/>
-                <w:lang w:val="en-US"/>
-              </w:rPr>
-              <w:fldChar w:fldCharType="end"/>
-            </w:r>
+            <w:hyperlink r:id="rId28" w:history="1">
+              <w:proofErr w:type="spellStart"/>
+              <w:r>
+                <w:rPr>
+                  <w:rStyle w:val="Hyperlink"/>
+                  <w:rFonts w:asciiTheme="majorHAnsi" w:hAnsiTheme="majorHAnsi" w:cs="Times New Roman"/>
+                  <w:sz w:val="20"/>
+                  <w:szCs w:val="20"/>
+                  <w:lang w:val="en-US"/>
+                </w:rPr>
+                <w:t>inofficial</w:t>
+              </w:r>
+              <w:proofErr w:type="spellEnd"/>
+              <w:r>
+                <w:rPr>
+                  <w:rStyle w:val="Hyperlink"/>
+                  <w:rFonts w:asciiTheme="majorHAnsi" w:hAnsiTheme="majorHAnsi" w:cs="Times New Roman"/>
+                  <w:sz w:val="20"/>
+                  <w:szCs w:val="20"/>
+                  <w:lang w:val="en-US"/>
+                </w:rPr>
+                <w:t xml:space="preserve"> Filter Factory patch 3.1.0</w:t>
+              </w:r>
+            </w:hyperlink>
             <w:r>
               <w:rPr>
                 <w:rFonts w:asciiTheme="majorHAnsi" w:hAnsiTheme="majorHAnsi" w:cs="Times New Roman"/>
@@ -21863,7 +22097,18 @@
           <w:szCs w:val="20"/>
           <w:lang w:val="en-US"/>
         </w:rPr>
-        <w:t xml:space="preserve">). This function is useful when the range returned by the sliders (always 0 to 255, inclusive) does not match the range of values you want to use. For example, if the requested range is 1 to 10, a slider setting of 0 returns a value of 1, a setting of 255 returns a value of 10, and a setting of 127 returns a value of 5. The start of the requested range does not have to be less than the end of the range. For example, the expression </w:t>
+        <w:t xml:space="preserve">). This function is useful when the range returned by the sliders (always 0 to 255, inclusive) does not match the range of values you want to use. For example, if the requested range is 1 to 10, a slider setting of 0 returns a value of 1, a setting of 255 </w:t>
+      </w:r>
+      <w:r>
+        <w:rPr>
+          <w:rFonts w:asciiTheme="majorHAnsi" w:hAnsiTheme="majorHAnsi" w:cs="Times New Roman"/>
+          <w:color w:val="000000"/>
+          <w:sz w:val="20"/>
+          <w:szCs w:val="20"/>
+          <w:lang w:val="en-US"/>
+        </w:rPr>
+        <w:lastRenderedPageBreak/>
+        <w:t xml:space="preserve">returns a value of 10, and a setting of 127 returns a value of 5. The start of the requested range does not have to be less than the end of the range. For example, the expression </w:t>
       </w:r>
       <w:proofErr w:type="spellStart"/>
       <w:r>
@@ -21901,16 +22146,22 @@
         </w:rPr>
         <w:t>returns values between 10 and –10.</w:t>
       </w:r>
-      <w:r>
-        <w:rPr>
-          <w:rFonts w:asciiTheme="majorHAnsi" w:hAnsiTheme="majorHAnsi" w:cs="Times New Roman"/>
-          <w:color w:val="000000"/>
-          <w:sz w:val="20"/>
-          <w:szCs w:val="20"/>
-          <w:lang w:val="en-US"/>
-        </w:rPr>
-        <w:br w:type="page"/>
-      </w:r>
+    </w:p>
+    <w:p>
+      <w:pPr>
+        <w:autoSpaceDE w:val="0"/>
+        <w:autoSpaceDN w:val="0"/>
+        <w:adjustRightInd w:val="0"/>
+        <w:spacing w:after="100" w:line="240" w:lineRule="auto"/>
+        <w:jc w:val="both"/>
+        <w:rPr>
+          <w:rFonts w:asciiTheme="majorHAnsi" w:hAnsiTheme="majorHAnsi" w:cs="Times New Roman"/>
+          <w:color w:val="000000"/>
+          <w:sz w:val="20"/>
+          <w:szCs w:val="20"/>
+          <w:lang w:val="en-US"/>
+        </w:rPr>
+      </w:pPr>
     </w:p>
     <w:p>
       <w:pPr>
@@ -21940,7 +22191,6 @@
           <w:szCs w:val="20"/>
           <w:lang w:val="en-US"/>
         </w:rPr>
-        <w:lastRenderedPageBreak/>
         <w:t xml:space="preserve">The </w:t>
       </w:r>
       <w:r>
@@ -21965,6 +22215,7 @@
         </w:rPr>
         <w:t xml:space="preserve">(mapping) function uses tables that are constructed according to the slider settings. Each table uses a pair of sliders: table </w:t>
       </w:r>
+      <w:proofErr w:type="spellStart"/>
       <w:r>
         <w:rPr>
           <w:rFonts w:asciiTheme="majorHAnsi" w:hAnsiTheme="majorHAnsi" w:cs="Times New Roman"/>
@@ -21975,8 +22226,9 @@
           <w:szCs w:val="20"/>
           <w:lang w:val="en-US"/>
         </w:rPr>
-        <w:t>n</w:t>
-      </w:r>
+        <w:t>i</w:t>
+      </w:r>
+      <w:proofErr w:type="spellEnd"/>
       <w:r>
         <w:rPr>
           <w:rFonts w:asciiTheme="majorHAnsi" w:hAnsiTheme="majorHAnsi" w:cs="Times New Roman"/>
@@ -21997,17 +22249,7 @@
           <w:szCs w:val="20"/>
           <w:lang w:val="en-US"/>
         </w:rPr>
-        <w:t xml:space="preserve">2n </w:t>
-      </w:r>
-      <w:r>
-        <w:rPr>
-          <w:rFonts w:asciiTheme="majorHAnsi" w:hAnsiTheme="majorHAnsi" w:cs="Times New Roman"/>
-          <w:color w:val="000000"/>
-          <w:sz w:val="20"/>
-          <w:szCs w:val="20"/>
-          <w:lang w:val="en-US"/>
-        </w:rPr>
-        <w:t xml:space="preserve">and </w:t>
+        <w:t>2</w:t>
       </w:r>
       <w:r>
         <w:rPr>
@@ -22019,37 +22261,7 @@
           <w:szCs w:val="20"/>
           <w:lang w:val="en-US"/>
         </w:rPr>
-        <w:t xml:space="preserve">2n+1 </w:t>
-      </w:r>
-      <w:r>
-        <w:rPr>
-          <w:rFonts w:asciiTheme="majorHAnsi" w:hAnsiTheme="majorHAnsi" w:cs="Times New Roman"/>
-          <w:color w:val="000000"/>
-          <w:sz w:val="20"/>
-          <w:szCs w:val="20"/>
-          <w:lang w:val="en-US"/>
-        </w:rPr>
-        <w:t>for the high and low values, respectively.</w:t>
-      </w:r>
-      <w:r>
-        <w:rPr>
-          <w:rFonts w:asciiTheme="majorHAnsi" w:hAnsiTheme="majorHAnsi" w:cs="Times New Roman"/>
-          <w:color w:val="000000"/>
-          <w:sz w:val="20"/>
-          <w:szCs w:val="20"/>
-          <w:lang w:val="en-US"/>
-        </w:rPr>
-        <w:t xml:space="preserve"> </w:t>
-      </w:r>
-      <w:r>
-        <w:rPr>
-          <w:rFonts w:asciiTheme="majorHAnsi" w:hAnsiTheme="majorHAnsi" w:cs="Times New Roman"/>
-          <w:color w:val="000000"/>
-          <w:sz w:val="20"/>
-          <w:szCs w:val="20"/>
-          <w:lang w:val="en-US"/>
-        </w:rPr>
-        <w:t xml:space="preserve">The table is constructed as follows, where </w:t>
+        <w:t>i</w:t>
       </w:r>
       <w:r>
         <w:rPr>
@@ -22061,17 +22273,17 @@
           <w:szCs w:val="20"/>
           <w:lang w:val="en-US"/>
         </w:rPr>
-        <w:t>L</w:t>
-      </w:r>
-      <w:r>
-        <w:rPr>
-          <w:rFonts w:asciiTheme="majorHAnsi" w:hAnsiTheme="majorHAnsi" w:cs="Times New Roman"/>
-          <w:color w:val="000000"/>
-          <w:sz w:val="20"/>
-          <w:szCs w:val="20"/>
-          <w:lang w:val="en-US"/>
-        </w:rPr>
-        <w:t xml:space="preserve"> is the value of the low slider, </w:t>
+        <w:t xml:space="preserve"> </w:t>
+      </w:r>
+      <w:r>
+        <w:rPr>
+          <w:rFonts w:asciiTheme="majorHAnsi" w:hAnsiTheme="majorHAnsi" w:cs="Times New Roman"/>
+          <w:color w:val="000000"/>
+          <w:sz w:val="20"/>
+          <w:szCs w:val="20"/>
+          <w:lang w:val="en-US"/>
+        </w:rPr>
+        <w:t xml:space="preserve">and </w:t>
       </w:r>
       <w:r>
         <w:rPr>
@@ -22083,17 +22295,7 @@
           <w:szCs w:val="20"/>
           <w:lang w:val="en-US"/>
         </w:rPr>
-        <w:t>H</w:t>
-      </w:r>
-      <w:r>
-        <w:rPr>
-          <w:rFonts w:asciiTheme="majorHAnsi" w:hAnsiTheme="majorHAnsi" w:cs="Times New Roman"/>
-          <w:color w:val="000000"/>
-          <w:sz w:val="20"/>
-          <w:szCs w:val="20"/>
-          <w:lang w:val="en-US"/>
-        </w:rPr>
-        <w:t xml:space="preserve"> is the value of the high slider, and </w:t>
+        <w:t>2</w:t>
       </w:r>
       <w:r>
         <w:rPr>
@@ -22105,7 +22307,105 @@
           <w:szCs w:val="20"/>
           <w:lang w:val="en-US"/>
         </w:rPr>
-        <w:t>I</w:t>
+        <w:t>i</w:t>
+      </w:r>
+      <w:r>
+        <w:rPr>
+          <w:rFonts w:asciiTheme="majorHAnsi" w:hAnsiTheme="majorHAnsi" w:cs="Times New Roman"/>
+          <w:i/>
+          <w:iCs/>
+          <w:color w:val="000000"/>
+          <w:sz w:val="20"/>
+          <w:szCs w:val="20"/>
+          <w:lang w:val="en-US"/>
+        </w:rPr>
+        <w:t xml:space="preserve">+1 </w:t>
+      </w:r>
+      <w:r>
+        <w:rPr>
+          <w:rFonts w:asciiTheme="majorHAnsi" w:hAnsiTheme="majorHAnsi" w:cs="Times New Roman"/>
+          <w:color w:val="000000"/>
+          <w:sz w:val="20"/>
+          <w:szCs w:val="20"/>
+          <w:lang w:val="en-US"/>
+        </w:rPr>
+        <w:t>for the high and low values, respectively.</w:t>
+      </w:r>
+      <w:r>
+        <w:rPr>
+          <w:rFonts w:asciiTheme="majorHAnsi" w:hAnsiTheme="majorHAnsi" w:cs="Times New Roman"/>
+          <w:color w:val="000000"/>
+          <w:sz w:val="20"/>
+          <w:szCs w:val="20"/>
+          <w:lang w:val="en-US"/>
+        </w:rPr>
+        <w:t xml:space="preserve"> </w:t>
+      </w:r>
+      <w:r>
+        <w:rPr>
+          <w:rFonts w:asciiTheme="majorHAnsi" w:hAnsiTheme="majorHAnsi" w:cs="Times New Roman"/>
+          <w:color w:val="000000"/>
+          <w:sz w:val="20"/>
+          <w:szCs w:val="20"/>
+          <w:lang w:val="en-US"/>
+        </w:rPr>
+        <w:t xml:space="preserve">The table is constructed as follows, where </w:t>
+      </w:r>
+      <w:r>
+        <w:rPr>
+          <w:rFonts w:asciiTheme="majorHAnsi" w:hAnsiTheme="majorHAnsi" w:cs="Times New Roman"/>
+          <w:i/>
+          <w:iCs/>
+          <w:color w:val="000000"/>
+          <w:sz w:val="20"/>
+          <w:szCs w:val="20"/>
+          <w:lang w:val="en-US"/>
+        </w:rPr>
+        <w:t>L</w:t>
+      </w:r>
+      <w:r>
+        <w:rPr>
+          <w:rFonts w:asciiTheme="majorHAnsi" w:hAnsiTheme="majorHAnsi" w:cs="Times New Roman"/>
+          <w:color w:val="000000"/>
+          <w:sz w:val="20"/>
+          <w:szCs w:val="20"/>
+          <w:lang w:val="en-US"/>
+        </w:rPr>
+        <w:t xml:space="preserve"> is the value of the low slider, </w:t>
+      </w:r>
+      <w:r>
+        <w:rPr>
+          <w:rFonts w:asciiTheme="majorHAnsi" w:hAnsiTheme="majorHAnsi" w:cs="Times New Roman"/>
+          <w:i/>
+          <w:iCs/>
+          <w:color w:val="000000"/>
+          <w:sz w:val="20"/>
+          <w:szCs w:val="20"/>
+          <w:lang w:val="en-US"/>
+        </w:rPr>
+        <w:t>H</w:t>
+      </w:r>
+      <w:r>
+        <w:rPr>
+          <w:rFonts w:asciiTheme="majorHAnsi" w:hAnsiTheme="majorHAnsi" w:cs="Times New Roman"/>
+          <w:color w:val="000000"/>
+          <w:sz w:val="20"/>
+          <w:szCs w:val="20"/>
+          <w:lang w:val="en-US"/>
+        </w:rPr>
+        <w:t xml:space="preserve"> is the value of the high slider, and </w:t>
+      </w:r>
+      <w:r>
+        <w:rPr>
+          <w:rFonts w:asciiTheme="majorHAnsi" w:hAnsiTheme="majorHAnsi" w:cs="Times New Roman"/>
+          <w:i/>
+          <w:iCs/>
+          <w:color w:val="000000"/>
+          <w:sz w:val="20"/>
+          <w:szCs w:val="20"/>
+          <w:lang w:val="en-US"/>
+        </w:rPr>
+        <w:t>n</w:t>
       </w:r>
       <w:r>
         <w:rPr>
@@ -22120,12 +22420,11 @@
     </w:p>
     <w:p>
       <w:pPr>
-        <w:pStyle w:val="Listenabsatz"/>
         <w:autoSpaceDE w:val="0"/>
         <w:autoSpaceDN w:val="0"/>
         <w:adjustRightInd w:val="0"/>
         <w:spacing w:after="100" w:line="240" w:lineRule="auto"/>
-        <w:ind w:left="708"/>
+        <w:jc w:val="both"/>
         <w:rPr>
           <w:rFonts w:asciiTheme="majorHAnsi" w:hAnsiTheme="majorHAnsi" w:cs="Times New Roman"/>
           <w:color w:val="000000"/>
@@ -22134,246 +22433,632 @@
           <w:lang w:val="en-US"/>
         </w:rPr>
       </w:pPr>
-      <w:r>
-        <w:rPr>
-          <w:rFonts w:asciiTheme="majorHAnsi" w:hAnsiTheme="majorHAnsi" w:cs="Times New Roman"/>
-          <w:color w:val="000000"/>
-          <w:sz w:val="20"/>
-          <w:szCs w:val="20"/>
-          <w:lang w:val="en-US"/>
-        </w:rPr>
-        <w:t xml:space="preserve">if </w:t>
-      </w:r>
-      <w:r>
-        <w:rPr>
-          <w:rFonts w:asciiTheme="majorHAnsi" w:hAnsiTheme="majorHAnsi" w:cs="Times New Roman"/>
-          <w:i/>
-          <w:iCs/>
-          <w:color w:val="000000"/>
-          <w:sz w:val="20"/>
-          <w:szCs w:val="20"/>
-          <w:lang w:val="en-US"/>
-        </w:rPr>
-        <w:t>I</w:t>
-      </w:r>
-      <w:r>
-        <w:rPr>
-          <w:rFonts w:asciiTheme="majorHAnsi" w:hAnsiTheme="majorHAnsi" w:cs="Times New Roman"/>
-          <w:i/>
-          <w:iCs/>
-          <w:color w:val="000000"/>
-          <w:sz w:val="20"/>
-          <w:szCs w:val="20"/>
-          <w:lang w:val="en-US"/>
-        </w:rPr>
-        <w:t xml:space="preserve"> ≤ </w:t>
-      </w:r>
-      <w:r>
-        <w:rPr>
-          <w:rFonts w:asciiTheme="majorHAnsi" w:hAnsiTheme="majorHAnsi" w:cs="Times New Roman"/>
-          <w:i/>
-          <w:iCs/>
-          <w:color w:val="000000"/>
-          <w:sz w:val="20"/>
-          <w:szCs w:val="20"/>
-          <w:lang w:val="en-US"/>
-        </w:rPr>
-        <w:t>L</w:t>
-      </w:r>
-      <w:r>
-        <w:rPr>
-          <w:rFonts w:asciiTheme="majorHAnsi" w:hAnsiTheme="majorHAnsi" w:cs="Times New Roman"/>
-          <w:color w:val="000000"/>
-          <w:sz w:val="20"/>
-          <w:szCs w:val="20"/>
-          <w:lang w:val="en-US"/>
-        </w:rPr>
-        <w:t>, use 0;</w:t>
-      </w:r>
-      <w:r>
-        <w:rPr>
-          <w:rFonts w:asciiTheme="majorHAnsi" w:hAnsiTheme="majorHAnsi" w:cs="Times New Roman"/>
-          <w:color w:val="000000"/>
-          <w:sz w:val="20"/>
-          <w:szCs w:val="20"/>
-          <w:lang w:val="en-US"/>
-        </w:rPr>
-        <w:br/>
-      </w:r>
-      <w:r>
-        <w:rPr>
-          <w:rFonts w:asciiTheme="majorHAnsi" w:hAnsiTheme="majorHAnsi" w:cs="Times New Roman"/>
-          <w:color w:val="000000"/>
-          <w:sz w:val="20"/>
-          <w:szCs w:val="20"/>
-          <w:lang w:val="en-US"/>
-        </w:rPr>
-        <w:t xml:space="preserve">if </w:t>
-      </w:r>
-      <w:r>
-        <w:rPr>
-          <w:rFonts w:asciiTheme="majorHAnsi" w:hAnsiTheme="majorHAnsi" w:cs="Times New Roman"/>
-          <w:i/>
-          <w:iCs/>
-          <w:color w:val="000000"/>
-          <w:sz w:val="20"/>
-          <w:szCs w:val="20"/>
-          <w:lang w:val="en-US"/>
-        </w:rPr>
-        <w:t>I</w:t>
-      </w:r>
-      <w:r>
-        <w:rPr>
-          <w:rFonts w:asciiTheme="majorHAnsi" w:hAnsiTheme="majorHAnsi" w:cs="Times New Roman"/>
-          <w:i/>
-          <w:iCs/>
-          <w:color w:val="000000"/>
-          <w:sz w:val="20"/>
-          <w:szCs w:val="20"/>
-          <w:lang w:val="en-US"/>
-        </w:rPr>
-        <w:t xml:space="preserve"> </w:t>
-      </w:r>
-      <w:r>
-        <w:rPr>
-          <w:rFonts w:asciiTheme="majorHAnsi" w:hAnsiTheme="majorHAnsi" w:cs="Times New Roman"/>
-          <w:color w:val="000000"/>
-          <w:sz w:val="20"/>
-          <w:szCs w:val="20"/>
-          <w:lang w:val="en-US"/>
-        </w:rPr>
-        <w:t xml:space="preserve">≥ </w:t>
-      </w:r>
-      <w:r>
-        <w:rPr>
-          <w:rFonts w:asciiTheme="majorHAnsi" w:hAnsiTheme="majorHAnsi" w:cs="Times New Roman"/>
-          <w:i/>
-          <w:iCs/>
-          <w:color w:val="000000"/>
-          <w:sz w:val="20"/>
-          <w:szCs w:val="20"/>
-          <w:lang w:val="en-US"/>
-        </w:rPr>
-        <w:t>H</w:t>
-      </w:r>
-      <w:r>
-        <w:rPr>
-          <w:rFonts w:asciiTheme="majorHAnsi" w:hAnsiTheme="majorHAnsi" w:cs="Times New Roman"/>
-          <w:color w:val="000000"/>
-          <w:sz w:val="20"/>
-          <w:szCs w:val="20"/>
-          <w:lang w:val="en-US"/>
-        </w:rPr>
-        <w:t>, use 255;</w:t>
-      </w:r>
-      <w:r>
-        <w:rPr>
-          <w:rFonts w:asciiTheme="majorHAnsi" w:hAnsiTheme="majorHAnsi" w:cs="Times New Roman"/>
-          <w:color w:val="000000"/>
-          <w:sz w:val="20"/>
-          <w:szCs w:val="20"/>
-          <w:lang w:val="en-US"/>
-        </w:rPr>
-        <w:br/>
-      </w:r>
-      <w:r>
-        <w:rPr>
-          <w:rFonts w:asciiTheme="majorHAnsi" w:hAnsiTheme="majorHAnsi" w:cs="Times New Roman"/>
-          <w:color w:val="000000"/>
-          <w:sz w:val="20"/>
-          <w:szCs w:val="20"/>
-          <w:lang w:val="en-US"/>
-        </w:rPr>
-        <w:t xml:space="preserve">if </w:t>
-      </w:r>
-      <w:r>
-        <w:rPr>
-          <w:rFonts w:asciiTheme="majorHAnsi" w:hAnsiTheme="majorHAnsi" w:cs="Times New Roman"/>
-          <w:i/>
-          <w:iCs/>
-          <w:color w:val="000000"/>
-          <w:sz w:val="20"/>
-          <w:szCs w:val="20"/>
-          <w:lang w:val="en-US"/>
-        </w:rPr>
-        <w:t>L</w:t>
-      </w:r>
-      <w:r>
-        <w:rPr>
-          <w:rFonts w:asciiTheme="majorHAnsi" w:hAnsiTheme="majorHAnsi" w:cs="Times New Roman"/>
-          <w:color w:val="000000"/>
-          <w:sz w:val="20"/>
-          <w:szCs w:val="20"/>
-          <w:lang w:val="en-US"/>
-        </w:rPr>
-        <w:t>&lt;</w:t>
-      </w:r>
-      <w:r>
-        <w:rPr>
-          <w:rFonts w:asciiTheme="majorHAnsi" w:hAnsiTheme="majorHAnsi" w:cs="Times New Roman"/>
-          <w:i/>
-          <w:iCs/>
-          <w:color w:val="000000"/>
-          <w:sz w:val="20"/>
-          <w:szCs w:val="20"/>
-          <w:lang w:val="en-US"/>
-        </w:rPr>
-        <w:t>I</w:t>
-      </w:r>
-      <w:r>
-        <w:rPr>
-          <w:rFonts w:asciiTheme="majorHAnsi" w:hAnsiTheme="majorHAnsi" w:cs="Times New Roman"/>
-          <w:color w:val="000000"/>
-          <w:sz w:val="20"/>
-          <w:szCs w:val="20"/>
-          <w:lang w:val="en-US"/>
-        </w:rPr>
-        <w:t>&lt;</w:t>
-      </w:r>
-      <w:r>
-        <w:rPr>
-          <w:rFonts w:asciiTheme="majorHAnsi" w:hAnsiTheme="majorHAnsi" w:cs="Times New Roman"/>
-          <w:i/>
-          <w:iCs/>
-          <w:color w:val="000000"/>
-          <w:sz w:val="20"/>
-          <w:szCs w:val="20"/>
-          <w:lang w:val="en-US"/>
-        </w:rPr>
-        <w:t>H</w:t>
-      </w:r>
-      <w:r>
-        <w:rPr>
-          <w:rFonts w:asciiTheme="majorHAnsi" w:hAnsiTheme="majorHAnsi" w:cs="Times New Roman"/>
-          <w:color w:val="000000"/>
-          <w:sz w:val="20"/>
-          <w:szCs w:val="20"/>
-          <w:lang w:val="en-US"/>
-        </w:rPr>
-        <w:t>, use (</w:t>
-      </w:r>
-      <w:r>
-        <w:rPr>
-          <w:rFonts w:asciiTheme="majorHAnsi" w:hAnsiTheme="majorHAnsi" w:cs="Times New Roman"/>
-          <w:i/>
-          <w:iCs/>
-          <w:color w:val="000000"/>
-          <w:sz w:val="20"/>
-          <w:szCs w:val="20"/>
-          <w:lang w:val="en-US"/>
-        </w:rPr>
-        <w:t>I–L)*255/(H–L</w:t>
-      </w:r>
-      <w:r>
-        <w:rPr>
-          <w:rFonts w:asciiTheme="majorHAnsi" w:hAnsiTheme="majorHAnsi" w:cs="Times New Roman"/>
-          <w:color w:val="000000"/>
-          <w:sz w:val="20"/>
-          <w:szCs w:val="20"/>
-          <w:lang w:val="en-US"/>
-        </w:rPr>
-        <w:t>).</w:t>
-      </w:r>
+    </w:p>
+    <w:p>
+      <w:pPr>
+        <w:autoSpaceDE w:val="0"/>
+        <w:autoSpaceDN w:val="0"/>
+        <w:adjustRightInd w:val="0"/>
+        <w:spacing w:after="100" w:line="240" w:lineRule="auto"/>
+        <w:jc w:val="both"/>
+        <w:rPr>
+          <w:rFonts w:asciiTheme="majorHAnsi" w:hAnsiTheme="majorHAnsi" w:cs="Times New Roman"/>
+          <w:color w:val="000000"/>
+          <w:sz w:val="20"/>
+          <w:szCs w:val="20"/>
+          <w:lang w:val="en-US"/>
+        </w:rPr>
+      </w:pPr>
+      <m:oMathPara>
+        <m:oMath>
+          <m:r>
+            <m:rPr>
+              <m:sty m:val="p"/>
+            </m:rPr>
+            <w:rPr>
+              <w:rFonts w:ascii="Cambria Math" w:hAnsi="Cambria Math" w:cs="Times New Roman"/>
+              <w:color w:val="000000"/>
+              <w:sz w:val="20"/>
+              <w:szCs w:val="20"/>
+              <w:lang w:val="en-US"/>
+            </w:rPr>
+            <m:t>map</m:t>
+          </m:r>
+          <m:d>
+            <m:dPr>
+              <m:ctrlPr>
+                <w:rPr>
+                  <w:rFonts w:ascii="Cambria Math" w:hAnsi="Cambria Math" w:cs="Times New Roman"/>
+                  <w:color w:val="000000"/>
+                  <w:sz w:val="20"/>
+                  <w:szCs w:val="20"/>
+                  <w:lang w:val="en-US"/>
+                </w:rPr>
+              </m:ctrlPr>
+            </m:dPr>
+            <m:e>
+              <m:r>
+                <w:rPr>
+                  <w:rFonts w:ascii="Cambria Math" w:hAnsi="Cambria Math" w:cs="Times New Roman"/>
+                  <w:color w:val="000000"/>
+                  <w:sz w:val="20"/>
+                  <w:szCs w:val="20"/>
+                  <w:lang w:val="en-US"/>
+                </w:rPr>
+                <m:t>i</m:t>
+              </m:r>
+              <m:r>
+                <m:rPr>
+                  <m:sty m:val="p"/>
+                </m:rPr>
+                <w:rPr>
+                  <w:rFonts w:ascii="Cambria Math" w:hAnsi="Cambria Math" w:cs="Times New Roman"/>
+                  <w:color w:val="000000"/>
+                  <w:sz w:val="20"/>
+                  <w:szCs w:val="20"/>
+                  <w:lang w:val="en-US"/>
+                </w:rPr>
+                <m:t>,</m:t>
+              </m:r>
+              <m:r>
+                <w:rPr>
+                  <w:rFonts w:ascii="Cambria Math" w:hAnsi="Cambria Math" w:cs="Times New Roman"/>
+                  <w:color w:val="000000"/>
+                  <w:sz w:val="20"/>
+                  <w:szCs w:val="20"/>
+                  <w:lang w:val="en-US"/>
+                </w:rPr>
+                <m:t>n</m:t>
+              </m:r>
+            </m:e>
+          </m:d>
+          <m:r>
+            <m:rPr>
+              <m:sty m:val="p"/>
+            </m:rPr>
+            <w:rPr>
+              <w:rFonts w:ascii="Cambria Math" w:hAnsi="Cambria Math" w:cs="Times New Roman"/>
+              <w:color w:val="000000"/>
+              <w:sz w:val="20"/>
+              <w:szCs w:val="20"/>
+              <w:lang w:val="en-US"/>
+            </w:rPr>
+            <m:t>=</m:t>
+          </m:r>
+          <m:d>
+            <m:dPr>
+              <m:begChr m:val="{"/>
+              <m:endChr m:val=""/>
+              <m:ctrlPr>
+                <w:rPr>
+                  <w:rFonts w:ascii="Cambria Math" w:hAnsi="Cambria Math" w:cs="Times New Roman"/>
+                  <w:color w:val="000000"/>
+                  <w:sz w:val="20"/>
+                  <w:szCs w:val="20"/>
+                  <w:lang w:val="en-US"/>
+                </w:rPr>
+              </m:ctrlPr>
+            </m:dPr>
+            <m:e>
+              <m:eqArr>
+                <m:eqArrPr>
+                  <m:ctrlPr>
+                    <w:rPr>
+                      <w:rFonts w:ascii="Cambria Math" w:hAnsi="Cambria Math" w:cs="Times New Roman"/>
+                      <w:color w:val="000000"/>
+                      <w:sz w:val="20"/>
+                      <w:szCs w:val="20"/>
+                      <w:lang w:val="en-US"/>
+                    </w:rPr>
+                  </m:ctrlPr>
+                </m:eqArrPr>
+                <m:e>
+                  <m:r>
+                    <m:rPr>
+                      <m:sty m:val="p"/>
+                    </m:rPr>
+                    <w:rPr>
+                      <w:rFonts w:ascii="Cambria Math" w:hAnsi="Cambria Math" w:cs="Times New Roman"/>
+                      <w:color w:val="000000"/>
+                      <w:sz w:val="20"/>
+                      <w:szCs w:val="20"/>
+                      <w:lang w:val="en-US"/>
+                    </w:rPr>
+                    <m:t>0,&amp;</m:t>
+                  </m:r>
+                  <m:r>
+                    <m:rPr>
+                      <m:sty m:val="p"/>
+                    </m:rPr>
+                    <w:rPr>
+                      <w:rFonts w:ascii="Cambria Math" w:hAnsi="Cambria Math" w:cs="Times New Roman"/>
+                      <w:color w:val="000000"/>
+                      <w:sz w:val="20"/>
+                      <w:szCs w:val="20"/>
+                      <w:lang w:val="en-US"/>
+                    </w:rPr>
+                    <m:t xml:space="preserve">        </m:t>
+                  </m:r>
+                  <m:r>
+                    <w:rPr>
+                      <w:rFonts w:ascii="Cambria Math" w:hAnsi="Cambria Math" w:cs="Times New Roman"/>
+                      <w:color w:val="000000"/>
+                      <w:sz w:val="20"/>
+                      <w:szCs w:val="20"/>
+                      <w:lang w:val="en-US"/>
+                    </w:rPr>
+                    <m:t>n</m:t>
+                  </m:r>
+                  <m:r>
+                    <m:rPr>
+                      <m:sty m:val="p"/>
+                    </m:rPr>
+                    <w:rPr>
+                      <w:rFonts w:ascii="Cambria Math" w:hAnsi="Cambria Math" w:cs="Times New Roman"/>
+                      <w:color w:val="000000"/>
+                      <w:sz w:val="20"/>
+                      <w:szCs w:val="20"/>
+                      <w:lang w:val="en-US"/>
+                    </w:rPr>
+                    <m:t>≤ctl</m:t>
+                  </m:r>
+                  <m:r>
+                    <w:rPr>
+                      <w:rFonts w:ascii="Cambria Math" w:hAnsi="Cambria Math" w:cs="Times New Roman"/>
+                      <w:color w:val="000000"/>
+                      <w:sz w:val="20"/>
+                      <w:szCs w:val="20"/>
+                      <w:lang w:val="en-US"/>
+                    </w:rPr>
+                    <m:t>(2i+1)</m:t>
+                  </m:r>
+                </m:e>
+                <m:e>
+                  <m:r>
+                    <m:rPr>
+                      <m:sty m:val="p"/>
+                    </m:rPr>
+                    <w:rPr>
+                      <w:rFonts w:ascii="Cambria Math" w:hAnsi="Cambria Math" w:cs="Times New Roman"/>
+                      <w:color w:val="000000"/>
+                      <w:sz w:val="20"/>
+                      <w:szCs w:val="20"/>
+                      <w:lang w:val="en-US"/>
+                    </w:rPr>
+                    <m:t>255,</m:t>
+                  </m:r>
+                  <m:r>
+                    <m:rPr>
+                      <m:sty m:val="p"/>
+                    </m:rPr>
+                    <w:rPr>
+                      <w:rFonts w:ascii="Cambria Math" w:hAnsi="Cambria Math" w:cs="Times New Roman"/>
+                      <w:color w:val="000000"/>
+                      <w:sz w:val="20"/>
+                      <w:szCs w:val="20"/>
+                      <w:lang w:val="en-US"/>
+                    </w:rPr>
+                    <m:t xml:space="preserve"> </m:t>
+                  </m:r>
+                  <m:r>
+                    <m:rPr>
+                      <m:sty m:val="p"/>
+                    </m:rPr>
+                    <w:rPr>
+                      <w:rFonts w:ascii="Cambria Math" w:hAnsi="Cambria Math" w:cs="Times New Roman"/>
+                      <w:color w:val="000000"/>
+                      <w:sz w:val="20"/>
+                      <w:szCs w:val="20"/>
+                      <w:lang w:val="en-US"/>
+                    </w:rPr>
+                    <m:t>&amp;</m:t>
+                  </m:r>
+                  <m:r>
+                    <m:rPr>
+                      <m:sty m:val="p"/>
+                    </m:rPr>
+                    <w:rPr>
+                      <w:rFonts w:ascii="Cambria Math" w:hAnsi="Cambria Math" w:cs="Times New Roman"/>
+                      <w:color w:val="000000"/>
+                      <w:sz w:val="20"/>
+                      <w:szCs w:val="20"/>
+                      <w:lang w:val="en-US"/>
+                    </w:rPr>
+                    <m:t xml:space="preserve">        </m:t>
+                  </m:r>
+                  <m:r>
+                    <w:rPr>
+                      <w:rFonts w:ascii="Cambria Math" w:hAnsi="Cambria Math" w:cs="Times New Roman"/>
+                      <w:color w:val="000000"/>
+                      <w:sz w:val="20"/>
+                      <w:szCs w:val="20"/>
+                      <w:lang w:val="en-US"/>
+                    </w:rPr>
+                    <m:t>n</m:t>
+                  </m:r>
+                  <m:r>
+                    <m:rPr>
+                      <m:sty m:val="p"/>
+                    </m:rPr>
+                    <w:rPr>
+                      <w:rFonts w:ascii="Cambria Math" w:hAnsi="Cambria Math" w:cs="Times New Roman"/>
+                      <w:color w:val="000000"/>
+                      <w:sz w:val="20"/>
+                      <w:szCs w:val="20"/>
+                      <w:lang w:val="en-US"/>
+                    </w:rPr>
+                    <m:t>≥</m:t>
+                  </m:r>
+                  <m:r>
+                    <m:rPr>
+                      <m:sty m:val="p"/>
+                    </m:rPr>
+                    <w:rPr>
+                      <w:rFonts w:ascii="Cambria Math" w:hAnsi="Cambria Math" w:cs="Times New Roman"/>
+                      <w:color w:val="000000"/>
+                      <w:sz w:val="20"/>
+                      <w:szCs w:val="20"/>
+                      <w:lang w:val="en-US"/>
+                    </w:rPr>
+                    <m:t>ctl</m:t>
+                  </m:r>
+                  <m:d>
+                    <m:dPr>
+                      <m:ctrlPr>
+                        <w:rPr>
+                          <w:rFonts w:ascii="Cambria Math" w:hAnsi="Cambria Math" w:cs="Times New Roman"/>
+                          <w:i/>
+                          <w:color w:val="000000"/>
+                          <w:sz w:val="20"/>
+                          <w:szCs w:val="20"/>
+                          <w:lang w:val="en-US"/>
+                        </w:rPr>
+                      </m:ctrlPr>
+                    </m:dPr>
+                    <m:e>
+                      <m:r>
+                        <w:rPr>
+                          <w:rFonts w:ascii="Cambria Math" w:hAnsi="Cambria Math" w:cs="Times New Roman"/>
+                          <w:color w:val="000000"/>
+                          <w:sz w:val="20"/>
+                          <w:szCs w:val="20"/>
+                          <w:lang w:val="en-US"/>
+                        </w:rPr>
+                        <m:t>2i</m:t>
+                      </m:r>
+                    </m:e>
+                  </m:d>
+                </m:e>
+                <m:e>
+                  <m:f>
+                    <m:fPr>
+                      <m:ctrlPr>
+                        <w:rPr>
+                          <w:rFonts w:ascii="Cambria Math" w:hAnsi="Cambria Math" w:cs="Times New Roman"/>
+                          <w:color w:val="000000"/>
+                          <w:sz w:val="20"/>
+                          <w:szCs w:val="20"/>
+                          <w:lang w:val="en-US"/>
+                        </w:rPr>
+                      </m:ctrlPr>
+                    </m:fPr>
+                    <m:num>
+                      <m:r>
+                        <w:rPr>
+                          <w:rFonts w:ascii="Cambria Math" w:hAnsi="Cambria Math" w:cs="Times New Roman"/>
+                          <w:color w:val="000000"/>
+                          <w:sz w:val="20"/>
+                          <w:szCs w:val="20"/>
+                          <w:lang w:val="en-US"/>
+                        </w:rPr>
+                        <m:t>n-</m:t>
+                      </m:r>
+                      <m:r>
+                        <m:rPr>
+                          <m:sty m:val="p"/>
+                        </m:rPr>
+                        <w:rPr>
+                          <w:rFonts w:ascii="Cambria Math" w:hAnsi="Cambria Math" w:cs="Times New Roman"/>
+                          <w:color w:val="000000"/>
+                          <w:sz w:val="20"/>
+                          <w:szCs w:val="20"/>
+                          <w:lang w:val="en-US"/>
+                        </w:rPr>
+                        <m:t>ctl</m:t>
+                      </m:r>
+                      <m:d>
+                        <m:dPr>
+                          <m:ctrlPr>
+                            <w:rPr>
+                              <w:rFonts w:ascii="Cambria Math" w:hAnsi="Cambria Math" w:cs="Times New Roman"/>
+                              <w:i/>
+                              <w:color w:val="000000"/>
+                              <w:sz w:val="20"/>
+                              <w:szCs w:val="20"/>
+                              <w:lang w:val="en-US"/>
+                            </w:rPr>
+                          </m:ctrlPr>
+                        </m:dPr>
+                        <m:e>
+                          <m:r>
+                            <w:rPr>
+                              <w:rFonts w:ascii="Cambria Math" w:hAnsi="Cambria Math" w:cs="Times New Roman"/>
+                              <w:color w:val="000000"/>
+                              <w:sz w:val="20"/>
+                              <w:szCs w:val="20"/>
+                              <w:lang w:val="en-US"/>
+                            </w:rPr>
+                            <m:t>2i+1</m:t>
+                          </m:r>
+                        </m:e>
+                      </m:d>
+                    </m:num>
+                    <m:den>
+                      <m:r>
+                        <m:rPr>
+                          <m:sty m:val="p"/>
+                        </m:rPr>
+                        <w:rPr>
+                          <w:rFonts w:ascii="Cambria Math" w:hAnsi="Cambria Math" w:cs="Times New Roman"/>
+                          <w:color w:val="000000"/>
+                          <w:sz w:val="20"/>
+                          <w:szCs w:val="20"/>
+                          <w:lang w:val="en-US"/>
+                        </w:rPr>
+                        <m:t>ctl</m:t>
+                      </m:r>
+                      <m:d>
+                        <m:dPr>
+                          <m:ctrlPr>
+                            <w:rPr>
+                              <w:rFonts w:ascii="Cambria Math" w:hAnsi="Cambria Math" w:cs="Times New Roman"/>
+                              <w:i/>
+                              <w:color w:val="000000"/>
+                              <w:sz w:val="20"/>
+                              <w:szCs w:val="20"/>
+                              <w:lang w:val="en-US"/>
+                            </w:rPr>
+                          </m:ctrlPr>
+                        </m:dPr>
+                        <m:e>
+                          <m:r>
+                            <w:rPr>
+                              <w:rFonts w:ascii="Cambria Math" w:hAnsi="Cambria Math" w:cs="Times New Roman"/>
+                              <w:color w:val="000000"/>
+                              <w:sz w:val="20"/>
+                              <w:szCs w:val="20"/>
+                              <w:lang w:val="en-US"/>
+                            </w:rPr>
+                            <m:t>2i</m:t>
+                          </m:r>
+                        </m:e>
+                      </m:d>
+                      <m:r>
+                        <w:rPr>
+                          <w:rFonts w:ascii="Cambria Math" w:hAnsi="Cambria Math" w:cs="Times New Roman"/>
+                          <w:color w:val="000000"/>
+                          <w:sz w:val="20"/>
+                          <w:szCs w:val="20"/>
+                          <w:lang w:val="en-US"/>
+                        </w:rPr>
+                        <m:t>-</m:t>
+                      </m:r>
+                      <m:r>
+                        <m:rPr>
+                          <m:sty m:val="p"/>
+                        </m:rPr>
+                        <w:rPr>
+                          <w:rFonts w:ascii="Cambria Math" w:hAnsi="Cambria Math" w:cs="Times New Roman"/>
+                          <w:color w:val="000000"/>
+                          <w:sz w:val="20"/>
+                          <w:szCs w:val="20"/>
+                          <w:lang w:val="en-US"/>
+                        </w:rPr>
+                        <m:t>ctl</m:t>
+                      </m:r>
+                      <m:d>
+                        <m:dPr>
+                          <m:ctrlPr>
+                            <w:rPr>
+                              <w:rFonts w:ascii="Cambria Math" w:hAnsi="Cambria Math" w:cs="Times New Roman"/>
+                              <w:i/>
+                              <w:color w:val="000000"/>
+                              <w:sz w:val="20"/>
+                              <w:szCs w:val="20"/>
+                              <w:lang w:val="en-US"/>
+                            </w:rPr>
+                          </m:ctrlPr>
+                        </m:dPr>
+                        <m:e>
+                          <m:r>
+                            <w:rPr>
+                              <w:rFonts w:ascii="Cambria Math" w:hAnsi="Cambria Math" w:cs="Times New Roman"/>
+                              <w:color w:val="000000"/>
+                              <w:sz w:val="20"/>
+                              <w:szCs w:val="20"/>
+                              <w:lang w:val="en-US"/>
+                            </w:rPr>
+                            <m:t>2i+1</m:t>
+                          </m:r>
+                        </m:e>
+                      </m:d>
+                    </m:den>
+                  </m:f>
+                  <m:r>
+                    <w:rPr>
+                      <w:rFonts w:ascii="Cambria Math" w:hAnsi="Cambria Math" w:cs="Times New Roman"/>
+                      <w:color w:val="000000"/>
+                      <w:sz w:val="20"/>
+                      <w:szCs w:val="20"/>
+                      <w:lang w:val="en-US"/>
+                    </w:rPr>
+                    <m:t>∙</m:t>
+                  </m:r>
+                  <m:r>
+                    <w:rPr>
+                      <w:rFonts w:ascii="Cambria Math" w:hAnsi="Cambria Math" w:cs="Times New Roman"/>
+                      <w:color w:val="000000"/>
+                      <w:sz w:val="20"/>
+                      <w:szCs w:val="20"/>
+                      <w:lang w:val="en-US"/>
+                    </w:rPr>
+                    <m:t>255</m:t>
+                  </m:r>
+                  <m:r>
+                    <m:rPr>
+                      <m:sty m:val="p"/>
+                    </m:rPr>
+                    <w:rPr>
+                      <w:rFonts w:ascii="Cambria Math" w:hAnsi="Cambria Math" w:cs="Times New Roman"/>
+                      <w:color w:val="000000"/>
+                      <w:sz w:val="20"/>
+                      <w:szCs w:val="20"/>
+                      <w:lang w:val="en-US"/>
+                    </w:rPr>
+                    <m:t>,&amp;</m:t>
+                  </m:r>
+                  <m:r>
+                    <m:rPr>
+                      <m:sty m:val="p"/>
+                    </m:rPr>
+                    <w:rPr>
+                      <w:rFonts w:ascii="Cambria Math" w:hAnsi="Cambria Math" w:cs="Times New Roman"/>
+                      <w:color w:val="000000"/>
+                      <w:sz w:val="20"/>
+                      <w:szCs w:val="20"/>
+                      <w:lang w:val="en-US"/>
+                    </w:rPr>
+                    <m:t xml:space="preserve">        ctl</m:t>
+                  </m:r>
+                  <m:r>
+                    <w:rPr>
+                      <w:rFonts w:ascii="Cambria Math" w:hAnsi="Cambria Math" w:cs="Times New Roman"/>
+                      <w:color w:val="000000"/>
+                      <w:sz w:val="20"/>
+                      <w:szCs w:val="20"/>
+                      <w:lang w:val="en-US"/>
+                    </w:rPr>
+                    <m:t>(2i+1)</m:t>
+                  </m:r>
+                  <m:r>
+                    <m:rPr>
+                      <m:sty m:val="p"/>
+                    </m:rPr>
+                    <w:rPr>
+                      <w:rFonts w:ascii="Cambria Math" w:hAnsi="Cambria Math" w:cs="Times New Roman"/>
+                      <w:color w:val="000000"/>
+                      <w:sz w:val="20"/>
+                      <w:szCs w:val="20"/>
+                      <w:lang w:val="en-US"/>
+                    </w:rPr>
+                    <m:t>&lt;</m:t>
+                  </m:r>
+                  <m:r>
+                    <w:rPr>
+                      <w:rFonts w:ascii="Cambria Math" w:hAnsi="Cambria Math" w:cs="Times New Roman"/>
+                      <w:color w:val="000000"/>
+                      <w:sz w:val="20"/>
+                      <w:szCs w:val="20"/>
+                      <w:lang w:val="en-US"/>
+                    </w:rPr>
+                    <m:t>n</m:t>
+                  </m:r>
+                  <m:r>
+                    <m:rPr>
+                      <m:sty m:val="p"/>
+                    </m:rPr>
+                    <w:rPr>
+                      <w:rFonts w:ascii="Cambria Math" w:hAnsi="Cambria Math" w:cs="Times New Roman"/>
+                      <w:color w:val="000000"/>
+                      <w:sz w:val="20"/>
+                      <w:szCs w:val="20"/>
+                      <w:lang w:val="en-US"/>
+                    </w:rPr>
+                    <m:t>&lt;</m:t>
+                  </m:r>
+                  <m:r>
+                    <m:rPr>
+                      <m:sty m:val="p"/>
+                    </m:rPr>
+                    <w:rPr>
+                      <w:rFonts w:ascii="Cambria Math" w:hAnsi="Cambria Math" w:cs="Times New Roman"/>
+                      <w:color w:val="000000"/>
+                      <w:sz w:val="20"/>
+                      <w:szCs w:val="20"/>
+                      <w:lang w:val="en-US"/>
+                    </w:rPr>
+                    <m:t>ctl</m:t>
+                  </m:r>
+                  <m:d>
+                    <m:dPr>
+                      <m:ctrlPr>
+                        <w:rPr>
+                          <w:rFonts w:ascii="Cambria Math" w:hAnsi="Cambria Math" w:cs="Times New Roman"/>
+                          <w:i/>
+                          <w:color w:val="000000"/>
+                          <w:sz w:val="20"/>
+                          <w:szCs w:val="20"/>
+                          <w:lang w:val="en-US"/>
+                        </w:rPr>
+                      </m:ctrlPr>
+                    </m:dPr>
+                    <m:e>
+                      <m:r>
+                        <w:rPr>
+                          <w:rFonts w:ascii="Cambria Math" w:hAnsi="Cambria Math" w:cs="Times New Roman"/>
+                          <w:color w:val="000000"/>
+                          <w:sz w:val="20"/>
+                          <w:szCs w:val="20"/>
+                          <w:lang w:val="en-US"/>
+                        </w:rPr>
+                        <m:t>2i</m:t>
+                      </m:r>
+                    </m:e>
+                  </m:d>
+                </m:e>
+              </m:eqArr>
+            </m:e>
+          </m:d>
+          <m:r>
+            <w:rPr>
+              <w:rFonts w:ascii="Cambria Math" w:hAnsi="Cambria Math" w:cs="Times New Roman"/>
+              <w:color w:val="000000"/>
+              <w:sz w:val="20"/>
+              <w:szCs w:val="20"/>
+              <w:lang w:val="en-US"/>
+            </w:rPr>
+            <m:t xml:space="preserve">  </m:t>
+          </m:r>
+          <m:d>
+            <m:dPr>
+              <m:begChr m:val="|"/>
+              <m:endChr m:val=""/>
+              <m:ctrlPr>
+                <w:rPr>
+                  <w:rFonts w:ascii="Cambria Math" w:hAnsi="Cambria Math" w:cs="Times New Roman"/>
+                  <w:i/>
+                  <w:color w:val="000000"/>
+                  <w:sz w:val="20"/>
+                  <w:szCs w:val="20"/>
+                  <w:lang w:val="en-US"/>
+                </w:rPr>
+              </m:ctrlPr>
+            </m:dPr>
+            <m:e>
+              <m:r>
+                <w:rPr>
+                  <w:rFonts w:ascii="Cambria Math" w:hAnsi="Cambria Math" w:cs="Times New Roman"/>
+                  <w:color w:val="000000"/>
+                  <w:sz w:val="20"/>
+                  <w:szCs w:val="20"/>
+                  <w:lang w:val="en-US"/>
+                </w:rPr>
+                <m:t xml:space="preserve">  0≤i≤3</m:t>
+              </m:r>
+            </m:e>
+          </m:d>
+        </m:oMath>
+      </m:oMathPara>
     </w:p>
     <w:p>
       <w:pPr>
@@ -23284,7 +23969,7 @@
                     <pic:cNvPicPr/>
                   </pic:nvPicPr>
                   <pic:blipFill>
-                    <a:blip r:embed="rId19" cstate="print">
+                    <a:blip r:embed="rId29" cstate="print">
                       <a:extLst>
                         <a:ext uri="{28A0092B-C50C-407E-A947-70E740481C1C}">
                           <a14:useLocalDpi xmlns:a14="http://schemas.microsoft.com/office/drawing/2010/main" val="0"/>
@@ -23808,7 +24493,6 @@
           <w:szCs w:val="20"/>
           <w:lang w:val="en-US"/>
         </w:rPr>
-        <w:lastRenderedPageBreak/>
         <w:t xml:space="preserve">are an efficient way to convert a color image into a monochrome image. Using get and put in this case speeds things up because the expression </w:t>
       </w:r>
       <w:proofErr w:type="spellStart"/>
@@ -24520,7 +25204,7 @@
         <w:autoSpaceDN w:val="0"/>
         <w:adjustRightInd w:val="0"/>
         <w:spacing w:after="100" w:line="240" w:lineRule="auto"/>
-        <w:ind w:left="708"/>
+        <w:ind w:left="360"/>
         <w:jc w:val="both"/>
         <w:rPr>
           <w:rFonts w:asciiTheme="majorHAnsi" w:hAnsiTheme="majorHAnsi" w:cs="Times New Roman"/>
@@ -25806,6 +26490,70 @@
         </w:rPr>
         <w:t>.</w:t>
       </w:r>
+      <w:r>
+        <w:rPr>
+          <w:rFonts w:asciiTheme="majorHAnsi" w:hAnsiTheme="majorHAnsi" w:cs="Times New Roman"/>
+          <w:color w:val="000000"/>
+          <w:sz w:val="20"/>
+          <w:szCs w:val="20"/>
+          <w:lang w:val="en-US"/>
+        </w:rPr>
+        <w:t xml:space="preserve"> </w:t>
+      </w:r>
+      <w:r>
+        <w:rPr>
+          <w:rFonts w:asciiTheme="majorHAnsi" w:hAnsiTheme="majorHAnsi" w:cs="Times New Roman"/>
+          <w:color w:val="000000"/>
+          <w:sz w:val="20"/>
+          <w:szCs w:val="20"/>
+          <w:lang w:val="en-US"/>
+        </w:rPr>
+        <w:t xml:space="preserve">The other is the polar coordinate model, in which the origin is the center of the image, and coordinates are defined by an angle </w:t>
+      </w:r>
+      <w:r>
+        <w:rPr>
+          <w:rFonts w:asciiTheme="majorHAnsi" w:hAnsiTheme="majorHAnsi" w:cs="Times New Roman"/>
+          <w:i/>
+          <w:iCs/>
+          <w:color w:val="000000"/>
+          <w:sz w:val="20"/>
+          <w:szCs w:val="20"/>
+          <w:lang w:val="en-US"/>
+        </w:rPr>
+        <w:t>d</w:t>
+      </w:r>
+      <w:r>
+        <w:rPr>
+          <w:rFonts w:asciiTheme="majorHAnsi" w:hAnsiTheme="majorHAnsi" w:cs="Times New Roman"/>
+          <w:color w:val="000000"/>
+          <w:sz w:val="20"/>
+          <w:szCs w:val="20"/>
+          <w:lang w:val="en-US"/>
+        </w:rPr>
+        <w:t xml:space="preserve"> from the horizontal axis and a distance, or magnitude, </w:t>
+      </w:r>
+      <w:r>
+        <w:rPr>
+          <w:rFonts w:asciiTheme="majorHAnsi" w:hAnsiTheme="majorHAnsi" w:cs="Times New Roman"/>
+          <w:i/>
+          <w:iCs/>
+          <w:color w:val="000000"/>
+          <w:sz w:val="20"/>
+          <w:szCs w:val="20"/>
+          <w:lang w:val="en-US"/>
+        </w:rPr>
+        <w:t>m</w:t>
+      </w:r>
+      <w:r>
+        <w:rPr>
+          <w:rFonts w:asciiTheme="majorHAnsi" w:hAnsiTheme="majorHAnsi" w:cs="Times New Roman"/>
+          <w:color w:val="000000"/>
+          <w:sz w:val="20"/>
+          <w:szCs w:val="20"/>
+          <w:lang w:val="en-US"/>
+        </w:rPr>
+        <w:t xml:space="preserve"> from the origin.</w:t>
+      </w:r>
     </w:p>
     <w:p>
       <w:pPr>
@@ -25824,6 +26572,216 @@
           <w:lang w:val="en-US"/>
         </w:rPr>
       </w:pPr>
+      <w:r>
+        <w:rPr>
+          <w:rFonts w:asciiTheme="majorHAnsi" w:hAnsiTheme="majorHAnsi" w:cs="Times New Roman"/>
+          <w:color w:val="000000"/>
+          <w:sz w:val="20"/>
+          <w:szCs w:val="20"/>
+          <w:lang w:val="en-US"/>
+        </w:rPr>
+        <w:t xml:space="preserve">In this model, </w:t>
+      </w:r>
+      <w:r>
+        <w:rPr>
+          <w:rFonts w:asciiTheme="majorHAnsi" w:hAnsiTheme="majorHAnsi" w:cs="Times New Roman"/>
+          <w:color w:val="000000"/>
+          <w:sz w:val="20"/>
+          <w:szCs w:val="20"/>
+          <w:lang w:val="en-US"/>
+        </w:rPr>
+        <w:t>-512</w:t>
+      </w:r>
+      <w:r>
+        <w:rPr>
+          <w:rFonts w:asciiTheme="majorHAnsi" w:hAnsiTheme="majorHAnsi" w:cs="Times New Roman"/>
+          <w:color w:val="000000"/>
+          <w:sz w:val="20"/>
+          <w:szCs w:val="20"/>
+          <w:lang w:val="en-US"/>
+        </w:rPr>
+        <w:t xml:space="preserve"> degrees corresponds to the </w:t>
+      </w:r>
+      <w:r>
+        <w:rPr>
+          <w:rFonts w:asciiTheme="majorHAnsi" w:hAnsiTheme="majorHAnsi" w:cs="Times New Roman"/>
+          <w:color w:val="000000"/>
+          <w:sz w:val="20"/>
+          <w:szCs w:val="20"/>
+          <w:lang w:val="en-US"/>
+        </w:rPr>
+        <w:t>9</w:t>
+      </w:r>
+      <w:r>
+        <w:rPr>
+          <w:rFonts w:asciiTheme="majorHAnsi" w:hAnsiTheme="majorHAnsi" w:cs="Times New Roman"/>
+          <w:color w:val="000000"/>
+          <w:sz w:val="20"/>
+          <w:szCs w:val="20"/>
+          <w:lang w:val="en-US"/>
+        </w:rPr>
+        <w:t xml:space="preserve"> o’clock position, </w:t>
+      </w:r>
+      <w:r>
+        <w:rPr>
+          <w:rFonts w:asciiTheme="majorHAnsi" w:hAnsiTheme="majorHAnsi" w:cs="Times New Roman"/>
+          <w:color w:val="000000"/>
+          <w:sz w:val="20"/>
+          <w:szCs w:val="20"/>
+          <w:lang w:val="en-US"/>
+        </w:rPr>
+        <w:t>-</w:t>
+      </w:r>
+      <w:r>
+        <w:rPr>
+          <w:rFonts w:asciiTheme="majorHAnsi" w:hAnsiTheme="majorHAnsi" w:cs="Times New Roman"/>
+          <w:color w:val="000000"/>
+          <w:sz w:val="20"/>
+          <w:szCs w:val="20"/>
+          <w:lang w:val="en-US"/>
+        </w:rPr>
+        <w:t xml:space="preserve">256 to the </w:t>
+      </w:r>
+      <w:r>
+        <w:rPr>
+          <w:rFonts w:asciiTheme="majorHAnsi" w:hAnsiTheme="majorHAnsi" w:cs="Times New Roman"/>
+          <w:color w:val="000000"/>
+          <w:sz w:val="20"/>
+          <w:szCs w:val="20"/>
+          <w:lang w:val="en-US"/>
+        </w:rPr>
+        <w:t>12</w:t>
+      </w:r>
+      <w:r>
+        <w:rPr>
+          <w:rFonts w:asciiTheme="majorHAnsi" w:hAnsiTheme="majorHAnsi" w:cs="Times New Roman"/>
+          <w:color w:val="000000"/>
+          <w:sz w:val="20"/>
+          <w:szCs w:val="20"/>
+          <w:lang w:val="en-US"/>
+        </w:rPr>
+        <w:t xml:space="preserve"> o’clock position, </w:t>
+      </w:r>
+      <w:r>
+        <w:rPr>
+          <w:rFonts w:asciiTheme="majorHAnsi" w:hAnsiTheme="majorHAnsi" w:cs="Times New Roman"/>
+          <w:color w:val="000000"/>
+          <w:sz w:val="20"/>
+          <w:szCs w:val="20"/>
+          <w:lang w:val="en-US"/>
+        </w:rPr>
+        <w:t>0</w:t>
+      </w:r>
+      <w:r>
+        <w:rPr>
+          <w:rFonts w:asciiTheme="majorHAnsi" w:hAnsiTheme="majorHAnsi" w:cs="Times New Roman"/>
+          <w:color w:val="000000"/>
+          <w:sz w:val="20"/>
+          <w:szCs w:val="20"/>
+          <w:lang w:val="en-US"/>
+        </w:rPr>
+        <w:t xml:space="preserve"> to the </w:t>
+      </w:r>
+      <w:r>
+        <w:rPr>
+          <w:rFonts w:asciiTheme="majorHAnsi" w:hAnsiTheme="majorHAnsi" w:cs="Times New Roman"/>
+          <w:color w:val="000000"/>
+          <w:sz w:val="20"/>
+          <w:szCs w:val="20"/>
+          <w:lang w:val="en-US"/>
+        </w:rPr>
+        <w:t>3</w:t>
+      </w:r>
+      <w:r>
+        <w:rPr>
+          <w:rFonts w:asciiTheme="majorHAnsi" w:hAnsiTheme="majorHAnsi" w:cs="Times New Roman"/>
+          <w:color w:val="000000"/>
+          <w:sz w:val="20"/>
+          <w:szCs w:val="20"/>
+          <w:lang w:val="en-US"/>
+        </w:rPr>
+        <w:t xml:space="preserve"> o’clock position, </w:t>
+      </w:r>
+      <w:r>
+        <w:rPr>
+          <w:rFonts w:asciiTheme="majorHAnsi" w:hAnsiTheme="majorHAnsi" w:cs="Times New Roman"/>
+          <w:color w:val="000000"/>
+          <w:sz w:val="20"/>
+          <w:szCs w:val="20"/>
+          <w:lang w:val="en-US"/>
+        </w:rPr>
+        <w:t>256</w:t>
+      </w:r>
+      <w:r>
+        <w:rPr>
+          <w:rFonts w:asciiTheme="majorHAnsi" w:hAnsiTheme="majorHAnsi" w:cs="Times New Roman"/>
+          <w:color w:val="000000"/>
+          <w:sz w:val="20"/>
+          <w:szCs w:val="20"/>
+          <w:lang w:val="en-US"/>
+        </w:rPr>
+        <w:t xml:space="preserve"> to the </w:t>
+      </w:r>
+      <w:r>
+        <w:rPr>
+          <w:rFonts w:asciiTheme="majorHAnsi" w:hAnsiTheme="majorHAnsi" w:cs="Times New Roman"/>
+          <w:color w:val="000000"/>
+          <w:sz w:val="20"/>
+          <w:szCs w:val="20"/>
+          <w:lang w:val="en-US"/>
+        </w:rPr>
+        <w:t>6</w:t>
+      </w:r>
+      <w:r>
+        <w:rPr>
+          <w:rFonts w:asciiTheme="majorHAnsi" w:hAnsiTheme="majorHAnsi" w:cs="Times New Roman"/>
+          <w:color w:val="000000"/>
+          <w:sz w:val="20"/>
+          <w:szCs w:val="20"/>
+          <w:lang w:val="en-US"/>
+        </w:rPr>
+        <w:t xml:space="preserve"> o’clock position, and </w:t>
+      </w:r>
+      <w:r>
+        <w:rPr>
+          <w:rFonts w:asciiTheme="majorHAnsi" w:hAnsiTheme="majorHAnsi" w:cs="Times New Roman"/>
+          <w:color w:val="000000"/>
+          <w:sz w:val="20"/>
+          <w:szCs w:val="20"/>
+          <w:lang w:val="en-US"/>
+        </w:rPr>
+        <w:t>512</w:t>
+      </w:r>
+      <w:r>
+        <w:rPr>
+          <w:rFonts w:asciiTheme="majorHAnsi" w:hAnsiTheme="majorHAnsi" w:cs="Times New Roman"/>
+          <w:color w:val="000000"/>
+          <w:sz w:val="20"/>
+          <w:szCs w:val="20"/>
+          <w:lang w:val="en-US"/>
+        </w:rPr>
+        <w:t xml:space="preserve"> to the full rotation back to the </w:t>
+      </w:r>
+      <w:r>
+        <w:rPr>
+          <w:rFonts w:asciiTheme="majorHAnsi" w:hAnsiTheme="majorHAnsi" w:cs="Times New Roman"/>
+          <w:color w:val="000000"/>
+          <w:sz w:val="20"/>
+          <w:szCs w:val="20"/>
+          <w:lang w:val="en-US"/>
+        </w:rPr>
+        <w:t>9</w:t>
+      </w:r>
+      <w:r>
+        <w:rPr>
+          <w:rFonts w:asciiTheme="majorHAnsi" w:hAnsiTheme="majorHAnsi" w:cs="Times New Roman"/>
+          <w:color w:val="000000"/>
+          <w:sz w:val="20"/>
+          <w:szCs w:val="20"/>
+          <w:lang w:val="en-US"/>
+        </w:rPr>
+        <w:t xml:space="preserve"> o’clock position. Negative values correspond to the appropriate counter-clockwise position.</w:t>
+      </w:r>
     </w:p>
     <w:p>
       <w:pPr>
@@ -25850,7 +26808,7 @@
           <w:szCs w:val="20"/>
           <w:lang w:val="en-US"/>
         </w:rPr>
-        <w:t xml:space="preserve">The other is the polar coordinate model, in which the origin is the center of the image, and coordinates are defined by an angle </w:t>
+        <w:t xml:space="preserve">The functions </w:t>
       </w:r>
       <w:r>
         <w:rPr>
@@ -25862,17 +26820,17 @@
           <w:szCs w:val="20"/>
           <w:lang w:val="en-US"/>
         </w:rPr>
-        <w:t>d</w:t>
-      </w:r>
-      <w:r>
-        <w:rPr>
-          <w:rFonts w:asciiTheme="majorHAnsi" w:hAnsiTheme="majorHAnsi" w:cs="Times New Roman"/>
-          <w:color w:val="000000"/>
-          <w:sz w:val="20"/>
-          <w:szCs w:val="20"/>
-          <w:lang w:val="en-US"/>
-        </w:rPr>
-        <w:t xml:space="preserve"> from the horizontal axis and a distance, or magnitude, </w:t>
+        <w:t>rad</w:t>
+      </w:r>
+      <w:r>
+        <w:rPr>
+          <w:rFonts w:asciiTheme="majorHAnsi" w:hAnsiTheme="majorHAnsi" w:cs="Times New Roman"/>
+          <w:color w:val="000000"/>
+          <w:sz w:val="20"/>
+          <w:szCs w:val="20"/>
+          <w:lang w:val="en-US"/>
+        </w:rPr>
+        <w:t xml:space="preserve">, </w:t>
       </w:r>
       <w:r>
         <w:rPr>
@@ -25884,309 +26842,17 @@
           <w:szCs w:val="20"/>
           <w:lang w:val="en-US"/>
         </w:rPr>
-        <w:t>m</w:t>
-      </w:r>
-      <w:r>
-        <w:rPr>
-          <w:rFonts w:asciiTheme="majorHAnsi" w:hAnsiTheme="majorHAnsi" w:cs="Times New Roman"/>
-          <w:color w:val="000000"/>
-          <w:sz w:val="20"/>
-          <w:szCs w:val="20"/>
-          <w:lang w:val="en-US"/>
-        </w:rPr>
-        <w:t xml:space="preserve"> from the origin.</w:t>
-      </w:r>
-    </w:p>
-    <w:p>
-      <w:pPr>
-        <w:pStyle w:val="Listenabsatz"/>
-        <w:autoSpaceDE w:val="0"/>
-        <w:autoSpaceDN w:val="0"/>
-        <w:adjustRightInd w:val="0"/>
-        <w:spacing w:after="100" w:line="240" w:lineRule="auto"/>
-        <w:ind w:left="0"/>
-        <w:jc w:val="both"/>
-        <w:rPr>
-          <w:rFonts w:asciiTheme="majorHAnsi" w:hAnsiTheme="majorHAnsi" w:cs="Times New Roman"/>
-          <w:color w:val="000000"/>
-          <w:sz w:val="20"/>
-          <w:szCs w:val="20"/>
-          <w:lang w:val="en-US"/>
-        </w:rPr>
-      </w:pPr>
-    </w:p>
-    <w:p>
-      <w:pPr>
-        <w:pStyle w:val="Listenabsatz"/>
-        <w:autoSpaceDE w:val="0"/>
-        <w:autoSpaceDN w:val="0"/>
-        <w:adjustRightInd w:val="0"/>
-        <w:spacing w:after="100" w:line="240" w:lineRule="auto"/>
-        <w:ind w:left="0"/>
-        <w:jc w:val="both"/>
-        <w:rPr>
-          <w:rFonts w:asciiTheme="majorHAnsi" w:hAnsiTheme="majorHAnsi" w:cs="Times New Roman"/>
-          <w:color w:val="000000"/>
-          <w:sz w:val="20"/>
-          <w:szCs w:val="20"/>
-          <w:lang w:val="en-US"/>
-        </w:rPr>
-      </w:pPr>
-      <w:r>
-        <w:rPr>
-          <w:rFonts w:asciiTheme="majorHAnsi" w:hAnsiTheme="majorHAnsi" w:cs="Times New Roman"/>
-          <w:color w:val="000000"/>
-          <w:sz w:val="20"/>
-          <w:szCs w:val="20"/>
-          <w:lang w:val="en-US"/>
-        </w:rPr>
-        <w:t xml:space="preserve">In this model, </w:t>
-      </w:r>
-      <w:r>
-        <w:rPr>
-          <w:rFonts w:asciiTheme="majorHAnsi" w:hAnsiTheme="majorHAnsi" w:cs="Times New Roman"/>
-          <w:color w:val="000000"/>
-          <w:sz w:val="20"/>
-          <w:szCs w:val="20"/>
-          <w:lang w:val="en-US"/>
-        </w:rPr>
-        <w:t>-512</w:t>
-      </w:r>
-      <w:r>
-        <w:rPr>
-          <w:rFonts w:asciiTheme="majorHAnsi" w:hAnsiTheme="majorHAnsi" w:cs="Times New Roman"/>
-          <w:color w:val="000000"/>
-          <w:sz w:val="20"/>
-          <w:szCs w:val="20"/>
-          <w:lang w:val="en-US"/>
-        </w:rPr>
-        <w:t xml:space="preserve"> degrees corresponds to the </w:t>
-      </w:r>
-      <w:r>
-        <w:rPr>
-          <w:rFonts w:asciiTheme="majorHAnsi" w:hAnsiTheme="majorHAnsi" w:cs="Times New Roman"/>
-          <w:color w:val="000000"/>
-          <w:sz w:val="20"/>
-          <w:szCs w:val="20"/>
-          <w:lang w:val="en-US"/>
-        </w:rPr>
-        <w:t>9</w:t>
-      </w:r>
-      <w:r>
-        <w:rPr>
-          <w:rFonts w:asciiTheme="majorHAnsi" w:hAnsiTheme="majorHAnsi" w:cs="Times New Roman"/>
-          <w:color w:val="000000"/>
-          <w:sz w:val="20"/>
-          <w:szCs w:val="20"/>
-          <w:lang w:val="en-US"/>
-        </w:rPr>
-        <w:t xml:space="preserve"> o’clock position, </w:t>
-      </w:r>
-      <w:r>
-        <w:rPr>
-          <w:rFonts w:asciiTheme="majorHAnsi" w:hAnsiTheme="majorHAnsi" w:cs="Times New Roman"/>
-          <w:color w:val="000000"/>
-          <w:sz w:val="20"/>
-          <w:szCs w:val="20"/>
-          <w:lang w:val="en-US"/>
-        </w:rPr>
-        <w:t>-</w:t>
-      </w:r>
-      <w:r>
-        <w:rPr>
-          <w:rFonts w:asciiTheme="majorHAnsi" w:hAnsiTheme="majorHAnsi" w:cs="Times New Roman"/>
-          <w:color w:val="000000"/>
-          <w:sz w:val="20"/>
-          <w:szCs w:val="20"/>
-          <w:lang w:val="en-US"/>
-        </w:rPr>
-        <w:t xml:space="preserve">256 to the </w:t>
-      </w:r>
-      <w:r>
-        <w:rPr>
-          <w:rFonts w:asciiTheme="majorHAnsi" w:hAnsiTheme="majorHAnsi" w:cs="Times New Roman"/>
-          <w:color w:val="000000"/>
-          <w:sz w:val="20"/>
-          <w:szCs w:val="20"/>
-          <w:lang w:val="en-US"/>
-        </w:rPr>
-        <w:t>12</w:t>
-      </w:r>
-      <w:r>
-        <w:rPr>
-          <w:rFonts w:asciiTheme="majorHAnsi" w:hAnsiTheme="majorHAnsi" w:cs="Times New Roman"/>
-          <w:color w:val="000000"/>
-          <w:sz w:val="20"/>
-          <w:szCs w:val="20"/>
-          <w:lang w:val="en-US"/>
-        </w:rPr>
-        <w:t xml:space="preserve"> o’clock position, </w:t>
-      </w:r>
-      <w:r>
-        <w:rPr>
-          <w:rFonts w:asciiTheme="majorHAnsi" w:hAnsiTheme="majorHAnsi" w:cs="Times New Roman"/>
-          <w:color w:val="000000"/>
-          <w:sz w:val="20"/>
-          <w:szCs w:val="20"/>
-          <w:lang w:val="en-US"/>
-        </w:rPr>
-        <w:t>0</w:t>
-      </w:r>
-      <w:r>
-        <w:rPr>
-          <w:rFonts w:asciiTheme="majorHAnsi" w:hAnsiTheme="majorHAnsi" w:cs="Times New Roman"/>
-          <w:color w:val="000000"/>
-          <w:sz w:val="20"/>
-          <w:szCs w:val="20"/>
-          <w:lang w:val="en-US"/>
-        </w:rPr>
-        <w:t xml:space="preserve"> to the </w:t>
-      </w:r>
-      <w:r>
-        <w:rPr>
-          <w:rFonts w:asciiTheme="majorHAnsi" w:hAnsiTheme="majorHAnsi" w:cs="Times New Roman"/>
-          <w:color w:val="000000"/>
-          <w:sz w:val="20"/>
-          <w:szCs w:val="20"/>
-          <w:lang w:val="en-US"/>
-        </w:rPr>
-        <w:t>3</w:t>
-      </w:r>
-      <w:r>
-        <w:rPr>
-          <w:rFonts w:asciiTheme="majorHAnsi" w:hAnsiTheme="majorHAnsi" w:cs="Times New Roman"/>
-          <w:color w:val="000000"/>
-          <w:sz w:val="20"/>
-          <w:szCs w:val="20"/>
-          <w:lang w:val="en-US"/>
-        </w:rPr>
-        <w:t xml:space="preserve"> o’clock position, </w:t>
-      </w:r>
-      <w:r>
-        <w:rPr>
-          <w:rFonts w:asciiTheme="majorHAnsi" w:hAnsiTheme="majorHAnsi" w:cs="Times New Roman"/>
-          <w:color w:val="000000"/>
-          <w:sz w:val="20"/>
-          <w:szCs w:val="20"/>
-          <w:lang w:val="en-US"/>
-        </w:rPr>
-        <w:t>256</w:t>
-      </w:r>
-      <w:r>
-        <w:rPr>
-          <w:rFonts w:asciiTheme="majorHAnsi" w:hAnsiTheme="majorHAnsi" w:cs="Times New Roman"/>
-          <w:color w:val="000000"/>
-          <w:sz w:val="20"/>
-          <w:szCs w:val="20"/>
-          <w:lang w:val="en-US"/>
-        </w:rPr>
-        <w:t xml:space="preserve"> to the </w:t>
-      </w:r>
-      <w:r>
-        <w:rPr>
-          <w:rFonts w:asciiTheme="majorHAnsi" w:hAnsiTheme="majorHAnsi" w:cs="Times New Roman"/>
-          <w:color w:val="000000"/>
-          <w:sz w:val="20"/>
-          <w:szCs w:val="20"/>
-          <w:lang w:val="en-US"/>
-        </w:rPr>
-        <w:t>6</w:t>
-      </w:r>
-      <w:r>
-        <w:rPr>
-          <w:rFonts w:asciiTheme="majorHAnsi" w:hAnsiTheme="majorHAnsi" w:cs="Times New Roman"/>
-          <w:color w:val="000000"/>
-          <w:sz w:val="20"/>
-          <w:szCs w:val="20"/>
-          <w:lang w:val="en-US"/>
-        </w:rPr>
-        <w:t xml:space="preserve"> o’clock position, and </w:t>
-      </w:r>
-      <w:r>
-        <w:rPr>
-          <w:rFonts w:asciiTheme="majorHAnsi" w:hAnsiTheme="majorHAnsi" w:cs="Times New Roman"/>
-          <w:color w:val="000000"/>
-          <w:sz w:val="20"/>
-          <w:szCs w:val="20"/>
-          <w:lang w:val="en-US"/>
-        </w:rPr>
-        <w:t>512</w:t>
-      </w:r>
-      <w:r>
-        <w:rPr>
-          <w:rFonts w:asciiTheme="majorHAnsi" w:hAnsiTheme="majorHAnsi" w:cs="Times New Roman"/>
-          <w:color w:val="000000"/>
-          <w:sz w:val="20"/>
-          <w:szCs w:val="20"/>
-          <w:lang w:val="en-US"/>
-        </w:rPr>
-        <w:t xml:space="preserve"> to the full rotation back to the </w:t>
-      </w:r>
-      <w:r>
-        <w:rPr>
-          <w:rFonts w:asciiTheme="majorHAnsi" w:hAnsiTheme="majorHAnsi" w:cs="Times New Roman"/>
-          <w:color w:val="000000"/>
-          <w:sz w:val="20"/>
-          <w:szCs w:val="20"/>
-          <w:lang w:val="en-US"/>
-        </w:rPr>
-        <w:t>9</w:t>
-      </w:r>
-      <w:r>
-        <w:rPr>
-          <w:rFonts w:asciiTheme="majorHAnsi" w:hAnsiTheme="majorHAnsi" w:cs="Times New Roman"/>
-          <w:color w:val="000000"/>
-          <w:sz w:val="20"/>
-          <w:szCs w:val="20"/>
-          <w:lang w:val="en-US"/>
-        </w:rPr>
-        <w:t xml:space="preserve"> o’clock position. Negative values correspond to the appropriate counter-clockwise position.</w:t>
-      </w:r>
-    </w:p>
-    <w:p>
-      <w:pPr>
-        <w:pStyle w:val="Listenabsatz"/>
-        <w:autoSpaceDE w:val="0"/>
-        <w:autoSpaceDN w:val="0"/>
-        <w:adjustRightInd w:val="0"/>
-        <w:spacing w:after="100" w:line="240" w:lineRule="auto"/>
-        <w:ind w:left="0"/>
-        <w:jc w:val="both"/>
-        <w:rPr>
-          <w:rFonts w:asciiTheme="majorHAnsi" w:hAnsiTheme="majorHAnsi" w:cs="Times New Roman"/>
-          <w:color w:val="000000"/>
-          <w:sz w:val="20"/>
-          <w:szCs w:val="20"/>
-          <w:lang w:val="en-US"/>
-        </w:rPr>
-      </w:pPr>
-    </w:p>
-    <w:p>
-      <w:pPr>
-        <w:pStyle w:val="Listenabsatz"/>
-        <w:autoSpaceDE w:val="0"/>
-        <w:autoSpaceDN w:val="0"/>
-        <w:adjustRightInd w:val="0"/>
-        <w:spacing w:after="100" w:line="240" w:lineRule="auto"/>
-        <w:ind w:left="0"/>
-        <w:jc w:val="both"/>
-        <w:rPr>
-          <w:rFonts w:asciiTheme="majorHAnsi" w:hAnsiTheme="majorHAnsi" w:cs="Times New Roman"/>
-          <w:color w:val="000000"/>
-          <w:sz w:val="20"/>
-          <w:szCs w:val="20"/>
-          <w:lang w:val="en-US"/>
-        </w:rPr>
-      </w:pPr>
-      <w:r>
-        <w:rPr>
-          <w:rFonts w:asciiTheme="majorHAnsi" w:hAnsiTheme="majorHAnsi" w:cs="Times New Roman"/>
-          <w:color w:val="000000"/>
-          <w:sz w:val="20"/>
-          <w:szCs w:val="20"/>
-          <w:lang w:val="en-US"/>
-        </w:rPr>
-        <w:t xml:space="preserve">The functions </w:t>
+        <w:t>sin</w:t>
+      </w:r>
+      <w:r>
+        <w:rPr>
+          <w:rFonts w:asciiTheme="majorHAnsi" w:hAnsiTheme="majorHAnsi" w:cs="Times New Roman"/>
+          <w:color w:val="000000"/>
+          <w:sz w:val="20"/>
+          <w:szCs w:val="20"/>
+          <w:lang w:val="en-US"/>
+        </w:rPr>
+        <w:t xml:space="preserve">, </w:t>
       </w:r>
       <w:r>
         <w:rPr>
@@ -26198,7 +26864,7 @@
           <w:szCs w:val="20"/>
           <w:lang w:val="en-US"/>
         </w:rPr>
-        <w:t>rad</w:t>
+        <w:t>cos</w:t>
       </w:r>
       <w:r>
         <w:rPr>
@@ -26220,7 +26886,7 @@
           <w:szCs w:val="20"/>
           <w:lang w:val="en-US"/>
         </w:rPr>
-        <w:t>sin</w:t>
+        <w:t>tan</w:t>
       </w:r>
       <w:r>
         <w:rPr>
@@ -26242,7 +26908,7 @@
           <w:szCs w:val="20"/>
           <w:lang w:val="en-US"/>
         </w:rPr>
-        <w:t>cos</w:t>
+        <w:t>r2x</w:t>
       </w:r>
       <w:r>
         <w:rPr>
@@ -26264,7 +26930,7 @@
           <w:szCs w:val="20"/>
           <w:lang w:val="en-US"/>
         </w:rPr>
-        <w:t>tan</w:t>
+        <w:t>r2y</w:t>
       </w:r>
       <w:r>
         <w:rPr>
@@ -26286,17 +26952,17 @@
           <w:szCs w:val="20"/>
           <w:lang w:val="en-US"/>
         </w:rPr>
-        <w:t>r2x</w:t>
-      </w:r>
-      <w:r>
-        <w:rPr>
-          <w:rFonts w:asciiTheme="majorHAnsi" w:hAnsiTheme="majorHAnsi" w:cs="Times New Roman"/>
-          <w:color w:val="000000"/>
-          <w:sz w:val="20"/>
-          <w:szCs w:val="20"/>
-          <w:lang w:val="en-US"/>
-        </w:rPr>
-        <w:t xml:space="preserve">, </w:t>
+        <w:t>c2d</w:t>
+      </w:r>
+      <w:r>
+        <w:rPr>
+          <w:rFonts w:asciiTheme="majorHAnsi" w:hAnsiTheme="majorHAnsi" w:cs="Times New Roman"/>
+          <w:color w:val="000000"/>
+          <w:sz w:val="20"/>
+          <w:szCs w:val="20"/>
+          <w:lang w:val="en-US"/>
+        </w:rPr>
+        <w:t xml:space="preserve">, and </w:t>
       </w:r>
       <w:r>
         <w:rPr>
@@ -26308,50 +26974,6 @@
           <w:szCs w:val="20"/>
           <w:lang w:val="en-US"/>
         </w:rPr>
-        <w:t>r2y</w:t>
-      </w:r>
-      <w:r>
-        <w:rPr>
-          <w:rFonts w:asciiTheme="majorHAnsi" w:hAnsiTheme="majorHAnsi" w:cs="Times New Roman"/>
-          <w:color w:val="000000"/>
-          <w:sz w:val="20"/>
-          <w:szCs w:val="20"/>
-          <w:lang w:val="en-US"/>
-        </w:rPr>
-        <w:t xml:space="preserve">, </w:t>
-      </w:r>
-      <w:r>
-        <w:rPr>
-          <w:rFonts w:asciiTheme="majorHAnsi" w:hAnsiTheme="majorHAnsi" w:cs="Times New Roman"/>
-          <w:i/>
-          <w:iCs/>
-          <w:color w:val="000000"/>
-          <w:sz w:val="20"/>
-          <w:szCs w:val="20"/>
-          <w:lang w:val="en-US"/>
-        </w:rPr>
-        <w:t>c2d</w:t>
-      </w:r>
-      <w:r>
-        <w:rPr>
-          <w:rFonts w:asciiTheme="majorHAnsi" w:hAnsiTheme="majorHAnsi" w:cs="Times New Roman"/>
-          <w:color w:val="000000"/>
-          <w:sz w:val="20"/>
-          <w:szCs w:val="20"/>
-          <w:lang w:val="en-US"/>
-        </w:rPr>
-        <w:t xml:space="preserve">, and </w:t>
-      </w:r>
-      <w:r>
-        <w:rPr>
-          <w:rFonts w:asciiTheme="majorHAnsi" w:hAnsiTheme="majorHAnsi" w:cs="Times New Roman"/>
-          <w:i/>
-          <w:iCs/>
-          <w:color w:val="000000"/>
-          <w:sz w:val="20"/>
-          <w:szCs w:val="20"/>
-          <w:lang w:val="en-US"/>
-        </w:rPr>
         <w:t>c2m</w:t>
       </w:r>
       <w:r>
@@ -26364,24 +26986,6 @@
         </w:rPr>
         <w:t xml:space="preserve"> use polar coordinates.</w:t>
       </w:r>
-    </w:p>
-    <w:p>
-      <w:pPr>
-        <w:pStyle w:val="Listenabsatz"/>
-        <w:autoSpaceDE w:val="0"/>
-        <w:autoSpaceDN w:val="0"/>
-        <w:adjustRightInd w:val="0"/>
-        <w:spacing w:after="100" w:line="240" w:lineRule="auto"/>
-        <w:ind w:left="0"/>
-        <w:jc w:val="both"/>
-        <w:rPr>
-          <w:rFonts w:asciiTheme="majorHAnsi" w:hAnsiTheme="majorHAnsi" w:cs="Times New Roman"/>
-          <w:color w:val="000000"/>
-          <w:sz w:val="20"/>
-          <w:szCs w:val="20"/>
-          <w:lang w:val="en-US"/>
-        </w:rPr>
-      </w:pPr>
     </w:p>
     <w:p>
       <w:pPr>
@@ -26391,7 +26995,6 @@
         <w:adjustRightInd w:val="0"/>
         <w:spacing w:after="100" w:line="240" w:lineRule="auto"/>
         <w:ind w:left="360"/>
-        <w:jc w:val="center"/>
         <w:rPr>
           <w:rFonts w:asciiTheme="majorHAnsi" w:hAnsiTheme="majorHAnsi" w:cs="Times New Roman"/>
           <w:color w:val="000000"/>
@@ -26407,9 +27010,17 @@
           <w:lang w:eastAsia="de-DE"/>
         </w:rPr>
         <w:drawing>
-          <wp:inline distT="0" distB="0" distL="0" distR="0" wp14:anchorId="3993604A" wp14:editId="6B2CA604">
+          <wp:anchor distT="0" distB="0" distL="114300" distR="114300" simplePos="0" relativeHeight="251663360" behindDoc="0" locked="0" layoutInCell="1" allowOverlap="1" wp14:anchorId="3993604A" wp14:editId="6100B139">
+            <wp:simplePos x="914400" y="7506119"/>
+            <wp:positionH relativeFrom="column">
+              <wp:align>left</wp:align>
+            </wp:positionH>
+            <wp:positionV relativeFrom="paragraph">
+              <wp:align>top</wp:align>
+            </wp:positionV>
             <wp:extent cx="4431386" cy="2097522"/>
             <wp:effectExtent l="0" t="0" r="7620" b="0"/>
+            <wp:wrapSquare wrapText="bothSides"/>
             <wp:docPr id="1" name="Grafik 1"/>
             <wp:cNvGraphicFramePr>
               <a:graphicFrameLocks xmlns:a="http://schemas.openxmlformats.org/drawingml/2006/main" noChangeAspect="1"/>
@@ -26424,7 +27035,7 @@
                     </pic:cNvPicPr>
                   </pic:nvPicPr>
                   <pic:blipFill>
-                    <a:blip r:embed="rId20">
+                    <a:blip r:embed="rId30">
                       <a:extLst>
                         <a:ext uri="{28A0092B-C50C-407E-A947-70E740481C1C}">
                           <a14:useLocalDpi xmlns:a14="http://schemas.microsoft.com/office/drawing/2010/main" val="0"/>
@@ -26451,8 +27062,66 @@
                 </pic:pic>
               </a:graphicData>
             </a:graphic>
-          </wp:inline>
+          </wp:anchor>
         </w:drawing>
+      </w:r>
+    </w:p>
+    <w:p>
+      <w:pPr>
+        <w:rPr>
+          <w:lang w:val="en-US"/>
+        </w:rPr>
+      </w:pPr>
+    </w:p>
+    <w:p>
+      <w:pPr>
+        <w:rPr>
+          <w:lang w:val="en-US"/>
+        </w:rPr>
+      </w:pPr>
+    </w:p>
+    <w:p>
+      <w:pPr>
+        <w:pStyle w:val="Listenabsatz"/>
+        <w:autoSpaceDE w:val="0"/>
+        <w:autoSpaceDN w:val="0"/>
+        <w:adjustRightInd w:val="0"/>
+        <w:spacing w:after="100" w:line="240" w:lineRule="auto"/>
+        <w:ind w:left="360"/>
+        <w:rPr>
+          <w:rFonts w:asciiTheme="majorHAnsi" w:hAnsiTheme="majorHAnsi" w:cs="Times New Roman"/>
+          <w:color w:val="000000"/>
+          <w:sz w:val="20"/>
+          <w:szCs w:val="20"/>
+          <w:lang w:val="en-US"/>
+        </w:rPr>
+      </w:pPr>
+    </w:p>
+    <w:p>
+      <w:pPr>
+        <w:pStyle w:val="Listenabsatz"/>
+        <w:autoSpaceDE w:val="0"/>
+        <w:autoSpaceDN w:val="0"/>
+        <w:adjustRightInd w:val="0"/>
+        <w:spacing w:after="100" w:line="240" w:lineRule="auto"/>
+        <w:ind w:left="360"/>
+        <w:rPr>
+          <w:rFonts w:asciiTheme="majorHAnsi" w:hAnsiTheme="majorHAnsi" w:cs="Times New Roman"/>
+          <w:color w:val="000000"/>
+          <w:sz w:val="20"/>
+          <w:szCs w:val="20"/>
+          <w:lang w:val="en-US"/>
+        </w:rPr>
+      </w:pPr>
+      <w:r>
+        <w:rPr>
+          <w:rFonts w:asciiTheme="majorHAnsi" w:hAnsiTheme="majorHAnsi" w:cs="Times New Roman"/>
+          <w:color w:val="000000"/>
+          <w:sz w:val="20"/>
+          <w:szCs w:val="20"/>
+          <w:lang w:val="en-US"/>
+        </w:rPr>
+        <w:br/>
       </w:r>
     </w:p>
     <w:p>
@@ -26460,8 +27129,8 @@
         <w:pStyle w:val="StandardWeb"/>
         <w:rPr>
           <w:rStyle w:val="HTMLCode"/>
-          <w:rFonts w:asciiTheme="majorHAnsi" w:eastAsiaTheme="majorEastAsia" w:hAnsiTheme="majorHAnsi"/>
-          <w:lang w:val="en-US"/>
+          <w:rFonts w:asciiTheme="majorHAnsi" w:hAnsiTheme="majorHAnsi" w:cs="Times New Roman"/>
+          <w:lang w:val="es-ES"/>
         </w:rPr>
       </w:pPr>
       <w:r>
@@ -26471,7 +27140,7 @@
           <w:iCs/>
           <w:sz w:val="20"/>
           <w:szCs w:val="20"/>
-          <w:lang w:val="en-US"/>
+          <w:lang w:val="es-ES"/>
         </w:rPr>
         <w:t>Note</w:t>
       </w:r>
@@ -26480,33 +27149,35 @@
           <w:rFonts w:asciiTheme="majorHAnsi" w:hAnsiTheme="majorHAnsi"/>
           <w:sz w:val="20"/>
           <w:szCs w:val="20"/>
-          <w:lang w:val="en-US"/>
-        </w:rPr>
-        <w:t>: Filter</w:t>
-      </w:r>
+          <w:lang w:val="es-ES"/>
+        </w:rPr>
+        <w:t xml:space="preserve">: </w:t>
+      </w:r>
+      <w:proofErr w:type="spellStart"/>
       <w:r>
         <w:rPr>
           <w:rFonts w:asciiTheme="majorHAnsi" w:hAnsiTheme="majorHAnsi"/>
           <w:sz w:val="20"/>
           <w:szCs w:val="20"/>
-          <w:lang w:val="en-US"/>
-        </w:rPr>
-        <w:t xml:space="preserve"> </w:t>
-      </w:r>
+          <w:lang w:val="es-ES"/>
+        </w:rPr>
+        <w:t>Filter</w:t>
+      </w:r>
+      <w:proofErr w:type="spellEnd"/>
       <w:r>
         <w:rPr>
           <w:rFonts w:asciiTheme="majorHAnsi" w:hAnsiTheme="majorHAnsi"/>
           <w:sz w:val="20"/>
           <w:szCs w:val="20"/>
-          <w:lang w:val="en-US"/>
-        </w:rPr>
-        <w:t xml:space="preserve">Factory defines </w:t>
+          <w:lang w:val="es-ES"/>
+        </w:rPr>
+        <w:t xml:space="preserve"> Factory defines </w:t>
       </w:r>
       <w:r>
         <w:rPr>
           <w:rStyle w:val="HTMLCode"/>
           <w:rFonts w:asciiTheme="majorHAnsi" w:eastAsiaTheme="majorEastAsia" w:hAnsiTheme="majorHAnsi"/>
-          <w:lang w:val="en-US"/>
+          <w:lang w:val="es-ES"/>
         </w:rPr>
         <w:t>c2d(</w:t>
       </w:r>
@@ -26515,7 +27186,7 @@
         <w:rPr>
           <w:rStyle w:val="HTMLCode"/>
           <w:rFonts w:asciiTheme="majorHAnsi" w:eastAsiaTheme="majorEastAsia" w:hAnsiTheme="majorHAnsi"/>
-          <w:lang w:val="en-US"/>
+          <w:lang w:val="es-ES"/>
         </w:rPr>
         <w:t>x,y</w:t>
       </w:r>
@@ -26524,94 +27195,78 @@
         <w:rPr>
           <w:rStyle w:val="HTMLCode"/>
           <w:rFonts w:asciiTheme="majorHAnsi" w:eastAsiaTheme="majorEastAsia" w:hAnsiTheme="majorHAnsi"/>
-          <w:lang w:val="en-US"/>
-        </w:rPr>
-        <w:t>) := a</w:t>
-      </w:r>
+          <w:lang w:val="es-ES"/>
+        </w:rPr>
+        <w:t>) := arctan2(</w:t>
+      </w:r>
+      <w:proofErr w:type="spellStart"/>
       <w:r>
         <w:rPr>
           <w:rStyle w:val="HTMLCode"/>
           <w:rFonts w:asciiTheme="majorHAnsi" w:eastAsiaTheme="majorEastAsia" w:hAnsiTheme="majorHAnsi"/>
-          <w:lang w:val="en-US"/>
-        </w:rPr>
-        <w:t>rc</w:t>
-      </w:r>
+          <w:lang w:val="es-ES"/>
+        </w:rPr>
+        <w:t>y,x</w:t>
+      </w:r>
+      <w:proofErr w:type="spellEnd"/>
       <w:r>
         <w:rPr>
           <w:rStyle w:val="HTMLCode"/>
           <w:rFonts w:asciiTheme="majorHAnsi" w:eastAsiaTheme="majorEastAsia" w:hAnsiTheme="majorHAnsi"/>
-          <w:lang w:val="en-US"/>
-        </w:rPr>
-        <w:t>tan2(</w:t>
-      </w:r>
-      <w:proofErr w:type="spellStart"/>
+          <w:lang w:val="es-ES"/>
+        </w:rPr>
+        <w:t>)</w:t>
+      </w:r>
+      <w:r>
+        <w:rPr>
+          <w:rFonts w:asciiTheme="majorHAnsi" w:hAnsiTheme="majorHAnsi"/>
+          <w:sz w:val="20"/>
+          <w:szCs w:val="20"/>
+          <w:lang w:val="es-ES"/>
+        </w:rPr>
+        <w:t>,</w:t>
+      </w:r>
+      <w:r>
+        <w:rPr>
+          <w:rFonts w:asciiTheme="majorHAnsi" w:hAnsiTheme="majorHAnsi"/>
+          <w:sz w:val="20"/>
+          <w:szCs w:val="20"/>
+          <w:lang w:val="es-ES"/>
+        </w:rPr>
+        <w:br/>
+      </w:r>
+      <w:r>
+        <w:rPr>
+          <w:rFonts w:asciiTheme="majorHAnsi" w:hAnsiTheme="majorHAnsi"/>
+          <w:sz w:val="20"/>
+          <w:szCs w:val="20"/>
+          <w:lang w:val="en-US"/>
+        </w:rPr>
+        <w:t xml:space="preserve">but </w:t>
+      </w:r>
       <w:r>
         <w:rPr>
           <w:rStyle w:val="HTMLCode"/>
           <w:rFonts w:asciiTheme="majorHAnsi" w:eastAsiaTheme="majorEastAsia" w:hAnsiTheme="majorHAnsi"/>
           <w:lang w:val="en-US"/>
         </w:rPr>
-        <w:t>y,x</w:t>
-      </w:r>
-      <w:proofErr w:type="spellEnd"/>
-      <w:r>
-        <w:rPr>
-          <w:rStyle w:val="HTMLCode"/>
-          <w:rFonts w:asciiTheme="majorHAnsi" w:eastAsiaTheme="majorEastAsia" w:hAnsiTheme="majorHAnsi"/>
-          <w:lang w:val="en-US"/>
-        </w:rPr>
-        <w:t>)</w:t>
-      </w:r>
-      <w:r>
-        <w:rPr>
-          <w:rFonts w:asciiTheme="majorHAnsi" w:hAnsiTheme="majorHAnsi"/>
-          <w:sz w:val="20"/>
-          <w:szCs w:val="20"/>
-          <w:lang w:val="en-US"/>
-        </w:rPr>
-        <w:t xml:space="preserve">, but </w:t>
-      </w:r>
-      <w:r>
-        <w:rPr>
-          <w:rStyle w:val="HTMLCode"/>
-          <w:rFonts w:asciiTheme="majorHAnsi" w:eastAsiaTheme="majorEastAsia" w:hAnsiTheme="majorHAnsi"/>
-          <w:lang w:val="en-US"/>
-        </w:rPr>
-        <w:t>d := a</w:t>
-      </w:r>
-      <w:r>
-        <w:rPr>
-          <w:rStyle w:val="HTMLCode"/>
-          <w:rFonts w:asciiTheme="majorHAnsi" w:eastAsiaTheme="majorEastAsia" w:hAnsiTheme="majorHAnsi"/>
-          <w:lang w:val="en-US"/>
-        </w:rPr>
-        <w:t>rc</w:t>
-      </w:r>
-      <w:r>
-        <w:rPr>
-          <w:rStyle w:val="HTMLCode"/>
-          <w:rFonts w:asciiTheme="majorHAnsi" w:eastAsiaTheme="majorEastAsia" w:hAnsiTheme="majorHAnsi"/>
-          <w:lang w:val="en-US"/>
-        </w:rPr>
-        <w:t>tan2(-y,-x)</w:t>
+        <w:t>d := arctan2(-y,-x)</w:t>
       </w:r>
     </w:p>
     <w:p>
       <w:pPr>
-        <w:rPr>
-          <w:rStyle w:val="HTMLCode"/>
-          <w:rFonts w:asciiTheme="majorHAnsi" w:eastAsiaTheme="majorEastAsia" w:hAnsiTheme="majorHAnsi"/>
-          <w:lang w:val="en-US" w:eastAsia="de-DE"/>
+        <w:autoSpaceDE w:val="0"/>
+        <w:autoSpaceDN w:val="0"/>
+        <w:adjustRightInd w:val="0"/>
+        <w:spacing w:after="100" w:line="240" w:lineRule="auto"/>
+        <w:rPr>
+          <w:rFonts w:asciiTheme="majorHAnsi" w:hAnsiTheme="majorHAnsi" w:cs="Times New Roman"/>
+          <w:color w:val="000000"/>
+          <w:sz w:val="20"/>
+          <w:szCs w:val="20"/>
+          <w:lang w:val="en-US"/>
         </w:rPr>
       </w:pPr>
-      <w:r>
-        <w:rPr>
-          <w:rStyle w:val="HTMLCode"/>
-          <w:rFonts w:asciiTheme="majorHAnsi" w:eastAsiaTheme="majorEastAsia" w:hAnsiTheme="majorHAnsi"/>
-          <w:lang w:val="en-US"/>
-        </w:rPr>
-        <w:br w:type="page"/>
-      </w:r>
     </w:p>
     <w:p>
       <w:pPr>
@@ -26621,7 +27276,7 @@
           <w:lang w:val="en-US"/>
         </w:rPr>
       </w:pPr>
-      <w:bookmarkStart w:id="18" w:name="_Toc101822656"/>
+      <w:bookmarkStart w:id="18" w:name="_Toc102248231"/>
       <w:r>
         <w:rPr>
           <w:lang w:val="en-US"/>
@@ -33480,7 +34135,7 @@
           <w:lang w:val="en-US"/>
         </w:rPr>
       </w:pPr>
-      <w:bookmarkStart w:id="19" w:name="_Toc101822657"/>
+      <w:bookmarkStart w:id="19" w:name="_Toc102248232"/>
       <w:r>
         <w:rPr>
           <w:lang w:val="en-US"/>
@@ -34050,7 +34705,7 @@
           <w:lang w:val="en-US"/>
         </w:rPr>
       </w:pPr>
-      <w:bookmarkStart w:id="20" w:name="_Toc101822658"/>
+      <w:bookmarkStart w:id="20" w:name="_Toc102248233"/>
       <w:r>
         <w:rPr>
           <w:lang w:val="en-US"/>
@@ -34926,7 +35581,7 @@
           <w:lang w:val="en-US"/>
         </w:rPr>
       </w:pPr>
-      <w:bookmarkStart w:id="21" w:name="_Toc101822659"/>
+      <w:bookmarkStart w:id="21" w:name="_Toc102248234"/>
       <w:r>
         <w:rPr>
           <w:lang w:val="en-US"/>
@@ -35050,7 +35705,7 @@
           <w:lang w:val="en-US"/>
         </w:rPr>
       </w:pPr>
-      <w:bookmarkStart w:id="22" w:name="_Toc101822660"/>
+      <w:bookmarkStart w:id="22" w:name="_Toc102248235"/>
       <w:r>
         <w:rPr>
           <w:lang w:val="en-US"/>
@@ -35267,7 +35922,7 @@
           <w:lang w:val="en-US"/>
         </w:rPr>
       </w:pPr>
-      <w:bookmarkStart w:id="23" w:name="_Toc101822661"/>
+      <w:bookmarkStart w:id="23" w:name="_Toc102248236"/>
       <w:r>
         <w:rPr>
           <w:lang w:val="en-US"/>
@@ -35570,7 +36225,7 @@
           <w:lang w:val="en-US"/>
         </w:rPr>
       </w:pPr>
-      <w:bookmarkStart w:id="24" w:name="_Toc101822662"/>
+      <w:bookmarkStart w:id="24" w:name="_Toc102248237"/>
       <w:r>
         <w:rPr>
           <w:lang w:val="en-US"/>
@@ -36259,7 +36914,7 @@
           <w:lang w:val="en-US"/>
         </w:rPr>
       </w:pPr>
-      <w:bookmarkStart w:id="25" w:name="_Toc101822663"/>
+      <w:bookmarkStart w:id="25" w:name="_Toc102248238"/>
       <w:r>
         <w:rPr>
           <w:lang w:val="en-US"/>
@@ -37195,7 +37850,7 @@
           <w:lang w:val="en-US"/>
         </w:rPr>
       </w:pPr>
-      <w:bookmarkStart w:id="26" w:name="_Toc101822664"/>
+      <w:bookmarkStart w:id="26" w:name="_Toc102248239"/>
       <w:r>
         <w:rPr>
           <w:lang w:val="en-US"/>
@@ -37698,7 +38353,7 @@
           <w:lang w:val="en-US"/>
         </w:rPr>
       </w:pPr>
-      <w:bookmarkStart w:id="27" w:name="_Toc101822665"/>
+      <w:bookmarkStart w:id="27" w:name="_Toc102248240"/>
       <w:r>
         <w:rPr>
           <w:lang w:val="en-US"/>
@@ -37807,7 +38462,7 @@
           <w:lang w:val="en-US"/>
         </w:rPr>
       </w:pPr>
-      <w:bookmarkStart w:id="28" w:name="_Toc101822666"/>
+      <w:bookmarkStart w:id="28" w:name="_Toc102248241"/>
       <w:r>
         <w:rPr>
           <w:lang w:val="en-US"/>
@@ -40366,7 +41021,7 @@
           <w:lang w:val="en-US"/>
         </w:rPr>
       </w:pPr>
-      <w:bookmarkStart w:id="29" w:name="_Toc101822667"/>
+      <w:bookmarkStart w:id="29" w:name="_Toc102248242"/>
       <w:r>
         <w:rPr>
           <w:lang w:val="en-US"/>
@@ -41311,7 +41966,7 @@
           <w:lang w:val="en-US"/>
         </w:rPr>
       </w:pPr>
-      <w:bookmarkStart w:id="30" w:name="_Toc101822668"/>
+      <w:bookmarkStart w:id="30" w:name="_Toc102248243"/>
       <w:r>
         <w:rPr>
           <w:lang w:val="en-US"/>
@@ -41840,7 +42495,7 @@
           <w:lang w:val="en-US"/>
         </w:rPr>
       </w:pPr>
-      <w:bookmarkStart w:id="31" w:name="_Toc101822669"/>
+      <w:bookmarkStart w:id="31" w:name="_Toc102248244"/>
       <w:r>
         <w:rPr>
           <w:lang w:val="en-US"/>
@@ -42083,7 +42738,7 @@
           <w:lang w:val="en-US"/>
         </w:rPr>
       </w:pPr>
-      <w:bookmarkStart w:id="32" w:name="_Toc101822670"/>
+      <w:bookmarkStart w:id="32" w:name="_Toc102248245"/>
       <w:proofErr w:type="spellStart"/>
       <w:r>
         <w:rPr>
@@ -44207,7 +44862,7 @@
           <w:lang w:val="en-US"/>
         </w:rPr>
       </w:pPr>
-      <w:bookmarkStart w:id="33" w:name="_Toc101822671"/>
+      <w:bookmarkStart w:id="33" w:name="_Toc102248246"/>
       <w:r>
         <w:rPr>
           <w:lang w:val="en-US"/>
@@ -45059,7 +45714,7 @@
           <w:lang w:val="en-US"/>
         </w:rPr>
       </w:pPr>
-      <w:bookmarkStart w:id="34" w:name="_Toc101822672"/>
+      <w:bookmarkStart w:id="34" w:name="_Toc102248247"/>
       <w:r>
         <w:rPr>
           <w:lang w:val="en-US"/>
@@ -45121,7 +45776,7 @@
           <w:lang w:val="en-US"/>
         </w:rPr>
       </w:pPr>
-      <w:hyperlink r:id="rId21" w:history="1">
+      <w:hyperlink r:id="rId31" w:history="1">
         <w:r>
           <w:rPr>
             <w:rStyle w:val="Hyperlink"/>
@@ -45151,7 +45806,7 @@
           <w:lang w:val="en-US"/>
         </w:rPr>
       </w:pPr>
-      <w:hyperlink r:id="rId22" w:history="1">
+      <w:hyperlink r:id="rId32" w:history="1">
         <w:r>
           <w:rPr>
             <w:rStyle w:val="Hyperlink"/>
@@ -45188,7 +45843,7 @@
       </w:r>
     </w:p>
     <w:sectPr>
-      <w:footerReference w:type="default" r:id="rId23"/>
+      <w:footerReference w:type="default" r:id="rId33"/>
       <w:pgSz w:w="11906" w:h="16838"/>
       <w:pgMar w:top="1440" w:right="1080" w:bottom="1440" w:left="1080" w:header="708" w:footer="708" w:gutter="0"/>
       <w:cols w:space="708"/>
@@ -47150,7 +47805,6 @@
   <w:style w:type="character" w:default="1" w:styleId="Absatz-Standardschriftart">
     <w:name w:val="Default Paragraph Font"/>
     <w:uiPriority w:val="1"/>
-    <w:semiHidden/>
     <w:unhideWhenUsed/>
   </w:style>
   <w:style w:type="table" w:default="1" w:styleId="NormaleTabelle">

</xml_diff>

<commit_message>
Updated documentation once more
git-svn-id: https://svn.viathinksoft.com/svn/filter_foundry/trunk@548 1b5a0048-3058-4200-831f-25aa9e3a14b9
</commit_message>
<xml_diff>
--- a/doc/The Filter Foundry.docx
+++ b/doc/The Filter Foundry.docx
@@ -71,7 +71,7 @@
           <w:szCs w:val="20"/>
           <w:lang w:val="en-US"/>
         </w:rPr>
-        <w:t>2</w:t>
+        <w:t>3</w:t>
       </w:r>
       <w:r>
         <w:rPr>
@@ -1031,7 +1031,23 @@
                 <w:noProof/>
                 <w:lang w:val="en-US"/>
               </w:rPr>
-              <w:t>Supported file formats</w:t>
+              <w:t>Supported file f</w:t>
+            </w:r>
+            <w:r>
+              <w:rPr>
+                <w:rStyle w:val="Hyperlink"/>
+                <w:noProof/>
+                <w:lang w:val="en-US"/>
+              </w:rPr>
+              <w:t>o</w:t>
+            </w:r>
+            <w:r>
+              <w:rPr>
+                <w:rStyle w:val="Hyperlink"/>
+                <w:noProof/>
+                <w:lang w:val="en-US"/>
+              </w:rPr>
+              <w:t>rmats</w:t>
             </w:r>
             <w:r>
               <w:rPr>
@@ -4121,17 +4137,7 @@
                 <w:szCs w:val="20"/>
                 <w:lang w:val="en-US"/>
               </w:rPr>
-              <w:t xml:space="preserve">through </w:t>
-            </w:r>
-            <w:r>
-              <w:rPr>
-                <w:rFonts w:asciiTheme="majorHAnsi" w:hAnsiTheme="majorHAnsi" w:cs="Times New Roman"/>
-                <w:color w:val="000000"/>
-                <w:sz w:val="20"/>
-                <w:szCs w:val="20"/>
-                <w:lang w:val="en-US"/>
-              </w:rPr>
-              <w:t>2024</w:t>
+              <w:t>through 2024</w:t>
             </w:r>
             <w:r>
               <w:rPr>
@@ -10212,7 +10218,59 @@
           <w:szCs w:val="20"/>
           <w:lang w:val="en-US"/>
         </w:rPr>
-        <w:t>Currently not supported are FFL (Filter Library) files.</w:t>
+        <w:t xml:space="preserve">Currently not supported are </w:t>
+      </w:r>
+      <w:r>
+        <w:rPr>
+          <w:rFonts w:asciiTheme="majorHAnsi" w:hAnsiTheme="majorHAnsi" w:cs="Times New Roman"/>
+          <w:color w:val="000000"/>
+          <w:sz w:val="20"/>
+          <w:szCs w:val="20"/>
+          <w:lang w:val="en-US"/>
+        </w:rPr>
+        <w:t>FFP</w:t>
+      </w:r>
+      <w:r>
+        <w:rPr>
+          <w:rFonts w:asciiTheme="majorHAnsi" w:hAnsiTheme="majorHAnsi" w:cs="Times New Roman"/>
+          <w:color w:val="000000"/>
+          <w:sz w:val="20"/>
+          <w:szCs w:val="20"/>
+          <w:lang w:val="en-US"/>
+        </w:rPr>
+        <w:t xml:space="preserve"> (</w:t>
+      </w:r>
+      <w:proofErr w:type="spellStart"/>
+      <w:r>
+        <w:rPr>
+          <w:rFonts w:asciiTheme="majorHAnsi" w:hAnsiTheme="majorHAnsi" w:cs="Times New Roman"/>
+          <w:color w:val="000000"/>
+          <w:sz w:val="20"/>
+          <w:szCs w:val="20"/>
+          <w:lang w:val="en-US"/>
+        </w:rPr>
+        <w:t>Filter</w:t>
+      </w:r>
+      <w:r>
+        <w:rPr>
+          <w:rFonts w:asciiTheme="majorHAnsi" w:hAnsiTheme="majorHAnsi" w:cs="Times New Roman"/>
+          <w:color w:val="000000"/>
+          <w:sz w:val="20"/>
+          <w:szCs w:val="20"/>
+          <w:lang w:val="en-US"/>
+        </w:rPr>
+        <w:t>Meister</w:t>
+      </w:r>
+      <w:proofErr w:type="spellEnd"/>
+      <w:r>
+        <w:rPr>
+          <w:rFonts w:asciiTheme="majorHAnsi" w:hAnsiTheme="majorHAnsi" w:cs="Times New Roman"/>
+          <w:color w:val="000000"/>
+          <w:sz w:val="20"/>
+          <w:szCs w:val="20"/>
+          <w:lang w:val="en-US"/>
+        </w:rPr>
+        <w:t>) files.</w:t>
       </w:r>
       <w:r>
         <w:rPr>

</xml_diff>

<commit_message>
Grayscale and Duotone now accept 'a' correctly as alpha channel ( https://github.com/danielmarschall/filter_foundry/issues/1 )
git-svn-id: https://svn.viathinksoft.com/svn/filter_foundry/trunk@585 1b5a0048-3058-4200-831f-25aa9e3a14b9
</commit_message>
<xml_diff>
--- a/doc/The Filter Foundry.docx
+++ b/doc/The Filter Foundry.docx
@@ -184,7 +184,7 @@
             </w:rPr>
             <w:fldChar w:fldCharType="separate"/>
           </w:r>
-          <w:hyperlink w:anchor="_Toc181820250" w:history="1">
+          <w:hyperlink w:anchor="_Toc181821877" w:history="1">
             <w:r>
               <w:rPr>
                 <w:rStyle w:val="Hyperlink"/>
@@ -212,7 +212,7 @@
                 <w:noProof/>
                 <w:webHidden/>
               </w:rPr>
-              <w:instrText xml:space="preserve"> PAGEREF _Toc181820250 \h </w:instrText>
+              <w:instrText xml:space="preserve"> PAGEREF _Toc181821877 \h </w:instrText>
             </w:r>
             <w:r>
               <w:rPr>
@@ -257,7 +257,7 @@
               <w14:ligatures w14:val="standardContextual"/>
             </w:rPr>
           </w:pPr>
-          <w:hyperlink w:anchor="_Toc181820251" w:history="1">
+          <w:hyperlink w:anchor="_Toc181821878" w:history="1">
             <w:r>
               <w:rPr>
                 <w:rStyle w:val="Hyperlink"/>
@@ -285,7 +285,7 @@
                 <w:noProof/>
                 <w:webHidden/>
               </w:rPr>
-              <w:instrText xml:space="preserve"> PAGEREF _Toc181820251 \h </w:instrText>
+              <w:instrText xml:space="preserve"> PAGEREF _Toc181821878 \h </w:instrText>
             </w:r>
             <w:r>
               <w:rPr>
@@ -327,7 +327,7 @@
               <w14:ligatures w14:val="standardContextual"/>
             </w:rPr>
           </w:pPr>
-          <w:hyperlink w:anchor="_Toc181820252" w:history="1">
+          <w:hyperlink w:anchor="_Toc181821879" w:history="1">
             <w:r>
               <w:rPr>
                 <w:rStyle w:val="Hyperlink"/>
@@ -355,7 +355,7 @@
                 <w:noProof/>
                 <w:webHidden/>
               </w:rPr>
-              <w:instrText xml:space="preserve"> PAGEREF _Toc181820252 \h </w:instrText>
+              <w:instrText xml:space="preserve"> PAGEREF _Toc181821879 \h </w:instrText>
             </w:r>
             <w:r>
               <w:rPr>
@@ -397,7 +397,7 @@
               <w14:ligatures w14:val="standardContextual"/>
             </w:rPr>
           </w:pPr>
-          <w:hyperlink w:anchor="_Toc181820253" w:history="1">
+          <w:hyperlink w:anchor="_Toc181821880" w:history="1">
             <w:r>
               <w:rPr>
                 <w:rStyle w:val="Hyperlink"/>
@@ -425,7 +425,7 @@
                 <w:noProof/>
                 <w:webHidden/>
               </w:rPr>
-              <w:instrText xml:space="preserve"> PAGEREF _Toc181820253 \h </w:instrText>
+              <w:instrText xml:space="preserve"> PAGEREF _Toc181821880 \h </w:instrText>
             </w:r>
             <w:r>
               <w:rPr>
@@ -470,7 +470,7 @@
               <w14:ligatures w14:val="standardContextual"/>
             </w:rPr>
           </w:pPr>
-          <w:hyperlink w:anchor="_Toc181820254" w:history="1">
+          <w:hyperlink w:anchor="_Toc181821881" w:history="1">
             <w:r>
               <w:rPr>
                 <w:rStyle w:val="Hyperlink"/>
@@ -498,7 +498,7 @@
                 <w:noProof/>
                 <w:webHidden/>
               </w:rPr>
-              <w:instrText xml:space="preserve"> PAGEREF _Toc181820254 \h </w:instrText>
+              <w:instrText xml:space="preserve"> PAGEREF _Toc181821881 \h </w:instrText>
             </w:r>
             <w:r>
               <w:rPr>
@@ -543,7 +543,7 @@
               <w14:ligatures w14:val="standardContextual"/>
             </w:rPr>
           </w:pPr>
-          <w:hyperlink w:anchor="_Toc181820255" w:history="1">
+          <w:hyperlink w:anchor="_Toc181821882" w:history="1">
             <w:r>
               <w:rPr>
                 <w:rStyle w:val="Hyperlink"/>
@@ -571,7 +571,7 @@
                 <w:noProof/>
                 <w:webHidden/>
               </w:rPr>
-              <w:instrText xml:space="preserve"> PAGEREF _Toc181820255 \h </w:instrText>
+              <w:instrText xml:space="preserve"> PAGEREF _Toc181821882 \h </w:instrText>
             </w:r>
             <w:r>
               <w:rPr>
@@ -613,7 +613,7 @@
               <w14:ligatures w14:val="standardContextual"/>
             </w:rPr>
           </w:pPr>
-          <w:hyperlink w:anchor="_Toc181820256" w:history="1">
+          <w:hyperlink w:anchor="_Toc181821883" w:history="1">
             <w:r>
               <w:rPr>
                 <w:rStyle w:val="Hyperlink"/>
@@ -641,7 +641,7 @@
                 <w:noProof/>
                 <w:webHidden/>
               </w:rPr>
-              <w:instrText xml:space="preserve"> PAGEREF _Toc181820256 \h </w:instrText>
+              <w:instrText xml:space="preserve"> PAGEREF _Toc181821883 \h </w:instrText>
             </w:r>
             <w:r>
               <w:rPr>
@@ -683,7 +683,7 @@
               <w14:ligatures w14:val="standardContextual"/>
             </w:rPr>
           </w:pPr>
-          <w:hyperlink w:anchor="_Toc181820257" w:history="1">
+          <w:hyperlink w:anchor="_Toc181821884" w:history="1">
             <w:r>
               <w:rPr>
                 <w:rStyle w:val="Hyperlink"/>
@@ -711,7 +711,7 @@
                 <w:noProof/>
                 <w:webHidden/>
               </w:rPr>
-              <w:instrText xml:space="preserve"> PAGEREF _Toc181820257 \h </w:instrText>
+              <w:instrText xml:space="preserve"> PAGEREF _Toc181821884 \h </w:instrText>
             </w:r>
             <w:r>
               <w:rPr>
@@ -756,7 +756,7 @@
               <w14:ligatures w14:val="standardContextual"/>
             </w:rPr>
           </w:pPr>
-          <w:hyperlink w:anchor="_Toc181820258" w:history="1">
+          <w:hyperlink w:anchor="_Toc181821885" w:history="1">
             <w:r>
               <w:rPr>
                 <w:rStyle w:val="Hyperlink"/>
@@ -784,7 +784,7 @@
                 <w:noProof/>
                 <w:webHidden/>
               </w:rPr>
-              <w:instrText xml:space="preserve"> PAGEREF _Toc181820258 \h </w:instrText>
+              <w:instrText xml:space="preserve"> PAGEREF _Toc181821885 \h </w:instrText>
             </w:r>
             <w:r>
               <w:rPr>
@@ -826,7 +826,7 @@
               <w14:ligatures w14:val="standardContextual"/>
             </w:rPr>
           </w:pPr>
-          <w:hyperlink w:anchor="_Toc181820259" w:history="1">
+          <w:hyperlink w:anchor="_Toc181821886" w:history="1">
             <w:r>
               <w:rPr>
                 <w:rStyle w:val="Hyperlink"/>
@@ -854,7 +854,7 @@
                 <w:noProof/>
                 <w:webHidden/>
               </w:rPr>
-              <w:instrText xml:space="preserve"> PAGEREF _Toc181820259 \h </w:instrText>
+              <w:instrText xml:space="preserve"> PAGEREF _Toc181821886 \h </w:instrText>
             </w:r>
             <w:r>
               <w:rPr>
@@ -896,7 +896,7 @@
               <w14:ligatures w14:val="standardContextual"/>
             </w:rPr>
           </w:pPr>
-          <w:hyperlink w:anchor="_Toc181820260" w:history="1">
+          <w:hyperlink w:anchor="_Toc181821887" w:history="1">
             <w:r>
               <w:rPr>
                 <w:rStyle w:val="Hyperlink"/>
@@ -924,7 +924,7 @@
                 <w:noProof/>
                 <w:webHidden/>
               </w:rPr>
-              <w:instrText xml:space="preserve"> PAGEREF _Toc181820260 \h </w:instrText>
+              <w:instrText xml:space="preserve"> PAGEREF _Toc181821887 \h </w:instrText>
             </w:r>
             <w:r>
               <w:rPr>
@@ -966,7 +966,7 @@
               <w14:ligatures w14:val="standardContextual"/>
             </w:rPr>
           </w:pPr>
-          <w:hyperlink w:anchor="_Toc181820261" w:history="1">
+          <w:hyperlink w:anchor="_Toc181821888" w:history="1">
             <w:r>
               <w:rPr>
                 <w:rStyle w:val="Hyperlink"/>
@@ -994,7 +994,7 @@
                 <w:noProof/>
                 <w:webHidden/>
               </w:rPr>
-              <w:instrText xml:space="preserve"> PAGEREF _Toc181820261 \h </w:instrText>
+              <w:instrText xml:space="preserve"> PAGEREF _Toc181821888 \h </w:instrText>
             </w:r>
             <w:r>
               <w:rPr>
@@ -1039,7 +1039,7 @@
               <w14:ligatures w14:val="standardContextual"/>
             </w:rPr>
           </w:pPr>
-          <w:hyperlink w:anchor="_Toc181820262" w:history="1">
+          <w:hyperlink w:anchor="_Toc181821889" w:history="1">
             <w:r>
               <w:rPr>
                 <w:rStyle w:val="Hyperlink"/>
@@ -1067,7 +1067,7 @@
                 <w:noProof/>
                 <w:webHidden/>
               </w:rPr>
-              <w:instrText xml:space="preserve"> PAGEREF _Toc181820262 \h </w:instrText>
+              <w:instrText xml:space="preserve"> PAGEREF _Toc181821889 \h </w:instrText>
             </w:r>
             <w:r>
               <w:rPr>
@@ -1112,7 +1112,7 @@
               <w14:ligatures w14:val="standardContextual"/>
             </w:rPr>
           </w:pPr>
-          <w:hyperlink w:anchor="_Toc181820263" w:history="1">
+          <w:hyperlink w:anchor="_Toc181821890" w:history="1">
             <w:r>
               <w:rPr>
                 <w:rStyle w:val="Hyperlink"/>
@@ -1140,7 +1140,7 @@
                 <w:noProof/>
                 <w:webHidden/>
               </w:rPr>
-              <w:instrText xml:space="preserve"> PAGEREF _Toc181820263 \h </w:instrText>
+              <w:instrText xml:space="preserve"> PAGEREF _Toc181821890 \h </w:instrText>
             </w:r>
             <w:r>
               <w:rPr>
@@ -1182,7 +1182,7 @@
               <w14:ligatures w14:val="standardContextual"/>
             </w:rPr>
           </w:pPr>
-          <w:hyperlink w:anchor="_Toc181820264" w:history="1">
+          <w:hyperlink w:anchor="_Toc181821891" w:history="1">
             <w:r>
               <w:rPr>
                 <w:rStyle w:val="Hyperlink"/>
@@ -1210,7 +1210,7 @@
                 <w:noProof/>
                 <w:webHidden/>
               </w:rPr>
-              <w:instrText xml:space="preserve"> PAGEREF _Toc181820264 \h </w:instrText>
+              <w:instrText xml:space="preserve"> PAGEREF _Toc181821891 \h </w:instrText>
             </w:r>
             <w:r>
               <w:rPr>
@@ -1252,7 +1252,7 @@
               <w14:ligatures w14:val="standardContextual"/>
             </w:rPr>
           </w:pPr>
-          <w:hyperlink w:anchor="_Toc181820265" w:history="1">
+          <w:hyperlink w:anchor="_Toc181821892" w:history="1">
             <w:r>
               <w:rPr>
                 <w:rStyle w:val="Hyperlink"/>
@@ -1280,7 +1280,7 @@
                 <w:noProof/>
                 <w:webHidden/>
               </w:rPr>
-              <w:instrText xml:space="preserve"> PAGEREF _Toc181820265 \h </w:instrText>
+              <w:instrText xml:space="preserve"> PAGEREF _Toc181821892 \h </w:instrText>
             </w:r>
             <w:r>
               <w:rPr>
@@ -1322,7 +1322,7 @@
               <w14:ligatures w14:val="standardContextual"/>
             </w:rPr>
           </w:pPr>
-          <w:hyperlink w:anchor="_Toc181820266" w:history="1">
+          <w:hyperlink w:anchor="_Toc181821893" w:history="1">
             <w:r>
               <w:rPr>
                 <w:rStyle w:val="Hyperlink"/>
@@ -1350,7 +1350,7 @@
                 <w:noProof/>
                 <w:webHidden/>
               </w:rPr>
-              <w:instrText xml:space="preserve"> PAGEREF _Toc181820266 \h </w:instrText>
+              <w:instrText xml:space="preserve"> PAGEREF _Toc181821893 \h </w:instrText>
             </w:r>
             <w:r>
               <w:rPr>
@@ -1392,7 +1392,7 @@
               <w14:ligatures w14:val="standardContextual"/>
             </w:rPr>
           </w:pPr>
-          <w:hyperlink w:anchor="_Toc181820267" w:history="1">
+          <w:hyperlink w:anchor="_Toc181821894" w:history="1">
             <w:r>
               <w:rPr>
                 <w:rStyle w:val="Hyperlink"/>
@@ -1420,7 +1420,7 @@
                 <w:noProof/>
                 <w:webHidden/>
               </w:rPr>
-              <w:instrText xml:space="preserve"> PAGEREF _Toc181820267 \h </w:instrText>
+              <w:instrText xml:space="preserve"> PAGEREF _Toc181821894 \h </w:instrText>
             </w:r>
             <w:r>
               <w:rPr>
@@ -1462,7 +1462,7 @@
               <w14:ligatures w14:val="standardContextual"/>
             </w:rPr>
           </w:pPr>
-          <w:hyperlink w:anchor="_Toc181820268" w:history="1">
+          <w:hyperlink w:anchor="_Toc181821895" w:history="1">
             <w:r>
               <w:rPr>
                 <w:rStyle w:val="Hyperlink"/>
@@ -1490,7 +1490,7 @@
                 <w:noProof/>
                 <w:webHidden/>
               </w:rPr>
-              <w:instrText xml:space="preserve"> PAGEREF _Toc181820268 \h </w:instrText>
+              <w:instrText xml:space="preserve"> PAGEREF _Toc181821895 \h </w:instrText>
             </w:r>
             <w:r>
               <w:rPr>
@@ -1532,7 +1532,7 @@
               <w14:ligatures w14:val="standardContextual"/>
             </w:rPr>
           </w:pPr>
-          <w:hyperlink w:anchor="_Toc181820269" w:history="1">
+          <w:hyperlink w:anchor="_Toc181821896" w:history="1">
             <w:r>
               <w:rPr>
                 <w:rStyle w:val="Hyperlink"/>
@@ -1560,7 +1560,7 @@
                 <w:noProof/>
                 <w:webHidden/>
               </w:rPr>
-              <w:instrText xml:space="preserve"> PAGEREF _Toc181820269 \h </w:instrText>
+              <w:instrText xml:space="preserve"> PAGEREF _Toc181821896 \h </w:instrText>
             </w:r>
             <w:r>
               <w:rPr>
@@ -1602,7 +1602,7 @@
               <w14:ligatures w14:val="standardContextual"/>
             </w:rPr>
           </w:pPr>
-          <w:hyperlink w:anchor="_Toc181820270" w:history="1">
+          <w:hyperlink w:anchor="_Toc181821897" w:history="1">
             <w:r>
               <w:rPr>
                 <w:rStyle w:val="Hyperlink"/>
@@ -1630,7 +1630,7 @@
                 <w:noProof/>
                 <w:webHidden/>
               </w:rPr>
-              <w:instrText xml:space="preserve"> PAGEREF _Toc181820270 \h </w:instrText>
+              <w:instrText xml:space="preserve"> PAGEREF _Toc181821897 \h </w:instrText>
             </w:r>
             <w:r>
               <w:rPr>
@@ -1675,7 +1675,7 @@
               <w14:ligatures w14:val="standardContextual"/>
             </w:rPr>
           </w:pPr>
-          <w:hyperlink w:anchor="_Toc181820271" w:history="1">
+          <w:hyperlink w:anchor="_Toc181821898" w:history="1">
             <w:r>
               <w:rPr>
                 <w:rStyle w:val="Hyperlink"/>
@@ -1703,7 +1703,7 @@
                 <w:noProof/>
                 <w:webHidden/>
               </w:rPr>
-              <w:instrText xml:space="preserve"> PAGEREF _Toc181820271 \h </w:instrText>
+              <w:instrText xml:space="preserve"> PAGEREF _Toc181821898 \h </w:instrText>
             </w:r>
             <w:r>
               <w:rPr>
@@ -1745,7 +1745,7 @@
               <w14:ligatures w14:val="standardContextual"/>
             </w:rPr>
           </w:pPr>
-          <w:hyperlink w:anchor="_Toc181820272" w:history="1">
+          <w:hyperlink w:anchor="_Toc181821899" w:history="1">
             <w:r>
               <w:rPr>
                 <w:rStyle w:val="Hyperlink"/>
@@ -1773,7 +1773,7 @@
                 <w:noProof/>
                 <w:webHidden/>
               </w:rPr>
-              <w:instrText xml:space="preserve"> PAGEREF _Toc181820272 \h </w:instrText>
+              <w:instrText xml:space="preserve"> PAGEREF _Toc181821899 \h </w:instrText>
             </w:r>
             <w:r>
               <w:rPr>
@@ -1815,7 +1815,7 @@
               <w14:ligatures w14:val="standardContextual"/>
             </w:rPr>
           </w:pPr>
-          <w:hyperlink w:anchor="_Toc181820273" w:history="1">
+          <w:hyperlink w:anchor="_Toc181821900" w:history="1">
             <w:r>
               <w:rPr>
                 <w:rStyle w:val="Hyperlink"/>
@@ -1843,7 +1843,7 @@
                 <w:noProof/>
                 <w:webHidden/>
               </w:rPr>
-              <w:instrText xml:space="preserve"> PAGEREF _Toc181820273 \h </w:instrText>
+              <w:instrText xml:space="preserve"> PAGEREF _Toc181821900 \h </w:instrText>
             </w:r>
             <w:r>
               <w:rPr>
@@ -1885,7 +1885,7 @@
               <w14:ligatures w14:val="standardContextual"/>
             </w:rPr>
           </w:pPr>
-          <w:hyperlink w:anchor="_Toc181820274" w:history="1">
+          <w:hyperlink w:anchor="_Toc181821901" w:history="1">
             <w:r>
               <w:rPr>
                 <w:rStyle w:val="Hyperlink"/>
@@ -1913,7 +1913,7 @@
                 <w:noProof/>
                 <w:webHidden/>
               </w:rPr>
-              <w:instrText xml:space="preserve"> PAGEREF _Toc181820274 \h </w:instrText>
+              <w:instrText xml:space="preserve"> PAGEREF _Toc181821901 \h </w:instrText>
             </w:r>
             <w:r>
               <w:rPr>
@@ -1955,7 +1955,7 @@
               <w14:ligatures w14:val="standardContextual"/>
             </w:rPr>
           </w:pPr>
-          <w:hyperlink w:anchor="_Toc181820275" w:history="1">
+          <w:hyperlink w:anchor="_Toc181821902" w:history="1">
             <w:r>
               <w:rPr>
                 <w:rStyle w:val="Hyperlink"/>
@@ -1983,7 +1983,7 @@
                 <w:noProof/>
                 <w:webHidden/>
               </w:rPr>
-              <w:instrText xml:space="preserve"> PAGEREF _Toc181820275 \h </w:instrText>
+              <w:instrText xml:space="preserve"> PAGEREF _Toc181821902 \h </w:instrText>
             </w:r>
             <w:r>
               <w:rPr>
@@ -2025,7 +2025,7 @@
               <w14:ligatures w14:val="standardContextual"/>
             </w:rPr>
           </w:pPr>
-          <w:hyperlink w:anchor="_Toc181820276" w:history="1">
+          <w:hyperlink w:anchor="_Toc181821903" w:history="1">
             <w:r>
               <w:rPr>
                 <w:rStyle w:val="Hyperlink"/>
@@ -2053,7 +2053,7 @@
                 <w:noProof/>
                 <w:webHidden/>
               </w:rPr>
-              <w:instrText xml:space="preserve"> PAGEREF _Toc181820276 \h </w:instrText>
+              <w:instrText xml:space="preserve"> PAGEREF _Toc181821903 \h </w:instrText>
             </w:r>
             <w:r>
               <w:rPr>
@@ -2098,7 +2098,7 @@
               <w14:ligatures w14:val="standardContextual"/>
             </w:rPr>
           </w:pPr>
-          <w:hyperlink w:anchor="_Toc181820277" w:history="1">
+          <w:hyperlink w:anchor="_Toc181821904" w:history="1">
             <w:r>
               <w:rPr>
                 <w:rStyle w:val="Hyperlink"/>
@@ -2126,7 +2126,7 @@
                 <w:noProof/>
                 <w:webHidden/>
               </w:rPr>
-              <w:instrText xml:space="preserve"> PAGEREF _Toc181820277 \h </w:instrText>
+              <w:instrText xml:space="preserve"> PAGEREF _Toc181821904 \h </w:instrText>
             </w:r>
             <w:r>
               <w:rPr>
@@ -2168,7 +2168,7 @@
               <w14:ligatures w14:val="standardContextual"/>
             </w:rPr>
           </w:pPr>
-          <w:hyperlink w:anchor="_Toc181820278" w:history="1">
+          <w:hyperlink w:anchor="_Toc181821905" w:history="1">
             <w:r>
               <w:rPr>
                 <w:rStyle w:val="Hyperlink"/>
@@ -2196,7 +2196,7 @@
                 <w:noProof/>
                 <w:webHidden/>
               </w:rPr>
-              <w:instrText xml:space="preserve"> PAGEREF _Toc181820278 \h </w:instrText>
+              <w:instrText xml:space="preserve"> PAGEREF _Toc181821905 \h </w:instrText>
             </w:r>
             <w:r>
               <w:rPr>
@@ -2238,7 +2238,7 @@
               <w14:ligatures w14:val="standardContextual"/>
             </w:rPr>
           </w:pPr>
-          <w:hyperlink w:anchor="_Toc181820279" w:history="1">
+          <w:hyperlink w:anchor="_Toc181821906" w:history="1">
             <w:r>
               <w:rPr>
                 <w:rStyle w:val="Hyperlink"/>
@@ -2266,7 +2266,7 @@
                 <w:noProof/>
                 <w:webHidden/>
               </w:rPr>
-              <w:instrText xml:space="preserve"> PAGEREF _Toc181820279 \h </w:instrText>
+              <w:instrText xml:space="preserve"> PAGEREF _Toc181821906 \h </w:instrText>
             </w:r>
             <w:r>
               <w:rPr>
@@ -2308,7 +2308,7 @@
               <w14:ligatures w14:val="standardContextual"/>
             </w:rPr>
           </w:pPr>
-          <w:hyperlink w:anchor="_Toc181820280" w:history="1">
+          <w:hyperlink w:anchor="_Toc181821907" w:history="1">
             <w:r>
               <w:rPr>
                 <w:rStyle w:val="Hyperlink"/>
@@ -2336,7 +2336,7 @@
                 <w:noProof/>
                 <w:webHidden/>
               </w:rPr>
-              <w:instrText xml:space="preserve"> PAGEREF _Toc181820280 \h </w:instrText>
+              <w:instrText xml:space="preserve"> PAGEREF _Toc181821907 \h </w:instrText>
             </w:r>
             <w:r>
               <w:rPr>
@@ -2378,7 +2378,7 @@
               <w14:ligatures w14:val="standardContextual"/>
             </w:rPr>
           </w:pPr>
-          <w:hyperlink w:anchor="_Toc181820281" w:history="1">
+          <w:hyperlink w:anchor="_Toc181821908" w:history="1">
             <w:r>
               <w:rPr>
                 <w:rStyle w:val="Hyperlink"/>
@@ -2406,7 +2406,7 @@
                 <w:noProof/>
                 <w:webHidden/>
               </w:rPr>
-              <w:instrText xml:space="preserve"> PAGEREF _Toc181820281 \h </w:instrText>
+              <w:instrText xml:space="preserve"> PAGEREF _Toc181821908 \h </w:instrText>
             </w:r>
             <w:r>
               <w:rPr>
@@ -2448,7 +2448,7 @@
               <w14:ligatures w14:val="standardContextual"/>
             </w:rPr>
           </w:pPr>
-          <w:hyperlink w:anchor="_Toc181820282" w:history="1">
+          <w:hyperlink w:anchor="_Toc181821909" w:history="1">
             <w:r>
               <w:rPr>
                 <w:rStyle w:val="Hyperlink"/>
@@ -2476,7 +2476,7 @@
                 <w:noProof/>
                 <w:webHidden/>
               </w:rPr>
-              <w:instrText xml:space="preserve"> PAGEREF _Toc181820282 \h </w:instrText>
+              <w:instrText xml:space="preserve"> PAGEREF _Toc181821909 \h </w:instrText>
             </w:r>
             <w:r>
               <w:rPr>
@@ -2518,7 +2518,7 @@
               <w14:ligatures w14:val="standardContextual"/>
             </w:rPr>
           </w:pPr>
-          <w:hyperlink w:anchor="_Toc181820283" w:history="1">
+          <w:hyperlink w:anchor="_Toc181821910" w:history="1">
             <w:r>
               <w:rPr>
                 <w:rStyle w:val="Hyperlink"/>
@@ -2546,7 +2546,7 @@
                 <w:noProof/>
                 <w:webHidden/>
               </w:rPr>
-              <w:instrText xml:space="preserve"> PAGEREF _Toc181820283 \h </w:instrText>
+              <w:instrText xml:space="preserve"> PAGEREF _Toc181821910 \h </w:instrText>
             </w:r>
             <w:r>
               <w:rPr>
@@ -2591,7 +2591,7 @@
               <w14:ligatures w14:val="standardContextual"/>
             </w:rPr>
           </w:pPr>
-          <w:hyperlink w:anchor="_Toc181820284" w:history="1">
+          <w:hyperlink w:anchor="_Toc181821911" w:history="1">
             <w:r>
               <w:rPr>
                 <w:rStyle w:val="Hyperlink"/>
@@ -2619,7 +2619,7 @@
                 <w:noProof/>
                 <w:webHidden/>
               </w:rPr>
-              <w:instrText xml:space="preserve"> PAGEREF _Toc181820284 \h </w:instrText>
+              <w:instrText xml:space="preserve"> PAGEREF _Toc181821911 \h </w:instrText>
             </w:r>
             <w:r>
               <w:rPr>
@@ -2676,7 +2676,7 @@
           <w:lang w:val="en-US"/>
         </w:rPr>
       </w:pPr>
-      <w:bookmarkStart w:id="0" w:name="_Toc181820250"/>
+      <w:bookmarkStart w:id="0" w:name="_Toc181821877"/>
       <w:r>
         <w:rPr>
           <w:lang w:val="en-US"/>
@@ -3537,7 +3537,7 @@
           <w:lang w:val="en-US"/>
         </w:rPr>
       </w:pPr>
-      <w:bookmarkStart w:id="1" w:name="_Toc181820251"/>
+      <w:bookmarkStart w:id="1" w:name="_Toc181821878"/>
       <w:r>
         <w:rPr>
           <w:lang w:val="en-US"/>
@@ -3555,7 +3555,7 @@
           <w:lang w:val="en-US"/>
         </w:rPr>
       </w:pPr>
-      <w:bookmarkStart w:id="2" w:name="_Toc181820252"/>
+      <w:bookmarkStart w:id="2" w:name="_Toc181821879"/>
       <w:r>
         <w:rPr>
           <w:lang w:val="en-US"/>
@@ -3815,7 +3815,7 @@
           <w:lang w:val="en-US"/>
         </w:rPr>
       </w:pPr>
-      <w:bookmarkStart w:id="3" w:name="_Toc181820253"/>
+      <w:bookmarkStart w:id="3" w:name="_Toc181821880"/>
       <w:r>
         <w:rPr>
           <w:lang w:val="en-US"/>
@@ -4050,7 +4050,7 @@
           <w:lang w:val="en-US"/>
         </w:rPr>
       </w:pPr>
-      <w:bookmarkStart w:id="4" w:name="_Toc181820254"/>
+      <w:bookmarkStart w:id="4" w:name="_Toc181821881"/>
       <w:r>
         <w:rPr>
           <w:lang w:val="en-US"/>
@@ -5163,7 +5163,7 @@
           <w:lang w:val="en-US"/>
         </w:rPr>
       </w:pPr>
-      <w:bookmarkStart w:id="5" w:name="_Toc181820255"/>
+      <w:bookmarkStart w:id="5" w:name="_Toc181821882"/>
       <w:r>
         <w:rPr>
           <w:lang w:val="en-US"/>
@@ -5635,7 +5635,7 @@
           <w:lang w:val="en-US"/>
         </w:rPr>
       </w:pPr>
-      <w:bookmarkStart w:id="6" w:name="_Toc181820256"/>
+      <w:bookmarkStart w:id="6" w:name="_Toc181821883"/>
       <w:r>
         <w:rPr>
           <w:lang w:val="en-US"/>
@@ -5677,7 +5677,27 @@
           <w:szCs w:val="20"/>
           <w:lang w:val="en-US"/>
         </w:rPr>
-        <w:t xml:space="preserve"> However, there are some things to consider:</w:t>
+        <w:t xml:space="preserve"> However, there are some things to consider</w:t>
+      </w:r>
+      <w:r>
+        <w:rPr>
+          <w:rFonts w:asciiTheme="majorHAnsi" w:hAnsiTheme="majorHAnsi" w:cs="Times New Roman"/>
+          <w:color w:val="000000"/>
+          <w:sz w:val="20"/>
+          <w:szCs w:val="20"/>
+          <w:lang w:val="en-US"/>
+        </w:rPr>
+        <w:t xml:space="preserve"> if you are using an image mode different than RGB</w:t>
+      </w:r>
+      <w:r>
+        <w:rPr>
+          <w:rFonts w:asciiTheme="majorHAnsi" w:hAnsiTheme="majorHAnsi" w:cs="Times New Roman"/>
+          <w:color w:val="000000"/>
+          <w:sz w:val="20"/>
+          <w:szCs w:val="20"/>
+          <w:lang w:val="en-US"/>
+        </w:rPr>
+        <w:t>:</w:t>
       </w:r>
     </w:p>
     <w:p>
@@ -5718,7 +5738,17 @@
           <w:szCs w:val="20"/>
           <w:lang w:val="en-US"/>
         </w:rPr>
-        <w:t xml:space="preserve"> lose their original meaning and need to be interpreted as “channel 1”, “channel 2”, “channel 3”, and “channel 4”.</w:t>
+        <w:t xml:space="preserve"> lose their original meaning and need to be interpreted as “channel 1”, “channel 2”, “channel 3”, and “channel 4”</w:t>
+      </w:r>
+      <w:r>
+        <w:rPr>
+          <w:rFonts w:asciiTheme="majorHAnsi" w:hAnsiTheme="majorHAnsi" w:cs="Times New Roman"/>
+          <w:color w:val="000000"/>
+          <w:sz w:val="20"/>
+          <w:szCs w:val="20"/>
+          <w:lang w:val="en-US"/>
+        </w:rPr>
+        <w:t xml:space="preserve"> (see table below).</w:t>
       </w:r>
     </w:p>
     <w:p>
@@ -6847,7 +6877,7 @@
               <w:jc w:val="both"/>
               <w:rPr>
                 <w:rFonts w:asciiTheme="majorHAnsi" w:hAnsiTheme="majorHAnsi" w:cs="Times New Roman"/>
-                <w:color w:val="000000"/>
+                <w:color w:val="BFBFBF" w:themeColor="background1" w:themeShade="BF"/>
                 <w:sz w:val="20"/>
                 <w:szCs w:val="20"/>
                 <w:lang w:val="en-US"/>
@@ -6856,12 +6886,12 @@
             <w:r>
               <w:rPr>
                 <w:rFonts w:asciiTheme="majorHAnsi" w:hAnsiTheme="majorHAnsi" w:cs="Times New Roman"/>
-                <w:color w:val="000000"/>
-                <w:sz w:val="20"/>
-                <w:szCs w:val="20"/>
-                <w:lang w:val="en-US"/>
-              </w:rPr>
-              <w:t>A (alpha)</w:t>
+                <w:color w:val="BFBFBF" w:themeColor="background1" w:themeShade="BF"/>
+                <w:sz w:val="20"/>
+                <w:szCs w:val="20"/>
+                <w:lang w:val="en-US"/>
+              </w:rPr>
+              <w:t>(unused, zero)</w:t>
             </w:r>
           </w:p>
         </w:tc>
@@ -6878,12 +6908,22 @@
               <w:jc w:val="both"/>
               <w:rPr>
                 <w:rFonts w:asciiTheme="majorHAnsi" w:hAnsiTheme="majorHAnsi" w:cs="Times New Roman"/>
-                <w:color w:val="000000"/>
+                <w:color w:val="BFBFBF" w:themeColor="background1" w:themeShade="BF"/>
                 <w:sz w:val="20"/>
                 <w:szCs w:val="20"/>
                 <w:lang w:val="en-US"/>
               </w:rPr>
             </w:pPr>
+            <w:r>
+              <w:rPr>
+                <w:rFonts w:asciiTheme="majorHAnsi" w:hAnsiTheme="majorHAnsi" w:cs="Times New Roman"/>
+                <w:color w:val="BFBFBF" w:themeColor="background1" w:themeShade="BF"/>
+                <w:sz w:val="20"/>
+                <w:szCs w:val="20"/>
+                <w:lang w:val="en-US"/>
+              </w:rPr>
+              <w:t>(unused, zero)</w:t>
+            </w:r>
           </w:p>
         </w:tc>
         <w:tc>
@@ -6905,6 +6945,16 @@
                 <w:lang w:val="en-US"/>
               </w:rPr>
             </w:pPr>
+            <w:r>
+              <w:rPr>
+                <w:rFonts w:asciiTheme="majorHAnsi" w:hAnsiTheme="majorHAnsi" w:cs="Times New Roman"/>
+                <w:color w:val="000000"/>
+                <w:sz w:val="20"/>
+                <w:szCs w:val="20"/>
+                <w:lang w:val="en-US"/>
+              </w:rPr>
+              <w:t>A (alpha)</w:t>
+            </w:r>
           </w:p>
         </w:tc>
       </w:tr>
@@ -7197,7 +7247,7 @@
               <w:jc w:val="both"/>
               <w:rPr>
                 <w:rFonts w:asciiTheme="majorHAnsi" w:hAnsiTheme="majorHAnsi" w:cs="Times New Roman"/>
-                <w:color w:val="000000"/>
+                <w:color w:val="BFBFBF" w:themeColor="background1" w:themeShade="BF"/>
                 <w:sz w:val="20"/>
                 <w:szCs w:val="20"/>
                 <w:lang w:val="en-US"/>
@@ -7206,12 +7256,12 @@
             <w:r>
               <w:rPr>
                 <w:rFonts w:asciiTheme="majorHAnsi" w:hAnsiTheme="majorHAnsi" w:cs="Times New Roman"/>
-                <w:color w:val="000000"/>
-                <w:sz w:val="20"/>
-                <w:szCs w:val="20"/>
-                <w:lang w:val="en-US"/>
-              </w:rPr>
-              <w:t>A (alpha)</w:t>
+                <w:color w:val="BFBFBF" w:themeColor="background1" w:themeShade="BF"/>
+                <w:sz w:val="20"/>
+                <w:szCs w:val="20"/>
+                <w:lang w:val="en-US"/>
+              </w:rPr>
+              <w:t>(unused, zero)</w:t>
             </w:r>
           </w:p>
         </w:tc>
@@ -7228,12 +7278,22 @@
               <w:jc w:val="both"/>
               <w:rPr>
                 <w:rFonts w:asciiTheme="majorHAnsi" w:hAnsiTheme="majorHAnsi" w:cs="Times New Roman"/>
-                <w:color w:val="000000"/>
+                <w:color w:val="BFBFBF" w:themeColor="background1" w:themeShade="BF"/>
                 <w:sz w:val="20"/>
                 <w:szCs w:val="20"/>
                 <w:lang w:val="en-US"/>
               </w:rPr>
             </w:pPr>
+            <w:r>
+              <w:rPr>
+                <w:rFonts w:asciiTheme="majorHAnsi" w:hAnsiTheme="majorHAnsi" w:cs="Times New Roman"/>
+                <w:color w:val="BFBFBF" w:themeColor="background1" w:themeShade="BF"/>
+                <w:sz w:val="20"/>
+                <w:szCs w:val="20"/>
+                <w:lang w:val="en-US"/>
+              </w:rPr>
+              <w:t>(unused, zero)</w:t>
+            </w:r>
           </w:p>
         </w:tc>
         <w:tc>
@@ -7255,6 +7315,16 @@
                 <w:lang w:val="en-US"/>
               </w:rPr>
             </w:pPr>
+            <w:r>
+              <w:rPr>
+                <w:rFonts w:asciiTheme="majorHAnsi" w:hAnsiTheme="majorHAnsi" w:cs="Times New Roman"/>
+                <w:color w:val="000000"/>
+                <w:sz w:val="20"/>
+                <w:szCs w:val="20"/>
+                <w:lang w:val="en-US"/>
+              </w:rPr>
+              <w:t>A (alpha)</w:t>
+            </w:r>
           </w:p>
         </w:tc>
       </w:tr>
@@ -7493,7 +7563,7 @@
           <w:lang w:val="en-US"/>
         </w:rPr>
       </w:pPr>
-      <w:bookmarkStart w:id="7" w:name="_Toc181820257"/>
+      <w:bookmarkStart w:id="7" w:name="_Toc181821884"/>
       <w:r>
         <w:rPr>
           <w:lang w:val="en-US"/>
@@ -8647,7 +8717,7 @@
           <w:lang w:val="en-US"/>
         </w:rPr>
       </w:pPr>
-      <w:bookmarkStart w:id="8" w:name="_Toc181820258"/>
+      <w:bookmarkStart w:id="8" w:name="_Toc181821885"/>
       <w:r>
         <w:rPr>
           <w:lang w:val="en-US"/>
@@ -8751,7 +8821,7 @@
           <w:lang w:val="en-US"/>
         </w:rPr>
       </w:pPr>
-      <w:bookmarkStart w:id="9" w:name="_Toc181820259"/>
+      <w:bookmarkStart w:id="9" w:name="_Toc181821886"/>
       <w:r>
         <w:rPr>
           <w:lang w:val="en-US"/>
@@ -9679,7 +9749,7 @@
           <w:lang w:val="en-US"/>
         </w:rPr>
       </w:pPr>
-      <w:bookmarkStart w:id="10" w:name="_Toc181820260"/>
+      <w:bookmarkStart w:id="10" w:name="_Toc181821887"/>
       <w:r>
         <w:rPr>
           <w:lang w:val="en-US"/>
@@ -10348,7 +10418,7 @@
           <w:lang w:val="en-US"/>
         </w:rPr>
       </w:pPr>
-      <w:bookmarkStart w:id="11" w:name="_Toc181820261"/>
+      <w:bookmarkStart w:id="11" w:name="_Toc181821888"/>
       <w:r>
         <w:rPr>
           <w:lang w:val="en-US"/>
@@ -10652,7 +10722,7 @@
           <w:lang w:val="en-US"/>
         </w:rPr>
       </w:pPr>
-      <w:bookmarkStart w:id="12" w:name="_Toc181820262"/>
+      <w:bookmarkStart w:id="12" w:name="_Toc181821889"/>
       <w:r>
         <w:rPr>
           <w:lang w:val="en-US"/>
@@ -12819,7 +12889,7 @@
           <w:lang w:val="en-US"/>
         </w:rPr>
       </w:pPr>
-      <w:bookmarkStart w:id="13" w:name="_Toc181820263"/>
+      <w:bookmarkStart w:id="13" w:name="_Toc181821890"/>
       <w:r>
         <w:rPr>
           <w:lang w:val="en-US"/>
@@ -12882,7 +12952,7 @@
           <w:lang w:val="en-US"/>
         </w:rPr>
       </w:pPr>
-      <w:bookmarkStart w:id="14" w:name="_Toc181820264"/>
+      <w:bookmarkStart w:id="14" w:name="_Toc181821891"/>
       <w:r>
         <w:rPr>
           <w:lang w:val="en-US"/>
@@ -13182,7 +13252,7 @@
           <w:lang w:val="en-US"/>
         </w:rPr>
       </w:pPr>
-      <w:bookmarkStart w:id="15" w:name="_Toc181820265"/>
+      <w:bookmarkStart w:id="15" w:name="_Toc181821892"/>
       <w:r>
         <w:rPr>
           <w:lang w:val="en-US"/>
@@ -13387,7 +13457,7 @@
           <w:lang w:val="en-US"/>
         </w:rPr>
       </w:pPr>
-      <w:bookmarkStart w:id="16" w:name="_Toc181820266"/>
+      <w:bookmarkStart w:id="16" w:name="_Toc181821893"/>
       <w:r>
         <w:rPr>
           <w:lang w:val="en-US"/>
@@ -18989,7 +19059,7 @@
           <w:lang w:val="en-US"/>
         </w:rPr>
       </w:pPr>
-      <w:bookmarkStart w:id="17" w:name="_Toc181820267"/>
+      <w:bookmarkStart w:id="17" w:name="_Toc181821894"/>
       <w:r>
         <w:rPr>
           <w:lang w:val="en-US"/>
@@ -30001,7 +30071,7 @@
           <w:lang w:val="en-US"/>
         </w:rPr>
       </w:pPr>
-      <w:bookmarkStart w:id="18" w:name="_Toc181820268"/>
+      <w:bookmarkStart w:id="18" w:name="_Toc181821895"/>
       <w:r>
         <w:rPr>
           <w:lang w:val="en-US"/>
@@ -36900,7 +36970,7 @@
           <w:lang w:val="en-US"/>
         </w:rPr>
       </w:pPr>
-      <w:bookmarkStart w:id="19" w:name="_Toc181820269"/>
+      <w:bookmarkStart w:id="19" w:name="_Toc181821896"/>
       <w:r>
         <w:rPr>
           <w:lang w:val="en-US"/>
@@ -37471,7 +37541,7 @@
           <w:lang w:val="en-US"/>
         </w:rPr>
       </w:pPr>
-      <w:bookmarkStart w:id="20" w:name="_Toc181820270"/>
+      <w:bookmarkStart w:id="20" w:name="_Toc181821897"/>
       <w:r>
         <w:rPr>
           <w:lang w:val="en-US"/>
@@ -38482,7 +38552,7 @@
           <w:lang w:val="en-US"/>
         </w:rPr>
       </w:pPr>
-      <w:bookmarkStart w:id="21" w:name="_Toc181820271"/>
+      <w:bookmarkStart w:id="21" w:name="_Toc181821898"/>
       <w:r>
         <w:rPr>
           <w:lang w:val="en-US"/>
@@ -38606,7 +38676,7 @@
           <w:lang w:val="en-US"/>
         </w:rPr>
       </w:pPr>
-      <w:bookmarkStart w:id="22" w:name="_Toc181820272"/>
+      <w:bookmarkStart w:id="22" w:name="_Toc181821899"/>
       <w:r>
         <w:rPr>
           <w:lang w:val="en-US"/>
@@ -38823,7 +38893,7 @@
           <w:lang w:val="en-US"/>
         </w:rPr>
       </w:pPr>
-      <w:bookmarkStart w:id="23" w:name="_Toc181820273"/>
+      <w:bookmarkStart w:id="23" w:name="_Toc181821900"/>
       <w:r>
         <w:rPr>
           <w:lang w:val="en-US"/>
@@ -39126,7 +39196,7 @@
           <w:lang w:val="en-US"/>
         </w:rPr>
       </w:pPr>
-      <w:bookmarkStart w:id="24" w:name="_Toc181820274"/>
+      <w:bookmarkStart w:id="24" w:name="_Toc181821901"/>
       <w:r>
         <w:rPr>
           <w:lang w:val="en-US"/>
@@ -39815,7 +39885,7 @@
           <w:lang w:val="en-US"/>
         </w:rPr>
       </w:pPr>
-      <w:bookmarkStart w:id="25" w:name="_Toc181820275"/>
+      <w:bookmarkStart w:id="25" w:name="_Toc181821902"/>
       <w:r>
         <w:rPr>
           <w:lang w:val="en-US"/>
@@ -40751,7 +40821,7 @@
           <w:lang w:val="en-US"/>
         </w:rPr>
       </w:pPr>
-      <w:bookmarkStart w:id="26" w:name="_Toc181820276"/>
+      <w:bookmarkStart w:id="26" w:name="_Toc181821903"/>
       <w:r>
         <w:rPr>
           <w:lang w:val="en-US"/>
@@ -41056,7 +41126,7 @@
           <w:lang w:val="en-US"/>
         </w:rPr>
       </w:pPr>
-      <w:bookmarkStart w:id="27" w:name="_Toc181820277"/>
+      <w:bookmarkStart w:id="27" w:name="_Toc181821904"/>
       <w:r>
         <w:rPr>
           <w:lang w:val="en-US"/>
@@ -41165,7 +41235,7 @@
           <w:lang w:val="en-US"/>
         </w:rPr>
       </w:pPr>
-      <w:bookmarkStart w:id="28" w:name="_Toc181820278"/>
+      <w:bookmarkStart w:id="28" w:name="_Toc181821905"/>
       <w:r>
         <w:rPr>
           <w:lang w:val="en-US"/>
@@ -43759,18 +43829,127 @@
     </w:p>
     <w:p>
       <w:pPr>
+        <w:rPr>
+          <w:rFonts w:asciiTheme="majorHAnsi" w:hAnsiTheme="majorHAnsi" w:cs="Times New Roman"/>
+          <w:color w:val="000000"/>
+          <w:sz w:val="20"/>
+          <w:szCs w:val="20"/>
+          <w:lang w:val="en-US"/>
+        </w:rPr>
+      </w:pPr>
+      <w:r>
+        <w:rPr>
+          <w:rFonts w:asciiTheme="majorHAnsi" w:hAnsiTheme="majorHAnsi" w:cs="Times New Roman"/>
+          <w:color w:val="000000"/>
+          <w:sz w:val="20"/>
+          <w:szCs w:val="20"/>
+          <w:lang w:val="en-US"/>
+        </w:rPr>
+        <w:br w:type="page"/>
+      </w:r>
+    </w:p>
+    <w:p>
+      <w:pPr>
+        <w:autoSpaceDE w:val="0"/>
+        <w:autoSpaceDN w:val="0"/>
+        <w:adjustRightInd w:val="0"/>
+        <w:spacing w:after="100" w:line="240" w:lineRule="auto"/>
+        <w:jc w:val="both"/>
+        <w:rPr>
+          <w:rFonts w:asciiTheme="majorHAnsi" w:hAnsiTheme="majorHAnsi" w:cs="Times New Roman"/>
+          <w:color w:val="000000"/>
+          <w:sz w:val="20"/>
+          <w:szCs w:val="20"/>
+          <w:lang w:val="en-US"/>
+        </w:rPr>
+      </w:pPr>
+      <w:r>
+        <w:rPr>
+          <w:rFonts w:asciiTheme="majorHAnsi" w:hAnsiTheme="majorHAnsi" w:cs="Times New Roman"/>
+          <w:color w:val="000000"/>
+          <w:sz w:val="20"/>
+          <w:szCs w:val="20"/>
+          <w:lang w:val="en-US"/>
+        </w:rPr>
+        <w:lastRenderedPageBreak/>
+        <w:t>Additional notes regarding the YUV color model:</w:t>
+      </w:r>
+    </w:p>
+    <w:p>
+      <w:pPr>
+        <w:pStyle w:val="Listenabsatz"/>
+        <w:numPr>
+          <w:ilvl w:val="0"/>
+          <w:numId w:val="6"/>
+        </w:numPr>
+        <w:autoSpaceDE w:val="0"/>
+        <w:autoSpaceDN w:val="0"/>
+        <w:adjustRightInd w:val="0"/>
+        <w:spacing w:after="100" w:line="240" w:lineRule="auto"/>
+        <w:jc w:val="both"/>
+        <w:rPr>
+          <w:rFonts w:asciiTheme="majorHAnsi" w:hAnsiTheme="majorHAnsi" w:cs="Times New Roman"/>
+          <w:color w:val="000000"/>
+          <w:sz w:val="20"/>
+          <w:szCs w:val="20"/>
+          <w:lang w:val="en-US"/>
+        </w:rPr>
+      </w:pPr>
+      <w:r>
+        <w:rPr>
+          <w:rFonts w:asciiTheme="majorHAnsi" w:hAnsiTheme="majorHAnsi" w:cs="Times New Roman"/>
+          <w:color w:val="000000"/>
+          <w:sz w:val="20"/>
+          <w:szCs w:val="20"/>
+          <w:lang w:val="en-US"/>
+        </w:rPr>
+        <w:t>For U, the definition is U := (B-Y) * 0.493; the range would be [-111..111]. Filter Factory divided it by 2, resulting in a range of [-55..55]. Due to compatibility reasons, we adopt that behavior.</w:t>
+      </w:r>
+    </w:p>
+    <w:p>
+      <w:pPr>
+        <w:pStyle w:val="Listenabsatz"/>
+        <w:numPr>
+          <w:ilvl w:val="0"/>
+          <w:numId w:val="6"/>
+        </w:numPr>
+        <w:autoSpaceDE w:val="0"/>
+        <w:autoSpaceDN w:val="0"/>
+        <w:adjustRightInd w:val="0"/>
+        <w:spacing w:after="100" w:line="240" w:lineRule="auto"/>
+        <w:jc w:val="both"/>
+        <w:rPr>
+          <w:rFonts w:asciiTheme="majorHAnsi" w:hAnsiTheme="majorHAnsi" w:cs="Times New Roman"/>
+          <w:color w:val="000000"/>
+          <w:sz w:val="20"/>
+          <w:szCs w:val="20"/>
+          <w:lang w:val="en-US"/>
+        </w:rPr>
+      </w:pPr>
+      <w:r>
+        <w:rPr>
+          <w:rFonts w:asciiTheme="majorHAnsi" w:hAnsiTheme="majorHAnsi" w:cs="Times New Roman"/>
+          <w:color w:val="000000"/>
+          <w:sz w:val="20"/>
+          <w:szCs w:val="20"/>
+          <w:lang w:val="en-US"/>
+        </w:rPr>
+        <w:t>For V, the definition is V := (R-Y) * 0.877; the range would be [-156..156]. Filter Factory divided it by 2, resulting in a range of [-77..77]. Due to compatibility reasons, we adopt that behavior (just change to -78..78).</w:t>
+      </w:r>
+    </w:p>
+    <w:p>
+      <w:pPr>
         <w:pStyle w:val="berschrift2"/>
         <w:jc w:val="both"/>
         <w:rPr>
           <w:lang w:val="en-US"/>
         </w:rPr>
       </w:pPr>
-      <w:bookmarkStart w:id="29" w:name="_Toc181820279"/>
-      <w:r>
-        <w:rPr>
-          <w:lang w:val="en-US"/>
-        </w:rPr>
-        <w:lastRenderedPageBreak/>
+      <w:bookmarkStart w:id="29" w:name="_Toc181821906"/>
+      <w:r>
+        <w:rPr>
+          <w:lang w:val="en-US"/>
+        </w:rPr>
         <w:t xml:space="preserve">Polar coordinate </w:t>
       </w:r>
       <w:r>
@@ -44710,7 +44889,7 @@
           <w:lang w:val="en-US"/>
         </w:rPr>
       </w:pPr>
-      <w:bookmarkStart w:id="30" w:name="_Toc181820280"/>
+      <w:bookmarkStart w:id="30" w:name="_Toc181821907"/>
       <w:r>
         <w:rPr>
           <w:lang w:val="en-US"/>
@@ -45239,7 +45418,7 @@
           <w:lang w:val="en-US"/>
         </w:rPr>
       </w:pPr>
-      <w:bookmarkStart w:id="31" w:name="_Toc181820281"/>
+      <w:bookmarkStart w:id="31" w:name="_Toc181821908"/>
       <w:r>
         <w:rPr>
           <w:lang w:val="en-US"/>
@@ -45482,7 +45661,7 @@
           <w:lang w:val="en-US"/>
         </w:rPr>
       </w:pPr>
-      <w:bookmarkStart w:id="32" w:name="_Toc181820282"/>
+      <w:bookmarkStart w:id="32" w:name="_Toc181821909"/>
       <w:proofErr w:type="spellStart"/>
       <w:r>
         <w:rPr>
@@ -45760,6 +45939,18 @@
           <w:lang w:val="en-US"/>
         </w:rPr>
       </w:pPr>
+      <w:r>
+        <w:rPr>
+          <w:rFonts w:asciiTheme="majorHAnsi" w:hAnsiTheme="majorHAnsi" w:cs="Times New Roman"/>
+          <w:i/>
+          <w:iCs/>
+          <w:color w:val="000000"/>
+          <w:sz w:val="20"/>
+          <w:szCs w:val="20"/>
+          <w:lang w:val="en-US"/>
+        </w:rPr>
+        <w:t>Filter Factory:</w:t>
+      </w:r>
     </w:p>
     <w:p>
       <w:pPr>
@@ -45770,6 +45961,26 @@
         <w:jc w:val="both"/>
         <w:rPr>
           <w:rFonts w:asciiTheme="majorHAnsi" w:hAnsiTheme="majorHAnsi" w:cs="Times New Roman"/>
+          <w:color w:val="000000"/>
+          <w:sz w:val="20"/>
+          <w:szCs w:val="20"/>
+          <w:lang w:val="en-US"/>
+        </w:rPr>
+      </w:pPr>
+      <w:r>
+        <w:rPr>
+          <w:rFonts w:asciiTheme="majorHAnsi" w:hAnsiTheme="majorHAnsi" w:cs="Times New Roman"/>
+          <w:color w:val="000000"/>
+          <w:sz w:val="20"/>
+          <w:szCs w:val="20"/>
+          <w:lang w:val="en-US"/>
+        </w:rPr>
+        <w:t xml:space="preserve">If </w:t>
+      </w:r>
+      <w:proofErr w:type="spellStart"/>
+      <w:r>
+        <w:rPr>
+          <w:rFonts w:asciiTheme="majorHAnsi" w:hAnsiTheme="majorHAnsi" w:cs="Times New Roman"/>
           <w:i/>
           <w:iCs/>
           <w:color w:val="000000"/>
@@ -45777,7 +45988,9 @@
           <w:szCs w:val="20"/>
           <w:lang w:val="en-US"/>
         </w:rPr>
-      </w:pPr>
+        <w:t>rst</w:t>
+      </w:r>
+      <w:proofErr w:type="spellEnd"/>
       <w:r>
         <w:rPr>
           <w:rFonts w:asciiTheme="majorHAnsi" w:hAnsiTheme="majorHAnsi" w:cs="Times New Roman"/>
@@ -45788,7 +46001,723 @@
           <w:szCs w:val="20"/>
           <w:lang w:val="en-US"/>
         </w:rPr>
-        <w:t>Filter Factory:</w:t>
+        <w:t>(</w:t>
+      </w:r>
+      <w:proofErr w:type="spellStart"/>
+      <w:r>
+        <w:rPr>
+          <w:rFonts w:asciiTheme="majorHAnsi" w:hAnsiTheme="majorHAnsi" w:cs="Times New Roman"/>
+          <w:i/>
+          <w:iCs/>
+          <w:color w:val="000000"/>
+          <w:sz w:val="20"/>
+          <w:szCs w:val="20"/>
+          <w:lang w:val="en-US"/>
+        </w:rPr>
+        <w:t>i</w:t>
+      </w:r>
+      <w:proofErr w:type="spellEnd"/>
+      <w:r>
+        <w:rPr>
+          <w:rFonts w:asciiTheme="majorHAnsi" w:hAnsiTheme="majorHAnsi" w:cs="Times New Roman"/>
+          <w:i/>
+          <w:iCs/>
+          <w:color w:val="000000"/>
+          <w:sz w:val="20"/>
+          <w:szCs w:val="20"/>
+          <w:lang w:val="en-US"/>
+        </w:rPr>
+        <w:t xml:space="preserve">) </w:t>
+      </w:r>
+      <w:r>
+        <w:rPr>
+          <w:rFonts w:asciiTheme="majorHAnsi" w:hAnsiTheme="majorHAnsi" w:cs="Times New Roman"/>
+          <w:color w:val="000000"/>
+          <w:sz w:val="20"/>
+          <w:szCs w:val="20"/>
+          <w:lang w:val="en-US"/>
+        </w:rPr>
+        <w:t>is called in Filter Factory, an internal Seed-Variable is set.</w:t>
+      </w:r>
+      <w:r>
+        <w:rPr>
+          <w:rFonts w:asciiTheme="majorHAnsi" w:hAnsiTheme="majorHAnsi" w:cs="Times New Roman"/>
+          <w:color w:val="000000"/>
+          <w:sz w:val="20"/>
+          <w:szCs w:val="20"/>
+          <w:lang w:val="en-US"/>
+        </w:rPr>
+        <w:t xml:space="preserve"> </w:t>
+      </w:r>
+      <w:r>
+        <w:rPr>
+          <w:rFonts w:asciiTheme="majorHAnsi" w:hAnsiTheme="majorHAnsi" w:cs="Times New Roman"/>
+          <w:color w:val="000000"/>
+          <w:sz w:val="20"/>
+          <w:szCs w:val="20"/>
+          <w:lang w:val="en-US"/>
+        </w:rPr>
+        <w:t xml:space="preserve">It does NOT influence any calls of </w:t>
+      </w:r>
+      <w:proofErr w:type="spellStart"/>
+      <w:r>
+        <w:rPr>
+          <w:rFonts w:asciiTheme="majorHAnsi" w:hAnsiTheme="majorHAnsi" w:cs="Times New Roman"/>
+          <w:i/>
+          <w:iCs/>
+          <w:color w:val="000000"/>
+          <w:sz w:val="20"/>
+          <w:szCs w:val="20"/>
+          <w:lang w:val="en-US"/>
+        </w:rPr>
+        <w:t>rnd</w:t>
+      </w:r>
+      <w:proofErr w:type="spellEnd"/>
+      <w:r>
+        <w:rPr>
+          <w:rFonts w:asciiTheme="majorHAnsi" w:hAnsiTheme="majorHAnsi" w:cs="Times New Roman"/>
+          <w:i/>
+          <w:iCs/>
+          <w:color w:val="000000"/>
+          <w:sz w:val="20"/>
+          <w:szCs w:val="20"/>
+          <w:lang w:val="en-US"/>
+        </w:rPr>
+        <w:t>(</w:t>
+      </w:r>
+      <w:proofErr w:type="spellStart"/>
+      <w:r>
+        <w:rPr>
+          <w:rFonts w:asciiTheme="majorHAnsi" w:hAnsiTheme="majorHAnsi" w:cs="Times New Roman"/>
+          <w:i/>
+          <w:iCs/>
+          <w:color w:val="000000"/>
+          <w:sz w:val="20"/>
+          <w:szCs w:val="20"/>
+          <w:lang w:val="en-US"/>
+        </w:rPr>
+        <w:t>a,b</w:t>
+      </w:r>
+      <w:proofErr w:type="spellEnd"/>
+      <w:r>
+        <w:rPr>
+          <w:rFonts w:asciiTheme="majorHAnsi" w:hAnsiTheme="majorHAnsi" w:cs="Times New Roman"/>
+          <w:i/>
+          <w:iCs/>
+          <w:color w:val="000000"/>
+          <w:sz w:val="20"/>
+          <w:szCs w:val="20"/>
+          <w:lang w:val="en-US"/>
+        </w:rPr>
+        <w:t>)</w:t>
+      </w:r>
+      <w:r>
+        <w:rPr>
+          <w:rFonts w:asciiTheme="majorHAnsi" w:hAnsiTheme="majorHAnsi" w:cs="Times New Roman"/>
+          <w:color w:val="000000"/>
+          <w:sz w:val="20"/>
+          <w:szCs w:val="20"/>
+          <w:lang w:val="en-US"/>
+        </w:rPr>
+        <w:t>, because a lookup-table needs to be built first.</w:t>
+      </w:r>
+      <w:r>
+        <w:rPr>
+          <w:rFonts w:asciiTheme="majorHAnsi" w:hAnsiTheme="majorHAnsi" w:cs="Times New Roman"/>
+          <w:color w:val="000000"/>
+          <w:sz w:val="20"/>
+          <w:szCs w:val="20"/>
+          <w:lang w:val="en-US"/>
+        </w:rPr>
+        <w:t xml:space="preserve"> </w:t>
+      </w:r>
+      <w:r>
+        <w:rPr>
+          <w:rFonts w:asciiTheme="majorHAnsi" w:hAnsiTheme="majorHAnsi" w:cs="Times New Roman"/>
+          <w:color w:val="000000"/>
+          <w:sz w:val="20"/>
+          <w:szCs w:val="20"/>
+          <w:lang w:val="en-US"/>
+        </w:rPr>
+        <w:t>The building of the lookup-table is probably done before the processing of the first pixel (</w:t>
+      </w:r>
+      <w:proofErr w:type="spellStart"/>
+      <w:r>
+        <w:rPr>
+          <w:rFonts w:asciiTheme="majorHAnsi" w:hAnsiTheme="majorHAnsi" w:cs="Times New Roman"/>
+          <w:i/>
+          <w:iCs/>
+          <w:color w:val="000000"/>
+          <w:sz w:val="20"/>
+          <w:szCs w:val="20"/>
+          <w:lang w:val="en-US"/>
+        </w:rPr>
+        <w:t>x,y,z</w:t>
+      </w:r>
+      <w:proofErr w:type="spellEnd"/>
+      <w:r>
+        <w:rPr>
+          <w:rFonts w:asciiTheme="majorHAnsi" w:hAnsiTheme="majorHAnsi" w:cs="Times New Roman"/>
+          <w:i/>
+          <w:iCs/>
+          <w:color w:val="000000"/>
+          <w:sz w:val="20"/>
+          <w:szCs w:val="20"/>
+          <w:lang w:val="en-US"/>
+        </w:rPr>
+        <w:t>=0</w:t>
+      </w:r>
+      <w:r>
+        <w:rPr>
+          <w:rFonts w:asciiTheme="majorHAnsi" w:hAnsiTheme="majorHAnsi" w:cs="Times New Roman"/>
+          <w:color w:val="000000"/>
+          <w:sz w:val="20"/>
+          <w:szCs w:val="20"/>
+          <w:lang w:val="en-US"/>
+        </w:rPr>
+        <w:t>).</w:t>
+      </w:r>
+      <w:r>
+        <w:rPr>
+          <w:rFonts w:asciiTheme="majorHAnsi" w:hAnsiTheme="majorHAnsi" w:cs="Times New Roman"/>
+          <w:color w:val="000000"/>
+          <w:sz w:val="20"/>
+          <w:szCs w:val="20"/>
+          <w:lang w:val="en-US"/>
+        </w:rPr>
+        <w:t xml:space="preserve"> </w:t>
+      </w:r>
+      <w:r>
+        <w:rPr>
+          <w:rFonts w:asciiTheme="majorHAnsi" w:hAnsiTheme="majorHAnsi" w:cs="Times New Roman"/>
+          <w:color w:val="000000"/>
+          <w:sz w:val="20"/>
+          <w:szCs w:val="20"/>
+          <w:lang w:val="en-US"/>
+        </w:rPr>
+        <w:t xml:space="preserve">It is suspected that the call of </w:t>
+      </w:r>
+      <w:proofErr w:type="spellStart"/>
+      <w:r>
+        <w:rPr>
+          <w:rFonts w:asciiTheme="majorHAnsi" w:hAnsiTheme="majorHAnsi" w:cs="Times New Roman"/>
+          <w:i/>
+          <w:iCs/>
+          <w:color w:val="000000"/>
+          <w:sz w:val="20"/>
+          <w:szCs w:val="20"/>
+          <w:lang w:val="en-US"/>
+        </w:rPr>
+        <w:t>rst</w:t>
+      </w:r>
+      <w:proofErr w:type="spellEnd"/>
+      <w:r>
+        <w:rPr>
+          <w:rFonts w:asciiTheme="majorHAnsi" w:hAnsiTheme="majorHAnsi" w:cs="Times New Roman"/>
+          <w:i/>
+          <w:iCs/>
+          <w:color w:val="000000"/>
+          <w:sz w:val="20"/>
+          <w:szCs w:val="20"/>
+          <w:lang w:val="en-US"/>
+        </w:rPr>
+        <w:t>(</w:t>
+      </w:r>
+      <w:proofErr w:type="spellStart"/>
+      <w:r>
+        <w:rPr>
+          <w:rFonts w:asciiTheme="majorHAnsi" w:hAnsiTheme="majorHAnsi" w:cs="Times New Roman"/>
+          <w:i/>
+          <w:iCs/>
+          <w:color w:val="000000"/>
+          <w:sz w:val="20"/>
+          <w:szCs w:val="20"/>
+          <w:lang w:val="en-US"/>
+        </w:rPr>
+        <w:t>i</w:t>
+      </w:r>
+      <w:proofErr w:type="spellEnd"/>
+      <w:r>
+        <w:rPr>
+          <w:rFonts w:asciiTheme="majorHAnsi" w:hAnsiTheme="majorHAnsi" w:cs="Times New Roman"/>
+          <w:i/>
+          <w:iCs/>
+          <w:color w:val="000000"/>
+          <w:sz w:val="20"/>
+          <w:szCs w:val="20"/>
+          <w:lang w:val="en-US"/>
+        </w:rPr>
+        <w:t>)</w:t>
+      </w:r>
+      <w:r>
+        <w:rPr>
+          <w:rFonts w:asciiTheme="majorHAnsi" w:hAnsiTheme="majorHAnsi" w:cs="Times New Roman"/>
+          <w:color w:val="000000"/>
+          <w:sz w:val="20"/>
+          <w:szCs w:val="20"/>
+          <w:lang w:val="en-US"/>
+        </w:rPr>
+        <w:t xml:space="preserve"> will take effect on the next calculation.</w:t>
+      </w:r>
+      <w:r>
+        <w:rPr>
+          <w:rFonts w:asciiTheme="majorHAnsi" w:hAnsiTheme="majorHAnsi" w:cs="Times New Roman"/>
+          <w:color w:val="000000"/>
+          <w:sz w:val="20"/>
+          <w:szCs w:val="20"/>
+          <w:lang w:val="en-US"/>
+        </w:rPr>
+        <w:t xml:space="preserve"> </w:t>
+      </w:r>
+      <w:r>
+        <w:rPr>
+          <w:rFonts w:asciiTheme="majorHAnsi" w:hAnsiTheme="majorHAnsi" w:cs="Times New Roman"/>
+          <w:color w:val="000000"/>
+          <w:sz w:val="20"/>
+          <w:szCs w:val="20"/>
+          <w:lang w:val="en-US"/>
+        </w:rPr>
+        <w:t>Due to a bug (or feature?), the random state is not reset to its initial state (0) before the</w:t>
+      </w:r>
+      <w:r>
+        <w:rPr>
+          <w:rFonts w:asciiTheme="majorHAnsi" w:hAnsiTheme="majorHAnsi" w:cs="Times New Roman"/>
+          <w:color w:val="000000"/>
+          <w:sz w:val="20"/>
+          <w:szCs w:val="20"/>
+          <w:lang w:val="en-US"/>
+        </w:rPr>
+        <w:t xml:space="preserve"> </w:t>
+      </w:r>
+      <w:r>
+        <w:rPr>
+          <w:rFonts w:asciiTheme="majorHAnsi" w:hAnsiTheme="majorHAnsi" w:cs="Times New Roman"/>
+          <w:color w:val="000000"/>
+          <w:sz w:val="20"/>
+          <w:szCs w:val="20"/>
+          <w:lang w:val="en-US"/>
+        </w:rPr>
+        <w:t>filter is applied. The preview image processing will modify the random state, and once the filter</w:t>
+      </w:r>
+      <w:r>
+        <w:rPr>
+          <w:rFonts w:asciiTheme="majorHAnsi" w:hAnsiTheme="majorHAnsi" w:cs="Times New Roman"/>
+          <w:color w:val="000000"/>
+          <w:sz w:val="20"/>
+          <w:szCs w:val="20"/>
+          <w:lang w:val="en-US"/>
+        </w:rPr>
+        <w:t xml:space="preserve"> </w:t>
+      </w:r>
+      <w:r>
+        <w:rPr>
+          <w:rFonts w:asciiTheme="majorHAnsi" w:hAnsiTheme="majorHAnsi" w:cs="Times New Roman"/>
+          <w:color w:val="000000"/>
+          <w:sz w:val="20"/>
+          <w:szCs w:val="20"/>
+          <w:lang w:val="en-US"/>
+        </w:rPr>
+        <w:t xml:space="preserve">is actually applied (pressing </w:t>
+      </w:r>
+      <w:r>
+        <w:rPr>
+          <w:rFonts w:asciiTheme="majorHAnsi" w:hAnsiTheme="majorHAnsi" w:cs="Times New Roman"/>
+          <w:color w:val="000000"/>
+          <w:sz w:val="20"/>
+          <w:szCs w:val="20"/>
+          <w:lang w:val="en-US"/>
+        </w:rPr>
+        <w:t>“</w:t>
+      </w:r>
+      <w:r>
+        <w:rPr>
+          <w:rFonts w:asciiTheme="majorHAnsi" w:hAnsiTheme="majorHAnsi" w:cs="Times New Roman"/>
+          <w:b/>
+          <w:bCs/>
+          <w:color w:val="000000"/>
+          <w:sz w:val="20"/>
+          <w:szCs w:val="20"/>
+          <w:lang w:val="en-US"/>
+        </w:rPr>
+        <w:t>OK</w:t>
+      </w:r>
+      <w:r>
+        <w:rPr>
+          <w:rFonts w:asciiTheme="majorHAnsi" w:hAnsiTheme="majorHAnsi" w:cs="Times New Roman"/>
+          <w:color w:val="000000"/>
+          <w:sz w:val="20"/>
+          <w:szCs w:val="20"/>
+          <w:lang w:val="en-US"/>
+        </w:rPr>
+        <w:t>”</w:t>
+      </w:r>
+      <w:r>
+        <w:rPr>
+          <w:rFonts w:asciiTheme="majorHAnsi" w:hAnsiTheme="majorHAnsi" w:cs="Times New Roman"/>
+          <w:color w:val="000000"/>
+          <w:sz w:val="20"/>
+          <w:szCs w:val="20"/>
+          <w:lang w:val="en-US"/>
+        </w:rPr>
+        <w:t>), the random state that was set in the preview picture, will be used.</w:t>
+      </w:r>
+      <w:r>
+        <w:rPr>
+          <w:rFonts w:asciiTheme="majorHAnsi" w:hAnsiTheme="majorHAnsi" w:cs="Times New Roman"/>
+          <w:color w:val="000000"/>
+          <w:sz w:val="20"/>
+          <w:szCs w:val="20"/>
+          <w:lang w:val="en-US"/>
+        </w:rPr>
+        <w:t xml:space="preserve"> </w:t>
+      </w:r>
+      <w:r>
+        <w:rPr>
+          <w:rFonts w:asciiTheme="majorHAnsi" w:hAnsiTheme="majorHAnsi" w:cs="Times New Roman"/>
+          <w:color w:val="000000"/>
+          <w:sz w:val="20"/>
+          <w:szCs w:val="20"/>
+          <w:lang w:val="en-US"/>
+        </w:rPr>
+        <w:t>This could be considered as a bug, but it is probably required, otherwise</w:t>
+      </w:r>
+      <w:r>
+        <w:rPr>
+          <w:rFonts w:asciiTheme="majorHAnsi" w:hAnsiTheme="majorHAnsi" w:cs="Times New Roman"/>
+          <w:color w:val="000000"/>
+          <w:sz w:val="20"/>
+          <w:szCs w:val="20"/>
+          <w:lang w:val="en-US"/>
+        </w:rPr>
+        <w:t>,</w:t>
+      </w:r>
+      <w:r>
+        <w:rPr>
+          <w:rFonts w:asciiTheme="majorHAnsi" w:hAnsiTheme="majorHAnsi" w:cs="Times New Roman"/>
+          <w:color w:val="000000"/>
+          <w:sz w:val="20"/>
+          <w:szCs w:val="20"/>
+          <w:lang w:val="en-US"/>
+        </w:rPr>
+        <w:t xml:space="preserve"> the call of </w:t>
+      </w:r>
+      <w:proofErr w:type="spellStart"/>
+      <w:r>
+        <w:rPr>
+          <w:rFonts w:asciiTheme="majorHAnsi" w:hAnsiTheme="majorHAnsi" w:cs="Times New Roman"/>
+          <w:i/>
+          <w:iCs/>
+          <w:color w:val="000000"/>
+          <w:sz w:val="20"/>
+          <w:szCs w:val="20"/>
+          <w:lang w:val="en-US"/>
+        </w:rPr>
+        <w:t>rst</w:t>
+      </w:r>
+      <w:proofErr w:type="spellEnd"/>
+      <w:r>
+        <w:rPr>
+          <w:rFonts w:asciiTheme="majorHAnsi" w:hAnsiTheme="majorHAnsi" w:cs="Times New Roman"/>
+          <w:i/>
+          <w:iCs/>
+          <w:color w:val="000000"/>
+          <w:sz w:val="20"/>
+          <w:szCs w:val="20"/>
+          <w:lang w:val="en-US"/>
+        </w:rPr>
+        <w:t>(</w:t>
+      </w:r>
+      <w:proofErr w:type="spellStart"/>
+      <w:r>
+        <w:rPr>
+          <w:rFonts w:asciiTheme="majorHAnsi" w:hAnsiTheme="majorHAnsi" w:cs="Times New Roman"/>
+          <w:i/>
+          <w:iCs/>
+          <w:color w:val="000000"/>
+          <w:sz w:val="20"/>
+          <w:szCs w:val="20"/>
+          <w:lang w:val="en-US"/>
+        </w:rPr>
+        <w:t>i</w:t>
+      </w:r>
+      <w:proofErr w:type="spellEnd"/>
+      <w:r>
+        <w:rPr>
+          <w:rFonts w:asciiTheme="majorHAnsi" w:hAnsiTheme="majorHAnsi" w:cs="Times New Roman"/>
+          <w:i/>
+          <w:iCs/>
+          <w:color w:val="000000"/>
+          <w:sz w:val="20"/>
+          <w:szCs w:val="20"/>
+          <w:lang w:val="en-US"/>
+        </w:rPr>
+        <w:t>)</w:t>
+      </w:r>
+      <w:r>
+        <w:rPr>
+          <w:rFonts w:asciiTheme="majorHAnsi" w:hAnsiTheme="majorHAnsi" w:cs="Times New Roman"/>
+          <w:color w:val="000000"/>
+          <w:sz w:val="20"/>
+          <w:szCs w:val="20"/>
+          <w:lang w:val="en-US"/>
+        </w:rPr>
+        <w:t xml:space="preserve"> </w:t>
+      </w:r>
+      <w:r>
+        <w:rPr>
+          <w:rFonts w:asciiTheme="majorHAnsi" w:hAnsiTheme="majorHAnsi" w:cs="Times New Roman"/>
+          <w:color w:val="000000"/>
+          <w:sz w:val="20"/>
+          <w:szCs w:val="20"/>
+          <w:lang w:val="en-US"/>
+        </w:rPr>
+        <w:t xml:space="preserve">(inside the preview calculation) won't affect the </w:t>
+      </w:r>
+      <w:proofErr w:type="spellStart"/>
+      <w:r>
+        <w:rPr>
+          <w:rFonts w:asciiTheme="majorHAnsi" w:hAnsiTheme="majorHAnsi" w:cs="Times New Roman"/>
+          <w:i/>
+          <w:iCs/>
+          <w:color w:val="000000"/>
+          <w:sz w:val="20"/>
+          <w:szCs w:val="20"/>
+          <w:lang w:val="en-US"/>
+        </w:rPr>
+        <w:t>rnd</w:t>
+      </w:r>
+      <w:proofErr w:type="spellEnd"/>
+      <w:r>
+        <w:rPr>
+          <w:rFonts w:asciiTheme="majorHAnsi" w:hAnsiTheme="majorHAnsi" w:cs="Times New Roman"/>
+          <w:i/>
+          <w:iCs/>
+          <w:color w:val="000000"/>
+          <w:sz w:val="20"/>
+          <w:szCs w:val="20"/>
+          <w:lang w:val="en-US"/>
+        </w:rPr>
+        <w:t>(</w:t>
+      </w:r>
+      <w:proofErr w:type="spellStart"/>
+      <w:r>
+        <w:rPr>
+          <w:rFonts w:asciiTheme="majorHAnsi" w:hAnsiTheme="majorHAnsi" w:cs="Times New Roman"/>
+          <w:i/>
+          <w:iCs/>
+          <w:color w:val="000000"/>
+          <w:sz w:val="20"/>
+          <w:szCs w:val="20"/>
+          <w:lang w:val="en-US"/>
+        </w:rPr>
+        <w:t>a,b</w:t>
+      </w:r>
+      <w:proofErr w:type="spellEnd"/>
+      <w:r>
+        <w:rPr>
+          <w:rFonts w:asciiTheme="majorHAnsi" w:hAnsiTheme="majorHAnsi" w:cs="Times New Roman"/>
+          <w:i/>
+          <w:iCs/>
+          <w:color w:val="000000"/>
+          <w:sz w:val="20"/>
+          <w:szCs w:val="20"/>
+          <w:lang w:val="en-US"/>
+        </w:rPr>
+        <w:t>)</w:t>
+      </w:r>
+      <w:r>
+        <w:rPr>
+          <w:rFonts w:asciiTheme="majorHAnsi" w:hAnsiTheme="majorHAnsi" w:cs="Times New Roman"/>
+          <w:color w:val="000000"/>
+          <w:sz w:val="20"/>
+          <w:szCs w:val="20"/>
+          <w:lang w:val="en-US"/>
+        </w:rPr>
+        <w:t xml:space="preserve"> in the real run.</w:t>
+      </w:r>
+      <w:r>
+        <w:rPr>
+          <w:rFonts w:asciiTheme="majorHAnsi" w:hAnsiTheme="majorHAnsi" w:cs="Times New Roman"/>
+          <w:color w:val="000000"/>
+          <w:sz w:val="20"/>
+          <w:szCs w:val="20"/>
+          <w:lang w:val="en-US"/>
+        </w:rPr>
+        <w:t xml:space="preserve"> </w:t>
+      </w:r>
+      <w:r>
+        <w:rPr>
+          <w:rFonts w:asciiTheme="majorHAnsi" w:hAnsiTheme="majorHAnsi" w:cs="Times New Roman"/>
+          <w:color w:val="000000"/>
+          <w:sz w:val="20"/>
+          <w:szCs w:val="20"/>
+          <w:lang w:val="en-US"/>
+        </w:rPr>
+        <w:t>However, in a standalone filter without dialog/preview, there is no preview that could set</w:t>
+      </w:r>
+      <w:r>
+        <w:rPr>
+          <w:rFonts w:asciiTheme="majorHAnsi" w:hAnsiTheme="majorHAnsi" w:cs="Times New Roman"/>
+          <w:color w:val="000000"/>
+          <w:sz w:val="20"/>
+          <w:szCs w:val="20"/>
+          <w:lang w:val="en-US"/>
+        </w:rPr>
+        <w:t xml:space="preserve"> </w:t>
+      </w:r>
+      <w:r>
+        <w:rPr>
+          <w:rFonts w:asciiTheme="majorHAnsi" w:hAnsiTheme="majorHAnsi" w:cs="Times New Roman"/>
+          <w:color w:val="000000"/>
+          <w:sz w:val="20"/>
+          <w:szCs w:val="20"/>
+          <w:lang w:val="en-US"/>
+        </w:rPr>
+        <w:t xml:space="preserve">the internal seed, so the </w:t>
+      </w:r>
+      <w:proofErr w:type="spellStart"/>
+      <w:r>
+        <w:rPr>
+          <w:rFonts w:asciiTheme="majorHAnsi" w:hAnsiTheme="majorHAnsi" w:cs="Times New Roman"/>
+          <w:i/>
+          <w:iCs/>
+          <w:color w:val="000000"/>
+          <w:sz w:val="20"/>
+          <w:szCs w:val="20"/>
+          <w:lang w:val="en-US"/>
+        </w:rPr>
+        <w:t>rnd</w:t>
+      </w:r>
+      <w:proofErr w:type="spellEnd"/>
+      <w:r>
+        <w:rPr>
+          <w:rFonts w:asciiTheme="majorHAnsi" w:hAnsiTheme="majorHAnsi" w:cs="Times New Roman"/>
+          <w:i/>
+          <w:iCs/>
+          <w:color w:val="000000"/>
+          <w:sz w:val="20"/>
+          <w:szCs w:val="20"/>
+          <w:lang w:val="en-US"/>
+        </w:rPr>
+        <w:t>(</w:t>
+      </w:r>
+      <w:proofErr w:type="spellStart"/>
+      <w:r>
+        <w:rPr>
+          <w:rFonts w:asciiTheme="majorHAnsi" w:hAnsiTheme="majorHAnsi" w:cs="Times New Roman"/>
+          <w:i/>
+          <w:iCs/>
+          <w:color w:val="000000"/>
+          <w:sz w:val="20"/>
+          <w:szCs w:val="20"/>
+          <w:lang w:val="en-US"/>
+        </w:rPr>
+        <w:t>a,b</w:t>
+      </w:r>
+      <w:proofErr w:type="spellEnd"/>
+      <w:r>
+        <w:rPr>
+          <w:rFonts w:asciiTheme="majorHAnsi" w:hAnsiTheme="majorHAnsi" w:cs="Times New Roman"/>
+          <w:i/>
+          <w:iCs/>
+          <w:color w:val="000000"/>
+          <w:sz w:val="20"/>
+          <w:szCs w:val="20"/>
+          <w:lang w:val="en-US"/>
+        </w:rPr>
+        <w:t>)</w:t>
+      </w:r>
+      <w:r>
+        <w:rPr>
+          <w:rFonts w:asciiTheme="majorHAnsi" w:hAnsiTheme="majorHAnsi" w:cs="Times New Roman"/>
+          <w:color w:val="000000"/>
+          <w:sz w:val="20"/>
+          <w:szCs w:val="20"/>
+          <w:lang w:val="en-US"/>
+        </w:rPr>
+        <w:t xml:space="preserve"> functions will always work using the default seed 0,</w:t>
+      </w:r>
+      <w:r>
+        <w:rPr>
+          <w:rFonts w:asciiTheme="majorHAnsi" w:hAnsiTheme="majorHAnsi" w:cs="Times New Roman"/>
+          <w:color w:val="000000"/>
+          <w:sz w:val="20"/>
+          <w:szCs w:val="20"/>
+          <w:lang w:val="en-US"/>
+        </w:rPr>
+        <w:t xml:space="preserve"> </w:t>
+      </w:r>
+      <w:r>
+        <w:rPr>
+          <w:rFonts w:asciiTheme="majorHAnsi" w:hAnsiTheme="majorHAnsi" w:cs="Times New Roman"/>
+          <w:color w:val="000000"/>
+          <w:sz w:val="20"/>
+          <w:szCs w:val="20"/>
+          <w:lang w:val="en-US"/>
+        </w:rPr>
+        <w:t xml:space="preserve">and only the subsequent calls will use the </w:t>
+      </w:r>
+      <w:proofErr w:type="spellStart"/>
+      <w:r>
+        <w:rPr>
+          <w:rFonts w:asciiTheme="majorHAnsi" w:hAnsiTheme="majorHAnsi" w:cs="Times New Roman"/>
+          <w:i/>
+          <w:iCs/>
+          <w:color w:val="000000"/>
+          <w:sz w:val="20"/>
+          <w:szCs w:val="20"/>
+          <w:lang w:val="en-US"/>
+        </w:rPr>
+        <w:t>rst</w:t>
+      </w:r>
+      <w:proofErr w:type="spellEnd"/>
+      <w:r>
+        <w:rPr>
+          <w:rFonts w:asciiTheme="majorHAnsi" w:hAnsiTheme="majorHAnsi" w:cs="Times New Roman"/>
+          <w:i/>
+          <w:iCs/>
+          <w:color w:val="000000"/>
+          <w:sz w:val="20"/>
+          <w:szCs w:val="20"/>
+          <w:lang w:val="en-US"/>
+        </w:rPr>
+        <w:t>(</w:t>
+      </w:r>
+      <w:proofErr w:type="spellStart"/>
+      <w:r>
+        <w:rPr>
+          <w:rFonts w:asciiTheme="majorHAnsi" w:hAnsiTheme="majorHAnsi" w:cs="Times New Roman"/>
+          <w:i/>
+          <w:iCs/>
+          <w:color w:val="000000"/>
+          <w:sz w:val="20"/>
+          <w:szCs w:val="20"/>
+          <w:lang w:val="en-US"/>
+        </w:rPr>
+        <w:t>i</w:t>
+      </w:r>
+      <w:proofErr w:type="spellEnd"/>
+      <w:r>
+        <w:rPr>
+          <w:rFonts w:asciiTheme="majorHAnsi" w:hAnsiTheme="majorHAnsi" w:cs="Times New Roman"/>
+          <w:i/>
+          <w:iCs/>
+          <w:color w:val="000000"/>
+          <w:sz w:val="20"/>
+          <w:szCs w:val="20"/>
+          <w:lang w:val="en-US"/>
+        </w:rPr>
+        <w:t>)</w:t>
+      </w:r>
+      <w:r>
+        <w:rPr>
+          <w:rFonts w:asciiTheme="majorHAnsi" w:hAnsiTheme="majorHAnsi" w:cs="Times New Roman"/>
+          <w:color w:val="000000"/>
+          <w:sz w:val="20"/>
+          <w:szCs w:val="20"/>
+          <w:lang w:val="en-US"/>
+        </w:rPr>
+        <w:t xml:space="preserve"> of the previous call.</w:t>
       </w:r>
     </w:p>
     <w:p>
@@ -45800,26 +46729,6 @@
         <w:jc w:val="both"/>
         <w:rPr>
           <w:rFonts w:asciiTheme="majorHAnsi" w:hAnsiTheme="majorHAnsi" w:cs="Times New Roman"/>
-          <w:color w:val="000000"/>
-          <w:sz w:val="20"/>
-          <w:szCs w:val="20"/>
-          <w:lang w:val="en-US"/>
-        </w:rPr>
-      </w:pPr>
-      <w:r>
-        <w:rPr>
-          <w:rFonts w:asciiTheme="majorHAnsi" w:hAnsiTheme="majorHAnsi" w:cs="Times New Roman"/>
-          <w:color w:val="000000"/>
-          <w:sz w:val="20"/>
-          <w:szCs w:val="20"/>
-          <w:lang w:val="en-US"/>
-        </w:rPr>
-        <w:t xml:space="preserve">If </w:t>
-      </w:r>
-      <w:proofErr w:type="spellStart"/>
-      <w:r>
-        <w:rPr>
-          <w:rFonts w:asciiTheme="majorHAnsi" w:hAnsiTheme="majorHAnsi" w:cs="Times New Roman"/>
           <w:i/>
           <w:iCs/>
           <w:color w:val="000000"/>
@@ -45827,9 +46736,7 @@
           <w:szCs w:val="20"/>
           <w:lang w:val="en-US"/>
         </w:rPr>
-        <w:t>rst</w:t>
-      </w:r>
-      <w:proofErr w:type="spellEnd"/>
+      </w:pPr>
       <w:r>
         <w:rPr>
           <w:rFonts w:asciiTheme="majorHAnsi" w:hAnsiTheme="majorHAnsi" w:cs="Times New Roman"/>
@@ -45840,723 +46747,8 @@
           <w:szCs w:val="20"/>
           <w:lang w:val="en-US"/>
         </w:rPr>
-        <w:t>(</w:t>
-      </w:r>
-      <w:proofErr w:type="spellStart"/>
-      <w:r>
-        <w:rPr>
-          <w:rFonts w:asciiTheme="majorHAnsi" w:hAnsiTheme="majorHAnsi" w:cs="Times New Roman"/>
-          <w:i/>
-          <w:iCs/>
-          <w:color w:val="000000"/>
-          <w:sz w:val="20"/>
-          <w:szCs w:val="20"/>
-          <w:lang w:val="en-US"/>
-        </w:rPr>
-        <w:t>i</w:t>
-      </w:r>
-      <w:proofErr w:type="spellEnd"/>
-      <w:r>
-        <w:rPr>
-          <w:rFonts w:asciiTheme="majorHAnsi" w:hAnsiTheme="majorHAnsi" w:cs="Times New Roman"/>
-          <w:i/>
-          <w:iCs/>
-          <w:color w:val="000000"/>
-          <w:sz w:val="20"/>
-          <w:szCs w:val="20"/>
-          <w:lang w:val="en-US"/>
-        </w:rPr>
-        <w:t xml:space="preserve">) </w:t>
-      </w:r>
-      <w:r>
-        <w:rPr>
-          <w:rFonts w:asciiTheme="majorHAnsi" w:hAnsiTheme="majorHAnsi" w:cs="Times New Roman"/>
-          <w:color w:val="000000"/>
-          <w:sz w:val="20"/>
-          <w:szCs w:val="20"/>
-          <w:lang w:val="en-US"/>
-        </w:rPr>
-        <w:t>is called in Filter Factory, an internal Seed-Variable is set.</w:t>
-      </w:r>
-      <w:r>
-        <w:rPr>
-          <w:rFonts w:asciiTheme="majorHAnsi" w:hAnsiTheme="majorHAnsi" w:cs="Times New Roman"/>
-          <w:color w:val="000000"/>
-          <w:sz w:val="20"/>
-          <w:szCs w:val="20"/>
-          <w:lang w:val="en-US"/>
-        </w:rPr>
-        <w:t xml:space="preserve"> </w:t>
-      </w:r>
-      <w:r>
-        <w:rPr>
-          <w:rFonts w:asciiTheme="majorHAnsi" w:hAnsiTheme="majorHAnsi" w:cs="Times New Roman"/>
-          <w:color w:val="000000"/>
-          <w:sz w:val="20"/>
-          <w:szCs w:val="20"/>
-          <w:lang w:val="en-US"/>
-        </w:rPr>
-        <w:t xml:space="preserve">It does NOT influence any calls of </w:t>
-      </w:r>
-      <w:proofErr w:type="spellStart"/>
-      <w:r>
-        <w:rPr>
-          <w:rFonts w:asciiTheme="majorHAnsi" w:hAnsiTheme="majorHAnsi" w:cs="Times New Roman"/>
-          <w:i/>
-          <w:iCs/>
-          <w:color w:val="000000"/>
-          <w:sz w:val="20"/>
-          <w:szCs w:val="20"/>
-          <w:lang w:val="en-US"/>
-        </w:rPr>
-        <w:t>rnd</w:t>
-      </w:r>
-      <w:proofErr w:type="spellEnd"/>
-      <w:r>
-        <w:rPr>
-          <w:rFonts w:asciiTheme="majorHAnsi" w:hAnsiTheme="majorHAnsi" w:cs="Times New Roman"/>
-          <w:i/>
-          <w:iCs/>
-          <w:color w:val="000000"/>
-          <w:sz w:val="20"/>
-          <w:szCs w:val="20"/>
-          <w:lang w:val="en-US"/>
-        </w:rPr>
-        <w:t>(</w:t>
-      </w:r>
-      <w:proofErr w:type="spellStart"/>
-      <w:r>
-        <w:rPr>
-          <w:rFonts w:asciiTheme="majorHAnsi" w:hAnsiTheme="majorHAnsi" w:cs="Times New Roman"/>
-          <w:i/>
-          <w:iCs/>
-          <w:color w:val="000000"/>
-          <w:sz w:val="20"/>
-          <w:szCs w:val="20"/>
-          <w:lang w:val="en-US"/>
-        </w:rPr>
-        <w:t>a,b</w:t>
-      </w:r>
-      <w:proofErr w:type="spellEnd"/>
-      <w:r>
-        <w:rPr>
-          <w:rFonts w:asciiTheme="majorHAnsi" w:hAnsiTheme="majorHAnsi" w:cs="Times New Roman"/>
-          <w:i/>
-          <w:iCs/>
-          <w:color w:val="000000"/>
-          <w:sz w:val="20"/>
-          <w:szCs w:val="20"/>
-          <w:lang w:val="en-US"/>
-        </w:rPr>
-        <w:t>)</w:t>
-      </w:r>
-      <w:r>
-        <w:rPr>
-          <w:rFonts w:asciiTheme="majorHAnsi" w:hAnsiTheme="majorHAnsi" w:cs="Times New Roman"/>
-          <w:color w:val="000000"/>
-          <w:sz w:val="20"/>
-          <w:szCs w:val="20"/>
-          <w:lang w:val="en-US"/>
-        </w:rPr>
-        <w:t>, because a lookup-table needs to be built first.</w:t>
-      </w:r>
-      <w:r>
-        <w:rPr>
-          <w:rFonts w:asciiTheme="majorHAnsi" w:hAnsiTheme="majorHAnsi" w:cs="Times New Roman"/>
-          <w:color w:val="000000"/>
-          <w:sz w:val="20"/>
-          <w:szCs w:val="20"/>
-          <w:lang w:val="en-US"/>
-        </w:rPr>
-        <w:t xml:space="preserve"> </w:t>
-      </w:r>
-      <w:r>
-        <w:rPr>
-          <w:rFonts w:asciiTheme="majorHAnsi" w:hAnsiTheme="majorHAnsi" w:cs="Times New Roman"/>
-          <w:color w:val="000000"/>
-          <w:sz w:val="20"/>
-          <w:szCs w:val="20"/>
-          <w:lang w:val="en-US"/>
-        </w:rPr>
-        <w:t>The building of the lookup-table is probably done before the processing of the first pixel (</w:t>
-      </w:r>
-      <w:proofErr w:type="spellStart"/>
-      <w:r>
-        <w:rPr>
-          <w:rFonts w:asciiTheme="majorHAnsi" w:hAnsiTheme="majorHAnsi" w:cs="Times New Roman"/>
-          <w:i/>
-          <w:iCs/>
-          <w:color w:val="000000"/>
-          <w:sz w:val="20"/>
-          <w:szCs w:val="20"/>
-          <w:lang w:val="en-US"/>
-        </w:rPr>
-        <w:t>x,y,z</w:t>
-      </w:r>
-      <w:proofErr w:type="spellEnd"/>
-      <w:r>
-        <w:rPr>
-          <w:rFonts w:asciiTheme="majorHAnsi" w:hAnsiTheme="majorHAnsi" w:cs="Times New Roman"/>
-          <w:i/>
-          <w:iCs/>
-          <w:color w:val="000000"/>
-          <w:sz w:val="20"/>
-          <w:szCs w:val="20"/>
-          <w:lang w:val="en-US"/>
-        </w:rPr>
-        <w:t>=0</w:t>
-      </w:r>
-      <w:r>
-        <w:rPr>
-          <w:rFonts w:asciiTheme="majorHAnsi" w:hAnsiTheme="majorHAnsi" w:cs="Times New Roman"/>
-          <w:color w:val="000000"/>
-          <w:sz w:val="20"/>
-          <w:szCs w:val="20"/>
-          <w:lang w:val="en-US"/>
-        </w:rPr>
-        <w:t>).</w:t>
-      </w:r>
-      <w:r>
-        <w:rPr>
-          <w:rFonts w:asciiTheme="majorHAnsi" w:hAnsiTheme="majorHAnsi" w:cs="Times New Roman"/>
-          <w:color w:val="000000"/>
-          <w:sz w:val="20"/>
-          <w:szCs w:val="20"/>
-          <w:lang w:val="en-US"/>
-        </w:rPr>
-        <w:t xml:space="preserve"> </w:t>
-      </w:r>
-      <w:r>
-        <w:rPr>
-          <w:rFonts w:asciiTheme="majorHAnsi" w:hAnsiTheme="majorHAnsi" w:cs="Times New Roman"/>
-          <w:color w:val="000000"/>
-          <w:sz w:val="20"/>
-          <w:szCs w:val="20"/>
-          <w:lang w:val="en-US"/>
-        </w:rPr>
-        <w:t xml:space="preserve">It is suspected that the call of </w:t>
-      </w:r>
-      <w:proofErr w:type="spellStart"/>
-      <w:r>
-        <w:rPr>
-          <w:rFonts w:asciiTheme="majorHAnsi" w:hAnsiTheme="majorHAnsi" w:cs="Times New Roman"/>
-          <w:i/>
-          <w:iCs/>
-          <w:color w:val="000000"/>
-          <w:sz w:val="20"/>
-          <w:szCs w:val="20"/>
-          <w:lang w:val="en-US"/>
-        </w:rPr>
-        <w:t>rst</w:t>
-      </w:r>
-      <w:proofErr w:type="spellEnd"/>
-      <w:r>
-        <w:rPr>
-          <w:rFonts w:asciiTheme="majorHAnsi" w:hAnsiTheme="majorHAnsi" w:cs="Times New Roman"/>
-          <w:i/>
-          <w:iCs/>
-          <w:color w:val="000000"/>
-          <w:sz w:val="20"/>
-          <w:szCs w:val="20"/>
-          <w:lang w:val="en-US"/>
-        </w:rPr>
-        <w:t>(</w:t>
-      </w:r>
-      <w:proofErr w:type="spellStart"/>
-      <w:r>
-        <w:rPr>
-          <w:rFonts w:asciiTheme="majorHAnsi" w:hAnsiTheme="majorHAnsi" w:cs="Times New Roman"/>
-          <w:i/>
-          <w:iCs/>
-          <w:color w:val="000000"/>
-          <w:sz w:val="20"/>
-          <w:szCs w:val="20"/>
-          <w:lang w:val="en-US"/>
-        </w:rPr>
-        <w:t>i</w:t>
-      </w:r>
-      <w:proofErr w:type="spellEnd"/>
-      <w:r>
-        <w:rPr>
-          <w:rFonts w:asciiTheme="majorHAnsi" w:hAnsiTheme="majorHAnsi" w:cs="Times New Roman"/>
-          <w:i/>
-          <w:iCs/>
-          <w:color w:val="000000"/>
-          <w:sz w:val="20"/>
-          <w:szCs w:val="20"/>
-          <w:lang w:val="en-US"/>
-        </w:rPr>
-        <w:t>)</w:t>
-      </w:r>
-      <w:r>
-        <w:rPr>
-          <w:rFonts w:asciiTheme="majorHAnsi" w:hAnsiTheme="majorHAnsi" w:cs="Times New Roman"/>
-          <w:color w:val="000000"/>
-          <w:sz w:val="20"/>
-          <w:szCs w:val="20"/>
-          <w:lang w:val="en-US"/>
-        </w:rPr>
-        <w:t xml:space="preserve"> will take effect on the next calculation.</w:t>
-      </w:r>
-      <w:r>
-        <w:rPr>
-          <w:rFonts w:asciiTheme="majorHAnsi" w:hAnsiTheme="majorHAnsi" w:cs="Times New Roman"/>
-          <w:color w:val="000000"/>
-          <w:sz w:val="20"/>
-          <w:szCs w:val="20"/>
-          <w:lang w:val="en-US"/>
-        </w:rPr>
-        <w:t xml:space="preserve"> </w:t>
-      </w:r>
-      <w:r>
-        <w:rPr>
-          <w:rFonts w:asciiTheme="majorHAnsi" w:hAnsiTheme="majorHAnsi" w:cs="Times New Roman"/>
-          <w:color w:val="000000"/>
-          <w:sz w:val="20"/>
-          <w:szCs w:val="20"/>
-          <w:lang w:val="en-US"/>
-        </w:rPr>
-        <w:t>Due to a bug (or feature?), the random state is not reset to its initial state (0) before the</w:t>
-      </w:r>
-      <w:r>
-        <w:rPr>
-          <w:rFonts w:asciiTheme="majorHAnsi" w:hAnsiTheme="majorHAnsi" w:cs="Times New Roman"/>
-          <w:color w:val="000000"/>
-          <w:sz w:val="20"/>
-          <w:szCs w:val="20"/>
-          <w:lang w:val="en-US"/>
-        </w:rPr>
-        <w:t xml:space="preserve"> </w:t>
-      </w:r>
-      <w:r>
-        <w:rPr>
-          <w:rFonts w:asciiTheme="majorHAnsi" w:hAnsiTheme="majorHAnsi" w:cs="Times New Roman"/>
-          <w:color w:val="000000"/>
-          <w:sz w:val="20"/>
-          <w:szCs w:val="20"/>
-          <w:lang w:val="en-US"/>
-        </w:rPr>
-        <w:t>filter is applied. The preview image processing will modify the random state, and once the filter</w:t>
-      </w:r>
-      <w:r>
-        <w:rPr>
-          <w:rFonts w:asciiTheme="majorHAnsi" w:hAnsiTheme="majorHAnsi" w:cs="Times New Roman"/>
-          <w:color w:val="000000"/>
-          <w:sz w:val="20"/>
-          <w:szCs w:val="20"/>
-          <w:lang w:val="en-US"/>
-        </w:rPr>
-        <w:t xml:space="preserve"> </w:t>
-      </w:r>
-      <w:r>
-        <w:rPr>
-          <w:rFonts w:asciiTheme="majorHAnsi" w:hAnsiTheme="majorHAnsi" w:cs="Times New Roman"/>
-          <w:color w:val="000000"/>
-          <w:sz w:val="20"/>
-          <w:szCs w:val="20"/>
-          <w:lang w:val="en-US"/>
-        </w:rPr>
-        <w:t xml:space="preserve">is actually applied (pressing </w:t>
-      </w:r>
-      <w:r>
-        <w:rPr>
-          <w:rFonts w:asciiTheme="majorHAnsi" w:hAnsiTheme="majorHAnsi" w:cs="Times New Roman"/>
-          <w:color w:val="000000"/>
-          <w:sz w:val="20"/>
-          <w:szCs w:val="20"/>
-          <w:lang w:val="en-US"/>
-        </w:rPr>
-        <w:t>“</w:t>
-      </w:r>
-      <w:r>
-        <w:rPr>
-          <w:rFonts w:asciiTheme="majorHAnsi" w:hAnsiTheme="majorHAnsi" w:cs="Times New Roman"/>
-          <w:b/>
-          <w:bCs/>
-          <w:color w:val="000000"/>
-          <w:sz w:val="20"/>
-          <w:szCs w:val="20"/>
-          <w:lang w:val="en-US"/>
-        </w:rPr>
-        <w:t>OK</w:t>
-      </w:r>
-      <w:r>
-        <w:rPr>
-          <w:rFonts w:asciiTheme="majorHAnsi" w:hAnsiTheme="majorHAnsi" w:cs="Times New Roman"/>
-          <w:color w:val="000000"/>
-          <w:sz w:val="20"/>
-          <w:szCs w:val="20"/>
-          <w:lang w:val="en-US"/>
-        </w:rPr>
-        <w:t>”</w:t>
-      </w:r>
-      <w:r>
-        <w:rPr>
-          <w:rFonts w:asciiTheme="majorHAnsi" w:hAnsiTheme="majorHAnsi" w:cs="Times New Roman"/>
-          <w:color w:val="000000"/>
-          <w:sz w:val="20"/>
-          <w:szCs w:val="20"/>
-          <w:lang w:val="en-US"/>
-        </w:rPr>
-        <w:t>), the random state that was set in the preview picture, will be used.</w:t>
-      </w:r>
-      <w:r>
-        <w:rPr>
-          <w:rFonts w:asciiTheme="majorHAnsi" w:hAnsiTheme="majorHAnsi" w:cs="Times New Roman"/>
-          <w:color w:val="000000"/>
-          <w:sz w:val="20"/>
-          <w:szCs w:val="20"/>
-          <w:lang w:val="en-US"/>
-        </w:rPr>
-        <w:t xml:space="preserve"> </w:t>
-      </w:r>
-      <w:r>
-        <w:rPr>
-          <w:rFonts w:asciiTheme="majorHAnsi" w:hAnsiTheme="majorHAnsi" w:cs="Times New Roman"/>
-          <w:color w:val="000000"/>
-          <w:sz w:val="20"/>
-          <w:szCs w:val="20"/>
-          <w:lang w:val="en-US"/>
-        </w:rPr>
-        <w:t>This could be considered as a bug, but it is probably required, otherwise</w:t>
-      </w:r>
-      <w:r>
-        <w:rPr>
-          <w:rFonts w:asciiTheme="majorHAnsi" w:hAnsiTheme="majorHAnsi" w:cs="Times New Roman"/>
-          <w:color w:val="000000"/>
-          <w:sz w:val="20"/>
-          <w:szCs w:val="20"/>
-          <w:lang w:val="en-US"/>
-        </w:rPr>
-        <w:t>,</w:t>
-      </w:r>
-      <w:r>
-        <w:rPr>
-          <w:rFonts w:asciiTheme="majorHAnsi" w:hAnsiTheme="majorHAnsi" w:cs="Times New Roman"/>
-          <w:color w:val="000000"/>
-          <w:sz w:val="20"/>
-          <w:szCs w:val="20"/>
-          <w:lang w:val="en-US"/>
-        </w:rPr>
-        <w:t xml:space="preserve"> the call of </w:t>
-      </w:r>
-      <w:proofErr w:type="spellStart"/>
-      <w:r>
-        <w:rPr>
-          <w:rFonts w:asciiTheme="majorHAnsi" w:hAnsiTheme="majorHAnsi" w:cs="Times New Roman"/>
-          <w:i/>
-          <w:iCs/>
-          <w:color w:val="000000"/>
-          <w:sz w:val="20"/>
-          <w:szCs w:val="20"/>
-          <w:lang w:val="en-US"/>
-        </w:rPr>
-        <w:t>rst</w:t>
-      </w:r>
-      <w:proofErr w:type="spellEnd"/>
-      <w:r>
-        <w:rPr>
-          <w:rFonts w:asciiTheme="majorHAnsi" w:hAnsiTheme="majorHAnsi" w:cs="Times New Roman"/>
-          <w:i/>
-          <w:iCs/>
-          <w:color w:val="000000"/>
-          <w:sz w:val="20"/>
-          <w:szCs w:val="20"/>
-          <w:lang w:val="en-US"/>
-        </w:rPr>
-        <w:t>(</w:t>
-      </w:r>
-      <w:proofErr w:type="spellStart"/>
-      <w:r>
-        <w:rPr>
-          <w:rFonts w:asciiTheme="majorHAnsi" w:hAnsiTheme="majorHAnsi" w:cs="Times New Roman"/>
-          <w:i/>
-          <w:iCs/>
-          <w:color w:val="000000"/>
-          <w:sz w:val="20"/>
-          <w:szCs w:val="20"/>
-          <w:lang w:val="en-US"/>
-        </w:rPr>
-        <w:t>i</w:t>
-      </w:r>
-      <w:proofErr w:type="spellEnd"/>
-      <w:r>
-        <w:rPr>
-          <w:rFonts w:asciiTheme="majorHAnsi" w:hAnsiTheme="majorHAnsi" w:cs="Times New Roman"/>
-          <w:i/>
-          <w:iCs/>
-          <w:color w:val="000000"/>
-          <w:sz w:val="20"/>
-          <w:szCs w:val="20"/>
-          <w:lang w:val="en-US"/>
-        </w:rPr>
-        <w:t>)</w:t>
-      </w:r>
-      <w:r>
-        <w:rPr>
-          <w:rFonts w:asciiTheme="majorHAnsi" w:hAnsiTheme="majorHAnsi" w:cs="Times New Roman"/>
-          <w:color w:val="000000"/>
-          <w:sz w:val="20"/>
-          <w:szCs w:val="20"/>
-          <w:lang w:val="en-US"/>
-        </w:rPr>
-        <w:t xml:space="preserve"> </w:t>
-      </w:r>
-      <w:r>
-        <w:rPr>
-          <w:rFonts w:asciiTheme="majorHAnsi" w:hAnsiTheme="majorHAnsi" w:cs="Times New Roman"/>
-          <w:color w:val="000000"/>
-          <w:sz w:val="20"/>
-          <w:szCs w:val="20"/>
-          <w:lang w:val="en-US"/>
-        </w:rPr>
-        <w:t xml:space="preserve">(inside the preview calculation) won't affect the </w:t>
-      </w:r>
-      <w:proofErr w:type="spellStart"/>
-      <w:r>
-        <w:rPr>
-          <w:rFonts w:asciiTheme="majorHAnsi" w:hAnsiTheme="majorHAnsi" w:cs="Times New Roman"/>
-          <w:i/>
-          <w:iCs/>
-          <w:color w:val="000000"/>
-          <w:sz w:val="20"/>
-          <w:szCs w:val="20"/>
-          <w:lang w:val="en-US"/>
-        </w:rPr>
-        <w:t>rnd</w:t>
-      </w:r>
-      <w:proofErr w:type="spellEnd"/>
-      <w:r>
-        <w:rPr>
-          <w:rFonts w:asciiTheme="majorHAnsi" w:hAnsiTheme="majorHAnsi" w:cs="Times New Roman"/>
-          <w:i/>
-          <w:iCs/>
-          <w:color w:val="000000"/>
-          <w:sz w:val="20"/>
-          <w:szCs w:val="20"/>
-          <w:lang w:val="en-US"/>
-        </w:rPr>
-        <w:t>(</w:t>
-      </w:r>
-      <w:proofErr w:type="spellStart"/>
-      <w:r>
-        <w:rPr>
-          <w:rFonts w:asciiTheme="majorHAnsi" w:hAnsiTheme="majorHAnsi" w:cs="Times New Roman"/>
-          <w:i/>
-          <w:iCs/>
-          <w:color w:val="000000"/>
-          <w:sz w:val="20"/>
-          <w:szCs w:val="20"/>
-          <w:lang w:val="en-US"/>
-        </w:rPr>
-        <w:t>a,b</w:t>
-      </w:r>
-      <w:proofErr w:type="spellEnd"/>
-      <w:r>
-        <w:rPr>
-          <w:rFonts w:asciiTheme="majorHAnsi" w:hAnsiTheme="majorHAnsi" w:cs="Times New Roman"/>
-          <w:i/>
-          <w:iCs/>
-          <w:color w:val="000000"/>
-          <w:sz w:val="20"/>
-          <w:szCs w:val="20"/>
-          <w:lang w:val="en-US"/>
-        </w:rPr>
-        <w:t>)</w:t>
-      </w:r>
-      <w:r>
-        <w:rPr>
-          <w:rFonts w:asciiTheme="majorHAnsi" w:hAnsiTheme="majorHAnsi" w:cs="Times New Roman"/>
-          <w:color w:val="000000"/>
-          <w:sz w:val="20"/>
-          <w:szCs w:val="20"/>
-          <w:lang w:val="en-US"/>
-        </w:rPr>
-        <w:t xml:space="preserve"> in the real run.</w:t>
-      </w:r>
-      <w:r>
-        <w:rPr>
-          <w:rFonts w:asciiTheme="majorHAnsi" w:hAnsiTheme="majorHAnsi" w:cs="Times New Roman"/>
-          <w:color w:val="000000"/>
-          <w:sz w:val="20"/>
-          <w:szCs w:val="20"/>
-          <w:lang w:val="en-US"/>
-        </w:rPr>
-        <w:t xml:space="preserve"> </w:t>
-      </w:r>
-      <w:r>
-        <w:rPr>
-          <w:rFonts w:asciiTheme="majorHAnsi" w:hAnsiTheme="majorHAnsi" w:cs="Times New Roman"/>
-          <w:color w:val="000000"/>
-          <w:sz w:val="20"/>
-          <w:szCs w:val="20"/>
-          <w:lang w:val="en-US"/>
-        </w:rPr>
-        <w:t>However, in a standalone filter without dialog/preview, there is no preview that could set</w:t>
-      </w:r>
-      <w:r>
-        <w:rPr>
-          <w:rFonts w:asciiTheme="majorHAnsi" w:hAnsiTheme="majorHAnsi" w:cs="Times New Roman"/>
-          <w:color w:val="000000"/>
-          <w:sz w:val="20"/>
-          <w:szCs w:val="20"/>
-          <w:lang w:val="en-US"/>
-        </w:rPr>
-        <w:t xml:space="preserve"> </w:t>
-      </w:r>
-      <w:r>
-        <w:rPr>
-          <w:rFonts w:asciiTheme="majorHAnsi" w:hAnsiTheme="majorHAnsi" w:cs="Times New Roman"/>
-          <w:color w:val="000000"/>
-          <w:sz w:val="20"/>
-          <w:szCs w:val="20"/>
-          <w:lang w:val="en-US"/>
-        </w:rPr>
-        <w:t xml:space="preserve">the internal seed, so the </w:t>
-      </w:r>
-      <w:proofErr w:type="spellStart"/>
-      <w:r>
-        <w:rPr>
-          <w:rFonts w:asciiTheme="majorHAnsi" w:hAnsiTheme="majorHAnsi" w:cs="Times New Roman"/>
-          <w:i/>
-          <w:iCs/>
-          <w:color w:val="000000"/>
-          <w:sz w:val="20"/>
-          <w:szCs w:val="20"/>
-          <w:lang w:val="en-US"/>
-        </w:rPr>
-        <w:t>rnd</w:t>
-      </w:r>
-      <w:proofErr w:type="spellEnd"/>
-      <w:r>
-        <w:rPr>
-          <w:rFonts w:asciiTheme="majorHAnsi" w:hAnsiTheme="majorHAnsi" w:cs="Times New Roman"/>
-          <w:i/>
-          <w:iCs/>
-          <w:color w:val="000000"/>
-          <w:sz w:val="20"/>
-          <w:szCs w:val="20"/>
-          <w:lang w:val="en-US"/>
-        </w:rPr>
-        <w:t>(</w:t>
-      </w:r>
-      <w:proofErr w:type="spellStart"/>
-      <w:r>
-        <w:rPr>
-          <w:rFonts w:asciiTheme="majorHAnsi" w:hAnsiTheme="majorHAnsi" w:cs="Times New Roman"/>
-          <w:i/>
-          <w:iCs/>
-          <w:color w:val="000000"/>
-          <w:sz w:val="20"/>
-          <w:szCs w:val="20"/>
-          <w:lang w:val="en-US"/>
-        </w:rPr>
-        <w:t>a,b</w:t>
-      </w:r>
-      <w:proofErr w:type="spellEnd"/>
-      <w:r>
-        <w:rPr>
-          <w:rFonts w:asciiTheme="majorHAnsi" w:hAnsiTheme="majorHAnsi" w:cs="Times New Roman"/>
-          <w:i/>
-          <w:iCs/>
-          <w:color w:val="000000"/>
-          <w:sz w:val="20"/>
-          <w:szCs w:val="20"/>
-          <w:lang w:val="en-US"/>
-        </w:rPr>
-        <w:t>)</w:t>
-      </w:r>
-      <w:r>
-        <w:rPr>
-          <w:rFonts w:asciiTheme="majorHAnsi" w:hAnsiTheme="majorHAnsi" w:cs="Times New Roman"/>
-          <w:color w:val="000000"/>
-          <w:sz w:val="20"/>
-          <w:szCs w:val="20"/>
-          <w:lang w:val="en-US"/>
-        </w:rPr>
-        <w:t xml:space="preserve"> functions will always work using the default seed 0,</w:t>
-      </w:r>
-      <w:r>
-        <w:rPr>
-          <w:rFonts w:asciiTheme="majorHAnsi" w:hAnsiTheme="majorHAnsi" w:cs="Times New Roman"/>
-          <w:color w:val="000000"/>
-          <w:sz w:val="20"/>
-          <w:szCs w:val="20"/>
-          <w:lang w:val="en-US"/>
-        </w:rPr>
-        <w:t xml:space="preserve"> </w:t>
-      </w:r>
-      <w:r>
-        <w:rPr>
-          <w:rFonts w:asciiTheme="majorHAnsi" w:hAnsiTheme="majorHAnsi" w:cs="Times New Roman"/>
-          <w:color w:val="000000"/>
-          <w:sz w:val="20"/>
-          <w:szCs w:val="20"/>
-          <w:lang w:val="en-US"/>
-        </w:rPr>
-        <w:t xml:space="preserve">and only the subsequent calls will use the </w:t>
-      </w:r>
-      <w:proofErr w:type="spellStart"/>
-      <w:r>
-        <w:rPr>
-          <w:rFonts w:asciiTheme="majorHAnsi" w:hAnsiTheme="majorHAnsi" w:cs="Times New Roman"/>
-          <w:i/>
-          <w:iCs/>
-          <w:color w:val="000000"/>
-          <w:sz w:val="20"/>
-          <w:szCs w:val="20"/>
-          <w:lang w:val="en-US"/>
-        </w:rPr>
-        <w:t>rst</w:t>
-      </w:r>
-      <w:proofErr w:type="spellEnd"/>
-      <w:r>
-        <w:rPr>
-          <w:rFonts w:asciiTheme="majorHAnsi" w:hAnsiTheme="majorHAnsi" w:cs="Times New Roman"/>
-          <w:i/>
-          <w:iCs/>
-          <w:color w:val="000000"/>
-          <w:sz w:val="20"/>
-          <w:szCs w:val="20"/>
-          <w:lang w:val="en-US"/>
-        </w:rPr>
-        <w:t>(</w:t>
-      </w:r>
-      <w:proofErr w:type="spellStart"/>
-      <w:r>
-        <w:rPr>
-          <w:rFonts w:asciiTheme="majorHAnsi" w:hAnsiTheme="majorHAnsi" w:cs="Times New Roman"/>
-          <w:i/>
-          <w:iCs/>
-          <w:color w:val="000000"/>
-          <w:sz w:val="20"/>
-          <w:szCs w:val="20"/>
-          <w:lang w:val="en-US"/>
-        </w:rPr>
-        <w:t>i</w:t>
-      </w:r>
-      <w:proofErr w:type="spellEnd"/>
-      <w:r>
-        <w:rPr>
-          <w:rFonts w:asciiTheme="majorHAnsi" w:hAnsiTheme="majorHAnsi" w:cs="Times New Roman"/>
-          <w:i/>
-          <w:iCs/>
-          <w:color w:val="000000"/>
-          <w:sz w:val="20"/>
-          <w:szCs w:val="20"/>
-          <w:lang w:val="en-US"/>
-        </w:rPr>
-        <w:t>)</w:t>
-      </w:r>
-      <w:r>
-        <w:rPr>
-          <w:rFonts w:asciiTheme="majorHAnsi" w:hAnsiTheme="majorHAnsi" w:cs="Times New Roman"/>
-          <w:color w:val="000000"/>
-          <w:sz w:val="20"/>
-          <w:szCs w:val="20"/>
-          <w:lang w:val="en-US"/>
-        </w:rPr>
-        <w:t xml:space="preserve"> of the previous call.</w:t>
+        <w:lastRenderedPageBreak/>
+        <w:t>Filter Foundry:</w:t>
       </w:r>
     </w:p>
     <w:p>
@@ -46574,6 +46766,264 @@
           <w:lang w:val="en-US"/>
         </w:rPr>
       </w:pPr>
+      <w:r>
+        <w:rPr>
+          <w:rFonts w:asciiTheme="majorHAnsi" w:hAnsiTheme="majorHAnsi" w:cs="Times New Roman"/>
+          <w:color w:val="000000"/>
+          <w:sz w:val="20"/>
+          <w:szCs w:val="20"/>
+          <w:lang w:val="en-US"/>
+        </w:rPr>
+        <w:t xml:space="preserve">In Filter Foundry, the function </w:t>
+      </w:r>
+      <w:proofErr w:type="spellStart"/>
+      <w:r>
+        <w:rPr>
+          <w:rFonts w:asciiTheme="majorHAnsi" w:hAnsiTheme="majorHAnsi" w:cs="Times New Roman"/>
+          <w:i/>
+          <w:iCs/>
+          <w:color w:val="000000"/>
+          <w:sz w:val="20"/>
+          <w:szCs w:val="20"/>
+          <w:lang w:val="en-US"/>
+        </w:rPr>
+        <w:t>rnd</w:t>
+      </w:r>
+      <w:proofErr w:type="spellEnd"/>
+      <w:r>
+        <w:rPr>
+          <w:rFonts w:asciiTheme="majorHAnsi" w:hAnsiTheme="majorHAnsi" w:cs="Times New Roman"/>
+          <w:i/>
+          <w:iCs/>
+          <w:color w:val="000000"/>
+          <w:sz w:val="20"/>
+          <w:szCs w:val="20"/>
+          <w:lang w:val="en-US"/>
+        </w:rPr>
+        <w:t>(</w:t>
+      </w:r>
+      <w:proofErr w:type="spellStart"/>
+      <w:r>
+        <w:rPr>
+          <w:rFonts w:asciiTheme="majorHAnsi" w:hAnsiTheme="majorHAnsi" w:cs="Times New Roman"/>
+          <w:i/>
+          <w:iCs/>
+          <w:color w:val="000000"/>
+          <w:sz w:val="20"/>
+          <w:szCs w:val="20"/>
+          <w:lang w:val="en-US"/>
+        </w:rPr>
+        <w:t>a,b</w:t>
+      </w:r>
+      <w:proofErr w:type="spellEnd"/>
+      <w:r>
+        <w:rPr>
+          <w:rFonts w:asciiTheme="majorHAnsi" w:hAnsiTheme="majorHAnsi" w:cs="Times New Roman"/>
+          <w:i/>
+          <w:iCs/>
+          <w:color w:val="000000"/>
+          <w:sz w:val="20"/>
+          <w:szCs w:val="20"/>
+          <w:lang w:val="en-US"/>
+        </w:rPr>
+        <w:t>)</w:t>
+      </w:r>
+      <w:r>
+        <w:rPr>
+          <w:rFonts w:asciiTheme="majorHAnsi" w:hAnsiTheme="majorHAnsi" w:cs="Times New Roman"/>
+          <w:color w:val="000000"/>
+          <w:sz w:val="20"/>
+          <w:szCs w:val="20"/>
+          <w:lang w:val="en-US"/>
+        </w:rPr>
+        <w:t xml:space="preserve"> retrieves a random number in </w:t>
+      </w:r>
+      <w:r>
+        <w:rPr>
+          <w:rFonts w:asciiTheme="majorHAnsi" w:hAnsiTheme="majorHAnsi" w:cs="Times New Roman"/>
+          <w:color w:val="000000"/>
+          <w:sz w:val="20"/>
+          <w:szCs w:val="20"/>
+          <w:lang w:val="en-US"/>
+        </w:rPr>
+        <w:t>“</w:t>
+      </w:r>
+      <w:proofErr w:type="spellStart"/>
+      <w:r>
+        <w:rPr>
+          <w:rFonts w:asciiTheme="majorHAnsi" w:hAnsiTheme="majorHAnsi" w:cs="Times New Roman"/>
+          <w:color w:val="000000"/>
+          <w:sz w:val="20"/>
+          <w:szCs w:val="20"/>
+          <w:lang w:val="en-US"/>
+        </w:rPr>
+        <w:t>realtime</w:t>
+      </w:r>
+      <w:proofErr w:type="spellEnd"/>
+      <w:r>
+        <w:rPr>
+          <w:rFonts w:asciiTheme="majorHAnsi" w:hAnsiTheme="majorHAnsi" w:cs="Times New Roman"/>
+          <w:color w:val="000000"/>
+          <w:sz w:val="20"/>
+          <w:szCs w:val="20"/>
+          <w:lang w:val="en-US"/>
+        </w:rPr>
+        <w:t>”</w:t>
+      </w:r>
+      <w:r>
+        <w:rPr>
+          <w:rFonts w:asciiTheme="majorHAnsi" w:hAnsiTheme="majorHAnsi" w:cs="Times New Roman"/>
+          <w:color w:val="000000"/>
+          <w:sz w:val="20"/>
+          <w:szCs w:val="20"/>
+          <w:lang w:val="en-US"/>
+        </w:rPr>
+        <w:t>; therefore, if the</w:t>
+      </w:r>
+      <w:r>
+        <w:rPr>
+          <w:rFonts w:asciiTheme="majorHAnsi" w:hAnsiTheme="majorHAnsi" w:cs="Times New Roman"/>
+          <w:color w:val="000000"/>
+          <w:sz w:val="20"/>
+          <w:szCs w:val="20"/>
+          <w:lang w:val="en-US"/>
+        </w:rPr>
+        <w:t xml:space="preserve"> </w:t>
+      </w:r>
+      <w:r>
+        <w:rPr>
+          <w:rFonts w:asciiTheme="majorHAnsi" w:hAnsiTheme="majorHAnsi" w:cs="Times New Roman"/>
+          <w:color w:val="000000"/>
+          <w:sz w:val="20"/>
+          <w:szCs w:val="20"/>
+          <w:lang w:val="en-US"/>
+        </w:rPr>
+        <w:t xml:space="preserve">seed is changed via </w:t>
+      </w:r>
+      <w:proofErr w:type="spellStart"/>
+      <w:r>
+        <w:rPr>
+          <w:rFonts w:asciiTheme="majorHAnsi" w:hAnsiTheme="majorHAnsi" w:cs="Times New Roman"/>
+          <w:i/>
+          <w:iCs/>
+          <w:color w:val="000000"/>
+          <w:sz w:val="20"/>
+          <w:szCs w:val="20"/>
+          <w:lang w:val="en-US"/>
+        </w:rPr>
+        <w:t>rst</w:t>
+      </w:r>
+      <w:proofErr w:type="spellEnd"/>
+      <w:r>
+        <w:rPr>
+          <w:rFonts w:asciiTheme="majorHAnsi" w:hAnsiTheme="majorHAnsi" w:cs="Times New Roman"/>
+          <w:i/>
+          <w:iCs/>
+          <w:color w:val="000000"/>
+          <w:sz w:val="20"/>
+          <w:szCs w:val="20"/>
+          <w:lang w:val="en-US"/>
+        </w:rPr>
+        <w:t>(</w:t>
+      </w:r>
+      <w:proofErr w:type="spellStart"/>
+      <w:r>
+        <w:rPr>
+          <w:rFonts w:asciiTheme="majorHAnsi" w:hAnsiTheme="majorHAnsi" w:cs="Times New Roman"/>
+          <w:i/>
+          <w:iCs/>
+          <w:color w:val="000000"/>
+          <w:sz w:val="20"/>
+          <w:szCs w:val="20"/>
+          <w:lang w:val="en-US"/>
+        </w:rPr>
+        <w:t>i</w:t>
+      </w:r>
+      <w:proofErr w:type="spellEnd"/>
+      <w:r>
+        <w:rPr>
+          <w:rFonts w:asciiTheme="majorHAnsi" w:hAnsiTheme="majorHAnsi" w:cs="Times New Roman"/>
+          <w:i/>
+          <w:iCs/>
+          <w:color w:val="000000"/>
+          <w:sz w:val="20"/>
+          <w:szCs w:val="20"/>
+          <w:lang w:val="en-US"/>
+        </w:rPr>
+        <w:t>)</w:t>
+      </w:r>
+      <w:r>
+        <w:rPr>
+          <w:rFonts w:asciiTheme="majorHAnsi" w:hAnsiTheme="majorHAnsi" w:cs="Times New Roman"/>
+          <w:color w:val="000000"/>
+          <w:sz w:val="20"/>
+          <w:szCs w:val="20"/>
+          <w:lang w:val="en-US"/>
+        </w:rPr>
+        <w:t xml:space="preserve">, there is an immediate effect on the next call of the </w:t>
+      </w:r>
+      <w:proofErr w:type="spellStart"/>
+      <w:r>
+        <w:rPr>
+          <w:rFonts w:asciiTheme="majorHAnsi" w:hAnsiTheme="majorHAnsi" w:cs="Times New Roman"/>
+          <w:i/>
+          <w:iCs/>
+          <w:color w:val="000000"/>
+          <w:sz w:val="20"/>
+          <w:szCs w:val="20"/>
+          <w:lang w:val="en-US"/>
+        </w:rPr>
+        <w:t>rnd</w:t>
+      </w:r>
+      <w:proofErr w:type="spellEnd"/>
+      <w:r>
+        <w:rPr>
+          <w:rFonts w:asciiTheme="majorHAnsi" w:hAnsiTheme="majorHAnsi" w:cs="Times New Roman"/>
+          <w:i/>
+          <w:iCs/>
+          <w:color w:val="000000"/>
+          <w:sz w:val="20"/>
+          <w:szCs w:val="20"/>
+          <w:lang w:val="en-US"/>
+        </w:rPr>
+        <w:t>(</w:t>
+      </w:r>
+      <w:proofErr w:type="spellStart"/>
+      <w:r>
+        <w:rPr>
+          <w:rFonts w:asciiTheme="majorHAnsi" w:hAnsiTheme="majorHAnsi" w:cs="Times New Roman"/>
+          <w:i/>
+          <w:iCs/>
+          <w:color w:val="000000"/>
+          <w:sz w:val="20"/>
+          <w:szCs w:val="20"/>
+          <w:lang w:val="en-US"/>
+        </w:rPr>
+        <w:t>a,b</w:t>
+      </w:r>
+      <w:proofErr w:type="spellEnd"/>
+      <w:r>
+        <w:rPr>
+          <w:rFonts w:asciiTheme="majorHAnsi" w:hAnsiTheme="majorHAnsi" w:cs="Times New Roman"/>
+          <w:i/>
+          <w:iCs/>
+          <w:color w:val="000000"/>
+          <w:sz w:val="20"/>
+          <w:szCs w:val="20"/>
+          <w:lang w:val="en-US"/>
+        </w:rPr>
+        <w:t>)</w:t>
+      </w:r>
+      <w:r>
+        <w:rPr>
+          <w:rFonts w:asciiTheme="majorHAnsi" w:hAnsiTheme="majorHAnsi" w:cs="Times New Roman"/>
+          <w:color w:val="000000"/>
+          <w:sz w:val="20"/>
+          <w:szCs w:val="20"/>
+          <w:lang w:val="en-US"/>
+        </w:rPr>
+        <w:t xml:space="preserve"> function.</w:t>
+      </w:r>
     </w:p>
     <w:p>
       <w:pPr>
@@ -46584,8 +47034,6 @@
         <w:jc w:val="both"/>
         <w:rPr>
           <w:rFonts w:asciiTheme="majorHAnsi" w:hAnsiTheme="majorHAnsi" w:cs="Times New Roman"/>
-          <w:i/>
-          <w:iCs/>
           <w:color w:val="000000"/>
           <w:sz w:val="20"/>
           <w:szCs w:val="20"/>
@@ -46595,314 +47043,11 @@
       <w:r>
         <w:rPr>
           <w:rFonts w:asciiTheme="majorHAnsi" w:hAnsiTheme="majorHAnsi" w:cs="Times New Roman"/>
-          <w:i/>
-          <w:iCs/>
-          <w:color w:val="000000"/>
-          <w:sz w:val="20"/>
-          <w:szCs w:val="20"/>
-          <w:lang w:val="en-US"/>
-        </w:rPr>
-        <w:t>Filter Foundry:</w:t>
-      </w:r>
-    </w:p>
-    <w:p>
-      <w:pPr>
-        <w:autoSpaceDE w:val="0"/>
-        <w:autoSpaceDN w:val="0"/>
-        <w:adjustRightInd w:val="0"/>
-        <w:spacing w:after="100" w:line="240" w:lineRule="auto"/>
-        <w:jc w:val="both"/>
-        <w:rPr>
-          <w:rFonts w:asciiTheme="majorHAnsi" w:hAnsiTheme="majorHAnsi" w:cs="Times New Roman"/>
-          <w:color w:val="000000"/>
-          <w:sz w:val="20"/>
-          <w:szCs w:val="20"/>
-          <w:lang w:val="en-US"/>
-        </w:rPr>
-      </w:pPr>
-      <w:r>
-        <w:rPr>
-          <w:rFonts w:asciiTheme="majorHAnsi" w:hAnsiTheme="majorHAnsi" w:cs="Times New Roman"/>
-          <w:color w:val="000000"/>
-          <w:sz w:val="20"/>
-          <w:szCs w:val="20"/>
-          <w:lang w:val="en-US"/>
-        </w:rPr>
-        <w:t xml:space="preserve">In Filter Foundry, the function </w:t>
-      </w:r>
-      <w:proofErr w:type="spellStart"/>
-      <w:r>
-        <w:rPr>
-          <w:rFonts w:asciiTheme="majorHAnsi" w:hAnsiTheme="majorHAnsi" w:cs="Times New Roman"/>
-          <w:i/>
-          <w:iCs/>
-          <w:color w:val="000000"/>
-          <w:sz w:val="20"/>
-          <w:szCs w:val="20"/>
-          <w:lang w:val="en-US"/>
-        </w:rPr>
-        <w:t>rnd</w:t>
-      </w:r>
-      <w:proofErr w:type="spellEnd"/>
-      <w:r>
-        <w:rPr>
-          <w:rFonts w:asciiTheme="majorHAnsi" w:hAnsiTheme="majorHAnsi" w:cs="Times New Roman"/>
-          <w:i/>
-          <w:iCs/>
-          <w:color w:val="000000"/>
-          <w:sz w:val="20"/>
-          <w:szCs w:val="20"/>
-          <w:lang w:val="en-US"/>
-        </w:rPr>
-        <w:t>(</w:t>
-      </w:r>
-      <w:proofErr w:type="spellStart"/>
-      <w:r>
-        <w:rPr>
-          <w:rFonts w:asciiTheme="majorHAnsi" w:hAnsiTheme="majorHAnsi" w:cs="Times New Roman"/>
-          <w:i/>
-          <w:iCs/>
-          <w:color w:val="000000"/>
-          <w:sz w:val="20"/>
-          <w:szCs w:val="20"/>
-          <w:lang w:val="en-US"/>
-        </w:rPr>
-        <w:t>a,b</w:t>
-      </w:r>
-      <w:proofErr w:type="spellEnd"/>
-      <w:r>
-        <w:rPr>
-          <w:rFonts w:asciiTheme="majorHAnsi" w:hAnsiTheme="majorHAnsi" w:cs="Times New Roman"/>
-          <w:i/>
-          <w:iCs/>
-          <w:color w:val="000000"/>
-          <w:sz w:val="20"/>
-          <w:szCs w:val="20"/>
-          <w:lang w:val="en-US"/>
-        </w:rPr>
-        <w:t>)</w:t>
-      </w:r>
-      <w:r>
-        <w:rPr>
-          <w:rFonts w:asciiTheme="majorHAnsi" w:hAnsiTheme="majorHAnsi" w:cs="Times New Roman"/>
-          <w:color w:val="000000"/>
-          <w:sz w:val="20"/>
-          <w:szCs w:val="20"/>
-          <w:lang w:val="en-US"/>
-        </w:rPr>
-        <w:t xml:space="preserve"> retrieves a random number in </w:t>
-      </w:r>
-      <w:r>
-        <w:rPr>
-          <w:rFonts w:asciiTheme="majorHAnsi" w:hAnsiTheme="majorHAnsi" w:cs="Times New Roman"/>
-          <w:color w:val="000000"/>
-          <w:sz w:val="20"/>
-          <w:szCs w:val="20"/>
-          <w:lang w:val="en-US"/>
-        </w:rPr>
-        <w:t>“</w:t>
-      </w:r>
-      <w:proofErr w:type="spellStart"/>
-      <w:r>
-        <w:rPr>
-          <w:rFonts w:asciiTheme="majorHAnsi" w:hAnsiTheme="majorHAnsi" w:cs="Times New Roman"/>
-          <w:color w:val="000000"/>
-          <w:sz w:val="20"/>
-          <w:szCs w:val="20"/>
-          <w:lang w:val="en-US"/>
-        </w:rPr>
-        <w:t>realtime</w:t>
-      </w:r>
-      <w:proofErr w:type="spellEnd"/>
-      <w:r>
-        <w:rPr>
-          <w:rFonts w:asciiTheme="majorHAnsi" w:hAnsiTheme="majorHAnsi" w:cs="Times New Roman"/>
-          <w:color w:val="000000"/>
-          <w:sz w:val="20"/>
-          <w:szCs w:val="20"/>
-          <w:lang w:val="en-US"/>
-        </w:rPr>
-        <w:t>”</w:t>
-      </w:r>
-      <w:r>
-        <w:rPr>
-          <w:rFonts w:asciiTheme="majorHAnsi" w:hAnsiTheme="majorHAnsi" w:cs="Times New Roman"/>
-          <w:color w:val="000000"/>
-          <w:sz w:val="20"/>
-          <w:szCs w:val="20"/>
-          <w:lang w:val="en-US"/>
-        </w:rPr>
-        <w:t>; therefore, if the</w:t>
-      </w:r>
-      <w:r>
-        <w:rPr>
-          <w:rFonts w:asciiTheme="majorHAnsi" w:hAnsiTheme="majorHAnsi" w:cs="Times New Roman"/>
-          <w:color w:val="000000"/>
-          <w:sz w:val="20"/>
-          <w:szCs w:val="20"/>
-          <w:lang w:val="en-US"/>
-        </w:rPr>
-        <w:t xml:space="preserve"> </w:t>
-      </w:r>
-      <w:r>
-        <w:rPr>
-          <w:rFonts w:asciiTheme="majorHAnsi" w:hAnsiTheme="majorHAnsi" w:cs="Times New Roman"/>
-          <w:color w:val="000000"/>
-          <w:sz w:val="20"/>
-          <w:szCs w:val="20"/>
-          <w:lang w:val="en-US"/>
-        </w:rPr>
-        <w:t xml:space="preserve">seed is changed via </w:t>
-      </w:r>
-      <w:proofErr w:type="spellStart"/>
-      <w:r>
-        <w:rPr>
-          <w:rFonts w:asciiTheme="majorHAnsi" w:hAnsiTheme="majorHAnsi" w:cs="Times New Roman"/>
-          <w:i/>
-          <w:iCs/>
-          <w:color w:val="000000"/>
-          <w:sz w:val="20"/>
-          <w:szCs w:val="20"/>
-          <w:lang w:val="en-US"/>
-        </w:rPr>
-        <w:t>rst</w:t>
-      </w:r>
-      <w:proofErr w:type="spellEnd"/>
-      <w:r>
-        <w:rPr>
-          <w:rFonts w:asciiTheme="majorHAnsi" w:hAnsiTheme="majorHAnsi" w:cs="Times New Roman"/>
-          <w:i/>
-          <w:iCs/>
-          <w:color w:val="000000"/>
-          <w:sz w:val="20"/>
-          <w:szCs w:val="20"/>
-          <w:lang w:val="en-US"/>
-        </w:rPr>
-        <w:t>(</w:t>
-      </w:r>
-      <w:proofErr w:type="spellStart"/>
-      <w:r>
-        <w:rPr>
-          <w:rFonts w:asciiTheme="majorHAnsi" w:hAnsiTheme="majorHAnsi" w:cs="Times New Roman"/>
-          <w:i/>
-          <w:iCs/>
-          <w:color w:val="000000"/>
-          <w:sz w:val="20"/>
-          <w:szCs w:val="20"/>
-          <w:lang w:val="en-US"/>
-        </w:rPr>
-        <w:t>i</w:t>
-      </w:r>
-      <w:proofErr w:type="spellEnd"/>
-      <w:r>
-        <w:rPr>
-          <w:rFonts w:asciiTheme="majorHAnsi" w:hAnsiTheme="majorHAnsi" w:cs="Times New Roman"/>
-          <w:i/>
-          <w:iCs/>
-          <w:color w:val="000000"/>
-          <w:sz w:val="20"/>
-          <w:szCs w:val="20"/>
-          <w:lang w:val="en-US"/>
-        </w:rPr>
-        <w:t>)</w:t>
-      </w:r>
-      <w:r>
-        <w:rPr>
-          <w:rFonts w:asciiTheme="majorHAnsi" w:hAnsiTheme="majorHAnsi" w:cs="Times New Roman"/>
-          <w:color w:val="000000"/>
-          <w:sz w:val="20"/>
-          <w:szCs w:val="20"/>
-          <w:lang w:val="en-US"/>
-        </w:rPr>
-        <w:t xml:space="preserve">, there is an immediate effect on the next call of the </w:t>
-      </w:r>
-      <w:proofErr w:type="spellStart"/>
-      <w:r>
-        <w:rPr>
-          <w:rFonts w:asciiTheme="majorHAnsi" w:hAnsiTheme="majorHAnsi" w:cs="Times New Roman"/>
-          <w:i/>
-          <w:iCs/>
-          <w:color w:val="000000"/>
-          <w:sz w:val="20"/>
-          <w:szCs w:val="20"/>
-          <w:lang w:val="en-US"/>
-        </w:rPr>
-        <w:t>rnd</w:t>
-      </w:r>
-      <w:proofErr w:type="spellEnd"/>
-      <w:r>
-        <w:rPr>
-          <w:rFonts w:asciiTheme="majorHAnsi" w:hAnsiTheme="majorHAnsi" w:cs="Times New Roman"/>
-          <w:i/>
-          <w:iCs/>
-          <w:color w:val="000000"/>
-          <w:sz w:val="20"/>
-          <w:szCs w:val="20"/>
-          <w:lang w:val="en-US"/>
-        </w:rPr>
-        <w:t>(</w:t>
-      </w:r>
-      <w:proofErr w:type="spellStart"/>
-      <w:r>
-        <w:rPr>
-          <w:rFonts w:asciiTheme="majorHAnsi" w:hAnsiTheme="majorHAnsi" w:cs="Times New Roman"/>
-          <w:i/>
-          <w:iCs/>
-          <w:color w:val="000000"/>
-          <w:sz w:val="20"/>
-          <w:szCs w:val="20"/>
-          <w:lang w:val="en-US"/>
-        </w:rPr>
-        <w:t>a,b</w:t>
-      </w:r>
-      <w:proofErr w:type="spellEnd"/>
-      <w:r>
-        <w:rPr>
-          <w:rFonts w:asciiTheme="majorHAnsi" w:hAnsiTheme="majorHAnsi" w:cs="Times New Roman"/>
-          <w:i/>
-          <w:iCs/>
-          <w:color w:val="000000"/>
-          <w:sz w:val="20"/>
-          <w:szCs w:val="20"/>
-          <w:lang w:val="en-US"/>
-        </w:rPr>
-        <w:t>)</w:t>
-      </w:r>
-      <w:r>
-        <w:rPr>
-          <w:rFonts w:asciiTheme="majorHAnsi" w:hAnsiTheme="majorHAnsi" w:cs="Times New Roman"/>
-          <w:color w:val="000000"/>
-          <w:sz w:val="20"/>
-          <w:szCs w:val="20"/>
-          <w:lang w:val="en-US"/>
-        </w:rPr>
-        <w:t xml:space="preserve"> function.</w:t>
-      </w:r>
-    </w:p>
-    <w:p>
-      <w:pPr>
-        <w:autoSpaceDE w:val="0"/>
-        <w:autoSpaceDN w:val="0"/>
-        <w:adjustRightInd w:val="0"/>
-        <w:spacing w:after="100" w:line="240" w:lineRule="auto"/>
-        <w:jc w:val="both"/>
-        <w:rPr>
-          <w:rFonts w:asciiTheme="majorHAnsi" w:hAnsiTheme="majorHAnsi" w:cs="Times New Roman"/>
-          <w:color w:val="000000"/>
-          <w:sz w:val="20"/>
-          <w:szCs w:val="20"/>
-          <w:lang w:val="en-US"/>
-        </w:rPr>
-      </w:pPr>
-      <w:r>
-        <w:rPr>
-          <w:rFonts w:asciiTheme="majorHAnsi" w:hAnsiTheme="majorHAnsi" w:cs="Times New Roman"/>
-          <w:color w:val="000000"/>
-          <w:sz w:val="20"/>
-          <w:szCs w:val="20"/>
-          <w:lang w:val="en-US"/>
-        </w:rPr>
-        <w:lastRenderedPageBreak/>
+          <w:color w:val="000000"/>
+          <w:sz w:val="20"/>
+          <w:szCs w:val="20"/>
+          <w:lang w:val="en-US"/>
+        </w:rPr>
         <w:t xml:space="preserve">For example, </w:t>
       </w:r>
       <w:r>
@@ -47606,7 +47751,7 @@
           <w:lang w:val="en-US"/>
         </w:rPr>
       </w:pPr>
-      <w:bookmarkStart w:id="33" w:name="_Toc181820283"/>
+      <w:bookmarkStart w:id="33" w:name="_Toc181821910"/>
       <w:r>
         <w:rPr>
           <w:lang w:val="en-US"/>
@@ -48458,7 +48603,7 @@
           <w:lang w:val="en-US"/>
         </w:rPr>
       </w:pPr>
-      <w:bookmarkStart w:id="34" w:name="_Toc181820284"/>
+      <w:bookmarkStart w:id="34" w:name="_Toc181821911"/>
       <w:r>
         <w:rPr>
           <w:lang w:val="en-US"/>

</xml_diff>

<commit_message>
Fixed problem with Lab color space min/max channel values for a* and b* channels
git-svn-id: https://svn.viathinksoft.com/svn/filter_foundry/trunk@588 1b5a0048-3058-4200-831f-25aa9e3a14b9
</commit_message>
<xml_diff>
--- a/doc/The Filter Foundry.docx
+++ b/doc/The Filter Foundry.docx
@@ -8439,17 +8439,7 @@
           <w:szCs w:val="20"/>
           <w:lang w:val="en-US"/>
         </w:rPr>
-        <w:t>0</w:t>
-      </w:r>
-      <w:r>
-        <w:rPr>
-          <w:rFonts w:asciiTheme="majorHAnsi" w:hAnsiTheme="majorHAnsi" w:cs="Times New Roman"/>
-          <w:color w:val="000000"/>
-          <w:sz w:val="20"/>
-          <w:szCs w:val="20"/>
-          <w:lang w:val="en-US"/>
-        </w:rPr>
-        <w:t xml:space="preserve"> – 255 for 8-bit and 0 </w:t>
+        <w:t xml:space="preserve">0 – 255 for 8-bit and 0 </w:t>
       </w:r>
       <w:r>
         <w:rPr>
@@ -8579,37 +8569,7 @@
           <w:szCs w:val="20"/>
           <w:lang w:val="en-US"/>
         </w:rPr>
-        <w:t xml:space="preserve">In Filter Foundry you </w:t>
-      </w:r>
-      <w:r>
-        <w:rPr>
-          <w:rFonts w:asciiTheme="majorHAnsi" w:hAnsiTheme="majorHAnsi" w:cs="Times New Roman"/>
-          <w:color w:val="000000"/>
-          <w:sz w:val="20"/>
-          <w:szCs w:val="20"/>
-          <w:lang w:val="en-US"/>
-        </w:rPr>
-        <w:t xml:space="preserve">should </w:t>
-      </w:r>
-      <w:r>
-        <w:rPr>
-          <w:rFonts w:asciiTheme="majorHAnsi" w:hAnsiTheme="majorHAnsi" w:cs="Times New Roman"/>
-          <w:color w:val="000000"/>
-          <w:sz w:val="20"/>
-          <w:szCs w:val="20"/>
-          <w:lang w:val="en-US"/>
-        </w:rPr>
-        <w:t>use these values.</w:t>
-      </w:r>
-      <w:r>
-        <w:rPr>
-          <w:rFonts w:asciiTheme="majorHAnsi" w:hAnsiTheme="majorHAnsi" w:cs="Times New Roman"/>
-          <w:color w:val="000000"/>
-          <w:sz w:val="20"/>
-          <w:szCs w:val="20"/>
-          <w:lang w:val="en-US"/>
-        </w:rPr>
-        <w:t xml:space="preserve"> </w:t>
+        <w:t xml:space="preserve">In Filter Foundry you should use these values. </w:t>
       </w:r>
       <w:r>
         <w:rPr>
@@ -14465,6 +14425,16 @@
                 <w:szCs w:val="20"/>
                 <w:lang w:val="en-US"/>
               </w:rPr>
+              <w:t xml:space="preserve">For RGB color mode: </w:t>
+            </w:r>
+            <w:r>
+              <w:rPr>
+                <w:rFonts w:asciiTheme="majorHAnsi" w:hAnsiTheme="majorHAnsi" w:cs="Times New Roman"/>
+                <w:color w:val="000000"/>
+                <w:sz w:val="20"/>
+                <w:szCs w:val="20"/>
+                <w:lang w:val="en-US"/>
+              </w:rPr>
               <w:t>Red, green, and blue channel values for the current pixel</w:t>
             </w:r>
             <w:r>
@@ -14475,18 +14445,18 @@
                 <w:szCs w:val="20"/>
                 <w:lang w:val="en-US"/>
               </w:rPr>
+              <w:t>.</w:t>
+            </w:r>
+            <w:r>
+              <w:rPr>
+                <w:rFonts w:asciiTheme="majorHAnsi" w:hAnsiTheme="majorHAnsi" w:cs="Times New Roman"/>
+                <w:color w:val="000000"/>
+                <w:sz w:val="20"/>
+                <w:szCs w:val="20"/>
+                <w:lang w:val="en-US"/>
+              </w:rPr>
               <w:br/>
-              <w:t>(channel 1, 2, 3 for non-RGB color modes)</w:t>
-            </w:r>
-            <w:r>
-              <w:rPr>
-                <w:rFonts w:asciiTheme="majorHAnsi" w:hAnsiTheme="majorHAnsi" w:cs="Times New Roman"/>
-                <w:color w:val="000000"/>
-                <w:sz w:val="20"/>
-                <w:szCs w:val="20"/>
-                <w:lang w:val="en-US"/>
-              </w:rPr>
-              <w:t>.</w:t>
+              <w:t>For other color modes: Channel 1, 2, 3.</w:t>
             </w:r>
           </w:p>
         </w:tc>
@@ -14548,6 +14518,16 @@
                 <w:szCs w:val="20"/>
                 <w:lang w:val="en-US"/>
               </w:rPr>
+              <w:t xml:space="preserve">For RGB, Duotone, Greyscale, and Lab color mode: </w:t>
+            </w:r>
+            <w:r>
+              <w:rPr>
+                <w:rFonts w:asciiTheme="majorHAnsi" w:hAnsiTheme="majorHAnsi" w:cs="Times New Roman"/>
+                <w:color w:val="000000"/>
+                <w:sz w:val="20"/>
+                <w:szCs w:val="20"/>
+                <w:lang w:val="en-US"/>
+              </w:rPr>
               <w:t>Alpha channel (transparency) value for the current pixel</w:t>
             </w:r>
             <w:r>
@@ -14558,7 +14538,17 @@
                 <w:szCs w:val="20"/>
                 <w:lang w:val="en-US"/>
               </w:rPr>
-              <w:t xml:space="preserve">, or channel 4 for non-RGB color modes. </w:t>
+              <w:t>.</w:t>
+            </w:r>
+            <w:r>
+              <w:rPr>
+                <w:rFonts w:asciiTheme="majorHAnsi" w:hAnsiTheme="majorHAnsi" w:cs="Times New Roman"/>
+                <w:color w:val="000000"/>
+                <w:sz w:val="20"/>
+                <w:szCs w:val="20"/>
+                <w:lang w:val="en-US"/>
+              </w:rPr>
+              <w:t xml:space="preserve"> </w:t>
             </w:r>
             <w:r>
               <w:rPr>
@@ -14590,7 +14580,27 @@
                 <w:szCs w:val="20"/>
                 <w:lang w:val="en-US"/>
               </w:rPr>
-              <w:t>) is fully transparent, 255 (</w:t>
+              <w:t xml:space="preserve">) is fully transparent, </w:t>
+            </w:r>
+            <w:r>
+              <w:rPr>
+                <w:rFonts w:asciiTheme="majorHAnsi" w:hAnsiTheme="majorHAnsi" w:cs="Times New Roman"/>
+                <w:color w:val="000000"/>
+                <w:sz w:val="20"/>
+                <w:szCs w:val="20"/>
+                <w:lang w:val="en-US"/>
+              </w:rPr>
+              <w:t>max channel value</w:t>
+            </w:r>
+            <w:r>
+              <w:rPr>
+                <w:rFonts w:asciiTheme="majorHAnsi" w:hAnsiTheme="majorHAnsi" w:cs="Times New Roman"/>
+                <w:color w:val="000000"/>
+                <w:sz w:val="20"/>
+                <w:szCs w:val="20"/>
+                <w:lang w:val="en-US"/>
+              </w:rPr>
+              <w:t xml:space="preserve"> (</w:t>
             </w:r>
             <w:r>
               <w:rPr>
@@ -14612,17 +14622,7 @@
                 <w:szCs w:val="20"/>
                 <w:lang w:val="en-US"/>
               </w:rPr>
-              <w:t>,</w:t>
-            </w:r>
-            <w:r>
-              <w:rPr>
-                <w:rFonts w:asciiTheme="majorHAnsi" w:hAnsiTheme="majorHAnsi" w:cs="Times New Roman"/>
-                <w:color w:val="000000"/>
-                <w:sz w:val="20"/>
-                <w:szCs w:val="20"/>
-                <w:lang w:val="en-US"/>
-              </w:rPr>
-              <w:t xml:space="preserve"> or </w:t>
+              <w:t xml:space="preserve">, or </w:t>
             </w:r>
             <w:proofErr w:type="spellStart"/>
             <w:r>
@@ -14656,8 +14656,109 @@
                 <w:szCs w:val="20"/>
                 <w:lang w:val="en-US"/>
               </w:rPr>
-              <w:br/>
+              <w:t xml:space="preserve"> </w:t>
+            </w:r>
+            <w:r>
+              <w:rPr>
+                <w:rFonts w:asciiTheme="majorHAnsi" w:hAnsiTheme="majorHAnsi" w:cs="Times New Roman"/>
+                <w:color w:val="000000"/>
+                <w:sz w:val="20"/>
+                <w:szCs w:val="20"/>
+                <w:lang w:val="en-US"/>
+              </w:rPr>
               <w:t>Does not work on the background layer or layers where transparency is locked.</w:t>
+            </w:r>
+          </w:p>
+          <w:p>
+            <w:pPr>
+              <w:autoSpaceDE w:val="0"/>
+              <w:autoSpaceDN w:val="0"/>
+              <w:adjustRightInd w:val="0"/>
+              <w:spacing w:after="100"/>
+              <w:rPr>
+                <w:rFonts w:asciiTheme="majorHAnsi" w:hAnsiTheme="majorHAnsi" w:cs="Times New Roman"/>
+                <w:color w:val="000000"/>
+                <w:sz w:val="20"/>
+                <w:szCs w:val="20"/>
+                <w:lang w:val="en-US"/>
+              </w:rPr>
+            </w:pPr>
+            <w:r>
+              <w:rPr>
+                <w:rFonts w:asciiTheme="majorHAnsi" w:hAnsiTheme="majorHAnsi" w:cs="Times New Roman"/>
+                <w:color w:val="000000"/>
+                <w:sz w:val="20"/>
+                <w:szCs w:val="20"/>
+                <w:lang w:val="en-US"/>
+              </w:rPr>
+              <w:t>For CMYK, “a” maps to the black channel. The 5</w:t>
+            </w:r>
+            <w:r>
+              <w:rPr>
+                <w:rFonts w:asciiTheme="majorHAnsi" w:hAnsiTheme="majorHAnsi" w:cs="Times New Roman"/>
+                <w:color w:val="000000"/>
+                <w:sz w:val="20"/>
+                <w:szCs w:val="20"/>
+                <w:vertAlign w:val="superscript"/>
+                <w:lang w:val="en-US"/>
+              </w:rPr>
+              <w:t>th</w:t>
+            </w:r>
+            <w:r>
+              <w:rPr>
+                <w:rFonts w:asciiTheme="majorHAnsi" w:hAnsiTheme="majorHAnsi" w:cs="Times New Roman"/>
+                <w:color w:val="000000"/>
+                <w:sz w:val="20"/>
+                <w:szCs w:val="20"/>
+                <w:lang w:val="en-US"/>
+              </w:rPr>
+              <w:t xml:space="preserve"> channel (transparency) cannot be controlled with Filter Foundry.</w:t>
+            </w:r>
+          </w:p>
+          <w:p>
+            <w:pPr>
+              <w:autoSpaceDE w:val="0"/>
+              <w:autoSpaceDN w:val="0"/>
+              <w:adjustRightInd w:val="0"/>
+              <w:spacing w:after="100"/>
+              <w:rPr>
+                <w:rFonts w:asciiTheme="majorHAnsi" w:hAnsiTheme="majorHAnsi" w:cs="Times New Roman"/>
+                <w:color w:val="000000"/>
+                <w:sz w:val="20"/>
+                <w:szCs w:val="20"/>
+                <w:lang w:val="en-US"/>
+              </w:rPr>
+            </w:pPr>
+            <w:r>
+              <w:rPr>
+                <w:rFonts w:asciiTheme="majorHAnsi" w:hAnsiTheme="majorHAnsi" w:cs="Times New Roman"/>
+                <w:color w:val="000000"/>
+                <w:sz w:val="20"/>
+                <w:szCs w:val="20"/>
+                <w:lang w:val="en-US"/>
+              </w:rPr>
+              <w:t>For Multichannel color mode: “a” maps to the 4</w:t>
+            </w:r>
+            <w:r>
+              <w:rPr>
+                <w:rFonts w:asciiTheme="majorHAnsi" w:hAnsiTheme="majorHAnsi" w:cs="Times New Roman"/>
+                <w:color w:val="000000"/>
+                <w:sz w:val="20"/>
+                <w:szCs w:val="20"/>
+                <w:vertAlign w:val="superscript"/>
+                <w:lang w:val="en-US"/>
+              </w:rPr>
+              <w:t>th</w:t>
+            </w:r>
+            <w:r>
+              <w:rPr>
+                <w:rFonts w:asciiTheme="majorHAnsi" w:hAnsiTheme="majorHAnsi" w:cs="Times New Roman"/>
+                <w:color w:val="000000"/>
+                <w:sz w:val="20"/>
+                <w:szCs w:val="20"/>
+                <w:lang w:val="en-US"/>
+              </w:rPr>
+              <w:t xml:space="preserve"> color channel.</w:t>
             </w:r>
           </w:p>
         </w:tc>
@@ -14895,27 +14996,121 @@
                 <w:szCs w:val="20"/>
                 <w:lang w:val="en-US"/>
               </w:rPr>
-              <w:t xml:space="preserve"> For 8-bit images, it is 255, for 16-bit images it is 32768, and for 32-bit images it is </w:t>
-            </w:r>
-            <w:r>
-              <w:rPr>
-                <w:rFonts w:asciiTheme="majorHAnsi" w:hAnsiTheme="majorHAnsi" w:cs="Times New Roman"/>
-                <w:color w:val="000000"/>
-                <w:sz w:val="20"/>
-                <w:szCs w:val="20"/>
-                <w:lang w:val="en-US"/>
-              </w:rPr>
-              <w:t>65535</w:t>
-            </w:r>
-            <w:r>
-              <w:rPr>
-                <w:rFonts w:asciiTheme="majorHAnsi" w:hAnsiTheme="majorHAnsi" w:cs="Times New Roman"/>
-                <w:color w:val="000000"/>
-                <w:sz w:val="20"/>
-                <w:szCs w:val="20"/>
-                <w:lang w:val="en-US"/>
-              </w:rPr>
-              <w:t>.</w:t>
+              <w:t xml:space="preserve"> For 8-bit images, it is 255, for 16-bit images it is 32768, and for 32-bit images it is 65</w:t>
+            </w:r>
+            <w:r>
+              <w:rPr>
+                <w:rFonts w:asciiTheme="majorHAnsi" w:hAnsiTheme="majorHAnsi" w:cs="Times New Roman"/>
+                <w:color w:val="000000"/>
+                <w:sz w:val="20"/>
+                <w:szCs w:val="20"/>
+                <w:lang w:val="en-US"/>
+              </w:rPr>
+              <w:t>,</w:t>
+            </w:r>
+            <w:r>
+              <w:rPr>
+                <w:rFonts w:asciiTheme="majorHAnsi" w:hAnsiTheme="majorHAnsi" w:cs="Times New Roman"/>
+                <w:color w:val="000000"/>
+                <w:sz w:val="20"/>
+                <w:szCs w:val="20"/>
+                <w:lang w:val="en-US"/>
+              </w:rPr>
+              <w:t>535.</w:t>
+            </w:r>
+            <w:r>
+              <w:rPr>
+                <w:rFonts w:asciiTheme="majorHAnsi" w:hAnsiTheme="majorHAnsi" w:cs="Times New Roman"/>
+                <w:color w:val="000000"/>
+                <w:sz w:val="20"/>
+                <w:szCs w:val="20"/>
+                <w:lang w:val="en-US"/>
+              </w:rPr>
+              <w:t xml:space="preserve"> Special case of Lab color mode: G/</w:t>
+            </w:r>
+            <w:proofErr w:type="spellStart"/>
+            <w:r>
+              <w:rPr>
+                <w:rFonts w:asciiTheme="majorHAnsi" w:hAnsiTheme="majorHAnsi" w:cs="Times New Roman"/>
+                <w:color w:val="000000"/>
+                <w:sz w:val="20"/>
+                <w:szCs w:val="20"/>
+                <w:lang w:val="en-US"/>
+              </w:rPr>
+              <w:t>gmax</w:t>
+            </w:r>
+            <w:proofErr w:type="spellEnd"/>
+            <w:r>
+              <w:rPr>
+                <w:rFonts w:asciiTheme="majorHAnsi" w:hAnsiTheme="majorHAnsi" w:cs="Times New Roman"/>
+                <w:color w:val="000000"/>
+                <w:sz w:val="20"/>
+                <w:szCs w:val="20"/>
+                <w:lang w:val="en-US"/>
+              </w:rPr>
+              <w:t xml:space="preserve"> and B/</w:t>
+            </w:r>
+            <w:proofErr w:type="spellStart"/>
+            <w:r>
+              <w:rPr>
+                <w:rFonts w:asciiTheme="majorHAnsi" w:hAnsiTheme="majorHAnsi" w:cs="Times New Roman"/>
+                <w:color w:val="000000"/>
+                <w:sz w:val="20"/>
+                <w:szCs w:val="20"/>
+                <w:lang w:val="en-US"/>
+              </w:rPr>
+              <w:t>bmax</w:t>
+            </w:r>
+            <w:proofErr w:type="spellEnd"/>
+            <w:r>
+              <w:rPr>
+                <w:rFonts w:asciiTheme="majorHAnsi" w:hAnsiTheme="majorHAnsi" w:cs="Times New Roman"/>
+                <w:color w:val="000000"/>
+                <w:sz w:val="20"/>
+                <w:szCs w:val="20"/>
+                <w:lang w:val="en-US"/>
+              </w:rPr>
+              <w:t xml:space="preserve"> are 127 for 8-bit Lab mode and </w:t>
+            </w:r>
+            <w:r>
+              <w:rPr>
+                <w:rFonts w:asciiTheme="majorHAnsi" w:hAnsiTheme="majorHAnsi" w:cs="Times New Roman"/>
+                <w:color w:val="000000"/>
+                <w:sz w:val="20"/>
+                <w:szCs w:val="20"/>
+                <w:lang w:val="en-US"/>
+              </w:rPr>
+              <w:t>16</w:t>
+            </w:r>
+            <w:r>
+              <w:rPr>
+                <w:rFonts w:asciiTheme="majorHAnsi" w:hAnsiTheme="majorHAnsi" w:cs="Times New Roman"/>
+                <w:color w:val="000000"/>
+                <w:sz w:val="20"/>
+                <w:szCs w:val="20"/>
+                <w:lang w:val="en-US"/>
+              </w:rPr>
+              <w:t>,</w:t>
+            </w:r>
+            <w:r>
+              <w:rPr>
+                <w:rFonts w:asciiTheme="majorHAnsi" w:hAnsiTheme="majorHAnsi" w:cs="Times New Roman"/>
+                <w:color w:val="000000"/>
+                <w:sz w:val="20"/>
+                <w:szCs w:val="20"/>
+                <w:lang w:val="en-US"/>
+              </w:rPr>
+              <w:t>383</w:t>
+            </w:r>
+            <w:r>
+              <w:rPr>
+                <w:rFonts w:asciiTheme="majorHAnsi" w:hAnsiTheme="majorHAnsi" w:cs="Times New Roman"/>
+                <w:color w:val="000000"/>
+                <w:sz w:val="20"/>
+                <w:szCs w:val="20"/>
+                <w:lang w:val="en-US"/>
+              </w:rPr>
+              <w:t xml:space="preserve"> for 16-bit Lab mode.</w:t>
             </w:r>
           </w:p>
         </w:tc>
@@ -15076,7 +15271,16 @@
                 <w:szCs w:val="20"/>
                 <w:lang w:val="en-US"/>
               </w:rPr>
-              <w:br/>
+              <w:t xml:space="preserve"> </w:t>
+            </w:r>
+            <w:r>
+              <w:rPr>
+                <w:rFonts w:asciiTheme="majorHAnsi" w:hAnsiTheme="majorHAnsi" w:cs="Times New Roman"/>
+                <w:color w:val="000000"/>
+                <w:sz w:val="20"/>
+                <w:szCs w:val="20"/>
+                <w:lang w:val="en-US"/>
+              </w:rPr>
               <w:t>They a</w:t>
             </w:r>
             <w:r>
@@ -15097,7 +15301,71 @@
                 <w:szCs w:val="20"/>
                 <w:lang w:val="en-US"/>
               </w:rPr>
-              <w:t>.</w:t>
+              <w:t xml:space="preserve">, except for </w:t>
+            </w:r>
+            <w:proofErr w:type="spellStart"/>
+            <w:r>
+              <w:rPr>
+                <w:rFonts w:asciiTheme="majorHAnsi" w:hAnsiTheme="majorHAnsi" w:cs="Times New Roman"/>
+                <w:color w:val="000000"/>
+                <w:sz w:val="20"/>
+                <w:szCs w:val="20"/>
+                <w:lang w:val="en-US"/>
+              </w:rPr>
+              <w:t>gmin</w:t>
+            </w:r>
+            <w:proofErr w:type="spellEnd"/>
+            <w:r>
+              <w:rPr>
+                <w:rFonts w:asciiTheme="majorHAnsi" w:hAnsiTheme="majorHAnsi" w:cs="Times New Roman"/>
+                <w:color w:val="000000"/>
+                <w:sz w:val="20"/>
+                <w:szCs w:val="20"/>
+                <w:lang w:val="en-US"/>
+              </w:rPr>
+              <w:t xml:space="preserve"> and </w:t>
+            </w:r>
+            <w:proofErr w:type="spellStart"/>
+            <w:r>
+              <w:rPr>
+                <w:rFonts w:asciiTheme="majorHAnsi" w:hAnsiTheme="majorHAnsi" w:cs="Times New Roman"/>
+                <w:color w:val="000000"/>
+                <w:sz w:val="20"/>
+                <w:szCs w:val="20"/>
+                <w:lang w:val="en-US"/>
+              </w:rPr>
+              <w:t>bmin</w:t>
+            </w:r>
+            <w:proofErr w:type="spellEnd"/>
+            <w:r>
+              <w:rPr>
+                <w:rFonts w:asciiTheme="majorHAnsi" w:hAnsiTheme="majorHAnsi" w:cs="Times New Roman"/>
+                <w:color w:val="000000"/>
+                <w:sz w:val="20"/>
+                <w:szCs w:val="20"/>
+                <w:lang w:val="en-US"/>
+              </w:rPr>
+              <w:t xml:space="preserve"> at Lab color mode which are -128 for 8-bit Lab mode and -</w:t>
+            </w:r>
+            <w:r>
+              <w:rPr>
+                <w:rFonts w:asciiTheme="majorHAnsi" w:hAnsiTheme="majorHAnsi" w:cs="Times New Roman"/>
+                <w:color w:val="000000"/>
+                <w:sz w:val="20"/>
+                <w:szCs w:val="20"/>
+                <w:lang w:val="en-US"/>
+              </w:rPr>
+              <w:t>16,38</w:t>
+            </w:r>
+            <w:r>
+              <w:rPr>
+                <w:rFonts w:asciiTheme="majorHAnsi" w:hAnsiTheme="majorHAnsi" w:cs="Times New Roman"/>
+                <w:color w:val="000000"/>
+                <w:sz w:val="20"/>
+                <w:szCs w:val="20"/>
+                <w:lang w:val="en-US"/>
+              </w:rPr>
+              <w:t>4 for 16-bit Lab mode.</w:t>
             </w:r>
           </w:p>
         </w:tc>
@@ -16182,7 +16450,27 @@
                 <w:szCs w:val="20"/>
                 <w:lang w:val="en-US"/>
               </w:rPr>
-              <w:t xml:space="preserve"> (8-bit), -71</w:t>
+              <w:t xml:space="preserve"> (8-bit), -7</w:t>
+            </w:r>
+            <w:r>
+              <w:rPr>
+                <w:rFonts w:asciiTheme="majorHAnsi" w:hAnsiTheme="majorHAnsi" w:cs="Times New Roman"/>
+                <w:color w:val="000000"/>
+                <w:sz w:val="20"/>
+                <w:szCs w:val="20"/>
+                <w:lang w:val="en-US"/>
+              </w:rPr>
+              <w:t>,</w:t>
+            </w:r>
+            <w:r>
+              <w:rPr>
+                <w:rFonts w:asciiTheme="majorHAnsi" w:hAnsiTheme="majorHAnsi" w:cs="Times New Roman"/>
+                <w:color w:val="000000"/>
+                <w:sz w:val="20"/>
+                <w:szCs w:val="20"/>
+                <w:lang w:val="en-US"/>
+              </w:rPr>
+              <w:t>1</w:t>
             </w:r>
             <w:r>
               <w:rPr>
@@ -16202,7 +16490,27 @@
                 <w:szCs w:val="20"/>
                 <w:lang w:val="en-US"/>
               </w:rPr>
-              <w:t xml:space="preserve"> (16-bit), or -143</w:t>
+              <w:t xml:space="preserve"> (16-bit), or -14</w:t>
+            </w:r>
+            <w:r>
+              <w:rPr>
+                <w:rFonts w:asciiTheme="majorHAnsi" w:hAnsiTheme="majorHAnsi" w:cs="Times New Roman"/>
+                <w:color w:val="000000"/>
+                <w:sz w:val="20"/>
+                <w:szCs w:val="20"/>
+                <w:lang w:val="en-US"/>
+              </w:rPr>
+              <w:t>,</w:t>
+            </w:r>
+            <w:r>
+              <w:rPr>
+                <w:rFonts w:asciiTheme="majorHAnsi" w:hAnsiTheme="majorHAnsi" w:cs="Times New Roman"/>
+                <w:color w:val="000000"/>
+                <w:sz w:val="20"/>
+                <w:szCs w:val="20"/>
+                <w:lang w:val="en-US"/>
+              </w:rPr>
+              <w:t>3</w:t>
             </w:r>
             <w:r>
               <w:rPr>
@@ -16346,7 +16654,27 @@
                 <w:szCs w:val="20"/>
                 <w:lang w:val="en-US"/>
               </w:rPr>
-              <w:t xml:space="preserve"> (8-bit), -10072 (16-bit), </w:t>
+              <w:t xml:space="preserve"> (8-bit), -10</w:t>
+            </w:r>
+            <w:r>
+              <w:rPr>
+                <w:rFonts w:asciiTheme="majorHAnsi" w:hAnsiTheme="majorHAnsi" w:cs="Times New Roman"/>
+                <w:color w:val="000000"/>
+                <w:sz w:val="20"/>
+                <w:szCs w:val="20"/>
+                <w:lang w:val="en-US"/>
+              </w:rPr>
+              <w:t>,</w:t>
+            </w:r>
+            <w:r>
+              <w:rPr>
+                <w:rFonts w:asciiTheme="majorHAnsi" w:hAnsiTheme="majorHAnsi" w:cs="Times New Roman"/>
+                <w:color w:val="000000"/>
+                <w:sz w:val="20"/>
+                <w:szCs w:val="20"/>
+                <w:lang w:val="en-US"/>
+              </w:rPr>
+              <w:t xml:space="preserve">072 (16-bit), </w:t>
             </w:r>
             <w:r>
               <w:rPr>
@@ -16366,7 +16694,27 @@
                 <w:szCs w:val="20"/>
                 <w:lang w:val="en-US"/>
               </w:rPr>
-              <w:t>20144 (32-bit)</w:t>
+              <w:t>20</w:t>
+            </w:r>
+            <w:r>
+              <w:rPr>
+                <w:rFonts w:asciiTheme="majorHAnsi" w:hAnsiTheme="majorHAnsi" w:cs="Times New Roman"/>
+                <w:color w:val="000000"/>
+                <w:sz w:val="20"/>
+                <w:szCs w:val="20"/>
+                <w:lang w:val="en-US"/>
+              </w:rPr>
+              <w:t>,</w:t>
+            </w:r>
+            <w:r>
+              <w:rPr>
+                <w:rFonts w:asciiTheme="majorHAnsi" w:hAnsiTheme="majorHAnsi" w:cs="Times New Roman"/>
+                <w:color w:val="000000"/>
+                <w:sz w:val="20"/>
+                <w:szCs w:val="20"/>
+                <w:lang w:val="en-US"/>
+              </w:rPr>
+              <w:t>144 (32-bit)</w:t>
             </w:r>
             <w:r>
               <w:rPr>
@@ -16524,17 +16872,57 @@
                 <w:szCs w:val="20"/>
                 <w:lang w:val="en-US"/>
               </w:rPr>
-              <w:t xml:space="preserve"> (8-bit), 32768 (16-bit), or </w:t>
-            </w:r>
-            <w:r>
-              <w:rPr>
-                <w:rFonts w:asciiTheme="majorHAnsi" w:hAnsiTheme="majorHAnsi" w:cs="Times New Roman"/>
-                <w:color w:val="000000"/>
-                <w:sz w:val="20"/>
-                <w:szCs w:val="20"/>
-                <w:lang w:val="en-US"/>
-              </w:rPr>
-              <w:t>65535</w:t>
+              <w:t xml:space="preserve"> (8-bit), 32</w:t>
+            </w:r>
+            <w:r>
+              <w:rPr>
+                <w:rFonts w:asciiTheme="majorHAnsi" w:hAnsiTheme="majorHAnsi" w:cs="Times New Roman"/>
+                <w:color w:val="000000"/>
+                <w:sz w:val="20"/>
+                <w:szCs w:val="20"/>
+                <w:lang w:val="en-US"/>
+              </w:rPr>
+              <w:t>,</w:t>
+            </w:r>
+            <w:r>
+              <w:rPr>
+                <w:rFonts w:asciiTheme="majorHAnsi" w:hAnsiTheme="majorHAnsi" w:cs="Times New Roman"/>
+                <w:color w:val="000000"/>
+                <w:sz w:val="20"/>
+                <w:szCs w:val="20"/>
+                <w:lang w:val="en-US"/>
+              </w:rPr>
+              <w:t xml:space="preserve">768 (16-bit), or </w:t>
+            </w:r>
+            <w:r>
+              <w:rPr>
+                <w:rFonts w:asciiTheme="majorHAnsi" w:hAnsiTheme="majorHAnsi" w:cs="Times New Roman"/>
+                <w:color w:val="000000"/>
+                <w:sz w:val="20"/>
+                <w:szCs w:val="20"/>
+                <w:lang w:val="en-US"/>
+              </w:rPr>
+              <w:t>65</w:t>
+            </w:r>
+            <w:r>
+              <w:rPr>
+                <w:rFonts w:asciiTheme="majorHAnsi" w:hAnsiTheme="majorHAnsi" w:cs="Times New Roman"/>
+                <w:color w:val="000000"/>
+                <w:sz w:val="20"/>
+                <w:szCs w:val="20"/>
+                <w:lang w:val="en-US"/>
+              </w:rPr>
+              <w:t>,</w:t>
+            </w:r>
+            <w:r>
+              <w:rPr>
+                <w:rFonts w:asciiTheme="majorHAnsi" w:hAnsiTheme="majorHAnsi" w:cs="Times New Roman"/>
+                <w:color w:val="000000"/>
+                <w:sz w:val="20"/>
+                <w:szCs w:val="20"/>
+                <w:lang w:val="en-US"/>
+              </w:rPr>
+              <w:t>535</w:t>
             </w:r>
             <w:r>
               <w:rPr>
@@ -16680,7 +17068,27 @@
                 <w:szCs w:val="20"/>
                 <w:lang w:val="en-US"/>
               </w:rPr>
-              <w:t xml:space="preserve"> (8-bit), 71</w:t>
+              <w:t xml:space="preserve"> (8-bit), 7</w:t>
+            </w:r>
+            <w:r>
+              <w:rPr>
+                <w:rFonts w:asciiTheme="majorHAnsi" w:hAnsiTheme="majorHAnsi" w:cs="Times New Roman"/>
+                <w:color w:val="000000"/>
+                <w:sz w:val="20"/>
+                <w:szCs w:val="20"/>
+                <w:lang w:val="en-US"/>
+              </w:rPr>
+              <w:t>,</w:t>
+            </w:r>
+            <w:r>
+              <w:rPr>
+                <w:rFonts w:asciiTheme="majorHAnsi" w:hAnsiTheme="majorHAnsi" w:cs="Times New Roman"/>
+                <w:color w:val="000000"/>
+                <w:sz w:val="20"/>
+                <w:szCs w:val="20"/>
+                <w:lang w:val="en-US"/>
+              </w:rPr>
+              <w:t>1</w:t>
             </w:r>
             <w:r>
               <w:rPr>
@@ -16700,7 +17108,27 @@
                 <w:szCs w:val="20"/>
                 <w:lang w:val="en-US"/>
               </w:rPr>
-              <w:t xml:space="preserve"> (16-bit), or 143</w:t>
+              <w:t xml:space="preserve"> (16-bit), or 14</w:t>
+            </w:r>
+            <w:r>
+              <w:rPr>
+                <w:rFonts w:asciiTheme="majorHAnsi" w:hAnsiTheme="majorHAnsi" w:cs="Times New Roman"/>
+                <w:color w:val="000000"/>
+                <w:sz w:val="20"/>
+                <w:szCs w:val="20"/>
+                <w:lang w:val="en-US"/>
+              </w:rPr>
+              <w:t>,</w:t>
+            </w:r>
+            <w:r>
+              <w:rPr>
+                <w:rFonts w:asciiTheme="majorHAnsi" w:hAnsiTheme="majorHAnsi" w:cs="Times New Roman"/>
+                <w:color w:val="000000"/>
+                <w:sz w:val="20"/>
+                <w:szCs w:val="20"/>
+                <w:lang w:val="en-US"/>
+              </w:rPr>
+              <w:t>3</w:t>
             </w:r>
             <w:r>
               <w:rPr>
@@ -16857,7 +17285,47 @@
                 <w:szCs w:val="20"/>
                 <w:lang w:val="en-US"/>
               </w:rPr>
-              <w:t>It is 78 (8-bit), 10072 (16-bit), 20144 (32-bit).</w:t>
+              <w:t>It is 78 (8-bit), 10</w:t>
+            </w:r>
+            <w:r>
+              <w:rPr>
+                <w:rFonts w:asciiTheme="majorHAnsi" w:hAnsiTheme="majorHAnsi" w:cs="Times New Roman"/>
+                <w:color w:val="000000"/>
+                <w:sz w:val="20"/>
+                <w:szCs w:val="20"/>
+                <w:lang w:val="en-US"/>
+              </w:rPr>
+              <w:t>,</w:t>
+            </w:r>
+            <w:r>
+              <w:rPr>
+                <w:rFonts w:asciiTheme="majorHAnsi" w:hAnsiTheme="majorHAnsi" w:cs="Times New Roman"/>
+                <w:color w:val="000000"/>
+                <w:sz w:val="20"/>
+                <w:szCs w:val="20"/>
+                <w:lang w:val="en-US"/>
+              </w:rPr>
+              <w:t>072 (16-bit), 20</w:t>
+            </w:r>
+            <w:r>
+              <w:rPr>
+                <w:rFonts w:asciiTheme="majorHAnsi" w:hAnsiTheme="majorHAnsi" w:cs="Times New Roman"/>
+                <w:color w:val="000000"/>
+                <w:sz w:val="20"/>
+                <w:szCs w:val="20"/>
+                <w:lang w:val="en-US"/>
+              </w:rPr>
+              <w:t>,</w:t>
+            </w:r>
+            <w:r>
+              <w:rPr>
+                <w:rFonts w:asciiTheme="majorHAnsi" w:hAnsiTheme="majorHAnsi" w:cs="Times New Roman"/>
+                <w:color w:val="000000"/>
+                <w:sz w:val="20"/>
+                <w:szCs w:val="20"/>
+                <w:lang w:val="en-US"/>
+              </w:rPr>
+              <w:t>144 (32-bit).</w:t>
             </w:r>
             <w:r>
               <w:rPr>
@@ -17017,7 +17485,47 @@
                 <w:szCs w:val="20"/>
                 <w:lang w:val="en-US"/>
               </w:rPr>
-              <w:t xml:space="preserve"> (8-bit), 32768 (16-bit), or 65535 (32-bit).</w:t>
+              <w:t xml:space="preserve"> (8-bit), 32</w:t>
+            </w:r>
+            <w:r>
+              <w:rPr>
+                <w:rFonts w:asciiTheme="majorHAnsi" w:hAnsiTheme="majorHAnsi" w:cs="Times New Roman"/>
+                <w:color w:val="000000"/>
+                <w:sz w:val="20"/>
+                <w:szCs w:val="20"/>
+                <w:lang w:val="en-US"/>
+              </w:rPr>
+              <w:t>,</w:t>
+            </w:r>
+            <w:r>
+              <w:rPr>
+                <w:rFonts w:asciiTheme="majorHAnsi" w:hAnsiTheme="majorHAnsi" w:cs="Times New Roman"/>
+                <w:color w:val="000000"/>
+                <w:sz w:val="20"/>
+                <w:szCs w:val="20"/>
+                <w:lang w:val="en-US"/>
+              </w:rPr>
+              <w:t>768 (16-bit), or 65</w:t>
+            </w:r>
+            <w:r>
+              <w:rPr>
+                <w:rFonts w:asciiTheme="majorHAnsi" w:hAnsiTheme="majorHAnsi" w:cs="Times New Roman"/>
+                <w:color w:val="000000"/>
+                <w:sz w:val="20"/>
+                <w:szCs w:val="20"/>
+                <w:lang w:val="en-US"/>
+              </w:rPr>
+              <w:t>,</w:t>
+            </w:r>
+            <w:r>
+              <w:rPr>
+                <w:rFonts w:asciiTheme="majorHAnsi" w:hAnsiTheme="majorHAnsi" w:cs="Times New Roman"/>
+                <w:color w:val="000000"/>
+                <w:sz w:val="20"/>
+                <w:szCs w:val="20"/>
+                <w:lang w:val="en-US"/>
+              </w:rPr>
+              <w:t>535 (32-bit).</w:t>
             </w:r>
             <w:r>
               <w:rPr>
@@ -17169,7 +17677,47 @@
                 <w:szCs w:val="20"/>
                 <w:lang w:val="en-US"/>
               </w:rPr>
-              <w:t>, which is 110 (8-bit), 14312 (16-bit), or 28624 (32-bit).</w:t>
+              <w:t>, which is 110 (8-bit), 14</w:t>
+            </w:r>
+            <w:r>
+              <w:rPr>
+                <w:rFonts w:asciiTheme="majorHAnsi" w:hAnsiTheme="majorHAnsi" w:cs="Times New Roman"/>
+                <w:color w:val="000000"/>
+                <w:sz w:val="20"/>
+                <w:szCs w:val="20"/>
+                <w:lang w:val="en-US"/>
+              </w:rPr>
+              <w:t>,</w:t>
+            </w:r>
+            <w:r>
+              <w:rPr>
+                <w:rFonts w:asciiTheme="majorHAnsi" w:hAnsiTheme="majorHAnsi" w:cs="Times New Roman"/>
+                <w:color w:val="000000"/>
+                <w:sz w:val="20"/>
+                <w:szCs w:val="20"/>
+                <w:lang w:val="en-US"/>
+              </w:rPr>
+              <w:t>312 (16-bit), or 28</w:t>
+            </w:r>
+            <w:r>
+              <w:rPr>
+                <w:rFonts w:asciiTheme="majorHAnsi" w:hAnsiTheme="majorHAnsi" w:cs="Times New Roman"/>
+                <w:color w:val="000000"/>
+                <w:sz w:val="20"/>
+                <w:szCs w:val="20"/>
+                <w:lang w:val="en-US"/>
+              </w:rPr>
+              <w:t>,</w:t>
+            </w:r>
+            <w:r>
+              <w:rPr>
+                <w:rFonts w:asciiTheme="majorHAnsi" w:hAnsiTheme="majorHAnsi" w:cs="Times New Roman"/>
+                <w:color w:val="000000"/>
+                <w:sz w:val="20"/>
+                <w:szCs w:val="20"/>
+                <w:lang w:val="en-US"/>
+              </w:rPr>
+              <w:t>624 (32-bit).</w:t>
             </w:r>
             <w:r>
               <w:rPr>
@@ -17341,7 +17889,47 @@
                 <w:szCs w:val="20"/>
                 <w:lang w:val="en-US"/>
               </w:rPr>
-              <w:t xml:space="preserve"> (8-bit), 20144 (16-bit), or 40288 (32-bit).</w:t>
+              <w:t xml:space="preserve"> (8-bit), 20</w:t>
+            </w:r>
+            <w:r>
+              <w:rPr>
+                <w:rFonts w:asciiTheme="majorHAnsi" w:hAnsiTheme="majorHAnsi" w:cs="Times New Roman"/>
+                <w:color w:val="000000"/>
+                <w:sz w:val="20"/>
+                <w:szCs w:val="20"/>
+                <w:lang w:val="en-US"/>
+              </w:rPr>
+              <w:t>,</w:t>
+            </w:r>
+            <w:r>
+              <w:rPr>
+                <w:rFonts w:asciiTheme="majorHAnsi" w:hAnsiTheme="majorHAnsi" w:cs="Times New Roman"/>
+                <w:color w:val="000000"/>
+                <w:sz w:val="20"/>
+                <w:szCs w:val="20"/>
+                <w:lang w:val="en-US"/>
+              </w:rPr>
+              <w:t>144 (16-bit), or 40</w:t>
+            </w:r>
+            <w:r>
+              <w:rPr>
+                <w:rFonts w:asciiTheme="majorHAnsi" w:hAnsiTheme="majorHAnsi" w:cs="Times New Roman"/>
+                <w:color w:val="000000"/>
+                <w:sz w:val="20"/>
+                <w:szCs w:val="20"/>
+                <w:lang w:val="en-US"/>
+              </w:rPr>
+              <w:t>,</w:t>
+            </w:r>
+            <w:r>
+              <w:rPr>
+                <w:rFonts w:asciiTheme="majorHAnsi" w:hAnsiTheme="majorHAnsi" w:cs="Times New Roman"/>
+                <w:color w:val="000000"/>
+                <w:sz w:val="20"/>
+                <w:szCs w:val="20"/>
+                <w:lang w:val="en-US"/>
+              </w:rPr>
+              <w:t>288 (32-bit).</w:t>
             </w:r>
             <w:r>
               <w:rPr>
@@ -17613,6 +18201,7 @@
                 <w:szCs w:val="20"/>
                 <w:lang w:val="en-US"/>
               </w:rPr>
+              <w:lastRenderedPageBreak/>
               <w:t>dmax</w:t>
             </w:r>
             <w:proofErr w:type="spellEnd"/>
@@ -17934,7 +18523,6 @@
                 <w:szCs w:val="20"/>
                 <w:lang w:val="en-US"/>
               </w:rPr>
-              <w:lastRenderedPageBreak/>
               <w:t>D</w:t>
             </w:r>
           </w:p>
@@ -19407,6 +19995,16 @@
         </w:rPr>
         <w:t>The variables in brackets are synonyms.</w:t>
       </w:r>
+      <w:r>
+        <w:rPr>
+          <w:rFonts w:asciiTheme="majorHAnsi" w:hAnsiTheme="majorHAnsi" w:cs="Times New Roman"/>
+          <w:color w:val="000000"/>
+          <w:sz w:val="20"/>
+          <w:szCs w:val="20"/>
+          <w:lang w:val="en-US"/>
+        </w:rPr>
+        <w:br/>
+      </w:r>
     </w:p>
     <w:p>
       <w:pPr>
@@ -20115,6 +20713,27 @@
           <w:lang w:val="en-US"/>
         </w:rPr>
         <w:t>function requires an argument between 0 and 7.</w:t>
+      </w:r>
+    </w:p>
+    <w:p>
+      <w:pPr>
+        <w:rPr>
+          <w:rFonts w:asciiTheme="majorHAnsi" w:hAnsiTheme="majorHAnsi" w:cs="Times New Roman"/>
+          <w:color w:val="000000"/>
+          <w:sz w:val="20"/>
+          <w:szCs w:val="20"/>
+          <w:lang w:val="en-US"/>
+        </w:rPr>
+      </w:pPr>
+      <w:r>
+        <w:rPr>
+          <w:rFonts w:asciiTheme="majorHAnsi" w:hAnsiTheme="majorHAnsi" w:cs="Times New Roman"/>
+          <w:color w:val="000000"/>
+          <w:sz w:val="20"/>
+          <w:szCs w:val="20"/>
+          <w:lang w:val="en-US"/>
+        </w:rPr>
+        <w:br w:type="page"/>
       </w:r>
     </w:p>
     <w:tbl>
@@ -20159,6 +20778,7 @@
                 <w:szCs w:val="20"/>
                 <w:lang w:val="en-US"/>
               </w:rPr>
+              <w:lastRenderedPageBreak/>
               <w:t>Functions</w:t>
             </w:r>
           </w:p>
@@ -20800,7 +21420,6 @@
                 <w:szCs w:val="20"/>
                 <w:lang w:val="en-US"/>
               </w:rPr>
-              <w:lastRenderedPageBreak/>
               <w:t>ctl</w:t>
             </w:r>
             <w:proofErr w:type="spellEnd"/>
@@ -20935,6 +21554,16 @@
                 <w:lang w:val="en-US"/>
               </w:rPr>
               <w:t>.</w:t>
+            </w:r>
+            <w:r>
+              <w:rPr>
+                <w:rFonts w:asciiTheme="majorHAnsi" w:hAnsiTheme="majorHAnsi" w:cs="Times New Roman"/>
+                <w:color w:val="000000"/>
+                <w:sz w:val="20"/>
+                <w:szCs w:val="20"/>
+                <w:lang w:val="en-US"/>
+              </w:rPr>
+              <w:br/>
             </w:r>
           </w:p>
         </w:tc>
@@ -21428,6 +22057,22 @@
               </w:rPr>
               <w:t>returns values between 10 and –10.</w:t>
             </w:r>
+          </w:p>
+          <w:p>
+            <w:pPr>
+              <w:autoSpaceDE w:val="0"/>
+              <w:autoSpaceDN w:val="0"/>
+              <w:adjustRightInd w:val="0"/>
+              <w:spacing w:after="100"/>
+              <w:jc w:val="both"/>
+              <w:rPr>
+                <w:rFonts w:asciiTheme="majorHAnsi" w:hAnsiTheme="majorHAnsi" w:cs="Times New Roman"/>
+                <w:color w:val="000000"/>
+                <w:sz w:val="20"/>
+                <w:szCs w:val="20"/>
+                <w:lang w:val="en-US"/>
+              </w:rPr>
+            </w:pPr>
           </w:p>
         </w:tc>
       </w:tr>
@@ -22489,13 +23134,6 @@
               <w:t xml:space="preserve"> </w:t>
             </w:r>
           </w:p>
-        </w:tc>
-      </w:tr>
-      <w:tr>
-        <w:tc>
-          <w:tcPr>
-            <w:tcW w:w="1880" w:type="dxa"/>
-          </w:tcPr>
           <w:p>
             <w:pPr>
               <w:autoSpaceDE w:val="0"/>
@@ -22510,114 +23148,6 @@
                 <w:lang w:val="en-US"/>
               </w:rPr>
             </w:pPr>
-            <w:r>
-              <w:rPr>
-                <w:rFonts w:asciiTheme="majorHAnsi" w:hAnsiTheme="majorHAnsi" w:cs="Times New Roman"/>
-                <w:color w:val="000000"/>
-                <w:sz w:val="20"/>
-                <w:szCs w:val="20"/>
-                <w:lang w:val="en-US"/>
-              </w:rPr>
-              <w:t>min(</w:t>
-            </w:r>
-            <w:proofErr w:type="spellStart"/>
-            <w:r>
-              <w:rPr>
-                <w:rFonts w:asciiTheme="majorHAnsi" w:hAnsiTheme="majorHAnsi" w:cs="Times New Roman"/>
-                <w:color w:val="000000"/>
-                <w:sz w:val="20"/>
-                <w:szCs w:val="20"/>
-                <w:lang w:val="en-US"/>
-              </w:rPr>
-              <w:t>a,b</w:t>
-            </w:r>
-            <w:proofErr w:type="spellEnd"/>
-            <w:r>
-              <w:rPr>
-                <w:rFonts w:asciiTheme="majorHAnsi" w:hAnsiTheme="majorHAnsi" w:cs="Times New Roman"/>
-                <w:color w:val="000000"/>
-                <w:sz w:val="20"/>
-                <w:szCs w:val="20"/>
-                <w:lang w:val="en-US"/>
-              </w:rPr>
-              <w:t xml:space="preserve">) </w:t>
-            </w:r>
-          </w:p>
-        </w:tc>
-        <w:tc>
-          <w:tcPr>
-            <w:tcW w:w="7861" w:type="dxa"/>
-          </w:tcPr>
-          <w:p>
-            <w:pPr>
-              <w:autoSpaceDE w:val="0"/>
-              <w:autoSpaceDN w:val="0"/>
-              <w:adjustRightInd w:val="0"/>
-              <w:spacing w:after="100"/>
-              <w:rPr>
-                <w:rFonts w:asciiTheme="majorHAnsi" w:hAnsiTheme="majorHAnsi" w:cs="Times New Roman"/>
-                <w:color w:val="000000"/>
-                <w:sz w:val="20"/>
-                <w:szCs w:val="20"/>
-                <w:lang w:val="en-US"/>
-              </w:rPr>
-            </w:pPr>
-            <w:r>
-              <w:rPr>
-                <w:rFonts w:asciiTheme="majorHAnsi" w:hAnsiTheme="majorHAnsi" w:cs="Times New Roman"/>
-                <w:color w:val="000000"/>
-                <w:sz w:val="20"/>
-                <w:szCs w:val="20"/>
-                <w:lang w:val="en-US"/>
-              </w:rPr>
-              <w:t xml:space="preserve">Lesser of </w:t>
-            </w:r>
-            <w:r>
-              <w:rPr>
-                <w:rFonts w:asciiTheme="majorHAnsi" w:hAnsiTheme="majorHAnsi" w:cs="Times New Roman"/>
-                <w:i/>
-                <w:iCs/>
-                <w:color w:val="000000"/>
-                <w:sz w:val="20"/>
-                <w:szCs w:val="20"/>
-                <w:lang w:val="en-US"/>
-              </w:rPr>
-              <w:t>a</w:t>
-            </w:r>
-            <w:r>
-              <w:rPr>
-                <w:rFonts w:asciiTheme="majorHAnsi" w:hAnsiTheme="majorHAnsi" w:cs="Times New Roman"/>
-                <w:color w:val="000000"/>
-                <w:sz w:val="20"/>
-                <w:szCs w:val="20"/>
-                <w:lang w:val="en-US"/>
-              </w:rPr>
-              <w:t xml:space="preserve"> and </w:t>
-            </w:r>
-            <w:r>
-              <w:rPr>
-                <w:rFonts w:asciiTheme="majorHAnsi" w:hAnsiTheme="majorHAnsi" w:cs="Times New Roman"/>
-                <w:i/>
-                <w:iCs/>
-                <w:color w:val="000000"/>
-                <w:sz w:val="20"/>
-                <w:szCs w:val="20"/>
-                <w:lang w:val="en-US"/>
-              </w:rPr>
-              <w:t>b</w:t>
-            </w:r>
-            <w:r>
-              <w:rPr>
-                <w:rFonts w:asciiTheme="majorHAnsi" w:hAnsiTheme="majorHAnsi" w:cs="Times New Roman"/>
-                <w:i/>
-                <w:iCs/>
-                <w:color w:val="000000"/>
-                <w:sz w:val="20"/>
-                <w:szCs w:val="20"/>
-                <w:lang w:val="en-US"/>
-              </w:rPr>
-              <w:br/>
-            </w:r>
           </w:p>
         </w:tc>
       </w:tr>
@@ -22648,7 +23178,7 @@
                 <w:szCs w:val="20"/>
                 <w:lang w:val="en-US"/>
               </w:rPr>
-              <w:t>max(</w:t>
+              <w:t>min(</w:t>
             </w:r>
             <w:proofErr w:type="spellStart"/>
             <w:r>
@@ -22700,7 +23230,7 @@
                 <w:szCs w:val="20"/>
                 <w:lang w:val="en-US"/>
               </w:rPr>
-              <w:t xml:space="preserve">Greater of </w:t>
+              <w:t xml:space="preserve">Lesser of </w:t>
             </w:r>
             <w:r>
               <w:rPr>
@@ -22778,7 +23308,29 @@
                 <w:szCs w:val="20"/>
                 <w:lang w:val="en-US"/>
               </w:rPr>
-              <w:t>abs(a)</w:t>
+              <w:t>max(</w:t>
+            </w:r>
+            <w:proofErr w:type="spellStart"/>
+            <w:r>
+              <w:rPr>
+                <w:rFonts w:asciiTheme="majorHAnsi" w:hAnsiTheme="majorHAnsi" w:cs="Times New Roman"/>
+                <w:color w:val="000000"/>
+                <w:sz w:val="20"/>
+                <w:szCs w:val="20"/>
+                <w:lang w:val="en-US"/>
+              </w:rPr>
+              <w:t>a,b</w:t>
+            </w:r>
+            <w:proofErr w:type="spellEnd"/>
+            <w:r>
+              <w:rPr>
+                <w:rFonts w:asciiTheme="majorHAnsi" w:hAnsiTheme="majorHAnsi" w:cs="Times New Roman"/>
+                <w:color w:val="000000"/>
+                <w:sz w:val="20"/>
+                <w:szCs w:val="20"/>
+                <w:lang w:val="en-US"/>
+              </w:rPr>
+              <w:t xml:space="preserve">) </w:t>
             </w:r>
           </w:p>
         </w:tc>
@@ -22808,7 +23360,7 @@
                 <w:szCs w:val="20"/>
                 <w:lang w:val="en-US"/>
               </w:rPr>
-              <w:t xml:space="preserve">Absolute value of </w:t>
+              <w:t xml:space="preserve">Greater of </w:t>
             </w:r>
             <w:r>
               <w:rPr>
@@ -22821,6 +23373,28 @@
                 <w:lang w:val="en-US"/>
               </w:rPr>
               <w:t>a</w:t>
+            </w:r>
+            <w:r>
+              <w:rPr>
+                <w:rFonts w:asciiTheme="majorHAnsi" w:hAnsiTheme="majorHAnsi" w:cs="Times New Roman"/>
+                <w:color w:val="000000"/>
+                <w:sz w:val="20"/>
+                <w:szCs w:val="20"/>
+                <w:lang w:val="en-US"/>
+              </w:rPr>
+              <w:t xml:space="preserve"> and </w:t>
+            </w:r>
+            <w:r>
+              <w:rPr>
+                <w:rFonts w:asciiTheme="majorHAnsi" w:hAnsiTheme="majorHAnsi" w:cs="Times New Roman"/>
+                <w:i/>
+                <w:iCs/>
+                <w:color w:val="000000"/>
+                <w:sz w:val="20"/>
+                <w:szCs w:val="20"/>
+                <w:lang w:val="en-US"/>
+              </w:rPr>
+              <w:t>b</w:t>
             </w:r>
             <w:r>
               <w:rPr>
@@ -22864,29 +23438,7 @@
                 <w:szCs w:val="20"/>
                 <w:lang w:val="en-US"/>
               </w:rPr>
-              <w:t>add(</w:t>
-            </w:r>
-            <w:proofErr w:type="spellStart"/>
-            <w:r>
-              <w:rPr>
-                <w:rFonts w:asciiTheme="majorHAnsi" w:hAnsiTheme="majorHAnsi" w:cs="Times New Roman"/>
-                <w:color w:val="000000"/>
-                <w:sz w:val="20"/>
-                <w:szCs w:val="20"/>
-                <w:lang w:val="en-US"/>
-              </w:rPr>
-              <w:t>a,b,c</w:t>
-            </w:r>
-            <w:proofErr w:type="spellEnd"/>
-            <w:r>
-              <w:rPr>
-                <w:rFonts w:asciiTheme="majorHAnsi" w:hAnsiTheme="majorHAnsi" w:cs="Times New Roman"/>
-                <w:color w:val="000000"/>
-                <w:sz w:val="20"/>
-                <w:szCs w:val="20"/>
-                <w:lang w:val="en-US"/>
-              </w:rPr>
-              <w:t xml:space="preserve">) </w:t>
+              <w:t>abs(a)</w:t>
             </w:r>
           </w:p>
         </w:tc>
@@ -22916,7 +23468,7 @@
                 <w:szCs w:val="20"/>
                 <w:lang w:val="en-US"/>
               </w:rPr>
-              <w:t xml:space="preserve">Sum of </w:t>
+              <w:t xml:space="preserve">Absolute value of </w:t>
             </w:r>
             <w:r>
               <w:rPr>
@@ -22933,60 +23485,8 @@
             <w:r>
               <w:rPr>
                 <w:rFonts w:asciiTheme="majorHAnsi" w:hAnsiTheme="majorHAnsi" w:cs="Times New Roman"/>
-                <w:color w:val="000000"/>
-                <w:sz w:val="20"/>
-                <w:szCs w:val="20"/>
-                <w:lang w:val="en-US"/>
-              </w:rPr>
-              <w:t xml:space="preserve"> and </w:t>
-            </w:r>
-            <w:r>
-              <w:rPr>
-                <w:rFonts w:asciiTheme="majorHAnsi" w:hAnsiTheme="majorHAnsi" w:cs="Times New Roman"/>
                 <w:i/>
                 <w:iCs/>
-                <w:color w:val="000000"/>
-                <w:sz w:val="20"/>
-                <w:szCs w:val="20"/>
-                <w:lang w:val="en-US"/>
-              </w:rPr>
-              <w:t>b</w:t>
-            </w:r>
-            <w:r>
-              <w:rPr>
-                <w:rFonts w:asciiTheme="majorHAnsi" w:hAnsiTheme="majorHAnsi" w:cs="Times New Roman"/>
-                <w:color w:val="000000"/>
-                <w:sz w:val="20"/>
-                <w:szCs w:val="20"/>
-                <w:lang w:val="en-US"/>
-              </w:rPr>
-              <w:t xml:space="preserve">, or </w:t>
-            </w:r>
-            <w:r>
-              <w:rPr>
-                <w:rFonts w:asciiTheme="majorHAnsi" w:hAnsiTheme="majorHAnsi" w:cs="Times New Roman"/>
-                <w:i/>
-                <w:iCs/>
-                <w:color w:val="000000"/>
-                <w:sz w:val="20"/>
-                <w:szCs w:val="20"/>
-                <w:lang w:val="en-US"/>
-              </w:rPr>
-              <w:t>c</w:t>
-            </w:r>
-            <w:r>
-              <w:rPr>
-                <w:rFonts w:asciiTheme="majorHAnsi" w:hAnsiTheme="majorHAnsi" w:cs="Times New Roman"/>
-                <w:color w:val="000000"/>
-                <w:sz w:val="20"/>
-                <w:szCs w:val="20"/>
-                <w:lang w:val="en-US"/>
-              </w:rPr>
-              <w:t>, whichever is lesser</w:t>
-            </w:r>
-            <w:r>
-              <w:rPr>
-                <w:rFonts w:asciiTheme="majorHAnsi" w:hAnsiTheme="majorHAnsi" w:cs="Times New Roman"/>
                 <w:color w:val="000000"/>
                 <w:sz w:val="20"/>
                 <w:szCs w:val="20"/>
@@ -23024,7 +23524,7 @@
                 <w:szCs w:val="20"/>
                 <w:lang w:val="en-US"/>
               </w:rPr>
-              <w:t>sub(</w:t>
+              <w:t>add(</w:t>
             </w:r>
             <w:proofErr w:type="spellStart"/>
             <w:r>
@@ -23076,7 +23576,7 @@
                 <w:szCs w:val="20"/>
                 <w:lang w:val="en-US"/>
               </w:rPr>
-              <w:t xml:space="preserve">Difference of </w:t>
+              <w:t xml:space="preserve">Sum of </w:t>
             </w:r>
             <w:r>
               <w:rPr>
@@ -23142,7 +23642,7 @@
                 <w:szCs w:val="20"/>
                 <w:lang w:val="en-US"/>
               </w:rPr>
-              <w:t>, whichever is greater</w:t>
+              <w:t>, whichever is lesser</w:t>
             </w:r>
             <w:r>
               <w:rPr>
@@ -23176,6 +23676,16 @@
                 <w:lang w:val="en-US"/>
               </w:rPr>
             </w:pPr>
+            <w:r>
+              <w:rPr>
+                <w:rFonts w:asciiTheme="majorHAnsi" w:hAnsiTheme="majorHAnsi" w:cs="Times New Roman"/>
+                <w:color w:val="000000"/>
+                <w:sz w:val="20"/>
+                <w:szCs w:val="20"/>
+                <w:lang w:val="en-US"/>
+              </w:rPr>
+              <w:t>sub(</w:t>
+            </w:r>
             <w:proofErr w:type="spellStart"/>
             <w:r>
               <w:rPr>
@@ -23185,29 +23695,7 @@
                 <w:szCs w:val="20"/>
                 <w:lang w:val="en-US"/>
               </w:rPr>
-              <w:t>dif</w:t>
-            </w:r>
-            <w:proofErr w:type="spellEnd"/>
-            <w:r>
-              <w:rPr>
-                <w:rFonts w:asciiTheme="majorHAnsi" w:hAnsiTheme="majorHAnsi" w:cs="Times New Roman"/>
-                <w:color w:val="000000"/>
-                <w:sz w:val="20"/>
-                <w:szCs w:val="20"/>
-                <w:lang w:val="en-US"/>
-              </w:rPr>
-              <w:t>(</w:t>
-            </w:r>
-            <w:proofErr w:type="spellStart"/>
-            <w:r>
-              <w:rPr>
-                <w:rFonts w:asciiTheme="majorHAnsi" w:hAnsiTheme="majorHAnsi" w:cs="Times New Roman"/>
-                <w:color w:val="000000"/>
-                <w:sz w:val="20"/>
-                <w:szCs w:val="20"/>
-                <w:lang w:val="en-US"/>
-              </w:rPr>
-              <w:t>a,b</w:t>
+              <w:t>a,b,c</w:t>
             </w:r>
             <w:proofErr w:type="spellEnd"/>
             <w:r>
@@ -23248,7 +23736,7 @@
                 <w:szCs w:val="20"/>
                 <w:lang w:val="en-US"/>
               </w:rPr>
-              <w:t xml:space="preserve">Absolute value of the difference of </w:t>
+              <w:t xml:space="preserve">Difference of </w:t>
             </w:r>
             <w:r>
               <w:rPr>
@@ -23287,8 +23775,38 @@
             <w:r>
               <w:rPr>
                 <w:rFonts w:asciiTheme="majorHAnsi" w:hAnsiTheme="majorHAnsi" w:cs="Times New Roman"/>
+                <w:color w:val="000000"/>
+                <w:sz w:val="20"/>
+                <w:szCs w:val="20"/>
+                <w:lang w:val="en-US"/>
+              </w:rPr>
+              <w:t xml:space="preserve">, or </w:t>
+            </w:r>
+            <w:r>
+              <w:rPr>
+                <w:rFonts w:asciiTheme="majorHAnsi" w:hAnsiTheme="majorHAnsi" w:cs="Times New Roman"/>
                 <w:i/>
                 <w:iCs/>
+                <w:color w:val="000000"/>
+                <w:sz w:val="20"/>
+                <w:szCs w:val="20"/>
+                <w:lang w:val="en-US"/>
+              </w:rPr>
+              <w:t>c</w:t>
+            </w:r>
+            <w:r>
+              <w:rPr>
+                <w:rFonts w:asciiTheme="majorHAnsi" w:hAnsiTheme="majorHAnsi" w:cs="Times New Roman"/>
+                <w:color w:val="000000"/>
+                <w:sz w:val="20"/>
+                <w:szCs w:val="20"/>
+                <w:lang w:val="en-US"/>
+              </w:rPr>
+              <w:t>, whichever is greater</w:t>
+            </w:r>
+            <w:r>
+              <w:rPr>
+                <w:rFonts w:asciiTheme="majorHAnsi" w:hAnsiTheme="majorHAnsi" w:cs="Times New Roman"/>
                 <w:color w:val="000000"/>
                 <w:sz w:val="20"/>
                 <w:szCs w:val="20"/>
@@ -23327,7 +23845,7 @@
                 <w:szCs w:val="20"/>
                 <w:lang w:val="en-US"/>
               </w:rPr>
-              <w:t>rnd</w:t>
+              <w:t>dif</w:t>
             </w:r>
             <w:proofErr w:type="spellEnd"/>
             <w:r>
@@ -23390,7 +23908,7 @@
                 <w:szCs w:val="20"/>
                 <w:lang w:val="en-US"/>
               </w:rPr>
-              <w:t xml:space="preserve">Random number between </w:t>
+              <w:t xml:space="preserve">Absolute value of the difference of </w:t>
             </w:r>
             <w:r>
               <w:rPr>
@@ -23429,53 +23947,6 @@
             <w:r>
               <w:rPr>
                 <w:rFonts w:asciiTheme="majorHAnsi" w:hAnsiTheme="majorHAnsi" w:cs="Times New Roman"/>
-                <w:color w:val="000000"/>
-                <w:sz w:val="20"/>
-                <w:szCs w:val="20"/>
-                <w:lang w:val="en-US"/>
-              </w:rPr>
-              <w:t>, inclusive</w:t>
-            </w:r>
-            <w:r>
-              <w:rPr>
-                <w:rFonts w:asciiTheme="majorHAnsi" w:hAnsiTheme="majorHAnsi" w:cs="Times New Roman"/>
-                <w:color w:val="000000"/>
-                <w:sz w:val="20"/>
-                <w:szCs w:val="20"/>
-                <w:lang w:val="en-US"/>
-              </w:rPr>
-              <w:t>.</w:t>
-            </w:r>
-          </w:p>
-          <w:p>
-            <w:pPr>
-              <w:autoSpaceDE w:val="0"/>
-              <w:autoSpaceDN w:val="0"/>
-              <w:adjustRightInd w:val="0"/>
-              <w:spacing w:after="100"/>
-              <w:jc w:val="both"/>
-              <w:rPr>
-                <w:rFonts w:asciiTheme="majorHAnsi" w:hAnsiTheme="majorHAnsi" w:cs="Times New Roman"/>
-                <w:color w:val="000000"/>
-                <w:sz w:val="20"/>
-                <w:szCs w:val="20"/>
-                <w:lang w:val="en-US"/>
-              </w:rPr>
-            </w:pPr>
-            <w:r>
-              <w:rPr>
-                <w:rFonts w:asciiTheme="majorHAnsi" w:hAnsiTheme="majorHAnsi" w:cs="Times New Roman"/>
-                <w:color w:val="000000"/>
-                <w:sz w:val="20"/>
-                <w:szCs w:val="20"/>
-                <w:lang w:val="en-US"/>
-              </w:rPr>
-              <w:t xml:space="preserve">The </w:t>
-            </w:r>
-            <w:proofErr w:type="spellStart"/>
-            <w:r>
-              <w:rPr>
-                <w:rFonts w:asciiTheme="majorHAnsi" w:hAnsiTheme="majorHAnsi" w:cs="Times New Roman"/>
                 <w:i/>
                 <w:iCs/>
                 <w:color w:val="000000"/>
@@ -23483,42 +23954,7 @@
                 <w:szCs w:val="20"/>
                 <w:lang w:val="en-US"/>
               </w:rPr>
-              <w:t>rnd</w:t>
-            </w:r>
-            <w:proofErr w:type="spellEnd"/>
-            <w:r>
-              <w:rPr>
-                <w:rFonts w:asciiTheme="majorHAnsi" w:hAnsiTheme="majorHAnsi" w:cs="Times New Roman"/>
-                <w:color w:val="000000"/>
-                <w:sz w:val="20"/>
-                <w:szCs w:val="20"/>
-                <w:lang w:val="en-US"/>
-              </w:rPr>
-              <w:t xml:space="preserve"> (random) function returns a different random number each time it is called, but the entire function resets each time an image is processed. As a result, a filter that uses the </w:t>
-            </w:r>
-            <w:proofErr w:type="spellStart"/>
-            <w:r>
-              <w:rPr>
-                <w:rFonts w:asciiTheme="majorHAnsi" w:hAnsiTheme="majorHAnsi" w:cs="Times New Roman"/>
-                <w:i/>
-                <w:iCs/>
-                <w:color w:val="000000"/>
-                <w:sz w:val="20"/>
-                <w:szCs w:val="20"/>
-                <w:lang w:val="en-US"/>
-              </w:rPr>
-              <w:t>rnd</w:t>
-            </w:r>
-            <w:proofErr w:type="spellEnd"/>
-            <w:r>
-              <w:rPr>
-                <w:rFonts w:asciiTheme="majorHAnsi" w:hAnsiTheme="majorHAnsi" w:cs="Times New Roman"/>
-                <w:color w:val="000000"/>
-                <w:sz w:val="20"/>
-                <w:szCs w:val="20"/>
-                <w:lang w:val="en-US"/>
-              </w:rPr>
-              <w:t xml:space="preserve"> function will have the same effect each time it is used on the same image.</w:t>
+              <w:br/>
             </w:r>
           </w:p>
         </w:tc>
@@ -23551,7 +23987,7 @@
                 <w:szCs w:val="20"/>
                 <w:lang w:val="en-US"/>
               </w:rPr>
-              <w:t>rst</w:t>
+              <w:t>rnd</w:t>
             </w:r>
             <w:proofErr w:type="spellEnd"/>
             <w:r>
@@ -23573,7 +24009,7 @@
                 <w:szCs w:val="20"/>
                 <w:lang w:val="en-US"/>
               </w:rPr>
-              <w:t>i</w:t>
+              <w:t>a,b</w:t>
             </w:r>
             <w:proofErr w:type="spellEnd"/>
             <w:r>
@@ -23584,7 +24020,7 @@
                 <w:szCs w:val="20"/>
                 <w:lang w:val="en-US"/>
               </w:rPr>
-              <w:t>)</w:t>
+              <w:t xml:space="preserve">) </w:t>
             </w:r>
           </w:p>
         </w:tc>
@@ -23614,29 +24050,8 @@
                 <w:szCs w:val="20"/>
                 <w:lang w:val="en-US"/>
               </w:rPr>
-              <w:t xml:space="preserve">Resets the random-number-generator </w:t>
-            </w:r>
-            <w:r>
-              <w:rPr>
-                <w:rFonts w:asciiTheme="majorHAnsi" w:hAnsiTheme="majorHAnsi" w:cs="Times New Roman"/>
-                <w:color w:val="000000"/>
-                <w:sz w:val="20"/>
-                <w:szCs w:val="20"/>
-                <w:lang w:val="en-US"/>
-              </w:rPr>
-              <w:t xml:space="preserve">(RNG) </w:t>
-            </w:r>
-            <w:r>
-              <w:rPr>
-                <w:rFonts w:asciiTheme="majorHAnsi" w:hAnsiTheme="majorHAnsi" w:cs="Times New Roman"/>
-                <w:color w:val="000000"/>
-                <w:sz w:val="20"/>
-                <w:szCs w:val="20"/>
-                <w:lang w:val="en-US"/>
-              </w:rPr>
-              <w:t xml:space="preserve">using seed </w:t>
-            </w:r>
-            <w:proofErr w:type="spellStart"/>
+              <w:t xml:space="preserve">Random number between </w:t>
+            </w:r>
             <w:r>
               <w:rPr>
                 <w:rFonts w:asciiTheme="majorHAnsi" w:hAnsiTheme="majorHAnsi" w:cs="Times New Roman"/>
@@ -23647,18 +24062,49 @@
                 <w:szCs w:val="20"/>
                 <w:lang w:val="en-US"/>
               </w:rPr>
-              <w:t>i</w:t>
-            </w:r>
-            <w:proofErr w:type="spellEnd"/>
-            <w:r>
-              <w:rPr>
-                <w:rFonts w:asciiTheme="majorHAnsi" w:hAnsiTheme="majorHAnsi" w:cs="Times New Roman"/>
-                <w:color w:val="000000"/>
-                <w:sz w:val="20"/>
-                <w:szCs w:val="20"/>
-                <w:lang w:val="en-US"/>
-              </w:rPr>
-              <w:t xml:space="preserve"> (0..32767). The RNG is also reset every time the filter is invoked. The initial seed is 0.</w:t>
+              <w:t>a</w:t>
+            </w:r>
+            <w:r>
+              <w:rPr>
+                <w:rFonts w:asciiTheme="majorHAnsi" w:hAnsiTheme="majorHAnsi" w:cs="Times New Roman"/>
+                <w:color w:val="000000"/>
+                <w:sz w:val="20"/>
+                <w:szCs w:val="20"/>
+                <w:lang w:val="en-US"/>
+              </w:rPr>
+              <w:t xml:space="preserve"> and </w:t>
+            </w:r>
+            <w:r>
+              <w:rPr>
+                <w:rFonts w:asciiTheme="majorHAnsi" w:hAnsiTheme="majorHAnsi" w:cs="Times New Roman"/>
+                <w:i/>
+                <w:iCs/>
+                <w:color w:val="000000"/>
+                <w:sz w:val="20"/>
+                <w:szCs w:val="20"/>
+                <w:lang w:val="en-US"/>
+              </w:rPr>
+              <w:t>b</w:t>
+            </w:r>
+            <w:r>
+              <w:rPr>
+                <w:rFonts w:asciiTheme="majorHAnsi" w:hAnsiTheme="majorHAnsi" w:cs="Times New Roman"/>
+                <w:color w:val="000000"/>
+                <w:sz w:val="20"/>
+                <w:szCs w:val="20"/>
+                <w:lang w:val="en-US"/>
+              </w:rPr>
+              <w:t>, inclusive</w:t>
+            </w:r>
+            <w:r>
+              <w:rPr>
+                <w:rFonts w:asciiTheme="majorHAnsi" w:hAnsiTheme="majorHAnsi" w:cs="Times New Roman"/>
+                <w:color w:val="000000"/>
+                <w:sz w:val="20"/>
+                <w:szCs w:val="20"/>
+                <w:lang w:val="en-US"/>
+              </w:rPr>
+              <w:t>.</w:t>
             </w:r>
           </w:p>
           <w:p>
@@ -23697,7 +24143,7 @@
                 <w:szCs w:val="20"/>
                 <w:lang w:val="en-US"/>
               </w:rPr>
-              <w:t>rst</w:t>
+              <w:t>rnd</w:t>
             </w:r>
             <w:proofErr w:type="spellEnd"/>
             <w:r>
@@ -23708,7 +24154,7 @@
                 <w:szCs w:val="20"/>
                 <w:lang w:val="en-US"/>
               </w:rPr>
-              <w:t xml:space="preserve"> (random state) function can be used to change the initial seed of the random-number-generator (</w:t>
+              <w:t xml:space="preserve"> (random) function returns a different random number each time it is called, but the entire function resets each time an image is processed. As a result, a filter that uses the </w:t>
             </w:r>
             <w:proofErr w:type="spellStart"/>
             <w:r>
@@ -23732,7 +24178,124 @@
                 <w:szCs w:val="20"/>
                 <w:lang w:val="en-US"/>
               </w:rPr>
-              <w:t xml:space="preserve"> function). More information on how </w:t>
+              <w:t xml:space="preserve"> function will have the same effect each time it is used on the same image.</w:t>
+            </w:r>
+          </w:p>
+        </w:tc>
+      </w:tr>
+      <w:tr>
+        <w:tc>
+          <w:tcPr>
+            <w:tcW w:w="1880" w:type="dxa"/>
+          </w:tcPr>
+          <w:p>
+            <w:pPr>
+              <w:autoSpaceDE w:val="0"/>
+              <w:autoSpaceDN w:val="0"/>
+              <w:adjustRightInd w:val="0"/>
+              <w:spacing w:after="100"/>
+              <w:rPr>
+                <w:rFonts w:asciiTheme="majorHAnsi" w:hAnsiTheme="majorHAnsi" w:cs="Times New Roman"/>
+                <w:color w:val="000000"/>
+                <w:sz w:val="20"/>
+                <w:szCs w:val="20"/>
+                <w:lang w:val="en-US"/>
+              </w:rPr>
+            </w:pPr>
+            <w:proofErr w:type="spellStart"/>
+            <w:r>
+              <w:rPr>
+                <w:rFonts w:asciiTheme="majorHAnsi" w:hAnsiTheme="majorHAnsi" w:cs="Times New Roman"/>
+                <w:color w:val="000000"/>
+                <w:sz w:val="20"/>
+                <w:szCs w:val="20"/>
+                <w:lang w:val="en-US"/>
+              </w:rPr>
+              <w:lastRenderedPageBreak/>
+              <w:t>rst</w:t>
+            </w:r>
+            <w:proofErr w:type="spellEnd"/>
+            <w:r>
+              <w:rPr>
+                <w:rFonts w:asciiTheme="majorHAnsi" w:hAnsiTheme="majorHAnsi" w:cs="Times New Roman"/>
+                <w:color w:val="000000"/>
+                <w:sz w:val="20"/>
+                <w:szCs w:val="20"/>
+                <w:lang w:val="en-US"/>
+              </w:rPr>
+              <w:t>(</w:t>
+            </w:r>
+            <w:proofErr w:type="spellStart"/>
+            <w:r>
+              <w:rPr>
+                <w:rFonts w:asciiTheme="majorHAnsi" w:hAnsiTheme="majorHAnsi" w:cs="Times New Roman"/>
+                <w:color w:val="000000"/>
+                <w:sz w:val="20"/>
+                <w:szCs w:val="20"/>
+                <w:lang w:val="en-US"/>
+              </w:rPr>
+              <w:t>i</w:t>
+            </w:r>
+            <w:proofErr w:type="spellEnd"/>
+            <w:r>
+              <w:rPr>
+                <w:rFonts w:asciiTheme="majorHAnsi" w:hAnsiTheme="majorHAnsi" w:cs="Times New Roman"/>
+                <w:color w:val="000000"/>
+                <w:sz w:val="20"/>
+                <w:szCs w:val="20"/>
+                <w:lang w:val="en-US"/>
+              </w:rPr>
+              <w:t>)</w:t>
+            </w:r>
+          </w:p>
+        </w:tc>
+        <w:tc>
+          <w:tcPr>
+            <w:tcW w:w="7861" w:type="dxa"/>
+          </w:tcPr>
+          <w:p>
+            <w:pPr>
+              <w:autoSpaceDE w:val="0"/>
+              <w:autoSpaceDN w:val="0"/>
+              <w:adjustRightInd w:val="0"/>
+              <w:spacing w:after="100"/>
+              <w:rPr>
+                <w:rFonts w:asciiTheme="majorHAnsi" w:hAnsiTheme="majorHAnsi" w:cs="Times New Roman"/>
+                <w:color w:val="000000"/>
+                <w:sz w:val="20"/>
+                <w:szCs w:val="20"/>
+                <w:lang w:val="en-US"/>
+              </w:rPr>
+            </w:pPr>
+            <w:r>
+              <w:rPr>
+                <w:rFonts w:asciiTheme="majorHAnsi" w:hAnsiTheme="majorHAnsi" w:cs="Times New Roman"/>
+                <w:color w:val="000000"/>
+                <w:sz w:val="20"/>
+                <w:szCs w:val="20"/>
+                <w:lang w:val="en-US"/>
+              </w:rPr>
+              <w:t xml:space="preserve">Resets the random-number-generator </w:t>
+            </w:r>
+            <w:r>
+              <w:rPr>
+                <w:rFonts w:asciiTheme="majorHAnsi" w:hAnsiTheme="majorHAnsi" w:cs="Times New Roman"/>
+                <w:color w:val="000000"/>
+                <w:sz w:val="20"/>
+                <w:szCs w:val="20"/>
+                <w:lang w:val="en-US"/>
+              </w:rPr>
+              <w:t xml:space="preserve">(RNG) </w:t>
+            </w:r>
+            <w:r>
+              <w:rPr>
+                <w:rFonts w:asciiTheme="majorHAnsi" w:hAnsiTheme="majorHAnsi" w:cs="Times New Roman"/>
+                <w:color w:val="000000"/>
+                <w:sz w:val="20"/>
+                <w:szCs w:val="20"/>
+                <w:lang w:val="en-US"/>
+              </w:rPr>
+              <w:t xml:space="preserve">using seed </w:t>
             </w:r>
             <w:proofErr w:type="spellStart"/>
             <w:r>
@@ -23745,6 +24308,56 @@
                 <w:szCs w:val="20"/>
                 <w:lang w:val="en-US"/>
               </w:rPr>
+              <w:t>i</w:t>
+            </w:r>
+            <w:proofErr w:type="spellEnd"/>
+            <w:r>
+              <w:rPr>
+                <w:rFonts w:asciiTheme="majorHAnsi" w:hAnsiTheme="majorHAnsi" w:cs="Times New Roman"/>
+                <w:color w:val="000000"/>
+                <w:sz w:val="20"/>
+                <w:szCs w:val="20"/>
+                <w:lang w:val="en-US"/>
+              </w:rPr>
+              <w:t xml:space="preserve"> (0..32767). The RNG is also reset every time the filter is invoked. The initial seed is 0.</w:t>
+            </w:r>
+          </w:p>
+          <w:p>
+            <w:pPr>
+              <w:autoSpaceDE w:val="0"/>
+              <w:autoSpaceDN w:val="0"/>
+              <w:adjustRightInd w:val="0"/>
+              <w:spacing w:after="100"/>
+              <w:jc w:val="both"/>
+              <w:rPr>
+                <w:rFonts w:asciiTheme="majorHAnsi" w:hAnsiTheme="majorHAnsi" w:cs="Times New Roman"/>
+                <w:color w:val="000000"/>
+                <w:sz w:val="20"/>
+                <w:szCs w:val="20"/>
+                <w:lang w:val="en-US"/>
+              </w:rPr>
+            </w:pPr>
+            <w:r>
+              <w:rPr>
+                <w:rFonts w:asciiTheme="majorHAnsi" w:hAnsiTheme="majorHAnsi" w:cs="Times New Roman"/>
+                <w:color w:val="000000"/>
+                <w:sz w:val="20"/>
+                <w:szCs w:val="20"/>
+                <w:lang w:val="en-US"/>
+              </w:rPr>
+              <w:t xml:space="preserve">The </w:t>
+            </w:r>
+            <w:proofErr w:type="spellStart"/>
+            <w:r>
+              <w:rPr>
+                <w:rFonts w:asciiTheme="majorHAnsi" w:hAnsiTheme="majorHAnsi" w:cs="Times New Roman"/>
+                <w:i/>
+                <w:iCs/>
+                <w:color w:val="000000"/>
+                <w:sz w:val="20"/>
+                <w:szCs w:val="20"/>
+                <w:lang w:val="en-US"/>
+              </w:rPr>
               <w:t>rst</w:t>
             </w:r>
             <w:proofErr w:type="spellEnd"/>
@@ -23756,8 +24369,72 @@
                 <w:szCs w:val="20"/>
                 <w:lang w:val="en-US"/>
               </w:rPr>
+              <w:t xml:space="preserve"> (random state) function can be used to change the initial seed of the random-number-generator (</w:t>
+            </w:r>
+            <w:proofErr w:type="spellStart"/>
+            <w:r>
+              <w:rPr>
+                <w:rFonts w:asciiTheme="majorHAnsi" w:hAnsiTheme="majorHAnsi" w:cs="Times New Roman"/>
+                <w:i/>
+                <w:iCs/>
+                <w:color w:val="000000"/>
+                <w:sz w:val="20"/>
+                <w:szCs w:val="20"/>
+                <w:lang w:val="en-US"/>
+              </w:rPr>
+              <w:t>rnd</w:t>
+            </w:r>
+            <w:proofErr w:type="spellEnd"/>
+            <w:r>
+              <w:rPr>
+                <w:rFonts w:asciiTheme="majorHAnsi" w:hAnsiTheme="majorHAnsi" w:cs="Times New Roman"/>
+                <w:color w:val="000000"/>
+                <w:sz w:val="20"/>
+                <w:szCs w:val="20"/>
+                <w:lang w:val="en-US"/>
+              </w:rPr>
+              <w:t xml:space="preserve"> function). More information on how </w:t>
+            </w:r>
+            <w:proofErr w:type="spellStart"/>
+            <w:r>
+              <w:rPr>
+                <w:rFonts w:asciiTheme="majorHAnsi" w:hAnsiTheme="majorHAnsi" w:cs="Times New Roman"/>
+                <w:i/>
+                <w:iCs/>
+                <w:color w:val="000000"/>
+                <w:sz w:val="20"/>
+                <w:szCs w:val="20"/>
+                <w:lang w:val="en-US"/>
+              </w:rPr>
+              <w:t>rst</w:t>
+            </w:r>
+            <w:proofErr w:type="spellEnd"/>
+            <w:r>
+              <w:rPr>
+                <w:rFonts w:asciiTheme="majorHAnsi" w:hAnsiTheme="majorHAnsi" w:cs="Times New Roman"/>
+                <w:color w:val="000000"/>
+                <w:sz w:val="20"/>
+                <w:szCs w:val="20"/>
+                <w:lang w:val="en-US"/>
+              </w:rPr>
               <w:t xml:space="preserve"> works in Filter Factory and Filter Foundry can be found in the chapter “Implementation detail differences”.</w:t>
             </w:r>
+          </w:p>
+          <w:p>
+            <w:pPr>
+              <w:autoSpaceDE w:val="0"/>
+              <w:autoSpaceDN w:val="0"/>
+              <w:adjustRightInd w:val="0"/>
+              <w:spacing w:after="100"/>
+              <w:jc w:val="both"/>
+              <w:rPr>
+                <w:rFonts w:asciiTheme="majorHAnsi" w:hAnsiTheme="majorHAnsi" w:cs="Times New Roman"/>
+                <w:color w:val="000000"/>
+                <w:sz w:val="20"/>
+                <w:szCs w:val="20"/>
+                <w:lang w:val="en-US"/>
+              </w:rPr>
+            </w:pPr>
           </w:p>
         </w:tc>
       </w:tr>
@@ -24190,7 +24867,6 @@
                 <w:szCs w:val="20"/>
                 <w:lang w:val="it-IT"/>
               </w:rPr>
-              <w:lastRenderedPageBreak/>
               <w:t>scl</w:t>
             </w:r>
             <w:proofErr w:type="spellEnd"/>
@@ -26623,6 +27299,7 @@
                 <w:szCs w:val="20"/>
                 <w:lang w:val="it-IT"/>
               </w:rPr>
+              <w:lastRenderedPageBreak/>
               <w:t>cnv</w:t>
             </w:r>
             <w:proofErr w:type="spellEnd"/>
@@ -27000,19 +27677,6 @@
     </w:p>
     <w:p>
       <w:pPr>
-        <w:rPr>
-          <w:lang w:val="en-US"/>
-        </w:rPr>
-      </w:pPr>
-      <w:r>
-        <w:rPr>
-          <w:lang w:val="en-US"/>
-        </w:rPr>
-        <w:br w:type="page"/>
-      </w:r>
-    </w:p>
-    <w:p>
-      <w:pPr>
         <w:pStyle w:val="berschrift4"/>
         <w:jc w:val="both"/>
         <w:rPr>
@@ -27023,7 +27687,6 @@
         <w:rPr>
           <w:lang w:val="en-US"/>
         </w:rPr>
-        <w:lastRenderedPageBreak/>
         <w:t>Trigonometric functions</w:t>
       </w:r>
     </w:p>
@@ -28218,6 +28881,7 @@
           <w:szCs w:val="20"/>
           <w:lang w:val="en-US"/>
         </w:rPr>
+        <w:lastRenderedPageBreak/>
         <w:t>For example, the following expressions blur and sharpen a pixel, respectively:</w:t>
       </w:r>
     </w:p>
@@ -35287,22 +35951,6 @@
         </w:rPr>
         <w:t>The following truth table shows the difference between the &amp;&amp; and || operators:</w:t>
       </w:r>
-    </w:p>
-    <w:p>
-      <w:pPr>
-        <w:autoSpaceDE w:val="0"/>
-        <w:autoSpaceDN w:val="0"/>
-        <w:adjustRightInd w:val="0"/>
-        <w:spacing w:after="100" w:line="240" w:lineRule="auto"/>
-        <w:jc w:val="both"/>
-        <w:rPr>
-          <w:rFonts w:asciiTheme="majorHAnsi" w:hAnsiTheme="majorHAnsi" w:cs="Times New Roman"/>
-          <w:color w:val="000000"/>
-          <w:sz w:val="20"/>
-          <w:szCs w:val="20"/>
-          <w:lang w:val="en-US"/>
-        </w:rPr>
-      </w:pPr>
     </w:p>
     <w:tbl>
       <w:tblPr>

</xml_diff>